<commit_message>
#56 - Retrait des traces de la "Cour des comptes" dans le template de questionnaire
</commit_message>
<xml_diff>
--- a/templates/ecc/questionnaire.docx
+++ b/templates/ecc/questionnaire.docx
@@ -1,81 +1,27 @@
 
 <file path=word/document.xml><?xml version="1.0" encoding="utf-8"?>
-<w:document xmlns:w14="http://schemas.microsoft.com/office/word/2010/wordml" xmlns:wp14="http://schemas.microsoft.com/office/word/2010/wordprocessingDrawing" xmlns:ve="http://schemas.openxmlformats.org/markup-compatibility/2006" xmlns:o="urn:schemas-microsoft-com:office:office" xmlns:r="http://schemas.openxmlformats.org/officeDocument/2006/relationships" xmlns:m="http://schemas.openxmlformats.org/officeDocument/2006/math" xmlns:v="urn:schemas-microsoft-com:vml" xmlns:wp="http://schemas.openxmlformats.org/drawingml/2006/wordprocessingDrawing" xmlns:w10="urn:schemas-microsoft-com:office:word" xmlns:w="http://schemas.openxmlformats.org/wordprocessingml/2006/main" xmlns:wne="http://schemas.microsoft.com/office/word/2006/wordml" xmlns:mc="http://schemas.openxmlformats.org/markup-compatibility/2006" xmlns:a="http://schemas.openxmlformats.org/drawingml/2006/main" xmlns:pic="http://schemas.openxmlformats.org/drawingml/2006/picture" mc:Ignorable="w14 wp14">
+<w:document xmlns:wpc="http://schemas.microsoft.com/office/word/2010/wordprocessingCanvas" xmlns:cx="http://schemas.microsoft.com/office/drawing/2014/chartex" xmlns:cx1="http://schemas.microsoft.com/office/drawing/2015/9/8/chartex" xmlns:mc="http://schemas.openxmlformats.org/markup-compatibility/2006" xmlns:o="urn:schemas-microsoft-com:office:office" xmlns:r="http://schemas.openxmlformats.org/officeDocument/2006/relationships" xmlns:m="http://schemas.openxmlformats.org/officeDocument/2006/math" xmlns:v="urn:schemas-microsoft-com:vml" xmlns:wp14="http://schemas.microsoft.com/office/word/2010/wordprocessingDrawing" xmlns:wp="http://schemas.openxmlformats.org/drawingml/2006/wordprocessingDrawing" xmlns:w10="urn:schemas-microsoft-com:office:word" xmlns:w="http://schemas.openxmlformats.org/wordprocessingml/2006/main" xmlns:w14="http://schemas.microsoft.com/office/word/2010/wordml" xmlns:w15="http://schemas.microsoft.com/office/word/2012/wordml" xmlns:w16se="http://schemas.microsoft.com/office/word/2015/wordml/symex" xmlns:wpg="http://schemas.microsoft.com/office/word/2010/wordprocessingGroup" xmlns:wpi="http://schemas.microsoft.com/office/word/2010/wordprocessingInk" xmlns:wne="http://schemas.microsoft.com/office/word/2006/wordml" xmlns:wps="http://schemas.microsoft.com/office/word/2010/wordprocessingShape" mc:Ignorable="w14 w15 w16se wp14">
   <w:body>
-    <w:p xmlns:wp14="http://schemas.microsoft.com/office/word/2010/wordml" wp14:textId="77777777">
+    <w:p>
       <w:pPr>
         <w:spacing w:after="0" w:line="240" w:lineRule="auto"/>
         <w:jc w:val="center"/>
         <w:rPr>
-          <w:rFonts w:ascii="Times New Roman" w:hAnsi="Times New Roman" w:eastAsia="Times New Roman" w:cs="Times New Roman"/>
+          <w:rFonts w:ascii="Times New Roman" w:eastAsia="Times New Roman" w:hAnsi="Times New Roman" w:cs="Times New Roman"/>
           <w:b/>
           <w:sz w:val="40"/>
           <w:szCs w:val="40"/>
         </w:rPr>
       </w:pPr>
-      <w:r>
-        <w:rPr>
-          <w:rFonts w:ascii="Times New Roman" w:hAnsi="Times New Roman" w:eastAsia="Times New Roman" w:cs="Times New Roman"/>
-          <w:b/>
-          <w:noProof/>
-          <w:sz w:val="40"/>
-          <w:szCs w:val="40"/>
-          <w:lang w:eastAsia="fr-FR"/>
-        </w:rPr>
-        <w:drawing>
-          <wp:anchor xmlns:wp14="http://schemas.microsoft.com/office/word/2010/wordprocessingDrawing" distT="0" distB="9525" distL="114300" distR="114300" simplePos="0" relativeHeight="3" behindDoc="0" locked="0" layoutInCell="1" allowOverlap="1" wp14:anchorId="60A48D35" wp14:editId="7777777">
-            <wp:simplePos x="0" y="0"/>
-            <wp:positionH relativeFrom="column">
-              <wp:posOffset>90805</wp:posOffset>
-            </wp:positionH>
-            <wp:positionV relativeFrom="paragraph">
-              <wp:posOffset>-571500</wp:posOffset>
-            </wp:positionV>
-            <wp:extent cx="5762625" cy="1133475"/>
-            <wp:effectExtent l="19050" t="0" r="9525" b="0"/>
-            <wp:wrapSquare wrapText="bothSides"/>
-            <wp:docPr id="1" name="image1.jpg" descr="http://dircom/images/evolutionsjf/dircom/logos/N_CDC_CRTC_grand.jpg"/>
-            <wp:cNvGraphicFramePr>
-              <a:graphicFrameLocks xmlns:a="http://schemas.openxmlformats.org/drawingml/2006/main" noChangeAspect="1"/>
-            </wp:cNvGraphicFramePr>
-            <a:graphic xmlns:a="http://schemas.openxmlformats.org/drawingml/2006/main">
-              <a:graphicData uri="http://schemas.openxmlformats.org/drawingml/2006/picture">
-                <pic:pic xmlns:pic="http://schemas.openxmlformats.org/drawingml/2006/picture">
-                  <pic:nvPicPr>
-                    <pic:cNvPr id="1" name="image1.jpg" descr="http://dircom/images/evolutionsjf/dircom/logos/N_CDC_CRTC_grand.jpg"/>
-                    <pic:cNvPicPr>
-                      <a:picLocks noChangeAspect="1" noChangeArrowheads="1"/>
-                    </pic:cNvPicPr>
-                  </pic:nvPicPr>
-                  <pic:blipFill>
-                    <a:blip r:embed="rId7"/>
-                    <a:srcRect t="13232" b="15206"/>
-                    <a:stretch>
-                      <a:fillRect/>
-                    </a:stretch>
-                  </pic:blipFill>
-                  <pic:spPr bwMode="auto">
-                    <a:xfrm>
-                      <a:off x="0" y="0"/>
-                      <a:ext cx="5762625" cy="1133475"/>
-                    </a:xfrm>
-                    <a:prstGeom prst="rect">
-                      <a:avLst/>
-                    </a:prstGeom>
-                  </pic:spPr>
-                </pic:pic>
-              </a:graphicData>
-            </a:graphic>
-          </wp:anchor>
-        </w:drawing>
-      </w:r>
-    </w:p>
-    <w:p xmlns:wp14="http://schemas.microsoft.com/office/word/2010/wordml" wp14:textId="77777777">
+      <w:bookmarkStart w:id="0" w:name="_GoBack"/>
+      <w:bookmarkEnd w:id="0"/>
+    </w:p>
+    <w:p>
       <w:pPr>
         <w:spacing w:after="0" w:line="240" w:lineRule="auto"/>
         <w:jc w:val="center"/>
         <w:rPr>
-          <w:rFonts w:ascii="Times New Roman" w:hAnsi="Times New Roman" w:eastAsia="Times New Roman" w:cs="Times New Roman"/>
+          <w:rFonts w:ascii="Times New Roman" w:eastAsia="Times New Roman" w:hAnsi="Times New Roman" w:cs="Times New Roman"/>
           <w:b/>
           <w:color w:val="000000"/>
           <w:sz w:val="40"/>
@@ -86,10 +32,11 @@
         <w:sdtPr>
           <w:id w:val="697681011"/>
         </w:sdtPr>
+        <w:sdtEndPr/>
         <w:sdtContent>
           <w:r>
             <w:rPr>
-              <w:rFonts w:ascii="Times New Roman" w:hAnsi="Times New Roman" w:eastAsia="Times New Roman" w:cs="Times New Roman"/>
+              <w:rFonts w:ascii="Times New Roman" w:eastAsia="Times New Roman" w:hAnsi="Times New Roman" w:cs="Times New Roman"/>
               <w:b/>
               <w:color w:val="000000"/>
               <w:sz w:val="40"/>
@@ -100,12 +47,12 @@
         </w:sdtContent>
       </w:sdt>
     </w:p>
-    <w:p xmlns:wp14="http://schemas.microsoft.com/office/word/2010/wordml" wp14:textId="77777777">
+    <w:p>
       <w:pPr>
         <w:spacing w:after="0" w:line="240" w:lineRule="auto"/>
         <w:jc w:val="center"/>
         <w:rPr>
-          <w:rFonts w:ascii="Times New Roman" w:hAnsi="Times New Roman" w:eastAsia="Times New Roman" w:cs="Times New Roman"/>
+          <w:rFonts w:ascii="Times New Roman" w:eastAsia="Times New Roman" w:hAnsi="Times New Roman" w:cs="Times New Roman"/>
           <w:b/>
           <w:color w:val="000000"/>
           <w:sz w:val="40"/>
@@ -113,12 +60,12 @@
         </w:rPr>
       </w:pPr>
     </w:p>
-    <w:p xmlns:wp14="http://schemas.microsoft.com/office/word/2010/wordml" wp14:textId="77777777">
+    <w:p>
       <w:pPr>
         <w:spacing w:after="0" w:line="240" w:lineRule="auto"/>
         <w:jc w:val="center"/>
         <w:rPr>
-          <w:rFonts w:ascii="Times New Roman" w:hAnsi="Times New Roman" w:eastAsia="Times New Roman" w:cs="Times New Roman"/>
+          <w:rFonts w:ascii="Times New Roman" w:eastAsia="Times New Roman" w:hAnsi="Times New Roman" w:cs="Times New Roman"/>
           <w:b/>
           <w:color w:val="000000"/>
           <w:sz w:val="40"/>
@@ -127,7 +74,7 @@
       </w:pPr>
       <w:r>
         <w:rPr>
-          <w:rFonts w:ascii="Times New Roman" w:hAnsi="Times New Roman" w:eastAsia="Times New Roman" w:cs="Times New Roman"/>
+          <w:rFonts w:ascii="Times New Roman" w:eastAsia="Times New Roman" w:hAnsi="Times New Roman" w:cs="Times New Roman"/>
           <w:b/>
           <w:color w:val="000000"/>
           <w:sz w:val="40"/>
@@ -136,12 +83,12 @@
         <w:t>{{ questionnaire.control.depositing_organization }}</w:t>
       </w:r>
     </w:p>
-    <w:p xmlns:wp14="http://schemas.microsoft.com/office/word/2010/wordml" wp14:textId="77777777">
+    <w:p>
       <w:pPr>
         <w:spacing w:after="0" w:line="240" w:lineRule="auto"/>
         <w:jc w:val="center"/>
         <w:rPr>
-          <w:rFonts w:ascii="Times New Roman" w:hAnsi="Times New Roman" w:eastAsia="Times New Roman" w:cs="Times New Roman"/>
+          <w:rFonts w:ascii="Times New Roman" w:eastAsia="Times New Roman" w:hAnsi="Times New Roman" w:cs="Times New Roman"/>
           <w:b/>
           <w:color w:val="000000"/>
           <w:sz w:val="40"/>
@@ -149,12 +96,12 @@
         </w:rPr>
       </w:pPr>
     </w:p>
-    <w:p xmlns:wp14="http://schemas.microsoft.com/office/word/2010/wordml" wp14:textId="77777777">
+    <w:p>
       <w:pPr>
         <w:spacing w:after="0" w:line="240" w:lineRule="auto"/>
         <w:jc w:val="center"/>
         <w:rPr>
-          <w:rFonts w:ascii="Times New Roman" w:hAnsi="Times New Roman" w:eastAsia="Times New Roman" w:cs="Times New Roman"/>
+          <w:rFonts w:ascii="Times New Roman" w:eastAsia="Times New Roman" w:hAnsi="Times New Roman" w:cs="Times New Roman"/>
           <w:b/>
           <w:color w:val="000000"/>
           <w:sz w:val="40"/>
@@ -163,7 +110,7 @@
       </w:pPr>
       <w:r>
         <w:rPr>
-          <w:rFonts w:ascii="Times New Roman" w:hAnsi="Times New Roman" w:eastAsia="Times New Roman" w:cs="Times New Roman"/>
+          <w:rFonts w:ascii="Times New Roman" w:eastAsia="Times New Roman" w:hAnsi="Times New Roman" w:cs="Times New Roman"/>
           <w:b/>
           <w:color w:val="000000"/>
           <w:sz w:val="40"/>
@@ -172,184 +119,163 @@
         <w:t>{{ questionnaire.title_display }}</w:t>
       </w:r>
     </w:p>
-    <w:p xmlns:wp14="http://schemas.microsoft.com/office/word/2010/wordml" wp14:textId="77777777">
+    <w:p>
       <w:pPr>
         <w:spacing w:after="0" w:line="240" w:lineRule="auto"/>
         <w:jc w:val="center"/>
         <w:rPr>
-          <w:rFonts w:ascii="Times New Roman" w:hAnsi="Times New Roman" w:eastAsia="Times New Roman" w:cs="Times New Roman"/>
+          <w:rFonts w:ascii="Times New Roman" w:eastAsia="Times New Roman" w:hAnsi="Times New Roman" w:cs="Times New Roman"/>
           <w:sz w:val="40"/>
           <w:szCs w:val="40"/>
         </w:rPr>
       </w:pPr>
     </w:p>
-    <w:p xmlns:wp14="http://schemas.microsoft.com/office/word/2010/wordml" wp14:textId="6D9302E7">
+    <w:p>
       <w:pPr>
         <w:spacing w:after="0" w:line="240" w:lineRule="auto"/>
         <w:rPr>
-          <w:rFonts w:ascii="Arial" w:hAnsi="Arial" w:eastAsia="Arial" w:cs="Arial"/>
-        </w:rPr>
-      </w:pPr>
-      <w:r>
-        <w:rPr>
-          <w:rFonts w:ascii="Arial" w:hAnsi="Arial" w:eastAsia="Arial" w:cs="Arial"/>
+          <w:rFonts w:ascii="Arial" w:eastAsia="Arial" w:hAnsi="Arial" w:cs="Arial"/>
+        </w:rPr>
+      </w:pPr>
+      <w:r>
+        <w:rPr>
+          <w:rFonts w:ascii="Arial" w:eastAsia="Arial" w:hAnsi="Arial" w:cs="Arial"/>
         </w:rPr>
         <w:t>{% if questionnaire.sent_date %}</w:t>
       </w:r>
     </w:p>
-    <w:p xmlns:wp14="http://schemas.microsoft.com/office/word/2010/wordml" wp14:textId="0BEC5333">
+    <w:p>
       <w:pPr>
         <w:spacing w:after="0" w:line="240" w:lineRule="auto"/>
         <w:rPr>
-          <w:rFonts w:ascii="Arial" w:hAnsi="Arial" w:eastAsia="Arial" w:cs="Arial"/>
-        </w:rPr>
-      </w:pPr>
-      <w:r>
-        <w:rPr>
-          <w:rFonts w:ascii="Arial" w:hAnsi="Arial" w:eastAsia="Arial" w:cs="Arial"/>
+          <w:rFonts w:ascii="Arial" w:eastAsia="Arial" w:hAnsi="Arial" w:cs="Arial"/>
+        </w:rPr>
+      </w:pPr>
+      <w:r>
+        <w:rPr>
+          <w:rFonts w:ascii="Arial" w:eastAsia="Arial" w:hAnsi="Arial" w:cs="Arial"/>
         </w:rPr>
         <w:t xml:space="preserve">La date de transmission du questionnaire est le </w:t>
       </w:r>
       <w:r>
         <w:rPr>
-          <w:rFonts w:ascii="Arial" w:hAnsi="Arial" w:eastAsia="Arial" w:cs="Arial"/>
-          <w:b w:val="1"/>
-          <w:bCs w:val="1"/>
+          <w:rFonts w:ascii="Arial" w:eastAsia="Arial" w:hAnsi="Arial" w:cs="Arial"/>
+          <w:b/>
+          <w:bCs/>
         </w:rPr>
         <w:t>{{ questionnaire.sent_date_display }}.</w:t>
       </w:r>
     </w:p>
-    <w:p xmlns:wp14="http://schemas.microsoft.com/office/word/2010/wordml" wp14:textId="67D1DD54">
+    <w:p>
       <w:pPr>
         <w:spacing w:after="0" w:line="240" w:lineRule="auto"/>
         <w:rPr>
-          <w:rFonts w:ascii="Arial" w:hAnsi="Arial" w:eastAsia="Arial" w:cs="Arial"/>
-        </w:rPr>
-      </w:pPr>
-      <w:r>
-        <w:rPr>
-          <w:rFonts w:ascii="Arial" w:hAnsi="Arial" w:eastAsia="Arial" w:cs="Arial"/>
-        </w:rPr>
-        <w:t xml:space="preserve">{% </w:t>
-      </w:r>
-      <w:proofErr w:type="spellStart"/>
-      <w:r>
-        <w:rPr>
-          <w:rFonts w:ascii="Arial" w:hAnsi="Arial" w:eastAsia="Arial" w:cs="Arial"/>
-        </w:rPr>
-        <w:t>endif</w:t>
-      </w:r>
-      <w:proofErr w:type="spellEnd"/>
-      <w:r>
-        <w:rPr>
-          <w:rFonts w:ascii="Arial" w:hAnsi="Arial" w:eastAsia="Arial" w:cs="Arial"/>
-        </w:rPr>
-        <w:t xml:space="preserve"> %}</w:t>
-      </w:r>
-    </w:p>
-    <w:p xmlns:wp14="http://schemas.microsoft.com/office/word/2010/wordml" wp14:textId="77777777">
+          <w:rFonts w:ascii="Arial" w:eastAsia="Arial" w:hAnsi="Arial" w:cs="Arial"/>
+        </w:rPr>
+      </w:pPr>
+      <w:r>
+        <w:rPr>
+          <w:rFonts w:ascii="Arial" w:eastAsia="Arial" w:hAnsi="Arial" w:cs="Arial"/>
+        </w:rPr>
+        <w:t>{% endif %}</w:t>
+      </w:r>
+    </w:p>
+    <w:p>
       <w:pPr>
         <w:spacing w:after="0" w:line="240" w:lineRule="auto"/>
         <w:rPr>
-          <w:rFonts w:ascii="Arial" w:hAnsi="Arial" w:eastAsia="Arial" w:cs="Arial"/>
-        </w:rPr>
-      </w:pPr>
-      <w:r>
-        <w:rPr>
-          <w:rFonts w:ascii="Arial" w:hAnsi="Arial" w:eastAsia="Arial" w:cs="Arial"/>
+          <w:rFonts w:ascii="Arial" w:eastAsia="Arial" w:hAnsi="Arial" w:cs="Arial"/>
+        </w:rPr>
+      </w:pPr>
+      <w:r>
+        <w:rPr>
+          <w:rFonts w:ascii="Arial" w:eastAsia="Arial" w:hAnsi="Arial" w:cs="Arial"/>
         </w:rPr>
         <w:t>{% if questionnaire.end_date %}</w:t>
       </w:r>
     </w:p>
-    <w:p xmlns:wp14="http://schemas.microsoft.com/office/word/2010/wordml" wp14:textId="77777777">
+    <w:p>
       <w:pPr>
         <w:spacing w:after="0" w:line="240" w:lineRule="auto"/>
         <w:rPr>
-          <w:rFonts w:ascii="Arial" w:hAnsi="Arial" w:eastAsia="Arial" w:cs="Arial"/>
-        </w:rPr>
-      </w:pPr>
-      <w:r>
-        <w:rPr>
-          <w:rFonts w:ascii="Arial" w:hAnsi="Arial" w:eastAsia="Arial" w:cs="Arial"/>
+          <w:rFonts w:ascii="Arial" w:eastAsia="Arial" w:hAnsi="Arial" w:cs="Arial"/>
+        </w:rPr>
+      </w:pPr>
+      <w:r>
+        <w:rPr>
+          <w:rFonts w:ascii="Arial" w:eastAsia="Arial" w:hAnsi="Arial" w:cs="Arial"/>
         </w:rPr>
         <w:t xml:space="preserve">La date de réponse souhaitée est le </w:t>
       </w:r>
       <w:r>
         <w:rPr>
-          <w:rFonts w:ascii="Arial" w:hAnsi="Arial" w:eastAsia="Arial" w:cs="Arial"/>
+          <w:rFonts w:ascii="Arial" w:eastAsia="Arial" w:hAnsi="Arial" w:cs="Arial"/>
           <w:b/>
         </w:rPr>
         <w:t>{{ questionnaire.end_date_display }}.</w:t>
       </w:r>
     </w:p>
-    <w:p xmlns:wp14="http://schemas.microsoft.com/office/word/2010/wordml" wp14:textId="77777777">
+    <w:p>
       <w:pPr>
         <w:spacing w:after="0" w:line="240" w:lineRule="auto"/>
         <w:rPr>
-          <w:rFonts w:ascii="Arial" w:hAnsi="Arial" w:eastAsia="Arial" w:cs="Arial"/>
-        </w:rPr>
-      </w:pPr>
-      <w:r>
-        <w:rPr>
-          <w:rFonts w:ascii="Arial" w:hAnsi="Arial" w:eastAsia="Arial" w:cs="Arial"/>
+          <w:rFonts w:ascii="Arial" w:eastAsia="Arial" w:hAnsi="Arial" w:cs="Arial"/>
+        </w:rPr>
+      </w:pPr>
+      <w:r>
+        <w:rPr>
+          <w:rFonts w:ascii="Arial" w:eastAsia="Arial" w:hAnsi="Arial" w:cs="Arial"/>
         </w:rPr>
         <w:t>{% endif %}</w:t>
       </w:r>
     </w:p>
-    <w:p xmlns:wp14="http://schemas.microsoft.com/office/word/2010/wordml" wp14:textId="77777777">
+    <w:p>
       <w:pPr>
         <w:spacing w:after="0" w:line="240" w:lineRule="auto"/>
         <w:rPr>
-          <w:rFonts w:ascii="Arial" w:hAnsi="Arial" w:eastAsia="Arial" w:cs="Arial"/>
-        </w:rPr>
-      </w:pPr>
-    </w:p>
-    <w:p xmlns:wp14="http://schemas.microsoft.com/office/word/2010/wordml" wp14:textId="77777777">
+          <w:rFonts w:ascii="Arial" w:eastAsia="Arial" w:hAnsi="Arial" w:cs="Arial"/>
+        </w:rPr>
+      </w:pPr>
+    </w:p>
+    <w:p>
       <w:pPr>
         <w:pBdr>
-          <w:top w:val="single" w:color="000000" w:sz="4" w:space="1"/>
-          <w:left w:val="single" w:color="000000" w:sz="4" w:space="4"/>
-          <w:bottom w:val="single" w:color="000000" w:sz="4" w:space="1"/>
-          <w:right w:val="single" w:color="000000" w:sz="4" w:space="4"/>
+          <w:top w:val="single" w:sz="4" w:space="1" w:color="000000"/>
+          <w:left w:val="single" w:sz="4" w:space="4" w:color="000000"/>
+          <w:bottom w:val="single" w:sz="4" w:space="1" w:color="000000"/>
+          <w:right w:val="single" w:sz="4" w:space="4" w:color="000000"/>
         </w:pBdr>
         <w:spacing w:after="0" w:line="240" w:lineRule="auto"/>
         <w:rPr>
-          <w:rFonts w:ascii="Arial" w:hAnsi="Arial" w:eastAsia="Arial" w:cs="Arial"/>
-        </w:rPr>
-      </w:pPr>
-      <w:r>
-        <w:rPr>
-          <w:rFonts w:ascii="Arial" w:hAnsi="Arial" w:eastAsia="Arial" w:cs="Arial"/>
+          <w:rFonts w:ascii="Arial" w:eastAsia="Arial" w:hAnsi="Arial" w:cs="Arial"/>
+        </w:rPr>
+      </w:pPr>
+      <w:r>
+        <w:rPr>
+          <w:rFonts w:ascii="Arial" w:eastAsia="Arial" w:hAnsi="Arial" w:cs="Arial"/>
           <w:i/>
         </w:rPr>
-        <w:t xml:space="preserve">{{r </w:t>
-      </w:r>
-      <w:r>
-        <w:rPr>
-          <w:rFonts w:ascii="Arial" w:hAnsi="Arial" w:eastAsia="Arial" w:cs="Arial"/>
+        <w:t>{{r questionnaire.description_rich_text }}</w:t>
+      </w:r>
+    </w:p>
+    <w:p>
+      <w:pPr>
+        <w:spacing w:after="0" w:line="240" w:lineRule="auto"/>
+        <w:rPr>
+          <w:rFonts w:ascii="Arial" w:eastAsia="Arial" w:hAnsi="Arial" w:cs="Arial"/>
+          <w:b/>
+        </w:rPr>
+      </w:pPr>
+    </w:p>
+    <w:p>
+      <w:r>
+        <w:rPr>
+          <w:rFonts w:ascii="Arial" w:eastAsia="Arial" w:hAnsi="Arial" w:cs="Arial"/>
           <w:i/>
         </w:rPr>
-        <w:t>questionnaire.description_rich_text }}</w:t>
-      </w:r>
-    </w:p>
-    <w:p xmlns:wp14="http://schemas.microsoft.com/office/word/2010/wordml" wp14:textId="77777777">
-      <w:pPr>
-        <w:spacing w:after="0" w:line="240" w:lineRule="auto"/>
-        <w:rPr>
-          <w:rFonts w:ascii="Arial" w:hAnsi="Arial" w:eastAsia="Arial" w:cs="Arial"/>
-          <w:b/>
-        </w:rPr>
-      </w:pPr>
-    </w:p>
-    <w:p xmlns:wp14="http://schemas.microsoft.com/office/word/2010/wordml" wp14:textId="77777777">
-      <w:r>
-        <w:rPr>
-          <w:rFonts w:ascii="Arial" w:hAnsi="Arial" w:eastAsia="Arial" w:cs="Arial"/>
-          <w:i/>
-        </w:rPr>
         <w:t xml:space="preserve">Ce document a été généré depuis le site e.contrôle : </w:t>
       </w:r>
-      <w:hyperlink r:id="rId8">
+      <w:hyperlink r:id="rId7">
         <w:r>
           <w:rPr>
             <w:rStyle w:val="ListLabel56"/>
@@ -359,65 +285,65 @@
       </w:hyperlink>
       <w:r>
         <w:rPr>
-          <w:rFonts w:ascii="Arial" w:hAnsi="Arial" w:eastAsia="Arial" w:cs="Arial"/>
+          <w:rFonts w:ascii="Arial" w:eastAsia="Arial" w:hAnsi="Arial" w:cs="Arial"/>
           <w:i/>
         </w:rPr>
         <w:t>.</w:t>
       </w:r>
     </w:p>
-    <w:p xmlns:wp14="http://schemas.microsoft.com/office/word/2010/wordml" wp14:textId="77777777">
+    <w:p>
       <w:pPr>
         <w:jc w:val="center"/>
       </w:pPr>
       <w:r>
         <w:rPr>
-          <w:rFonts w:ascii="Arial" w:hAnsi="Arial" w:eastAsia="Arial" w:cs="Arial"/>
+          <w:rFonts w:ascii="Arial" w:eastAsia="Arial" w:hAnsi="Arial" w:cs="Arial"/>
           <w:i/>
         </w:rPr>
         <w:t>____________________________________________________________________</w:t>
       </w:r>
     </w:p>
-    <w:p xmlns:wp14="http://schemas.microsoft.com/office/word/2010/wordml" wp14:textId="77777777">
+    <w:p>
       <w:pPr>
         <w:spacing w:after="0" w:line="240" w:lineRule="auto"/>
         <w:rPr>
-          <w:rFonts w:ascii="Arial" w:hAnsi="Arial" w:eastAsia="Arial" w:cs="Arial"/>
+          <w:rFonts w:ascii="Arial" w:eastAsia="Arial" w:hAnsi="Arial" w:cs="Arial"/>
           <w:b/>
         </w:rPr>
       </w:pPr>
     </w:p>
-    <w:p xmlns:wp14="http://schemas.microsoft.com/office/word/2010/wordml" wp14:textId="77777777">
+    <w:p>
       <w:pPr>
         <w:spacing w:after="0" w:line="240" w:lineRule="auto"/>
         <w:rPr>
-          <w:rFonts w:ascii="Arial" w:hAnsi="Arial" w:eastAsia="Arial" w:cs="Arial"/>
+          <w:rFonts w:ascii="Arial" w:eastAsia="Arial" w:hAnsi="Arial" w:cs="Arial"/>
           <w:b/>
         </w:rPr>
       </w:pPr>
     </w:p>
-    <w:p xmlns:wp14="http://schemas.microsoft.com/office/word/2010/wordml" wp14:textId="77777777">
+    <w:p>
       <w:pPr>
         <w:spacing w:after="120" w:line="240" w:lineRule="auto"/>
         <w:rPr>
-          <w:rFonts w:ascii="Arial" w:hAnsi="Arial" w:eastAsia="Arial" w:cs="Arial"/>
-          <w:color w:val="000000"/>
-        </w:rPr>
-      </w:pPr>
-      <w:r>
-        <w:rPr>
-          <w:rFonts w:ascii="Arial" w:hAnsi="Arial" w:eastAsia="Arial" w:cs="Arial"/>
+          <w:rFonts w:ascii="Arial" w:eastAsia="Arial" w:hAnsi="Arial" w:cs="Arial"/>
+          <w:color w:val="000000"/>
+        </w:rPr>
+      </w:pPr>
+      <w:r>
+        <w:rPr>
+          <w:rFonts w:ascii="Arial" w:eastAsia="Arial" w:hAnsi="Arial" w:cs="Arial"/>
           <w:color w:val="000000"/>
         </w:rPr>
         <w:t>{%p for theme in questionnaire.themes.all() %}</w:t>
       </w:r>
     </w:p>
-    <w:p xmlns:wp14="http://schemas.microsoft.com/office/word/2010/wordml" wp14:textId="77777777">
+    <w:p>
       <w:pPr>
         <w:spacing w:after="120" w:line="240" w:lineRule="auto"/>
       </w:pPr>
       <w:r>
         <w:rPr>
-          <w:rFonts w:ascii="Times New Roman" w:hAnsi="Times New Roman" w:eastAsia="Times New Roman" w:cs="Times New Roman"/>
+          <w:rFonts w:ascii="Times New Roman" w:eastAsia="Times New Roman" w:hAnsi="Times New Roman" w:cs="Times New Roman"/>
           <w:b/>
           <w:color w:val="000000"/>
           <w:sz w:val="28"/>
@@ -427,27 +353,18 @@
       </w:r>
       <w:r>
         <w:rPr>
-          <w:rFonts w:ascii="Times New Roman" w:hAnsi="Times New Roman" w:eastAsia="Times New Roman" w:cs="Times New Roman"/>
+          <w:rFonts w:ascii="Times New Roman" w:eastAsia="Times New Roman" w:hAnsi="Times New Roman" w:cs="Times New Roman"/>
           <w:b/>
           <w:color w:val="000000"/>
           <w:sz w:val="28"/>
           <w:szCs w:val="28"/>
         </w:rPr>
         <w:tab/>
-      </w:r>
-      <w:r>
-        <w:rPr>
-          <w:rFonts w:ascii="Times New Roman" w:hAnsi="Times New Roman" w:eastAsia="Times New Roman" w:cs="Times New Roman"/>
-          <w:b/>
-          <w:color w:val="000000"/>
-          <w:sz w:val="28"/>
-          <w:szCs w:val="28"/>
-        </w:rPr>
         <w:t>{{ theme</w:t>
       </w:r>
       <w:r>
         <w:rPr>
-          <w:rFonts w:ascii="Times New Roman" w:hAnsi="Times New Roman" w:eastAsia="Times New Roman" w:cs="Times New Roman"/>
+          <w:rFonts w:ascii="Times New Roman" w:eastAsia="Times New Roman" w:hAnsi="Times New Roman" w:cs="Times New Roman"/>
           <w:b/>
           <w:sz w:val="28"/>
           <w:szCs w:val="28"/>
@@ -456,7 +373,7 @@
       </w:r>
       <w:r>
         <w:rPr>
-          <w:rFonts w:ascii="Times New Roman" w:hAnsi="Times New Roman" w:eastAsia="Times New Roman" w:cs="Times New Roman"/>
+          <w:rFonts w:ascii="Times New Roman" w:eastAsia="Times New Roman" w:hAnsi="Times New Roman" w:cs="Times New Roman"/>
           <w:b/>
           <w:color w:val="000000"/>
           <w:sz w:val="28"/>
@@ -465,41 +382,41 @@
         <w:t xml:space="preserve"> }}</w:t>
       </w:r>
     </w:p>
-    <w:p xmlns:wp14="http://schemas.microsoft.com/office/word/2010/wordml" wp14:textId="77777777">
+    <w:p>
       <w:pPr>
         <w:spacing w:after="120" w:line="240" w:lineRule="auto"/>
         <w:ind w:left="566"/>
         <w:rPr>
-          <w:rFonts w:ascii="Arial" w:hAnsi="Arial" w:eastAsia="Arial" w:cs="Arial"/>
-          <w:color w:val="000000"/>
-        </w:rPr>
-      </w:pPr>
-      <w:r>
-        <w:rPr>
-          <w:rFonts w:ascii="Arial" w:hAnsi="Arial" w:eastAsia="Arial" w:cs="Arial"/>
+          <w:rFonts w:ascii="Arial" w:eastAsia="Arial" w:hAnsi="Arial" w:cs="Arial"/>
+          <w:color w:val="000000"/>
+        </w:rPr>
+      </w:pPr>
+      <w:r>
+        <w:rPr>
+          <w:rFonts w:ascii="Arial" w:eastAsia="Arial" w:hAnsi="Arial" w:cs="Arial"/>
           <w:color w:val="000000"/>
         </w:rPr>
         <w:t>{%p for question in theme.questions.all() %}</w:t>
       </w:r>
     </w:p>
-    <w:p xmlns:wp14="http://schemas.microsoft.com/office/word/2010/wordml" wp14:textId="77777777">
+    <w:p>
       <w:pPr>
         <w:spacing w:after="120" w:line="240" w:lineRule="auto"/>
         <w:ind w:left="566"/>
         <w:rPr>
-          <w:rFonts w:ascii="Arial" w:hAnsi="Arial" w:eastAsia="Arial" w:cs="Arial"/>
-          <w:color w:val="000000"/>
-        </w:rPr>
-      </w:pPr>
-      <w:r>
-        <w:rPr>
-          <w:rFonts w:ascii="Arial" w:hAnsi="Arial" w:eastAsia="Arial" w:cs="Arial"/>
+          <w:rFonts w:ascii="Arial" w:eastAsia="Arial" w:hAnsi="Arial" w:cs="Arial"/>
+          <w:color w:val="000000"/>
+        </w:rPr>
+      </w:pPr>
+      <w:r>
+        <w:rPr>
+          <w:rFonts w:ascii="Arial" w:eastAsia="Arial" w:hAnsi="Arial" w:cs="Arial"/>
           <w:color w:val="000000"/>
         </w:rPr>
         <w:t>{% with question_files=question.question_files.all() %}</w:t>
       </w:r>
     </w:p>
-    <w:p xmlns:wp14="http://schemas.microsoft.com/office/word/2010/wordml" wp14:textId="77777777">
+    <w:p>
       <w:pPr>
         <w:spacing w:after="120" w:line="240" w:lineRule="auto"/>
         <w:ind w:left="566"/>
@@ -507,49 +424,42 @@
           <w:u w:val="single"/>
         </w:rPr>
       </w:pPr>
-      <w:bookmarkStart w:name="_heading=h.gjdgxs" w:id="0"/>
-      <w:bookmarkEnd w:id="0"/>
-      <w:r>
-        <w:rPr>
-          <w:rFonts w:ascii="Arial" w:hAnsi="Arial" w:eastAsia="Arial" w:cs="Arial"/>
+      <w:bookmarkStart w:id="1" w:name="_heading=h.gjdgxs"/>
+      <w:bookmarkEnd w:id="1"/>
+      <w:r>
+        <w:rPr>
+          <w:rFonts w:ascii="Arial" w:eastAsia="Arial" w:hAnsi="Arial" w:cs="Arial"/>
           <w:color w:val="000000"/>
           <w:u w:val="single"/>
         </w:rPr>
         <w:t>Question {{ theme.numbering }}.{{ question.numbering }}</w:t>
       </w:r>
     </w:p>
-    <w:p xmlns:wp14="http://schemas.microsoft.com/office/word/2010/wordml" wp14:textId="77777777">
+    <w:p>
       <w:pPr>
         <w:spacing w:after="120" w:line="240" w:lineRule="auto"/>
         <w:ind w:left="566"/>
       </w:pPr>
       <w:r>
         <w:rPr>
-          <w:rFonts w:ascii="Arial" w:hAnsi="Arial" w:eastAsia="Arial" w:cs="Arial"/>
-          <w:color w:val="000000"/>
-        </w:rPr>
-        <w:t xml:space="preserve">{{r </w:t>
-      </w:r>
-      <w:r>
-        <w:rPr>
-          <w:rFonts w:ascii="Arial" w:hAnsi="Arial" w:eastAsia="Arial" w:cs="Arial"/>
-          <w:color w:val="000000"/>
-        </w:rPr>
-        <w:t>question.description_rich_text }} {% if question_files %} {% if question_files.count() == 1 %}</w:t>
-      </w:r>
-    </w:p>
-    <w:p xmlns:wp14="http://schemas.microsoft.com/office/word/2010/wordml" wp14:textId="77777777">
+          <w:rFonts w:ascii="Arial" w:eastAsia="Arial" w:hAnsi="Arial" w:cs="Arial"/>
+          <w:color w:val="000000"/>
+        </w:rPr>
+        <w:t>{{r question.description_rich_text }} {% if question_files %} {% if question_files.count() == 1 %}</w:t>
+      </w:r>
+    </w:p>
+    <w:p>
       <w:pPr>
         <w:spacing w:after="120" w:line="240" w:lineRule="auto"/>
         <w:ind w:left="850"/>
         <w:rPr>
-          <w:rFonts w:ascii="Arial" w:hAnsi="Arial" w:eastAsia="Arial" w:cs="Arial"/>
-          <w:color w:val="000000"/>
-        </w:rPr>
-      </w:pPr>
-      <w:r>
-        <w:rPr>
-          <w:rFonts w:ascii="Arial" w:hAnsi="Arial" w:eastAsia="Arial" w:cs="Arial"/>
+          <w:rFonts w:ascii="Arial" w:eastAsia="Arial" w:hAnsi="Arial" w:cs="Arial"/>
+          <w:color w:val="000000"/>
+        </w:rPr>
+      </w:pPr>
+      <w:r>
+        <w:rPr>
+          <w:rFonts w:ascii="Arial" w:eastAsia="Arial" w:hAnsi="Arial" w:cs="Arial"/>
           <w:i/>
           <w:color w:val="000000"/>
         </w:rPr>
@@ -557,24 +467,24 @@
       </w:r>
       <w:r>
         <w:rPr>
-          <w:rFonts w:ascii="Arial" w:hAnsi="Arial" w:eastAsia="Arial" w:cs="Arial"/>
+          <w:rFonts w:ascii="Arial" w:eastAsia="Arial" w:hAnsi="Arial" w:cs="Arial"/>
           <w:color w:val="000000"/>
         </w:rPr>
         <w:t>{% else %}</w:t>
       </w:r>
     </w:p>
-    <w:p xmlns:wp14="http://schemas.microsoft.com/office/word/2010/wordml" wp14:textId="77777777">
+    <w:p>
       <w:pPr>
         <w:spacing w:after="120" w:line="240" w:lineRule="auto"/>
         <w:ind w:left="850"/>
         <w:rPr>
-          <w:rFonts w:ascii="Arial" w:hAnsi="Arial" w:eastAsia="Arial" w:cs="Arial"/>
-          <w:color w:val="000000"/>
-        </w:rPr>
-      </w:pPr>
-      <w:r>
-        <w:rPr>
-          <w:rFonts w:ascii="Arial" w:hAnsi="Arial" w:eastAsia="Arial" w:cs="Arial"/>
+          <w:rFonts w:ascii="Arial" w:eastAsia="Arial" w:hAnsi="Arial" w:cs="Arial"/>
+          <w:color w:val="000000"/>
+        </w:rPr>
+      </w:pPr>
+      <w:r>
+        <w:rPr>
+          <w:rFonts w:ascii="Arial" w:eastAsia="Arial" w:hAnsi="Arial" w:cs="Arial"/>
           <w:i/>
           <w:color w:val="000000"/>
         </w:rPr>
@@ -582,144 +492,137 @@
       </w:r>
       <w:r>
         <w:rPr>
-          <w:rFonts w:ascii="Arial" w:hAnsi="Arial" w:eastAsia="Arial" w:cs="Arial"/>
+          <w:rFonts w:ascii="Arial" w:eastAsia="Arial" w:hAnsi="Arial" w:cs="Arial"/>
           <w:color w:val="000000"/>
         </w:rPr>
         <w:t>{% endif %}</w:t>
       </w:r>
     </w:p>
-    <w:p xmlns:wp14="http://schemas.microsoft.com/office/word/2010/wordml" wp14:textId="77777777">
+    <w:p>
       <w:pPr>
         <w:spacing w:after="120" w:line="240" w:lineRule="auto"/>
         <w:ind w:left="850"/>
         <w:rPr>
-          <w:rFonts w:ascii="Arial" w:hAnsi="Arial" w:eastAsia="Arial" w:cs="Arial"/>
-          <w:color w:val="000000"/>
-        </w:rPr>
-      </w:pPr>
-      <w:r>
-        <w:rPr>
-          <w:rFonts w:ascii="Arial" w:hAnsi="Arial" w:eastAsia="Arial" w:cs="Arial"/>
+          <w:rFonts w:ascii="Arial" w:eastAsia="Arial" w:hAnsi="Arial" w:cs="Arial"/>
+          <w:color w:val="000000"/>
+        </w:rPr>
+      </w:pPr>
+      <w:r>
+        <w:rPr>
+          <w:rFonts w:ascii="Arial" w:eastAsia="Arial" w:hAnsi="Arial" w:cs="Arial"/>
           <w:color w:val="000000"/>
         </w:rPr>
         <w:t>{%p for file in question_files %}</w:t>
       </w:r>
     </w:p>
-    <w:p xmlns:wp14="http://schemas.microsoft.com/office/word/2010/wordml" wp14:textId="77777777">
+    <w:p>
       <w:pPr>
         <w:spacing w:after="120" w:line="240" w:lineRule="auto"/>
         <w:ind w:left="850"/>
         <w:rPr>
-          <w:rFonts w:ascii="Arial" w:hAnsi="Arial" w:eastAsia="Arial" w:cs="Arial"/>
-          <w:color w:val="000000"/>
-        </w:rPr>
-      </w:pPr>
-      <w:r>
-        <w:rPr>
-          <w:rFonts w:ascii="Arial" w:hAnsi="Arial" w:eastAsia="Arial" w:cs="Arial"/>
+          <w:rFonts w:ascii="Arial" w:eastAsia="Arial" w:hAnsi="Arial" w:cs="Arial"/>
+          <w:color w:val="000000"/>
+        </w:rPr>
+      </w:pPr>
+      <w:r>
+        <w:rPr>
+          <w:rFonts w:ascii="Arial" w:eastAsia="Arial" w:hAnsi="Arial" w:cs="Arial"/>
           <w:i/>
           <w:color w:val="000000"/>
         </w:rPr>
         <w:t>- {{ file.basename }}</w:t>
       </w:r>
     </w:p>
-    <w:p xmlns:wp14="http://schemas.microsoft.com/office/word/2010/wordml" wp14:textId="77777777">
+    <w:p>
       <w:pPr>
         <w:spacing w:after="0" w:line="240" w:lineRule="auto"/>
         <w:ind w:left="566"/>
         <w:rPr>
-          <w:rFonts w:ascii="Arial" w:hAnsi="Arial" w:eastAsia="Arial" w:cs="Arial"/>
-          <w:color w:val="000000"/>
-        </w:rPr>
-      </w:pPr>
-      <w:r>
-        <w:rPr>
-          <w:rFonts w:ascii="Arial" w:hAnsi="Arial" w:eastAsia="Arial" w:cs="Arial"/>
+          <w:rFonts w:ascii="Arial" w:eastAsia="Arial" w:hAnsi="Arial" w:cs="Arial"/>
+          <w:color w:val="000000"/>
+        </w:rPr>
+      </w:pPr>
+      <w:r>
+        <w:rPr>
+          <w:rFonts w:ascii="Arial" w:eastAsia="Arial" w:hAnsi="Arial" w:cs="Arial"/>
           <w:color w:val="000000"/>
         </w:rPr>
         <w:t>{%p endfor %}</w:t>
       </w:r>
     </w:p>
-    <w:p xmlns:wp14="http://schemas.microsoft.com/office/word/2010/wordml" wp14:textId="77777777">
+    <w:p>
       <w:pPr>
         <w:spacing w:after="0" w:line="240" w:lineRule="auto"/>
         <w:ind w:left="566"/>
         <w:rPr>
-          <w:rFonts w:ascii="Arial" w:hAnsi="Arial" w:eastAsia="Arial" w:cs="Arial"/>
-          <w:color w:val="000000"/>
-        </w:rPr>
-      </w:pPr>
-      <w:r>
-        <w:rPr>
-          <w:rFonts w:ascii="Arial" w:hAnsi="Arial" w:eastAsia="Arial" w:cs="Arial"/>
-          <w:color w:val="000000"/>
-        </w:rPr>
-        <w:t>{% end</w:t>
-      </w:r>
-      <w:r>
-        <w:rPr>
-          <w:rFonts w:ascii="Arial" w:hAnsi="Arial" w:eastAsia="Arial" w:cs="Arial"/>
-          <w:color w:val="000000"/>
-        </w:rPr>
-        <w:t>if %}</w:t>
-      </w:r>
-    </w:p>
-    <w:p xmlns:wp14="http://schemas.microsoft.com/office/word/2010/wordml" wp14:textId="77777777">
+          <w:rFonts w:ascii="Arial" w:eastAsia="Arial" w:hAnsi="Arial" w:cs="Arial"/>
+          <w:color w:val="000000"/>
+        </w:rPr>
+      </w:pPr>
+      <w:r>
+        <w:rPr>
+          <w:rFonts w:ascii="Arial" w:eastAsia="Arial" w:hAnsi="Arial" w:cs="Arial"/>
+          <w:color w:val="000000"/>
+        </w:rPr>
+        <w:t>{% endif %}</w:t>
+      </w:r>
+    </w:p>
+    <w:p>
       <w:pPr>
         <w:spacing w:after="0" w:line="240" w:lineRule="auto"/>
         <w:ind w:left="566"/>
         <w:rPr>
-          <w:rFonts w:ascii="Arial" w:hAnsi="Arial" w:eastAsia="Arial" w:cs="Arial"/>
-          <w:color w:val="000000"/>
-        </w:rPr>
-      </w:pPr>
-      <w:r>
-        <w:rPr>
-          <w:rFonts w:ascii="Arial" w:hAnsi="Arial" w:eastAsia="Arial" w:cs="Arial"/>
+          <w:rFonts w:ascii="Arial" w:eastAsia="Arial" w:hAnsi="Arial" w:cs="Arial"/>
+          <w:color w:val="000000"/>
+        </w:rPr>
+      </w:pPr>
+      <w:r>
+        <w:rPr>
+          <w:rFonts w:ascii="Arial" w:eastAsia="Arial" w:hAnsi="Arial" w:cs="Arial"/>
           <w:color w:val="000000"/>
         </w:rPr>
         <w:t>{% endwith %}</w:t>
       </w:r>
     </w:p>
-    <w:p xmlns:wp14="http://schemas.microsoft.com/office/word/2010/wordml" wp14:textId="77777777">
+    <w:p>
       <w:pPr>
         <w:spacing w:after="0" w:line="240" w:lineRule="auto"/>
         <w:ind w:left="566"/>
         <w:rPr>
-          <w:rFonts w:ascii="Arial" w:hAnsi="Arial" w:eastAsia="Arial" w:cs="Arial"/>
-          <w:color w:val="000000"/>
-        </w:rPr>
-      </w:pPr>
-      <w:r>
-        <w:rPr>
-          <w:rFonts w:ascii="Arial" w:hAnsi="Arial" w:eastAsia="Arial" w:cs="Arial"/>
+          <w:rFonts w:ascii="Arial" w:eastAsia="Arial" w:hAnsi="Arial" w:cs="Arial"/>
+          <w:color w:val="000000"/>
+        </w:rPr>
+      </w:pPr>
+      <w:r>
+        <w:rPr>
+          <w:rFonts w:ascii="Arial" w:eastAsia="Arial" w:hAnsi="Arial" w:cs="Arial"/>
           <w:color w:val="000000"/>
         </w:rPr>
         <w:t>{%p endfor %}</w:t>
       </w:r>
     </w:p>
-    <w:p xmlns:wp14="http://schemas.microsoft.com/office/word/2010/wordml" wp14:textId="77777777">
+    <w:p>
       <w:pPr>
         <w:spacing w:after="0" w:line="240" w:lineRule="auto"/>
         <w:ind w:left="566"/>
         <w:rPr>
-          <w:rFonts w:ascii="Arial" w:hAnsi="Arial" w:eastAsia="Arial" w:cs="Arial"/>
-          <w:color w:val="000000"/>
-        </w:rPr>
-      </w:pPr>
-      <w:bookmarkStart w:name="_heading=h.30j0zll" w:id="1"/>
-      <w:bookmarkEnd w:id="1"/>
-      <w:r>
-        <w:rPr>
-          <w:rFonts w:ascii="Arial" w:hAnsi="Arial" w:eastAsia="Arial" w:cs="Arial"/>
+          <w:rFonts w:ascii="Arial" w:eastAsia="Arial" w:hAnsi="Arial" w:cs="Arial"/>
+          <w:color w:val="000000"/>
+        </w:rPr>
+      </w:pPr>
+      <w:bookmarkStart w:id="2" w:name="_heading=h.30j0zll"/>
+      <w:bookmarkEnd w:id="2"/>
+      <w:r>
+        <w:rPr>
+          <w:rFonts w:ascii="Arial" w:eastAsia="Arial" w:hAnsi="Arial" w:cs="Arial"/>
           <w:color w:val="000000"/>
         </w:rPr>
         <w:t>{%p endfor %}</w:t>
       </w:r>
     </w:p>
     <w:sectPr>
-      <w:footerReference w:type="default" r:id="rId9"/>
-      <w:pgSz w:w="11906" w:h="16838" w:orient="portrait"/>
+      <w:footerReference w:type="default" r:id="rId8"/>
+      <w:pgSz w:w="11906" w:h="16838"/>
       <w:pgMar w:top="1245" w:right="1417" w:bottom="1414" w:left="1417" w:header="0" w:footer="708" w:gutter="0"/>
       <w:pgNumType w:start="1"/>
       <w:cols w:space="720"/>
@@ -731,9 +634,9 @@
 </file>
 
 <file path=word/endnotes.xml><?xml version="1.0" encoding="utf-8"?>
-<w:endnotes xmlns:w14="http://schemas.microsoft.com/office/word/2010/wordml" xmlns:wp14="http://schemas.microsoft.com/office/word/2010/wordprocessingDrawing" xmlns:ve="http://schemas.openxmlformats.org/markup-compatibility/2006" xmlns:o="urn:schemas-microsoft-com:office:office" xmlns:r="http://schemas.openxmlformats.org/officeDocument/2006/relationships" xmlns:m="http://schemas.openxmlformats.org/officeDocument/2006/math" xmlns:v="urn:schemas-microsoft-com:vml" xmlns:wp="http://schemas.openxmlformats.org/drawingml/2006/wordprocessingDrawing" xmlns:w10="urn:schemas-microsoft-com:office:word" xmlns:w="http://schemas.openxmlformats.org/wordprocessingml/2006/main" xmlns:wne="http://schemas.microsoft.com/office/word/2006/wordml" xmlns:mc="http://schemas.openxmlformats.org/markup-compatibility/2006" mc:Ignorable="w14 wp14">
-  <w:endnote w:type="separator" w:id="0">
-    <w:p xmlns:wp14="http://schemas.microsoft.com/office/word/2010/wordml" wp14:textId="77777777">
+<w:endnotes xmlns:wpc="http://schemas.microsoft.com/office/word/2010/wordprocessingCanvas" xmlns:cx="http://schemas.microsoft.com/office/drawing/2014/chartex" xmlns:cx1="http://schemas.microsoft.com/office/drawing/2015/9/8/chartex" xmlns:mc="http://schemas.openxmlformats.org/markup-compatibility/2006" xmlns:o="urn:schemas-microsoft-com:office:office" xmlns:r="http://schemas.openxmlformats.org/officeDocument/2006/relationships" xmlns:m="http://schemas.openxmlformats.org/officeDocument/2006/math" xmlns:v="urn:schemas-microsoft-com:vml" xmlns:wp14="http://schemas.microsoft.com/office/word/2010/wordprocessingDrawing" xmlns:wp="http://schemas.openxmlformats.org/drawingml/2006/wordprocessingDrawing" xmlns:w10="urn:schemas-microsoft-com:office:word" xmlns:w="http://schemas.openxmlformats.org/wordprocessingml/2006/main" xmlns:w14="http://schemas.microsoft.com/office/word/2010/wordml" xmlns:w15="http://schemas.microsoft.com/office/word/2012/wordml" xmlns:w16se="http://schemas.microsoft.com/office/word/2015/wordml/symex" xmlns:wpg="http://schemas.microsoft.com/office/word/2010/wordprocessingGroup" xmlns:wpi="http://schemas.microsoft.com/office/word/2010/wordprocessingInk" xmlns:wne="http://schemas.microsoft.com/office/word/2006/wordml" xmlns:wps="http://schemas.microsoft.com/office/word/2010/wordprocessingShape" mc:Ignorable="w14 w15 w16se wp14">
+  <w:endnote w:type="separator" w:id="-1">
+    <w:p>
       <w:pPr>
         <w:spacing w:after="0" w:line="240" w:lineRule="auto"/>
       </w:pPr>
@@ -742,8 +645,8 @@
       </w:r>
     </w:p>
   </w:endnote>
-  <w:endnote w:type="continuationSeparator" w:id="1">
-    <w:p xmlns:wp14="http://schemas.microsoft.com/office/word/2010/wordml" wp14:textId="77777777">
+  <w:endnote w:type="continuationSeparator" w:id="0">
+    <w:p>
       <w:pPr>
         <w:spacing w:after="0" w:line="240" w:lineRule="auto"/>
       </w:pPr>
@@ -756,8 +659,8 @@
 </file>
 
 <file path=word/footer1.xml><?xml version="1.0" encoding="utf-8"?>
-<w:ftr xmlns:w14="http://schemas.microsoft.com/office/word/2010/wordml" xmlns:wp14="http://schemas.microsoft.com/office/word/2010/wordprocessingDrawing" xmlns:ve="http://schemas.openxmlformats.org/markup-compatibility/2006" xmlns:o="urn:schemas-microsoft-com:office:office" xmlns:r="http://schemas.openxmlformats.org/officeDocument/2006/relationships" xmlns:m="http://schemas.openxmlformats.org/officeDocument/2006/math" xmlns:v="urn:schemas-microsoft-com:vml" xmlns:wp="http://schemas.openxmlformats.org/drawingml/2006/wordprocessingDrawing" xmlns:w10="urn:schemas-microsoft-com:office:word" xmlns:w="http://schemas.openxmlformats.org/wordprocessingml/2006/main" xmlns:wne="http://schemas.microsoft.com/office/word/2006/wordml" xmlns:mc="http://schemas.openxmlformats.org/markup-compatibility/2006" xmlns:a="http://schemas.openxmlformats.org/drawingml/2006/main" xmlns:pic="http://schemas.openxmlformats.org/drawingml/2006/picture" mc:Ignorable="w14 wp14">
-  <w:p xmlns:wp14="http://schemas.microsoft.com/office/word/2010/wordml" wp14:textId="77777777">
+<w:ftr xmlns:wpc="http://schemas.microsoft.com/office/word/2010/wordprocessingCanvas" xmlns:cx="http://schemas.microsoft.com/office/drawing/2014/chartex" xmlns:cx1="http://schemas.microsoft.com/office/drawing/2015/9/8/chartex" xmlns:mc="http://schemas.openxmlformats.org/markup-compatibility/2006" xmlns:o="urn:schemas-microsoft-com:office:office" xmlns:r="http://schemas.openxmlformats.org/officeDocument/2006/relationships" xmlns:m="http://schemas.openxmlformats.org/officeDocument/2006/math" xmlns:v="urn:schemas-microsoft-com:vml" xmlns:wp14="http://schemas.microsoft.com/office/word/2010/wordprocessingDrawing" xmlns:wp="http://schemas.openxmlformats.org/drawingml/2006/wordprocessingDrawing" xmlns:w10="urn:schemas-microsoft-com:office:word" xmlns:w="http://schemas.openxmlformats.org/wordprocessingml/2006/main" xmlns:w14="http://schemas.microsoft.com/office/word/2010/wordml" xmlns:w15="http://schemas.microsoft.com/office/word/2012/wordml" xmlns:w16se="http://schemas.microsoft.com/office/word/2015/wordml/symex" xmlns:wpg="http://schemas.microsoft.com/office/word/2010/wordprocessingGroup" xmlns:wpi="http://schemas.microsoft.com/office/word/2010/wordprocessingInk" xmlns:wne="http://schemas.microsoft.com/office/word/2006/wordml" xmlns:wps="http://schemas.microsoft.com/office/word/2010/wordprocessingShape" mc:Ignorable="w14 w15 w16se wp14">
+  <w:p>
     <w:pPr>
       <w:tabs>
         <w:tab w:val="center" w:pos="4536"/>
@@ -768,7 +671,7 @@
     </w:pPr>
     <w:r>
       <w:rPr>
-        <w:rFonts w:ascii="Arial" w:hAnsi="Arial" w:eastAsia="Arial" w:cs="Arial"/>
+        <w:rFonts w:ascii="Arial" w:eastAsia="Arial" w:hAnsi="Arial" w:cs="Arial"/>
         <w:i/>
         <w:color w:val="000000"/>
         <w:sz w:val="18"/>
@@ -786,32 +689,32 @@
     <w:r>
       <w:rPr>
         <w:rFonts w:eastAsia="Calibri" w:cs="Calibri"/>
-        <w:b w:val="1"/>
-        <w:bCs w:val="1"/>
+        <w:b/>
+        <w:bCs/>
       </w:rPr>
       <w:fldChar w:fldCharType="begin"/>
     </w:r>
     <w:r>
       <w:rPr>
         <w:rFonts w:eastAsia="Calibri" w:cs="Calibri"/>
-        <w:b w:val="1"/>
-        <w:bCs w:val="1"/>
+        <w:b/>
+        <w:bCs/>
       </w:rPr>
       <w:instrText>PAGE</w:instrText>
     </w:r>
     <w:r>
       <w:rPr>
         <w:rFonts w:eastAsia="Calibri" w:cs="Calibri"/>
-        <w:b w:val="1"/>
-        <w:bCs w:val="1"/>
+        <w:b/>
+        <w:bCs/>
       </w:rPr>
       <w:fldChar w:fldCharType="separate"/>
     </w:r>
     <w:r>
       <w:rPr>
         <w:rFonts w:eastAsia="Calibri" w:cs="Calibri"/>
-        <w:b w:val="1"/>
-        <w:bCs w:val="1"/>
+        <w:b/>
+        <w:bCs/>
         <w:noProof/>
       </w:rPr>
       <w:t>1</w:t>
@@ -819,8 +722,8 @@
     <w:r>
       <w:rPr>
         <w:rFonts w:eastAsia="Calibri" w:cs="Calibri"/>
-        <w:b w:val="1"/>
-        <w:bCs w:val="1"/>
+        <w:b/>
+        <w:bCs/>
       </w:rPr>
       <w:fldChar w:fldCharType="end"/>
     </w:r>
@@ -830,7 +733,7 @@
         <w:lang w:eastAsia="fr-FR"/>
       </w:rPr>
       <w:drawing>
-        <wp:anchor xmlns:wp14="http://schemas.microsoft.com/office/word/2010/wordprocessingDrawing" distT="0" distB="0" distL="114300" distR="114300" simplePos="0" relativeHeight="2" behindDoc="1" locked="0" layoutInCell="1" allowOverlap="1" wp14:anchorId="1EC0426C" wp14:editId="7777777">
+        <wp:anchor distT="0" distB="0" distL="114300" distR="114300" simplePos="0" relativeHeight="2" behindDoc="1" locked="0" layoutInCell="1" allowOverlap="1" wp14:anchorId="1EC0426C" wp14:editId="07777777">
           <wp:simplePos x="0" y="0"/>
           <wp:positionH relativeFrom="column">
             <wp:posOffset>-47625</wp:posOffset>
@@ -881,9 +784,9 @@
 </file>
 
 <file path=word/footnotes.xml><?xml version="1.0" encoding="utf-8"?>
-<w:footnotes xmlns:w14="http://schemas.microsoft.com/office/word/2010/wordml" xmlns:wp14="http://schemas.microsoft.com/office/word/2010/wordprocessingDrawing" xmlns:ve="http://schemas.openxmlformats.org/markup-compatibility/2006" xmlns:o="urn:schemas-microsoft-com:office:office" xmlns:r="http://schemas.openxmlformats.org/officeDocument/2006/relationships" xmlns:m="http://schemas.openxmlformats.org/officeDocument/2006/math" xmlns:v="urn:schemas-microsoft-com:vml" xmlns:wp="http://schemas.openxmlformats.org/drawingml/2006/wordprocessingDrawing" xmlns:w10="urn:schemas-microsoft-com:office:word" xmlns:w="http://schemas.openxmlformats.org/wordprocessingml/2006/main" xmlns:wne="http://schemas.microsoft.com/office/word/2006/wordml" xmlns:mc="http://schemas.openxmlformats.org/markup-compatibility/2006" mc:Ignorable="w14 wp14">
-  <w:footnote w:type="separator" w:id="0">
-    <w:p xmlns:wp14="http://schemas.microsoft.com/office/word/2010/wordml" wp14:textId="77777777">
+<w:footnotes xmlns:wpc="http://schemas.microsoft.com/office/word/2010/wordprocessingCanvas" xmlns:cx="http://schemas.microsoft.com/office/drawing/2014/chartex" xmlns:cx1="http://schemas.microsoft.com/office/drawing/2015/9/8/chartex" xmlns:mc="http://schemas.openxmlformats.org/markup-compatibility/2006" xmlns:o="urn:schemas-microsoft-com:office:office" xmlns:r="http://schemas.openxmlformats.org/officeDocument/2006/relationships" xmlns:m="http://schemas.openxmlformats.org/officeDocument/2006/math" xmlns:v="urn:schemas-microsoft-com:vml" xmlns:wp14="http://schemas.microsoft.com/office/word/2010/wordprocessingDrawing" xmlns:wp="http://schemas.openxmlformats.org/drawingml/2006/wordprocessingDrawing" xmlns:w10="urn:schemas-microsoft-com:office:word" xmlns:w="http://schemas.openxmlformats.org/wordprocessingml/2006/main" xmlns:w14="http://schemas.microsoft.com/office/word/2010/wordml" xmlns:w15="http://schemas.microsoft.com/office/word/2012/wordml" xmlns:w16se="http://schemas.microsoft.com/office/word/2015/wordml/symex" xmlns:wpg="http://schemas.microsoft.com/office/word/2010/wordprocessingGroup" xmlns:wpi="http://schemas.microsoft.com/office/word/2010/wordprocessingInk" xmlns:wne="http://schemas.microsoft.com/office/word/2006/wordml" xmlns:wps="http://schemas.microsoft.com/office/word/2010/wordprocessingShape" mc:Ignorable="w14 w15 w16se wp14">
+  <w:footnote w:type="separator" w:id="-1">
+    <w:p>
       <w:pPr>
         <w:spacing w:after="0" w:line="240" w:lineRule="auto"/>
       </w:pPr>
@@ -892,8 +795,8 @@
       </w:r>
     </w:p>
   </w:footnote>
-  <w:footnote w:type="continuationSeparator" w:id="1">
-    <w:p xmlns:wp14="http://schemas.microsoft.com/office/word/2010/wordml" wp14:textId="77777777">
+  <w:footnote w:type="continuationSeparator" w:id="0">
+    <w:p>
       <w:pPr>
         <w:spacing w:after="0" w:line="240" w:lineRule="auto"/>
       </w:pPr>
@@ -906,157 +809,391 @@
 </file>
 
 <file path=word/styles.xml><?xml version="1.0" encoding="utf-8"?>
-<w:styles xmlns:w14="http://schemas.microsoft.com/office/word/2010/wordml" xmlns:wp14="http://schemas.microsoft.com/office/word/2010/wordprocessingDrawing" xmlns:r="http://schemas.openxmlformats.org/officeDocument/2006/relationships" xmlns:w="http://schemas.openxmlformats.org/wordprocessingml/2006/main" xmlns:mc="http://schemas.openxmlformats.org/markup-compatibility/2006" mc:Ignorable="w14 wp14">
+<w:styles xmlns:mc="http://schemas.openxmlformats.org/markup-compatibility/2006" xmlns:r="http://schemas.openxmlformats.org/officeDocument/2006/relationships" xmlns:w="http://schemas.openxmlformats.org/wordprocessingml/2006/main" xmlns:w14="http://schemas.microsoft.com/office/word/2010/wordml" xmlns:w15="http://schemas.microsoft.com/office/word/2012/wordml" xmlns:w16se="http://schemas.microsoft.com/office/word/2015/wordml/symex" mc:Ignorable="w14 w15 w16se">
   <w:docDefaults>
     <w:rPrDefault>
       <w:rPr>
-        <w:rFonts w:ascii="Calibri" w:hAnsi="Calibri" w:eastAsia="Calibri" w:cs="Calibri"/>
+        <w:rFonts w:ascii="Calibri" w:eastAsia="Calibri" w:hAnsi="Calibri" w:cs="Calibri"/>
         <w:szCs w:val="22"/>
         <w:lang w:val="fr-FR" w:eastAsia="fr-FR" w:bidi="ar-SA"/>
       </w:rPr>
     </w:rPrDefault>
     <w:pPrDefault/>
   </w:docDefaults>
-  <w:latentStyles w:defLockedState="0" w:defUIPriority="99" w:defSemiHidden="1" w:defUnhideWhenUsed="1" w:defQFormat="0" w:count="267">
-    <w:lsdException w:name="Normal" w:uiPriority="0" w:semiHidden="0" w:unhideWhenUsed="0" w:qFormat="1"/>
-    <w:lsdException w:name="heading 1" w:uiPriority="9" w:semiHidden="0" w:unhideWhenUsed="0" w:qFormat="1"/>
-    <w:lsdException w:name="heading 2" w:uiPriority="9" w:qFormat="1"/>
-    <w:lsdException w:name="heading 3" w:uiPriority="9" w:qFormat="1"/>
-    <w:lsdException w:name="heading 4" w:uiPriority="9" w:qFormat="1"/>
-    <w:lsdException w:name="heading 5" w:uiPriority="9" w:qFormat="1"/>
-    <w:lsdException w:name="heading 6" w:uiPriority="9" w:qFormat="1"/>
-    <w:lsdException w:name="heading 7" w:uiPriority="9" w:qFormat="1"/>
-    <w:lsdException w:name="heading 8" w:uiPriority="9" w:qFormat="1"/>
-    <w:lsdException w:name="heading 9" w:uiPriority="9" w:qFormat="1"/>
-    <w:lsdException w:name="toc 1" w:uiPriority="39"/>
-    <w:lsdException w:name="toc 2" w:uiPriority="39"/>
-    <w:lsdException w:name="toc 3" w:uiPriority="39"/>
-    <w:lsdException w:name="toc 4" w:uiPriority="39"/>
-    <w:lsdException w:name="toc 5" w:uiPriority="39"/>
-    <w:lsdException w:name="toc 6" w:uiPriority="39"/>
-    <w:lsdException w:name="toc 7" w:uiPriority="39"/>
-    <w:lsdException w:name="toc 8" w:uiPriority="39"/>
-    <w:lsdException w:name="toc 9" w:uiPriority="39"/>
-    <w:lsdException w:name="caption" w:uiPriority="35" w:qFormat="1"/>
-    <w:lsdException w:name="Title" w:uiPriority="10" w:semiHidden="0" w:unhideWhenUsed="0" w:qFormat="1"/>
-    <w:lsdException w:name="Default Paragraph Font" w:uiPriority="1"/>
-    <w:lsdException w:name="Subtitle" w:uiPriority="11" w:semiHidden="0" w:unhideWhenUsed="0" w:qFormat="1"/>
-    <w:lsdException w:name="Strong" w:uiPriority="22" w:semiHidden="0" w:unhideWhenUsed="0" w:qFormat="1"/>
-    <w:lsdException w:name="Emphasis" w:uiPriority="20" w:semiHidden="0" w:unhideWhenUsed="0" w:qFormat="1"/>
-    <w:lsdException w:name="Table Grid" w:uiPriority="59" w:semiHidden="0" w:unhideWhenUsed="0"/>
-    <w:lsdException w:name="Placeholder Text" w:unhideWhenUsed="0"/>
-    <w:lsdException w:name="No Spacing" w:uiPriority="1" w:semiHidden="0" w:unhideWhenUsed="0" w:qFormat="1"/>
-    <w:lsdException w:name="Light Shading" w:uiPriority="60" w:semiHidden="0" w:unhideWhenUsed="0"/>
-    <w:lsdException w:name="Light List" w:uiPriority="61" w:semiHidden="0" w:unhideWhenUsed="0"/>
-    <w:lsdException w:name="Light Grid" w:uiPriority="62" w:semiHidden="0" w:unhideWhenUsed="0"/>
-    <w:lsdException w:name="Medium Shading 1" w:uiPriority="63" w:semiHidden="0" w:unhideWhenUsed="0"/>
-    <w:lsdException w:name="Medium Shading 2" w:uiPriority="64" w:semiHidden="0" w:unhideWhenUsed="0"/>
-    <w:lsdException w:name="Medium List 1" w:uiPriority="65" w:semiHidden="0" w:unhideWhenUsed="0"/>
-    <w:lsdException w:name="Medium List 2" w:uiPriority="66" w:semiHidden="0" w:unhideWhenUsed="0"/>
-    <w:lsdException w:name="Medium Grid 1" w:uiPriority="67" w:semiHidden="0" w:unhideWhenUsed="0"/>
-    <w:lsdException w:name="Medium Grid 2" w:uiPriority="68" w:semiHidden="0" w:unhideWhenUsed="0"/>
-    <w:lsdException w:name="Medium Grid 3" w:uiPriority="69" w:semiHidden="0" w:unhideWhenUsed="0"/>
-    <w:lsdException w:name="Dark List" w:uiPriority="70" w:semiHidden="0" w:unhideWhenUsed="0"/>
-    <w:lsdException w:name="Colorful Shading" w:uiPriority="71" w:semiHidden="0" w:unhideWhenUsed="0"/>
-    <w:lsdException w:name="Colorful List" w:uiPriority="72" w:semiHidden="0" w:unhideWhenUsed="0"/>
-    <w:lsdException w:name="Colorful Grid" w:uiPriority="73" w:semiHidden="0" w:unhideWhenUsed="0"/>
-    <w:lsdException w:name="Light Shading Accent 1" w:uiPriority="60" w:semiHidden="0" w:unhideWhenUsed="0"/>
-    <w:lsdException w:name="Light List Accent 1" w:uiPriority="61" w:semiHidden="0" w:unhideWhenUsed="0"/>
-    <w:lsdException w:name="Light Grid Accent 1" w:uiPriority="62" w:semiHidden="0" w:unhideWhenUsed="0"/>
-    <w:lsdException w:name="Medium Shading 1 Accent 1" w:uiPriority="63" w:semiHidden="0" w:unhideWhenUsed="0"/>
-    <w:lsdException w:name="Medium Shading 2 Accent 1" w:uiPriority="64" w:semiHidden="0" w:unhideWhenUsed="0"/>
-    <w:lsdException w:name="Medium List 1 Accent 1" w:uiPriority="65" w:semiHidden="0" w:unhideWhenUsed="0"/>
-    <w:lsdException w:name="Revision" w:unhideWhenUsed="0"/>
-    <w:lsdException w:name="List Paragraph" w:uiPriority="34" w:semiHidden="0" w:unhideWhenUsed="0" w:qFormat="1"/>
-    <w:lsdException w:name="Quote" w:uiPriority="29" w:semiHidden="0" w:unhideWhenUsed="0" w:qFormat="1"/>
-    <w:lsdException w:name="Intense Quote" w:uiPriority="30" w:semiHidden="0" w:unhideWhenUsed="0" w:qFormat="1"/>
-    <w:lsdException w:name="Medium List 2 Accent 1" w:uiPriority="66" w:semiHidden="0" w:unhideWhenUsed="0"/>
-    <w:lsdException w:name="Medium Grid 1 Accent 1" w:uiPriority="67" w:semiHidden="0" w:unhideWhenUsed="0"/>
-    <w:lsdException w:name="Medium Grid 2 Accent 1" w:uiPriority="68" w:semiHidden="0" w:unhideWhenUsed="0"/>
-    <w:lsdException w:name="Medium Grid 3 Accent 1" w:uiPriority="69" w:semiHidden="0" w:unhideWhenUsed="0"/>
-    <w:lsdException w:name="Dark List Accent 1" w:uiPriority="70" w:semiHidden="0" w:unhideWhenUsed="0"/>
-    <w:lsdException w:name="Colorful Shading Accent 1" w:uiPriority="71" w:semiHidden="0" w:unhideWhenUsed="0"/>
-    <w:lsdException w:name="Colorful List Accent 1" w:uiPriority="72" w:semiHidden="0" w:unhideWhenUsed="0"/>
-    <w:lsdException w:name="Colorful Grid Accent 1" w:uiPriority="73" w:semiHidden="0" w:unhideWhenUsed="0"/>
-    <w:lsdException w:name="Light Shading Accent 2" w:uiPriority="60" w:semiHidden="0" w:unhideWhenUsed="0"/>
-    <w:lsdException w:name="Light List Accent 2" w:uiPriority="61" w:semiHidden="0" w:unhideWhenUsed="0"/>
-    <w:lsdException w:name="Light Grid Accent 2" w:uiPriority="62" w:semiHidden="0" w:unhideWhenUsed="0"/>
-    <w:lsdException w:name="Medium Shading 1 Accent 2" w:uiPriority="63" w:semiHidden="0" w:unhideWhenUsed="0"/>
-    <w:lsdException w:name="Medium Shading 2 Accent 2" w:uiPriority="64" w:semiHidden="0" w:unhideWhenUsed="0"/>
-    <w:lsdException w:name="Medium List 1 Accent 2" w:uiPriority="65" w:semiHidden="0" w:unhideWhenUsed="0"/>
-    <w:lsdException w:name="Medium List 2 Accent 2" w:uiPriority="66" w:semiHidden="0" w:unhideWhenUsed="0"/>
-    <w:lsdException w:name="Medium Grid 1 Accent 2" w:uiPriority="67" w:semiHidden="0" w:unhideWhenUsed="0"/>
-    <w:lsdException w:name="Medium Grid 2 Accent 2" w:uiPriority="68" w:semiHidden="0" w:unhideWhenUsed="0"/>
-    <w:lsdException w:name="Medium Grid 3 Accent 2" w:uiPriority="69" w:semiHidden="0" w:unhideWhenUsed="0"/>
-    <w:lsdException w:name="Dark List Accent 2" w:uiPriority="70" w:semiHidden="0" w:unhideWhenUsed="0"/>
-    <w:lsdException w:name="Colorful Shading Accent 2" w:uiPriority="71" w:semiHidden="0" w:unhideWhenUsed="0"/>
-    <w:lsdException w:name="Colorful List Accent 2" w:uiPriority="72" w:semiHidden="0" w:unhideWhenUsed="0"/>
-    <w:lsdException w:name="Colorful Grid Accent 2" w:uiPriority="73" w:semiHidden="0" w:unhideWhenUsed="0"/>
-    <w:lsdException w:name="Light Shading Accent 3" w:uiPriority="60" w:semiHidden="0" w:unhideWhenUsed="0"/>
-    <w:lsdException w:name="Light List Accent 3" w:uiPriority="61" w:semiHidden="0" w:unhideWhenUsed="0"/>
-    <w:lsdException w:name="Light Grid Accent 3" w:uiPriority="62" w:semiHidden="0" w:unhideWhenUsed="0"/>
-    <w:lsdException w:name="Medium Shading 1 Accent 3" w:uiPriority="63" w:semiHidden="0" w:unhideWhenUsed="0"/>
-    <w:lsdException w:name="Medium Shading 2 Accent 3" w:uiPriority="64" w:semiHidden="0" w:unhideWhenUsed="0"/>
-    <w:lsdException w:name="Medium List 1 Accent 3" w:uiPriority="65" w:semiHidden="0" w:unhideWhenUsed="0"/>
-    <w:lsdException w:name="Medium List 2 Accent 3" w:uiPriority="66" w:semiHidden="0" w:unhideWhenUsed="0"/>
-    <w:lsdException w:name="Medium Grid 1 Accent 3" w:uiPriority="67" w:semiHidden="0" w:unhideWhenUsed="0"/>
-    <w:lsdException w:name="Medium Grid 2 Accent 3" w:uiPriority="68" w:semiHidden="0" w:unhideWhenUsed="0"/>
-    <w:lsdException w:name="Medium Grid 3 Accent 3" w:uiPriority="69" w:semiHidden="0" w:unhideWhenUsed="0"/>
-    <w:lsdException w:name="Dark List Accent 3" w:uiPriority="70" w:semiHidden="0" w:unhideWhenUsed="0"/>
-    <w:lsdException w:name="Colorful Shading Accent 3" w:uiPriority="71" w:semiHidden="0" w:unhideWhenUsed="0"/>
-    <w:lsdException w:name="Colorful List Accent 3" w:uiPriority="72" w:semiHidden="0" w:unhideWhenUsed="0"/>
-    <w:lsdException w:name="Colorful Grid Accent 3" w:uiPriority="73" w:semiHidden="0" w:unhideWhenUsed="0"/>
-    <w:lsdException w:name="Light Shading Accent 4" w:uiPriority="60" w:semiHidden="0" w:unhideWhenUsed="0"/>
-    <w:lsdException w:name="Light List Accent 4" w:uiPriority="61" w:semiHidden="0" w:unhideWhenUsed="0"/>
-    <w:lsdException w:name="Light Grid Accent 4" w:uiPriority="62" w:semiHidden="0" w:unhideWhenUsed="0"/>
-    <w:lsdException w:name="Medium Shading 1 Accent 4" w:uiPriority="63" w:semiHidden="0" w:unhideWhenUsed="0"/>
-    <w:lsdException w:name="Medium Shading 2 Accent 4" w:uiPriority="64" w:semiHidden="0" w:unhideWhenUsed="0"/>
-    <w:lsdException w:name="Medium List 1 Accent 4" w:uiPriority="65" w:semiHidden="0" w:unhideWhenUsed="0"/>
-    <w:lsdException w:name="Medium List 2 Accent 4" w:uiPriority="66" w:semiHidden="0" w:unhideWhenUsed="0"/>
-    <w:lsdException w:name="Medium Grid 1 Accent 4" w:uiPriority="67" w:semiHidden="0" w:unhideWhenUsed="0"/>
-    <w:lsdException w:name="Medium Grid 2 Accent 4" w:uiPriority="68" w:semiHidden="0" w:unhideWhenUsed="0"/>
-    <w:lsdException w:name="Medium Grid 3 Accent 4" w:uiPriority="69" w:semiHidden="0" w:unhideWhenUsed="0"/>
-    <w:lsdException w:name="Dark List Accent 4" w:uiPriority="70" w:semiHidden="0" w:unhideWhenUsed="0"/>
-    <w:lsdException w:name="Colorful Shading Accent 4" w:uiPriority="71" w:semiHidden="0" w:unhideWhenUsed="0"/>
-    <w:lsdException w:name="Colorful List Accent 4" w:uiPriority="72" w:semiHidden="0" w:unhideWhenUsed="0"/>
-    <w:lsdException w:name="Colorful Grid Accent 4" w:uiPriority="73" w:semiHidden="0" w:unhideWhenUsed="0"/>
-    <w:lsdException w:name="Light Shading Accent 5" w:uiPriority="60" w:semiHidden="0" w:unhideWhenUsed="0"/>
-    <w:lsdException w:name="Light List Accent 5" w:uiPriority="61" w:semiHidden="0" w:unhideWhenUsed="0"/>
-    <w:lsdException w:name="Light Grid Accent 5" w:uiPriority="62" w:semiHidden="0" w:unhideWhenUsed="0"/>
-    <w:lsdException w:name="Medium Shading 1 Accent 5" w:uiPriority="63" w:semiHidden="0" w:unhideWhenUsed="0"/>
-    <w:lsdException w:name="Medium Shading 2 Accent 5" w:uiPriority="64" w:semiHidden="0" w:unhideWhenUsed="0"/>
-    <w:lsdException w:name="Medium List 1 Accent 5" w:uiPriority="65" w:semiHidden="0" w:unhideWhenUsed="0"/>
-    <w:lsdException w:name="Medium List 2 Accent 5" w:uiPriority="66" w:semiHidden="0" w:unhideWhenUsed="0"/>
-    <w:lsdException w:name="Medium Grid 1 Accent 5" w:uiPriority="67" w:semiHidden="0" w:unhideWhenUsed="0"/>
-    <w:lsdException w:name="Medium Grid 2 Accent 5" w:uiPriority="68" w:semiHidden="0" w:unhideWhenUsed="0"/>
-    <w:lsdException w:name="Medium Grid 3 Accent 5" w:uiPriority="69" w:semiHidden="0" w:unhideWhenUsed="0"/>
-    <w:lsdException w:name="Dark List Accent 5" w:uiPriority="70" w:semiHidden="0" w:unhideWhenUsed="0"/>
-    <w:lsdException w:name="Colorful Shading Accent 5" w:uiPriority="71" w:semiHidden="0" w:unhideWhenUsed="0"/>
-    <w:lsdException w:name="Colorful List Accent 5" w:uiPriority="72" w:semiHidden="0" w:unhideWhenUsed="0"/>
-    <w:lsdException w:name="Colorful Grid Accent 5" w:uiPriority="73" w:semiHidden="0" w:unhideWhenUsed="0"/>
-    <w:lsdException w:name="Light Shading Accent 6" w:uiPriority="60" w:semiHidden="0" w:unhideWhenUsed="0"/>
-    <w:lsdException w:name="Light List Accent 6" w:uiPriority="61" w:semiHidden="0" w:unhideWhenUsed="0"/>
-    <w:lsdException w:name="Light Grid Accent 6" w:uiPriority="62" w:semiHidden="0" w:unhideWhenUsed="0"/>
-    <w:lsdException w:name="Medium Shading 1 Accent 6" w:uiPriority="63" w:semiHidden="0" w:unhideWhenUsed="0"/>
-    <w:lsdException w:name="Medium Shading 2 Accent 6" w:uiPriority="64" w:semiHidden="0" w:unhideWhenUsed="0"/>
-    <w:lsdException w:name="Medium List 1 Accent 6" w:uiPriority="65" w:semiHidden="0" w:unhideWhenUsed="0"/>
-    <w:lsdException w:name="Medium List 2 Accent 6" w:uiPriority="66" w:semiHidden="0" w:unhideWhenUsed="0"/>
-    <w:lsdException w:name="Medium Grid 1 Accent 6" w:uiPriority="67" w:semiHidden="0" w:unhideWhenUsed="0"/>
-    <w:lsdException w:name="Medium Grid 2 Accent 6" w:uiPriority="68" w:semiHidden="0" w:unhideWhenUsed="0"/>
-    <w:lsdException w:name="Medium Grid 3 Accent 6" w:uiPriority="69" w:semiHidden="0" w:unhideWhenUsed="0"/>
-    <w:lsdException w:name="Dark List Accent 6" w:uiPriority="70" w:semiHidden="0" w:unhideWhenUsed="0"/>
-    <w:lsdException w:name="Colorful Shading Accent 6" w:uiPriority="71" w:semiHidden="0" w:unhideWhenUsed="0"/>
-    <w:lsdException w:name="Colorful List Accent 6" w:uiPriority="72" w:semiHidden="0" w:unhideWhenUsed="0"/>
-    <w:lsdException w:name="Colorful Grid Accent 6" w:uiPriority="73" w:semiHidden="0" w:unhideWhenUsed="0"/>
-    <w:lsdException w:name="Subtle Emphasis" w:uiPriority="19" w:semiHidden="0" w:unhideWhenUsed="0" w:qFormat="1"/>
-    <w:lsdException w:name="Intense Emphasis" w:uiPriority="21" w:semiHidden="0" w:unhideWhenUsed="0" w:qFormat="1"/>
-    <w:lsdException w:name="Subtle Reference" w:uiPriority="31" w:semiHidden="0" w:unhideWhenUsed="0" w:qFormat="1"/>
-    <w:lsdException w:name="Intense Reference" w:uiPriority="32" w:semiHidden="0" w:unhideWhenUsed="0" w:qFormat="1"/>
-    <w:lsdException w:name="Book Title" w:uiPriority="33" w:semiHidden="0" w:unhideWhenUsed="0" w:qFormat="1"/>
-    <w:lsdException w:name="Bibliography" w:uiPriority="37"/>
-    <w:lsdException w:name="TOC Heading" w:uiPriority="39" w:qFormat="1"/>
+  <w:latentStyles w:defLockedState="0" w:defUIPriority="99" w:defSemiHidden="0" w:defUnhideWhenUsed="0" w:defQFormat="0" w:count="371">
+    <w:lsdException w:name="Normal" w:uiPriority="0" w:qFormat="1"/>
+    <w:lsdException w:name="heading 1" w:uiPriority="9" w:qFormat="1"/>
+    <w:lsdException w:name="heading 2" w:semiHidden="1" w:uiPriority="9" w:unhideWhenUsed="1" w:qFormat="1"/>
+    <w:lsdException w:name="heading 3" w:semiHidden="1" w:uiPriority="9" w:unhideWhenUsed="1" w:qFormat="1"/>
+    <w:lsdException w:name="heading 4" w:semiHidden="1" w:uiPriority="9" w:unhideWhenUsed="1" w:qFormat="1"/>
+    <w:lsdException w:name="heading 5" w:semiHidden="1" w:uiPriority="9" w:unhideWhenUsed="1" w:qFormat="1"/>
+    <w:lsdException w:name="heading 6" w:semiHidden="1" w:uiPriority="9" w:unhideWhenUsed="1" w:qFormat="1"/>
+    <w:lsdException w:name="heading 7" w:semiHidden="1" w:uiPriority="9" w:unhideWhenUsed="1" w:qFormat="1"/>
+    <w:lsdException w:name="heading 8" w:semiHidden="1" w:uiPriority="9" w:unhideWhenUsed="1" w:qFormat="1"/>
+    <w:lsdException w:name="heading 9" w:semiHidden="1" w:uiPriority="9" w:unhideWhenUsed="1" w:qFormat="1"/>
+    <w:lsdException w:name="index 1" w:semiHidden="1" w:unhideWhenUsed="1"/>
+    <w:lsdException w:name="index 2" w:semiHidden="1" w:unhideWhenUsed="1"/>
+    <w:lsdException w:name="index 3" w:semiHidden="1" w:unhideWhenUsed="1"/>
+    <w:lsdException w:name="index 4" w:semiHidden="1" w:unhideWhenUsed="1"/>
+    <w:lsdException w:name="index 5" w:semiHidden="1" w:unhideWhenUsed="1"/>
+    <w:lsdException w:name="index 6" w:semiHidden="1" w:unhideWhenUsed="1"/>
+    <w:lsdException w:name="index 7" w:semiHidden="1" w:unhideWhenUsed="1"/>
+    <w:lsdException w:name="index 8" w:semiHidden="1" w:unhideWhenUsed="1"/>
+    <w:lsdException w:name="index 9" w:semiHidden="1" w:unhideWhenUsed="1"/>
+    <w:lsdException w:name="toc 1" w:semiHidden="1" w:uiPriority="39" w:unhideWhenUsed="1"/>
+    <w:lsdException w:name="toc 2" w:semiHidden="1" w:uiPriority="39" w:unhideWhenUsed="1"/>
+    <w:lsdException w:name="toc 3" w:semiHidden="1" w:uiPriority="39" w:unhideWhenUsed="1"/>
+    <w:lsdException w:name="toc 4" w:semiHidden="1" w:uiPriority="39" w:unhideWhenUsed="1"/>
+    <w:lsdException w:name="toc 5" w:semiHidden="1" w:uiPriority="39" w:unhideWhenUsed="1"/>
+    <w:lsdException w:name="toc 6" w:semiHidden="1" w:uiPriority="39" w:unhideWhenUsed="1"/>
+    <w:lsdException w:name="toc 7" w:semiHidden="1" w:uiPriority="39" w:unhideWhenUsed="1"/>
+    <w:lsdException w:name="toc 8" w:semiHidden="1" w:uiPriority="39" w:unhideWhenUsed="1"/>
+    <w:lsdException w:name="toc 9" w:semiHidden="1" w:uiPriority="39" w:unhideWhenUsed="1"/>
+    <w:lsdException w:name="Normal Indent" w:semiHidden="1" w:unhideWhenUsed="1"/>
+    <w:lsdException w:name="footnote text" w:semiHidden="1" w:unhideWhenUsed="1"/>
+    <w:lsdException w:name="annotation text" w:semiHidden="1" w:unhideWhenUsed="1"/>
+    <w:lsdException w:name="header" w:semiHidden="1" w:unhideWhenUsed="1"/>
+    <w:lsdException w:name="footer" w:semiHidden="1" w:unhideWhenUsed="1"/>
+    <w:lsdException w:name="index heading" w:semiHidden="1" w:unhideWhenUsed="1"/>
+    <w:lsdException w:name="caption" w:semiHidden="1" w:uiPriority="35" w:unhideWhenUsed="1" w:qFormat="1"/>
+    <w:lsdException w:name="table of figures" w:semiHidden="1" w:unhideWhenUsed="1"/>
+    <w:lsdException w:name="envelope address" w:semiHidden="1" w:unhideWhenUsed="1"/>
+    <w:lsdException w:name="envelope return" w:semiHidden="1" w:unhideWhenUsed="1"/>
+    <w:lsdException w:name="footnote reference" w:semiHidden="1" w:unhideWhenUsed="1"/>
+    <w:lsdException w:name="annotation reference" w:semiHidden="1" w:unhideWhenUsed="1"/>
+    <w:lsdException w:name="line number" w:semiHidden="1" w:unhideWhenUsed="1"/>
+    <w:lsdException w:name="page number" w:semiHidden="1" w:unhideWhenUsed="1"/>
+    <w:lsdException w:name="endnote reference" w:semiHidden="1" w:unhideWhenUsed="1"/>
+    <w:lsdException w:name="endnote text" w:semiHidden="1" w:unhideWhenUsed="1"/>
+    <w:lsdException w:name="table of authorities" w:semiHidden="1" w:unhideWhenUsed="1"/>
+    <w:lsdException w:name="macro" w:semiHidden="1" w:unhideWhenUsed="1"/>
+    <w:lsdException w:name="toa heading" w:semiHidden="1" w:unhideWhenUsed="1"/>
+    <w:lsdException w:name="List" w:semiHidden="1" w:unhideWhenUsed="1"/>
+    <w:lsdException w:name="List Bullet" w:semiHidden="1" w:unhideWhenUsed="1"/>
+    <w:lsdException w:name="List Number" w:semiHidden="1" w:unhideWhenUsed="1"/>
+    <w:lsdException w:name="List 2" w:semiHidden="1" w:unhideWhenUsed="1"/>
+    <w:lsdException w:name="List 3" w:semiHidden="1" w:unhideWhenUsed="1"/>
+    <w:lsdException w:name="List 4" w:semiHidden="1" w:unhideWhenUsed="1"/>
+    <w:lsdException w:name="List 5" w:semiHidden="1" w:unhideWhenUsed="1"/>
+    <w:lsdException w:name="List Bullet 2" w:semiHidden="1" w:unhideWhenUsed="1"/>
+    <w:lsdException w:name="List Bullet 3" w:semiHidden="1" w:unhideWhenUsed="1"/>
+    <w:lsdException w:name="List Bullet 4" w:semiHidden="1" w:unhideWhenUsed="1"/>
+    <w:lsdException w:name="List Bullet 5" w:semiHidden="1" w:unhideWhenUsed="1"/>
+    <w:lsdException w:name="List Number 2" w:semiHidden="1" w:unhideWhenUsed="1"/>
+    <w:lsdException w:name="List Number 3" w:semiHidden="1" w:unhideWhenUsed="1"/>
+    <w:lsdException w:name="List Number 4" w:semiHidden="1" w:unhideWhenUsed="1"/>
+    <w:lsdException w:name="List Number 5" w:semiHidden="1" w:unhideWhenUsed="1"/>
+    <w:lsdException w:name="Title" w:uiPriority="10" w:qFormat="1"/>
+    <w:lsdException w:name="Closing" w:semiHidden="1" w:unhideWhenUsed="1"/>
+    <w:lsdException w:name="Signature" w:semiHidden="1" w:unhideWhenUsed="1"/>
+    <w:lsdException w:name="Default Paragraph Font" w:semiHidden="1" w:uiPriority="1" w:unhideWhenUsed="1"/>
+    <w:lsdException w:name="Body Text" w:semiHidden="1" w:unhideWhenUsed="1"/>
+    <w:lsdException w:name="Body Text Indent" w:semiHidden="1" w:unhideWhenUsed="1"/>
+    <w:lsdException w:name="List Continue" w:semiHidden="1" w:unhideWhenUsed="1"/>
+    <w:lsdException w:name="List Continue 2" w:semiHidden="1" w:unhideWhenUsed="1"/>
+    <w:lsdException w:name="List Continue 3" w:semiHidden="1" w:unhideWhenUsed="1"/>
+    <w:lsdException w:name="List Continue 4" w:semiHidden="1" w:unhideWhenUsed="1"/>
+    <w:lsdException w:name="List Continue 5" w:semiHidden="1" w:unhideWhenUsed="1"/>
+    <w:lsdException w:name="Message Header" w:semiHidden="1" w:unhideWhenUsed="1"/>
+    <w:lsdException w:name="Subtitle" w:uiPriority="11" w:qFormat="1"/>
+    <w:lsdException w:name="Salutation" w:semiHidden="1" w:unhideWhenUsed="1"/>
+    <w:lsdException w:name="Date" w:semiHidden="1" w:unhideWhenUsed="1"/>
+    <w:lsdException w:name="Body Text First Indent" w:semiHidden="1" w:unhideWhenUsed="1"/>
+    <w:lsdException w:name="Body Text First Indent 2" w:semiHidden="1" w:unhideWhenUsed="1"/>
+    <w:lsdException w:name="Note Heading" w:semiHidden="1" w:unhideWhenUsed="1"/>
+    <w:lsdException w:name="Body Text 2" w:semiHidden="1" w:unhideWhenUsed="1"/>
+    <w:lsdException w:name="Body Text 3" w:semiHidden="1" w:unhideWhenUsed="1"/>
+    <w:lsdException w:name="Body Text Indent 2" w:semiHidden="1" w:unhideWhenUsed="1"/>
+    <w:lsdException w:name="Body Text Indent 3" w:semiHidden="1" w:unhideWhenUsed="1"/>
+    <w:lsdException w:name="Block Text" w:semiHidden="1" w:unhideWhenUsed="1"/>
+    <w:lsdException w:name="Hyperlink" w:semiHidden="1" w:unhideWhenUsed="1"/>
+    <w:lsdException w:name="FollowedHyperlink" w:semiHidden="1" w:unhideWhenUsed="1"/>
+    <w:lsdException w:name="Strong" w:uiPriority="22" w:qFormat="1"/>
+    <w:lsdException w:name="Emphasis" w:uiPriority="20" w:qFormat="1"/>
+    <w:lsdException w:name="Document Map" w:semiHidden="1" w:unhideWhenUsed="1"/>
+    <w:lsdException w:name="Plain Text" w:semiHidden="1" w:unhideWhenUsed="1"/>
+    <w:lsdException w:name="E-mail Signature" w:semiHidden="1" w:unhideWhenUsed="1"/>
+    <w:lsdException w:name="HTML Top of Form" w:semiHidden="1" w:unhideWhenUsed="1"/>
+    <w:lsdException w:name="HTML Bottom of Form" w:semiHidden="1" w:unhideWhenUsed="1"/>
+    <w:lsdException w:name="Normal (Web)" w:semiHidden="1" w:unhideWhenUsed="1"/>
+    <w:lsdException w:name="HTML Acronym" w:semiHidden="1" w:unhideWhenUsed="1"/>
+    <w:lsdException w:name="HTML Address" w:semiHidden="1" w:unhideWhenUsed="1"/>
+    <w:lsdException w:name="HTML Cite" w:semiHidden="1" w:unhideWhenUsed="1"/>
+    <w:lsdException w:name="HTML Code" w:semiHidden="1" w:unhideWhenUsed="1"/>
+    <w:lsdException w:name="HTML Definition" w:semiHidden="1" w:unhideWhenUsed="1"/>
+    <w:lsdException w:name="HTML Keyboard" w:semiHidden="1" w:unhideWhenUsed="1"/>
+    <w:lsdException w:name="HTML Preformatted" w:semiHidden="1" w:unhideWhenUsed="1"/>
+    <w:lsdException w:name="HTML Sample" w:semiHidden="1" w:unhideWhenUsed="1"/>
+    <w:lsdException w:name="HTML Typewriter" w:semiHidden="1" w:unhideWhenUsed="1"/>
+    <w:lsdException w:name="HTML Variable" w:semiHidden="1" w:unhideWhenUsed="1"/>
+    <w:lsdException w:name="Normal Table" w:semiHidden="1" w:unhideWhenUsed="1"/>
+    <w:lsdException w:name="annotation subject" w:semiHidden="1" w:unhideWhenUsed="1"/>
+    <w:lsdException w:name="No List" w:semiHidden="1" w:unhideWhenUsed="1"/>
+    <w:lsdException w:name="Outline List 1" w:semiHidden="1" w:unhideWhenUsed="1"/>
+    <w:lsdException w:name="Outline List 2" w:semiHidden="1" w:unhideWhenUsed="1"/>
+    <w:lsdException w:name="Outline List 3" w:semiHidden="1" w:unhideWhenUsed="1"/>
+    <w:lsdException w:name="Table Simple 1" w:semiHidden="1" w:unhideWhenUsed="1"/>
+    <w:lsdException w:name="Table Simple 2" w:semiHidden="1" w:unhideWhenUsed="1"/>
+    <w:lsdException w:name="Table Simple 3" w:semiHidden="1" w:unhideWhenUsed="1"/>
+    <w:lsdException w:name="Table Classic 1" w:semiHidden="1" w:unhideWhenUsed="1"/>
+    <w:lsdException w:name="Table Classic 2" w:semiHidden="1" w:unhideWhenUsed="1"/>
+    <w:lsdException w:name="Table Classic 3" w:semiHidden="1" w:unhideWhenUsed="1"/>
+    <w:lsdException w:name="Table Classic 4" w:semiHidden="1" w:unhideWhenUsed="1"/>
+    <w:lsdException w:name="Table Colorful 1" w:semiHidden="1" w:unhideWhenUsed="1"/>
+    <w:lsdException w:name="Table Colorful 2" w:semiHidden="1" w:unhideWhenUsed="1"/>
+    <w:lsdException w:name="Table Colorful 3" w:semiHidden="1" w:unhideWhenUsed="1"/>
+    <w:lsdException w:name="Table Columns 1" w:semiHidden="1" w:unhideWhenUsed="1"/>
+    <w:lsdException w:name="Table Columns 2" w:semiHidden="1" w:unhideWhenUsed="1"/>
+    <w:lsdException w:name="Table Columns 3" w:semiHidden="1" w:unhideWhenUsed="1"/>
+    <w:lsdException w:name="Table Columns 4" w:semiHidden="1" w:unhideWhenUsed="1"/>
+    <w:lsdException w:name="Table Columns 5" w:semiHidden="1" w:unhideWhenUsed="1"/>
+    <w:lsdException w:name="Table Grid 1" w:semiHidden="1" w:unhideWhenUsed="1"/>
+    <w:lsdException w:name="Table Grid 2" w:semiHidden="1" w:unhideWhenUsed="1"/>
+    <w:lsdException w:name="Table Grid 3" w:semiHidden="1" w:unhideWhenUsed="1"/>
+    <w:lsdException w:name="Table Grid 4" w:semiHidden="1" w:unhideWhenUsed="1"/>
+    <w:lsdException w:name="Table Grid 5" w:semiHidden="1" w:unhideWhenUsed="1"/>
+    <w:lsdException w:name="Table Grid 6" w:semiHidden="1" w:unhideWhenUsed="1"/>
+    <w:lsdException w:name="Table Grid 7" w:semiHidden="1" w:unhideWhenUsed="1"/>
+    <w:lsdException w:name="Table Grid 8" w:semiHidden="1" w:unhideWhenUsed="1"/>
+    <w:lsdException w:name="Table List 1" w:semiHidden="1" w:unhideWhenUsed="1"/>
+    <w:lsdException w:name="Table List 2" w:semiHidden="1" w:unhideWhenUsed="1"/>
+    <w:lsdException w:name="Table List 3" w:semiHidden="1" w:unhideWhenUsed="1"/>
+    <w:lsdException w:name="Table List 4" w:semiHidden="1" w:unhideWhenUsed="1"/>
+    <w:lsdException w:name="Table List 5" w:semiHidden="1" w:unhideWhenUsed="1"/>
+    <w:lsdException w:name="Table List 6" w:semiHidden="1" w:unhideWhenUsed="1"/>
+    <w:lsdException w:name="Table List 7" w:semiHidden="1" w:unhideWhenUsed="1"/>
+    <w:lsdException w:name="Table List 8" w:semiHidden="1" w:unhideWhenUsed="1"/>
+    <w:lsdException w:name="Table 3D effects 1" w:semiHidden="1" w:unhideWhenUsed="1"/>
+    <w:lsdException w:name="Table 3D effects 2" w:semiHidden="1" w:unhideWhenUsed="1"/>
+    <w:lsdException w:name="Table 3D effects 3" w:semiHidden="1" w:unhideWhenUsed="1"/>
+    <w:lsdException w:name="Table Contemporary" w:semiHidden="1" w:unhideWhenUsed="1"/>
+    <w:lsdException w:name="Table Elegant" w:semiHidden="1" w:unhideWhenUsed="1"/>
+    <w:lsdException w:name="Table Professional" w:semiHidden="1" w:unhideWhenUsed="1"/>
+    <w:lsdException w:name="Table Subtle 1" w:semiHidden="1" w:unhideWhenUsed="1"/>
+    <w:lsdException w:name="Table Subtle 2" w:semiHidden="1" w:unhideWhenUsed="1"/>
+    <w:lsdException w:name="Table Web 1" w:semiHidden="1" w:unhideWhenUsed="1"/>
+    <w:lsdException w:name="Table Web 2" w:semiHidden="1" w:unhideWhenUsed="1"/>
+    <w:lsdException w:name="Table Web 3" w:semiHidden="1" w:unhideWhenUsed="1"/>
+    <w:lsdException w:name="Balloon Text" w:semiHidden="1" w:unhideWhenUsed="1"/>
+    <w:lsdException w:name="Table Grid" w:uiPriority="59"/>
+    <w:lsdException w:name="Table Theme" w:semiHidden="1" w:unhideWhenUsed="1"/>
+    <w:lsdException w:name="Placeholder Text" w:semiHidden="1"/>
+    <w:lsdException w:name="No Spacing" w:uiPriority="1" w:qFormat="1"/>
+    <w:lsdException w:name="Light Shading" w:uiPriority="60"/>
+    <w:lsdException w:name="Light List" w:uiPriority="61"/>
+    <w:lsdException w:name="Light Grid" w:uiPriority="62"/>
+    <w:lsdException w:name="Medium Shading 1" w:uiPriority="63"/>
+    <w:lsdException w:name="Medium Shading 2" w:uiPriority="64"/>
+    <w:lsdException w:name="Medium List 1" w:uiPriority="65"/>
+    <w:lsdException w:name="Medium List 2" w:uiPriority="66"/>
+    <w:lsdException w:name="Medium Grid 1" w:uiPriority="67"/>
+    <w:lsdException w:name="Medium Grid 2" w:uiPriority="68"/>
+    <w:lsdException w:name="Medium Grid 3" w:uiPriority="69"/>
+    <w:lsdException w:name="Dark List" w:uiPriority="70"/>
+    <w:lsdException w:name="Colorful Shading" w:uiPriority="71"/>
+    <w:lsdException w:name="Colorful List" w:uiPriority="72"/>
+    <w:lsdException w:name="Colorful Grid" w:uiPriority="73"/>
+    <w:lsdException w:name="Light Shading Accent 1" w:uiPriority="60"/>
+    <w:lsdException w:name="Light List Accent 1" w:uiPriority="61"/>
+    <w:lsdException w:name="Light Grid Accent 1" w:uiPriority="62"/>
+    <w:lsdException w:name="Medium Shading 1 Accent 1" w:uiPriority="63"/>
+    <w:lsdException w:name="Medium Shading 2 Accent 1" w:uiPriority="64"/>
+    <w:lsdException w:name="Medium List 1 Accent 1" w:uiPriority="65"/>
+    <w:lsdException w:name="Revision" w:semiHidden="1"/>
+    <w:lsdException w:name="List Paragraph" w:uiPriority="34" w:qFormat="1"/>
+    <w:lsdException w:name="Quote" w:uiPriority="29" w:qFormat="1"/>
+    <w:lsdException w:name="Intense Quote" w:uiPriority="30" w:qFormat="1"/>
+    <w:lsdException w:name="Medium List 2 Accent 1" w:uiPriority="66"/>
+    <w:lsdException w:name="Medium Grid 1 Accent 1" w:uiPriority="67"/>
+    <w:lsdException w:name="Medium Grid 2 Accent 1" w:uiPriority="68"/>
+    <w:lsdException w:name="Medium Grid 3 Accent 1" w:uiPriority="69"/>
+    <w:lsdException w:name="Dark List Accent 1" w:uiPriority="70"/>
+    <w:lsdException w:name="Colorful Shading Accent 1" w:uiPriority="71"/>
+    <w:lsdException w:name="Colorful List Accent 1" w:uiPriority="72"/>
+    <w:lsdException w:name="Colorful Grid Accent 1" w:uiPriority="73"/>
+    <w:lsdException w:name="Light Shading Accent 2" w:uiPriority="60"/>
+    <w:lsdException w:name="Light List Accent 2" w:uiPriority="61"/>
+    <w:lsdException w:name="Light Grid Accent 2" w:uiPriority="62"/>
+    <w:lsdException w:name="Medium Shading 1 Accent 2" w:uiPriority="63"/>
+    <w:lsdException w:name="Medium Shading 2 Accent 2" w:uiPriority="64"/>
+    <w:lsdException w:name="Medium List 1 Accent 2" w:uiPriority="65"/>
+    <w:lsdException w:name="Medium List 2 Accent 2" w:uiPriority="66"/>
+    <w:lsdException w:name="Medium Grid 1 Accent 2" w:uiPriority="67"/>
+    <w:lsdException w:name="Medium Grid 2 Accent 2" w:uiPriority="68"/>
+    <w:lsdException w:name="Medium Grid 3 Accent 2" w:uiPriority="69"/>
+    <w:lsdException w:name="Dark List Accent 2" w:uiPriority="70"/>
+    <w:lsdException w:name="Colorful Shading Accent 2" w:uiPriority="71"/>
+    <w:lsdException w:name="Colorful List Accent 2" w:uiPriority="72"/>
+    <w:lsdException w:name="Colorful Grid Accent 2" w:uiPriority="73"/>
+    <w:lsdException w:name="Light Shading Accent 3" w:uiPriority="60"/>
+    <w:lsdException w:name="Light List Accent 3" w:uiPriority="61"/>
+    <w:lsdException w:name="Light Grid Accent 3" w:uiPriority="62"/>
+    <w:lsdException w:name="Medium Shading 1 Accent 3" w:uiPriority="63"/>
+    <w:lsdException w:name="Medium Shading 2 Accent 3" w:uiPriority="64"/>
+    <w:lsdException w:name="Medium List 1 Accent 3" w:uiPriority="65"/>
+    <w:lsdException w:name="Medium List 2 Accent 3" w:uiPriority="66"/>
+    <w:lsdException w:name="Medium Grid 1 Accent 3" w:uiPriority="67"/>
+    <w:lsdException w:name="Medium Grid 2 Accent 3" w:uiPriority="68"/>
+    <w:lsdException w:name="Medium Grid 3 Accent 3" w:uiPriority="69"/>
+    <w:lsdException w:name="Dark List Accent 3" w:uiPriority="70"/>
+    <w:lsdException w:name="Colorful Shading Accent 3" w:uiPriority="71"/>
+    <w:lsdException w:name="Colorful List Accent 3" w:uiPriority="72"/>
+    <w:lsdException w:name="Colorful Grid Accent 3" w:uiPriority="73"/>
+    <w:lsdException w:name="Light Shading Accent 4" w:uiPriority="60"/>
+    <w:lsdException w:name="Light List Accent 4" w:uiPriority="61"/>
+    <w:lsdException w:name="Light Grid Accent 4" w:uiPriority="62"/>
+    <w:lsdException w:name="Medium Shading 1 Accent 4" w:uiPriority="63"/>
+    <w:lsdException w:name="Medium Shading 2 Accent 4" w:uiPriority="64"/>
+    <w:lsdException w:name="Medium List 1 Accent 4" w:uiPriority="65"/>
+    <w:lsdException w:name="Medium List 2 Accent 4" w:uiPriority="66"/>
+    <w:lsdException w:name="Medium Grid 1 Accent 4" w:uiPriority="67"/>
+    <w:lsdException w:name="Medium Grid 2 Accent 4" w:uiPriority="68"/>
+    <w:lsdException w:name="Medium Grid 3 Accent 4" w:uiPriority="69"/>
+    <w:lsdException w:name="Dark List Accent 4" w:uiPriority="70"/>
+    <w:lsdException w:name="Colorful Shading Accent 4" w:uiPriority="71"/>
+    <w:lsdException w:name="Colorful List Accent 4" w:uiPriority="72"/>
+    <w:lsdException w:name="Colorful Grid Accent 4" w:uiPriority="73"/>
+    <w:lsdException w:name="Light Shading Accent 5" w:uiPriority="60"/>
+    <w:lsdException w:name="Light List Accent 5" w:uiPriority="61"/>
+    <w:lsdException w:name="Light Grid Accent 5" w:uiPriority="62"/>
+    <w:lsdException w:name="Medium Shading 1 Accent 5" w:uiPriority="63"/>
+    <w:lsdException w:name="Medium Shading 2 Accent 5" w:uiPriority="64"/>
+    <w:lsdException w:name="Medium List 1 Accent 5" w:uiPriority="65"/>
+    <w:lsdException w:name="Medium List 2 Accent 5" w:uiPriority="66"/>
+    <w:lsdException w:name="Medium Grid 1 Accent 5" w:uiPriority="67"/>
+    <w:lsdException w:name="Medium Grid 2 Accent 5" w:uiPriority="68"/>
+    <w:lsdException w:name="Medium Grid 3 Accent 5" w:uiPriority="69"/>
+    <w:lsdException w:name="Dark List Accent 5" w:uiPriority="70"/>
+    <w:lsdException w:name="Colorful Shading Accent 5" w:uiPriority="71"/>
+    <w:lsdException w:name="Colorful List Accent 5" w:uiPriority="72"/>
+    <w:lsdException w:name="Colorful Grid Accent 5" w:uiPriority="73"/>
+    <w:lsdException w:name="Light Shading Accent 6" w:uiPriority="60"/>
+    <w:lsdException w:name="Light List Accent 6" w:uiPriority="61"/>
+    <w:lsdException w:name="Light Grid Accent 6" w:uiPriority="62"/>
+    <w:lsdException w:name="Medium Shading 1 Accent 6" w:uiPriority="63"/>
+    <w:lsdException w:name="Medium Shading 2 Accent 6" w:uiPriority="64"/>
+    <w:lsdException w:name="Medium List 1 Accent 6" w:uiPriority="65"/>
+    <w:lsdException w:name="Medium List 2 Accent 6" w:uiPriority="66"/>
+    <w:lsdException w:name="Medium Grid 1 Accent 6" w:uiPriority="67"/>
+    <w:lsdException w:name="Medium Grid 2 Accent 6" w:uiPriority="68"/>
+    <w:lsdException w:name="Medium Grid 3 Accent 6" w:uiPriority="69"/>
+    <w:lsdException w:name="Dark List Accent 6" w:uiPriority="70"/>
+    <w:lsdException w:name="Colorful Shading Accent 6" w:uiPriority="71"/>
+    <w:lsdException w:name="Colorful List Accent 6" w:uiPriority="72"/>
+    <w:lsdException w:name="Colorful Grid Accent 6" w:uiPriority="73"/>
+    <w:lsdException w:name="Subtle Emphasis" w:uiPriority="19" w:qFormat="1"/>
+    <w:lsdException w:name="Intense Emphasis" w:uiPriority="21" w:qFormat="1"/>
+    <w:lsdException w:name="Subtle Reference" w:uiPriority="31" w:qFormat="1"/>
+    <w:lsdException w:name="Intense Reference" w:uiPriority="32" w:qFormat="1"/>
+    <w:lsdException w:name="Book Title" w:uiPriority="33" w:qFormat="1"/>
+    <w:lsdException w:name="Bibliography" w:semiHidden="1" w:uiPriority="37" w:unhideWhenUsed="1"/>
+    <w:lsdException w:name="TOC Heading" w:semiHidden="1" w:uiPriority="39" w:unhideWhenUsed="1" w:qFormat="1"/>
+    <w:lsdException w:name="Plain Table 1" w:uiPriority="41"/>
+    <w:lsdException w:name="Plain Table 2" w:uiPriority="42"/>
+    <w:lsdException w:name="Plain Table 3" w:uiPriority="43"/>
+    <w:lsdException w:name="Plain Table 4" w:uiPriority="44"/>
+    <w:lsdException w:name="Plain Table 5" w:uiPriority="45"/>
+    <w:lsdException w:name="Grid Table Light" w:uiPriority="40"/>
+    <w:lsdException w:name="Grid Table 1 Light" w:uiPriority="46"/>
+    <w:lsdException w:name="Grid Table 2" w:uiPriority="47"/>
+    <w:lsdException w:name="Grid Table 3" w:uiPriority="48"/>
+    <w:lsdException w:name="Grid Table 4" w:uiPriority="49"/>
+    <w:lsdException w:name="Grid Table 5 Dark" w:uiPriority="50"/>
+    <w:lsdException w:name="Grid Table 6 Colorful" w:uiPriority="51"/>
+    <w:lsdException w:name="Grid Table 7 Colorful" w:uiPriority="52"/>
+    <w:lsdException w:name="Grid Table 1 Light Accent 1" w:uiPriority="46"/>
+    <w:lsdException w:name="Grid Table 2 Accent 1" w:uiPriority="47"/>
+    <w:lsdException w:name="Grid Table 3 Accent 1" w:uiPriority="48"/>
+    <w:lsdException w:name="Grid Table 4 Accent 1" w:uiPriority="49"/>
+    <w:lsdException w:name="Grid Table 5 Dark Accent 1" w:uiPriority="50"/>
+    <w:lsdException w:name="Grid Table 6 Colorful Accent 1" w:uiPriority="51"/>
+    <w:lsdException w:name="Grid Table 7 Colorful Accent 1" w:uiPriority="52"/>
+    <w:lsdException w:name="Grid Table 1 Light Accent 2" w:uiPriority="46"/>
+    <w:lsdException w:name="Grid Table 2 Accent 2" w:uiPriority="47"/>
+    <w:lsdException w:name="Grid Table 3 Accent 2" w:uiPriority="48"/>
+    <w:lsdException w:name="Grid Table 4 Accent 2" w:uiPriority="49"/>
+    <w:lsdException w:name="Grid Table 5 Dark Accent 2" w:uiPriority="50"/>
+    <w:lsdException w:name="Grid Table 6 Colorful Accent 2" w:uiPriority="51"/>
+    <w:lsdException w:name="Grid Table 7 Colorful Accent 2" w:uiPriority="52"/>
+    <w:lsdException w:name="Grid Table 1 Light Accent 3" w:uiPriority="46"/>
+    <w:lsdException w:name="Grid Table 2 Accent 3" w:uiPriority="47"/>
+    <w:lsdException w:name="Grid Table 3 Accent 3" w:uiPriority="48"/>
+    <w:lsdException w:name="Grid Table 4 Accent 3" w:uiPriority="49"/>
+    <w:lsdException w:name="Grid Table 5 Dark Accent 3" w:uiPriority="50"/>
+    <w:lsdException w:name="Grid Table 6 Colorful Accent 3" w:uiPriority="51"/>
+    <w:lsdException w:name="Grid Table 7 Colorful Accent 3" w:uiPriority="52"/>
+    <w:lsdException w:name="Grid Table 1 Light Accent 4" w:uiPriority="46"/>
+    <w:lsdException w:name="Grid Table 2 Accent 4" w:uiPriority="47"/>
+    <w:lsdException w:name="Grid Table 3 Accent 4" w:uiPriority="48"/>
+    <w:lsdException w:name="Grid Table 4 Accent 4" w:uiPriority="49"/>
+    <w:lsdException w:name="Grid Table 5 Dark Accent 4" w:uiPriority="50"/>
+    <w:lsdException w:name="Grid Table 6 Colorful Accent 4" w:uiPriority="51"/>
+    <w:lsdException w:name="Grid Table 7 Colorful Accent 4" w:uiPriority="52"/>
+    <w:lsdException w:name="Grid Table 1 Light Accent 5" w:uiPriority="46"/>
+    <w:lsdException w:name="Grid Table 2 Accent 5" w:uiPriority="47"/>
+    <w:lsdException w:name="Grid Table 3 Accent 5" w:uiPriority="48"/>
+    <w:lsdException w:name="Grid Table 4 Accent 5" w:uiPriority="49"/>
+    <w:lsdException w:name="Grid Table 5 Dark Accent 5" w:uiPriority="50"/>
+    <w:lsdException w:name="Grid Table 6 Colorful Accent 5" w:uiPriority="51"/>
+    <w:lsdException w:name="Grid Table 7 Colorful Accent 5" w:uiPriority="52"/>
+    <w:lsdException w:name="Grid Table 1 Light Accent 6" w:uiPriority="46"/>
+    <w:lsdException w:name="Grid Table 2 Accent 6" w:uiPriority="47"/>
+    <w:lsdException w:name="Grid Table 3 Accent 6" w:uiPriority="48"/>
+    <w:lsdException w:name="Grid Table 4 Accent 6" w:uiPriority="49"/>
+    <w:lsdException w:name="Grid Table 5 Dark Accent 6" w:uiPriority="50"/>
+    <w:lsdException w:name="Grid Table 6 Colorful Accent 6" w:uiPriority="51"/>
+    <w:lsdException w:name="Grid Table 7 Colorful Accent 6" w:uiPriority="52"/>
+    <w:lsdException w:name="List Table 1 Light" w:uiPriority="46"/>
+    <w:lsdException w:name="List Table 2" w:uiPriority="47"/>
+    <w:lsdException w:name="List Table 3" w:uiPriority="48"/>
+    <w:lsdException w:name="List Table 4" w:uiPriority="49"/>
+    <w:lsdException w:name="List Table 5 Dark" w:uiPriority="50"/>
+    <w:lsdException w:name="List Table 6 Colorful" w:uiPriority="51"/>
+    <w:lsdException w:name="List Table 7 Colorful" w:uiPriority="52"/>
+    <w:lsdException w:name="List Table 1 Light Accent 1" w:uiPriority="46"/>
+    <w:lsdException w:name="List Table 2 Accent 1" w:uiPriority="47"/>
+    <w:lsdException w:name="List Table 3 Accent 1" w:uiPriority="48"/>
+    <w:lsdException w:name="List Table 4 Accent 1" w:uiPriority="49"/>
+    <w:lsdException w:name="List Table 5 Dark Accent 1" w:uiPriority="50"/>
+    <w:lsdException w:name="List Table 6 Colorful Accent 1" w:uiPriority="51"/>
+    <w:lsdException w:name="List Table 7 Colorful Accent 1" w:uiPriority="52"/>
+    <w:lsdException w:name="List Table 1 Light Accent 2" w:uiPriority="46"/>
+    <w:lsdException w:name="List Table 2 Accent 2" w:uiPriority="47"/>
+    <w:lsdException w:name="List Table 3 Accent 2" w:uiPriority="48"/>
+    <w:lsdException w:name="List Table 4 Accent 2" w:uiPriority="49"/>
+    <w:lsdException w:name="List Table 5 Dark Accent 2" w:uiPriority="50"/>
+    <w:lsdException w:name="List Table 6 Colorful Accent 2" w:uiPriority="51"/>
+    <w:lsdException w:name="List Table 7 Colorful Accent 2" w:uiPriority="52"/>
+    <w:lsdException w:name="List Table 1 Light Accent 3" w:uiPriority="46"/>
+    <w:lsdException w:name="List Table 2 Accent 3" w:uiPriority="47"/>
+    <w:lsdException w:name="List Table 3 Accent 3" w:uiPriority="48"/>
+    <w:lsdException w:name="List Table 4 Accent 3" w:uiPriority="49"/>
+    <w:lsdException w:name="List Table 5 Dark Accent 3" w:uiPriority="50"/>
+    <w:lsdException w:name="List Table 6 Colorful Accent 3" w:uiPriority="51"/>
+    <w:lsdException w:name="List Table 7 Colorful Accent 3" w:uiPriority="52"/>
+    <w:lsdException w:name="List Table 1 Light Accent 4" w:uiPriority="46"/>
+    <w:lsdException w:name="List Table 2 Accent 4" w:uiPriority="47"/>
+    <w:lsdException w:name="List Table 3 Accent 4" w:uiPriority="48"/>
+    <w:lsdException w:name="List Table 4 Accent 4" w:uiPriority="49"/>
+    <w:lsdException w:name="List Table 5 Dark Accent 4" w:uiPriority="50"/>
+    <w:lsdException w:name="List Table 6 Colorful Accent 4" w:uiPriority="51"/>
+    <w:lsdException w:name="List Table 7 Colorful Accent 4" w:uiPriority="52"/>
+    <w:lsdException w:name="List Table 1 Light Accent 5" w:uiPriority="46"/>
+    <w:lsdException w:name="List Table 2 Accent 5" w:uiPriority="47"/>
+    <w:lsdException w:name="List Table 3 Accent 5" w:uiPriority="48"/>
+    <w:lsdException w:name="List Table 4 Accent 5" w:uiPriority="49"/>
+    <w:lsdException w:name="List Table 5 Dark Accent 5" w:uiPriority="50"/>
+    <w:lsdException w:name="List Table 6 Colorful Accent 5" w:uiPriority="51"/>
+    <w:lsdException w:name="List Table 7 Colorful Accent 5" w:uiPriority="52"/>
+    <w:lsdException w:name="List Table 1 Light Accent 6" w:uiPriority="46"/>
+    <w:lsdException w:name="List Table 2 Accent 6" w:uiPriority="47"/>
+    <w:lsdException w:name="List Table 3 Accent 6" w:uiPriority="48"/>
+    <w:lsdException w:name="List Table 4 Accent 6" w:uiPriority="49"/>
+    <w:lsdException w:name="List Table 5 Dark Accent 6" w:uiPriority="50"/>
+    <w:lsdException w:name="List Table 6 Colorful Accent 6" w:uiPriority="51"/>
+    <w:lsdException w:name="List Table 7 Colorful Accent 6" w:uiPriority="52"/>
   </w:latentStyles>
-  <w:style w:type="paragraph" w:styleId="Normal" w:default="1">
+  <w:style w:type="paragraph" w:default="1" w:styleId="Normal">
     <w:name w:val="Normal"/>
     <w:qFormat/>
     <w:rsid w:val="00CC1A1D"/>
@@ -1064,23 +1201,22 @@
       <w:spacing w:after="200" w:line="276" w:lineRule="auto"/>
     </w:pPr>
     <w:rPr>
-      <w:rFonts w:asciiTheme="minorHAnsi" w:hAnsiTheme="minorHAnsi" w:eastAsiaTheme="minorHAnsi" w:cstheme="minorBidi"/>
+      <w:rFonts w:asciiTheme="minorHAnsi" w:eastAsiaTheme="minorHAnsi" w:hAnsiTheme="minorHAnsi" w:cstheme="minorBidi"/>
       <w:sz w:val="22"/>
       <w:lang w:eastAsia="en-US"/>
     </w:rPr>
   </w:style>
-  <w:style w:type="character" w:styleId="Policepardfaut" w:default="1">
+  <w:style w:type="character" w:default="1" w:styleId="Policepardfaut">
     <w:name w:val="Default Paragraph Font"/>
     <w:uiPriority w:val="1"/>
     <w:semiHidden/>
     <w:unhideWhenUsed/>
   </w:style>
-  <w:style w:type="table" w:styleId="TableauNormal" w:default="1">
+  <w:style w:type="table" w:default="1" w:styleId="TableauNormal">
     <w:name w:val="Normal Table"/>
     <w:uiPriority w:val="99"/>
     <w:semiHidden/>
     <w:unhideWhenUsed/>
-    <w:qFormat/>
     <w:tblPr>
       <w:tblInd w:w="0" w:type="dxa"/>
       <w:tblCellMar>
@@ -1091,14 +1227,14 @@
       </w:tblCellMar>
     </w:tblPr>
   </w:style>
-  <w:style w:type="numbering" w:styleId="Aucuneliste" w:default="1">
+  <w:style w:type="numbering" w:default="1" w:styleId="Aucuneliste">
     <w:name w:val="No List"/>
     <w:uiPriority w:val="99"/>
     <w:semiHidden/>
     <w:unhideWhenUsed/>
   </w:style>
-  <w:style w:type="paragraph" w:styleId="Heading1" w:customStyle="1">
-    <w:name w:val="heading 1"/>
+  <w:style w:type="paragraph" w:customStyle="1" w:styleId="Titre11">
+    <w:name w:val="Titre 11"/>
     <w:basedOn w:val="Normal"/>
     <w:next w:val="Normal"/>
     <w:link w:val="Titre1Car"/>
@@ -1112,14 +1248,14 @@
       <w:outlineLvl w:val="0"/>
     </w:pPr>
     <w:rPr>
-      <w:rFonts w:asciiTheme="majorHAnsi" w:hAnsiTheme="majorHAnsi" w:eastAsiaTheme="majorEastAsia" w:cstheme="majorBidi"/>
+      <w:rFonts w:asciiTheme="majorHAnsi" w:eastAsiaTheme="majorEastAsia" w:hAnsiTheme="majorHAnsi" w:cstheme="majorBidi"/>
       <w:color w:val="365F91" w:themeColor="accent1" w:themeShade="BF"/>
       <w:sz w:val="32"/>
       <w:szCs w:val="32"/>
     </w:rPr>
   </w:style>
-  <w:style w:type="paragraph" w:styleId="Heading2" w:customStyle="1">
-    <w:name w:val="heading 2"/>
+  <w:style w:type="paragraph" w:customStyle="1" w:styleId="Titre21">
+    <w:name w:val="Titre 21"/>
     <w:basedOn w:val="Normal"/>
     <w:next w:val="Normal"/>
     <w:link w:val="Titre2Car"/>
@@ -1134,14 +1270,14 @@
       <w:outlineLvl w:val="1"/>
     </w:pPr>
     <w:rPr>
-      <w:rFonts w:asciiTheme="majorHAnsi" w:hAnsiTheme="majorHAnsi" w:eastAsiaTheme="majorEastAsia" w:cstheme="majorBidi"/>
+      <w:rFonts w:asciiTheme="majorHAnsi" w:eastAsiaTheme="majorEastAsia" w:hAnsiTheme="majorHAnsi" w:cstheme="majorBidi"/>
       <w:color w:val="365F91" w:themeColor="accent1" w:themeShade="BF"/>
       <w:sz w:val="26"/>
       <w:szCs w:val="26"/>
     </w:rPr>
   </w:style>
-  <w:style w:type="paragraph" w:styleId="Heading3" w:customStyle="1">
-    <w:name w:val="heading 3"/>
+  <w:style w:type="paragraph" w:customStyle="1" w:styleId="Titre31">
+    <w:name w:val="Titre 31"/>
     <w:basedOn w:val="Normal"/>
     <w:next w:val="Normal"/>
     <w:link w:val="Titre3Car"/>
@@ -1156,14 +1292,14 @@
       <w:outlineLvl w:val="2"/>
     </w:pPr>
     <w:rPr>
-      <w:rFonts w:asciiTheme="majorHAnsi" w:hAnsiTheme="majorHAnsi" w:eastAsiaTheme="majorEastAsia" w:cstheme="majorBidi"/>
+      <w:rFonts w:asciiTheme="majorHAnsi" w:eastAsiaTheme="majorEastAsia" w:hAnsiTheme="majorHAnsi" w:cstheme="majorBidi"/>
       <w:color w:val="243F60" w:themeColor="accent1" w:themeShade="7F"/>
       <w:sz w:val="24"/>
       <w:szCs w:val="24"/>
     </w:rPr>
   </w:style>
-  <w:style w:type="paragraph" w:styleId="Heading4" w:customStyle="1">
-    <w:name w:val="heading 4"/>
+  <w:style w:type="paragraph" w:customStyle="1" w:styleId="Titre41">
+    <w:name w:val="Titre 41"/>
     <w:basedOn w:val="Normal"/>
     <w:next w:val="Normal"/>
     <w:link w:val="Titre4Car"/>
@@ -1178,14 +1314,14 @@
       <w:outlineLvl w:val="3"/>
     </w:pPr>
     <w:rPr>
-      <w:rFonts w:asciiTheme="majorHAnsi" w:hAnsiTheme="majorHAnsi" w:eastAsiaTheme="majorEastAsia" w:cstheme="majorBidi"/>
+      <w:rFonts w:asciiTheme="majorHAnsi" w:eastAsiaTheme="majorEastAsia" w:hAnsiTheme="majorHAnsi" w:cstheme="majorBidi"/>
       <w:i/>
       <w:iCs/>
       <w:color w:val="365F91" w:themeColor="accent1" w:themeShade="BF"/>
     </w:rPr>
   </w:style>
-  <w:style w:type="paragraph" w:styleId="Heading5" w:customStyle="1">
-    <w:name w:val="heading 5"/>
+  <w:style w:type="paragraph" w:customStyle="1" w:styleId="Titre51">
+    <w:name w:val="Titre 51"/>
     <w:basedOn w:val="Normal"/>
     <w:qFormat/>
     <w:rsid w:val="00CC1A1D"/>
@@ -1197,13 +1333,13 @@
       <w:outlineLvl w:val="4"/>
     </w:pPr>
     <w:rPr>
-      <w:rFonts w:ascii="Calibri" w:hAnsi="Calibri" w:eastAsia="Calibri" w:cs="Calibri"/>
+      <w:rFonts w:ascii="Calibri" w:eastAsia="Calibri" w:hAnsi="Calibri" w:cs="Calibri"/>
       <w:b/>
       <w:lang w:eastAsia="fr-FR"/>
     </w:rPr>
   </w:style>
-  <w:style w:type="paragraph" w:styleId="Heading6" w:customStyle="1">
-    <w:name w:val="heading 6"/>
+  <w:style w:type="paragraph" w:customStyle="1" w:styleId="Titre61">
+    <w:name w:val="Titre 61"/>
     <w:basedOn w:val="Normal"/>
     <w:qFormat/>
     <w:rsid w:val="00CC1A1D"/>
@@ -1215,24 +1351,24 @@
       <w:outlineLvl w:val="5"/>
     </w:pPr>
     <w:rPr>
-      <w:rFonts w:ascii="Calibri" w:hAnsi="Calibri" w:eastAsia="Calibri" w:cs="Calibri"/>
+      <w:rFonts w:ascii="Calibri" w:eastAsia="Calibri" w:hAnsi="Calibri" w:cs="Calibri"/>
       <w:b/>
       <w:sz w:val="20"/>
       <w:szCs w:val="20"/>
       <w:lang w:eastAsia="fr-FR"/>
     </w:rPr>
   </w:style>
-  <w:style w:type="character" w:styleId="En-tteCar" w:customStyle="1">
+  <w:style w:type="character" w:customStyle="1" w:styleId="En-tteCar">
     <w:name w:val="En-tête Car"/>
     <w:basedOn w:val="Policepardfaut"/>
     <w:uiPriority w:val="99"/>
     <w:qFormat/>
     <w:rsid w:val="0058209F"/>
   </w:style>
-  <w:style w:type="character" w:styleId="PieddepageCar" w:customStyle="1">
+  <w:style w:type="character" w:customStyle="1" w:styleId="PieddepageCar">
     <w:name w:val="Pied de page Car"/>
     <w:basedOn w:val="Policepardfaut"/>
-    <w:link w:val="Footer"/>
+    <w:link w:val="Pieddepage1"/>
     <w:uiPriority w:val="99"/>
     <w:qFormat/>
     <w:rsid w:val="0058209F"/>
@@ -1250,7 +1386,7 @@
       <w:szCs w:val="16"/>
     </w:rPr>
   </w:style>
-  <w:style w:type="character" w:styleId="CommentaireCar" w:customStyle="1">
+  <w:style w:type="character" w:customStyle="1" w:styleId="CommentaireCar">
     <w:name w:val="Commentaire Car"/>
     <w:basedOn w:val="Policepardfaut"/>
     <w:link w:val="Commentaire"/>
@@ -1263,7 +1399,7 @@
       <w:szCs w:val="20"/>
     </w:rPr>
   </w:style>
-  <w:style w:type="character" w:styleId="ObjetducommentaireCar" w:customStyle="1">
+  <w:style w:type="character" w:customStyle="1" w:styleId="ObjetducommentaireCar">
     <w:name w:val="Objet du commentaire Car"/>
     <w:basedOn w:val="CommentaireCar"/>
     <w:link w:val="Objetducommentaire"/>
@@ -1278,7 +1414,7 @@
       <w:szCs w:val="20"/>
     </w:rPr>
   </w:style>
-  <w:style w:type="character" w:styleId="TextedebullesCar" w:customStyle="1">
+  <w:style w:type="character" w:customStyle="1" w:styleId="TextedebullesCar">
     <w:name w:val="Texte de bulles Car"/>
     <w:basedOn w:val="Policepardfaut"/>
     <w:link w:val="Textedebulles"/>
@@ -1292,7 +1428,7 @@
       <w:szCs w:val="16"/>
     </w:rPr>
   </w:style>
-  <w:style w:type="character" w:styleId="InternetLink" w:customStyle="1">
+  <w:style w:type="character" w:customStyle="1" w:styleId="InternetLink">
     <w:name w:val="Internet Link"/>
     <w:basedOn w:val="Policepardfaut"/>
     <w:unhideWhenUsed/>
@@ -1303,14 +1439,14 @@
       <w:u w:val="single"/>
     </w:rPr>
   </w:style>
-  <w:style w:type="character" w:styleId="TitreCar" w:customStyle="1">
+  <w:style w:type="character" w:customStyle="1" w:styleId="TitreCar">
     <w:name w:val="Titre Car"/>
     <w:basedOn w:val="Policepardfaut"/>
     <w:link w:val="Titre1"/>
     <w:qFormat/>
     <w:rsid w:val="000408B5"/>
     <w:rPr>
-      <w:rFonts w:ascii="Times New Roman" w:hAnsi="Times New Roman" w:eastAsia="Times New Roman" w:cs="Times New Roman"/>
+      <w:rFonts w:ascii="Times New Roman" w:eastAsia="Times New Roman" w:hAnsi="Times New Roman" w:cs="Times New Roman"/>
       <w:b/>
       <w:sz w:val="28"/>
       <w:szCs w:val="20"/>
@@ -1318,63 +1454,63 @@
       <w:lang w:eastAsia="fr-FR"/>
     </w:rPr>
   </w:style>
-  <w:style w:type="character" w:styleId="Titre1Car" w:customStyle="1">
+  <w:style w:type="character" w:customStyle="1" w:styleId="Titre1Car">
     <w:name w:val="Titre 1 Car"/>
     <w:basedOn w:val="Policepardfaut"/>
-    <w:link w:val="Heading1"/>
+    <w:link w:val="Titre11"/>
     <w:uiPriority w:val="9"/>
     <w:qFormat/>
     <w:rsid w:val="00B3231C"/>
     <w:rPr>
-      <w:rFonts w:asciiTheme="majorHAnsi" w:hAnsiTheme="majorHAnsi" w:eastAsiaTheme="majorEastAsia" w:cstheme="majorBidi"/>
+      <w:rFonts w:asciiTheme="majorHAnsi" w:eastAsiaTheme="majorEastAsia" w:hAnsiTheme="majorHAnsi" w:cstheme="majorBidi"/>
       <w:color w:val="365F91" w:themeColor="accent1" w:themeShade="BF"/>
       <w:sz w:val="32"/>
       <w:szCs w:val="32"/>
     </w:rPr>
   </w:style>
-  <w:style w:type="character" w:styleId="Titre2Car" w:customStyle="1">
+  <w:style w:type="character" w:customStyle="1" w:styleId="Titre2Car">
     <w:name w:val="Titre 2 Car"/>
     <w:basedOn w:val="Policepardfaut"/>
-    <w:link w:val="Heading2"/>
+    <w:link w:val="Titre21"/>
     <w:uiPriority w:val="9"/>
     <w:qFormat/>
     <w:rsid w:val="00D261BC"/>
     <w:rPr>
-      <w:rFonts w:asciiTheme="majorHAnsi" w:hAnsiTheme="majorHAnsi" w:eastAsiaTheme="majorEastAsia" w:cstheme="majorBidi"/>
+      <w:rFonts w:asciiTheme="majorHAnsi" w:eastAsiaTheme="majorEastAsia" w:hAnsiTheme="majorHAnsi" w:cstheme="majorBidi"/>
       <w:color w:val="365F91" w:themeColor="accent1" w:themeShade="BF"/>
       <w:sz w:val="26"/>
       <w:szCs w:val="26"/>
     </w:rPr>
   </w:style>
-  <w:style w:type="character" w:styleId="Titre3Car" w:customStyle="1">
+  <w:style w:type="character" w:customStyle="1" w:styleId="Titre3Car">
     <w:name w:val="Titre 3 Car"/>
     <w:basedOn w:val="Policepardfaut"/>
-    <w:link w:val="Heading3"/>
+    <w:link w:val="Titre31"/>
     <w:uiPriority w:val="9"/>
     <w:qFormat/>
     <w:rsid w:val="00D261BC"/>
     <w:rPr>
-      <w:rFonts w:asciiTheme="majorHAnsi" w:hAnsiTheme="majorHAnsi" w:eastAsiaTheme="majorEastAsia" w:cstheme="majorBidi"/>
+      <w:rFonts w:asciiTheme="majorHAnsi" w:eastAsiaTheme="majorEastAsia" w:hAnsiTheme="majorHAnsi" w:cstheme="majorBidi"/>
       <w:color w:val="243F60" w:themeColor="accent1" w:themeShade="7F"/>
       <w:sz w:val="24"/>
       <w:szCs w:val="24"/>
     </w:rPr>
   </w:style>
-  <w:style w:type="character" w:styleId="Titre4Car" w:customStyle="1">
+  <w:style w:type="character" w:customStyle="1" w:styleId="Titre4Car">
     <w:name w:val="Titre 4 Car"/>
     <w:basedOn w:val="Policepardfaut"/>
-    <w:link w:val="Heading4"/>
+    <w:link w:val="Titre41"/>
     <w:uiPriority w:val="9"/>
     <w:qFormat/>
     <w:rsid w:val="00814771"/>
     <w:rPr>
-      <w:rFonts w:asciiTheme="majorHAnsi" w:hAnsiTheme="majorHAnsi" w:eastAsiaTheme="majorEastAsia" w:cstheme="majorBidi"/>
+      <w:rFonts w:asciiTheme="majorHAnsi" w:eastAsiaTheme="majorEastAsia" w:hAnsiTheme="majorHAnsi" w:cstheme="majorBidi"/>
       <w:i/>
       <w:iCs/>
       <w:color w:val="365F91" w:themeColor="accent1" w:themeShade="BF"/>
     </w:rPr>
   </w:style>
-  <w:style w:type="character" w:styleId="ListLabel1" w:customStyle="1">
+  <w:style w:type="character" w:customStyle="1" w:styleId="ListLabel1">
     <w:name w:val="ListLabel 1"/>
     <w:qFormat/>
     <w:rsid w:val="00CC1A1D"/>
@@ -1382,7 +1518,7 @@
       <w:rFonts w:cs="Courier New"/>
     </w:rPr>
   </w:style>
-  <w:style w:type="character" w:styleId="ListLabel2" w:customStyle="1">
+  <w:style w:type="character" w:customStyle="1" w:styleId="ListLabel2">
     <w:name w:val="ListLabel 2"/>
     <w:qFormat/>
     <w:rsid w:val="00CC1A1D"/>
@@ -1390,7 +1526,7 @@
       <w:rFonts w:cs="Courier New"/>
     </w:rPr>
   </w:style>
-  <w:style w:type="character" w:styleId="ListLabel3" w:customStyle="1">
+  <w:style w:type="character" w:customStyle="1" w:styleId="ListLabel3">
     <w:name w:val="ListLabel 3"/>
     <w:qFormat/>
     <w:rsid w:val="00CC1A1D"/>
@@ -1398,7 +1534,7 @@
       <w:rFonts w:cs="Courier New"/>
     </w:rPr>
   </w:style>
-  <w:style w:type="character" w:styleId="ListLabel4" w:customStyle="1">
+  <w:style w:type="character" w:customStyle="1" w:styleId="ListLabel4">
     <w:name w:val="ListLabel 4"/>
     <w:qFormat/>
     <w:rsid w:val="00CC1A1D"/>
@@ -1406,7 +1542,7 @@
       <w:sz w:val="16"/>
     </w:rPr>
   </w:style>
-  <w:style w:type="character" w:styleId="ListLabel5" w:customStyle="1">
+  <w:style w:type="character" w:customStyle="1" w:styleId="ListLabel5">
     <w:name w:val="ListLabel 5"/>
     <w:qFormat/>
     <w:rsid w:val="00CC1A1D"/>
@@ -1414,7 +1550,7 @@
       <w:rFonts w:cs="Courier New"/>
     </w:rPr>
   </w:style>
-  <w:style w:type="character" w:styleId="ListLabel6" w:customStyle="1">
+  <w:style w:type="character" w:customStyle="1" w:styleId="ListLabel6">
     <w:name w:val="ListLabel 6"/>
     <w:qFormat/>
     <w:rsid w:val="00CC1A1D"/>
@@ -1422,7 +1558,7 @@
       <w:rFonts w:cs="Courier New"/>
     </w:rPr>
   </w:style>
-  <w:style w:type="character" w:styleId="ListLabel7" w:customStyle="1">
+  <w:style w:type="character" w:customStyle="1" w:styleId="ListLabel7">
     <w:name w:val="ListLabel 7"/>
     <w:qFormat/>
     <w:rsid w:val="00CC1A1D"/>
@@ -1430,7 +1566,7 @@
       <w:rFonts w:cs="Courier New"/>
     </w:rPr>
   </w:style>
-  <w:style w:type="character" w:styleId="ListLabel8" w:customStyle="1">
+  <w:style w:type="character" w:customStyle="1" w:styleId="ListLabel8">
     <w:name w:val="ListLabel 8"/>
     <w:qFormat/>
     <w:rsid w:val="00CC1A1D"/>
@@ -1438,7 +1574,7 @@
       <w:sz w:val="16"/>
     </w:rPr>
   </w:style>
-  <w:style w:type="character" w:styleId="ListLabel9" w:customStyle="1">
+  <w:style w:type="character" w:customStyle="1" w:styleId="ListLabel9">
     <w:name w:val="ListLabel 9"/>
     <w:qFormat/>
     <w:rsid w:val="00CC1A1D"/>
@@ -1446,7 +1582,7 @@
       <w:rFonts w:cs="Courier New"/>
     </w:rPr>
   </w:style>
-  <w:style w:type="character" w:styleId="ListLabel10" w:customStyle="1">
+  <w:style w:type="character" w:customStyle="1" w:styleId="ListLabel10">
     <w:name w:val="ListLabel 10"/>
     <w:qFormat/>
     <w:rsid w:val="00CC1A1D"/>
@@ -1454,7 +1590,7 @@
       <w:rFonts w:cs="Courier New"/>
     </w:rPr>
   </w:style>
-  <w:style w:type="character" w:styleId="ListLabel11" w:customStyle="1">
+  <w:style w:type="character" w:customStyle="1" w:styleId="ListLabel11">
     <w:name w:val="ListLabel 11"/>
     <w:qFormat/>
     <w:rsid w:val="00CC1A1D"/>
@@ -1462,7 +1598,7 @@
       <w:rFonts w:cs="Courier New"/>
     </w:rPr>
   </w:style>
-  <w:style w:type="character" w:styleId="ListLabel12" w:customStyle="1">
+  <w:style w:type="character" w:customStyle="1" w:styleId="ListLabel12">
     <w:name w:val="ListLabel 12"/>
     <w:qFormat/>
     <w:rsid w:val="00CC1A1D"/>
@@ -1470,7 +1606,7 @@
       <w:sz w:val="16"/>
     </w:rPr>
   </w:style>
-  <w:style w:type="character" w:styleId="ListLabel13" w:customStyle="1">
+  <w:style w:type="character" w:customStyle="1" w:styleId="ListLabel13">
     <w:name w:val="ListLabel 13"/>
     <w:qFormat/>
     <w:rsid w:val="00CC1A1D"/>
@@ -1478,7 +1614,7 @@
       <w:rFonts w:cs="Courier New"/>
     </w:rPr>
   </w:style>
-  <w:style w:type="character" w:styleId="ListLabel14" w:customStyle="1">
+  <w:style w:type="character" w:customStyle="1" w:styleId="ListLabel14">
     <w:name w:val="ListLabel 14"/>
     <w:qFormat/>
     <w:rsid w:val="00CC1A1D"/>
@@ -1486,7 +1622,7 @@
       <w:rFonts w:cs="Courier New"/>
     </w:rPr>
   </w:style>
-  <w:style w:type="character" w:styleId="ListLabel15" w:customStyle="1">
+  <w:style w:type="character" w:customStyle="1" w:styleId="ListLabel15">
     <w:name w:val="ListLabel 15"/>
     <w:qFormat/>
     <w:rsid w:val="00CC1A1D"/>
@@ -1494,7 +1630,7 @@
       <w:rFonts w:cs="Courier New"/>
     </w:rPr>
   </w:style>
-  <w:style w:type="character" w:styleId="ListLabel16" w:customStyle="1">
+  <w:style w:type="character" w:customStyle="1" w:styleId="ListLabel16">
     <w:name w:val="ListLabel 16"/>
     <w:qFormat/>
     <w:rsid w:val="00CC1A1D"/>
@@ -1502,7 +1638,7 @@
       <w:sz w:val="16"/>
     </w:rPr>
   </w:style>
-  <w:style w:type="character" w:styleId="ListLabel17" w:customStyle="1">
+  <w:style w:type="character" w:customStyle="1" w:styleId="ListLabel17">
     <w:name w:val="ListLabel 17"/>
     <w:qFormat/>
     <w:rsid w:val="00CC1A1D"/>
@@ -1510,7 +1646,7 @@
       <w:rFonts w:cs="Courier New"/>
     </w:rPr>
   </w:style>
-  <w:style w:type="character" w:styleId="ListLabel18" w:customStyle="1">
+  <w:style w:type="character" w:customStyle="1" w:styleId="ListLabel18">
     <w:name w:val="ListLabel 18"/>
     <w:qFormat/>
     <w:rsid w:val="00CC1A1D"/>
@@ -1518,7 +1654,7 @@
       <w:rFonts w:cs="Courier New"/>
     </w:rPr>
   </w:style>
-  <w:style w:type="character" w:styleId="ListLabel19" w:customStyle="1">
+  <w:style w:type="character" w:customStyle="1" w:styleId="ListLabel19">
     <w:name w:val="ListLabel 19"/>
     <w:qFormat/>
     <w:rsid w:val="00CC1A1D"/>
@@ -1526,7 +1662,7 @@
       <w:rFonts w:cs="Courier New"/>
     </w:rPr>
   </w:style>
-  <w:style w:type="character" w:styleId="ListLabel20" w:customStyle="1">
+  <w:style w:type="character" w:customStyle="1" w:styleId="ListLabel20">
     <w:name w:val="ListLabel 20"/>
     <w:qFormat/>
     <w:rsid w:val="00CC1A1D"/>
@@ -1534,7 +1670,7 @@
       <w:sz w:val="16"/>
     </w:rPr>
   </w:style>
-  <w:style w:type="character" w:styleId="ListLabel21" w:customStyle="1">
+  <w:style w:type="character" w:customStyle="1" w:styleId="ListLabel21">
     <w:name w:val="ListLabel 21"/>
     <w:qFormat/>
     <w:rsid w:val="00CC1A1D"/>
@@ -1542,7 +1678,7 @@
       <w:rFonts w:cs="Courier New"/>
     </w:rPr>
   </w:style>
-  <w:style w:type="character" w:styleId="ListLabel22" w:customStyle="1">
+  <w:style w:type="character" w:customStyle="1" w:styleId="ListLabel22">
     <w:name w:val="ListLabel 22"/>
     <w:qFormat/>
     <w:rsid w:val="00CC1A1D"/>
@@ -1550,7 +1686,7 @@
       <w:rFonts w:cs="Courier New"/>
     </w:rPr>
   </w:style>
-  <w:style w:type="character" w:styleId="ListLabel23" w:customStyle="1">
+  <w:style w:type="character" w:customStyle="1" w:styleId="ListLabel23">
     <w:name w:val="ListLabel 23"/>
     <w:qFormat/>
     <w:rsid w:val="00CC1A1D"/>
@@ -1558,7 +1694,7 @@
       <w:rFonts w:cs="Courier New"/>
     </w:rPr>
   </w:style>
-  <w:style w:type="character" w:styleId="ListLabel24" w:customStyle="1">
+  <w:style w:type="character" w:customStyle="1" w:styleId="ListLabel24">
     <w:name w:val="ListLabel 24"/>
     <w:qFormat/>
     <w:rsid w:val="00CC1A1D"/>
@@ -1566,7 +1702,7 @@
       <w:sz w:val="16"/>
     </w:rPr>
   </w:style>
-  <w:style w:type="character" w:styleId="ListLabel25" w:customStyle="1">
+  <w:style w:type="character" w:customStyle="1" w:styleId="ListLabel25">
     <w:name w:val="ListLabel 25"/>
     <w:qFormat/>
     <w:rsid w:val="00CC1A1D"/>
@@ -1574,7 +1710,7 @@
       <w:rFonts w:cs="Courier New"/>
     </w:rPr>
   </w:style>
-  <w:style w:type="character" w:styleId="ListLabel26" w:customStyle="1">
+  <w:style w:type="character" w:customStyle="1" w:styleId="ListLabel26">
     <w:name w:val="ListLabel 26"/>
     <w:qFormat/>
     <w:rsid w:val="00CC1A1D"/>
@@ -1582,7 +1718,7 @@
       <w:rFonts w:cs="Courier New"/>
     </w:rPr>
   </w:style>
-  <w:style w:type="character" w:styleId="ListLabel27" w:customStyle="1">
+  <w:style w:type="character" w:customStyle="1" w:styleId="ListLabel27">
     <w:name w:val="ListLabel 27"/>
     <w:qFormat/>
     <w:rsid w:val="00CC1A1D"/>
@@ -1590,7 +1726,7 @@
       <w:rFonts w:cs="Courier New"/>
     </w:rPr>
   </w:style>
-  <w:style w:type="character" w:styleId="ListLabel28" w:customStyle="1">
+  <w:style w:type="character" w:customStyle="1" w:styleId="ListLabel28">
     <w:name w:val="ListLabel 28"/>
     <w:qFormat/>
     <w:rsid w:val="00CC1A1D"/>
@@ -1600,7 +1736,7 @@
       <w:szCs w:val="24"/>
     </w:rPr>
   </w:style>
-  <w:style w:type="character" w:styleId="ListLabel29" w:customStyle="1">
+  <w:style w:type="character" w:customStyle="1" w:styleId="ListLabel29">
     <w:name w:val="ListLabel 29"/>
     <w:qFormat/>
     <w:rsid w:val="00CC1A1D"/>
@@ -1608,7 +1744,7 @@
       <w:rFonts w:cs="Courier New"/>
     </w:rPr>
   </w:style>
-  <w:style w:type="character" w:styleId="ListLabel30" w:customStyle="1">
+  <w:style w:type="character" w:customStyle="1" w:styleId="ListLabel30">
     <w:name w:val="ListLabel 30"/>
     <w:qFormat/>
     <w:rsid w:val="00CC1A1D"/>
@@ -1616,7 +1752,7 @@
       <w:rFonts w:cs="Courier New"/>
     </w:rPr>
   </w:style>
-  <w:style w:type="character" w:styleId="ListLabel31" w:customStyle="1">
+  <w:style w:type="character" w:customStyle="1" w:styleId="ListLabel31">
     <w:name w:val="ListLabel 31"/>
     <w:qFormat/>
     <w:rsid w:val="00CC1A1D"/>
@@ -1624,7 +1760,7 @@
       <w:rFonts w:cs="Courier New"/>
     </w:rPr>
   </w:style>
-  <w:style w:type="character" w:styleId="ListLabel32" w:customStyle="1">
+  <w:style w:type="character" w:customStyle="1" w:styleId="ListLabel32">
     <w:name w:val="ListLabel 32"/>
     <w:qFormat/>
     <w:rsid w:val="00CC1A1D"/>
@@ -1632,7 +1768,7 @@
       <w:rFonts w:cs="Courier New"/>
     </w:rPr>
   </w:style>
-  <w:style w:type="character" w:styleId="ListLabel33" w:customStyle="1">
+  <w:style w:type="character" w:customStyle="1" w:styleId="ListLabel33">
     <w:name w:val="ListLabel 33"/>
     <w:qFormat/>
     <w:rsid w:val="00CC1A1D"/>
@@ -1640,7 +1776,7 @@
       <w:rFonts w:cs="Courier New"/>
     </w:rPr>
   </w:style>
-  <w:style w:type="character" w:styleId="ListLabel34" w:customStyle="1">
+  <w:style w:type="character" w:customStyle="1" w:styleId="ListLabel34">
     <w:name w:val="ListLabel 34"/>
     <w:qFormat/>
     <w:rsid w:val="00CC1A1D"/>
@@ -1648,7 +1784,7 @@
       <w:rFonts w:cs="Courier New"/>
     </w:rPr>
   </w:style>
-  <w:style w:type="character" w:styleId="ListLabel35" w:customStyle="1">
+  <w:style w:type="character" w:customStyle="1" w:styleId="ListLabel35">
     <w:name w:val="ListLabel 35"/>
     <w:qFormat/>
     <w:rsid w:val="00CC1A1D"/>
@@ -1656,7 +1792,7 @@
       <w:rFonts w:cs="Courier New"/>
     </w:rPr>
   </w:style>
-  <w:style w:type="character" w:styleId="ListLabel36" w:customStyle="1">
+  <w:style w:type="character" w:customStyle="1" w:styleId="ListLabel36">
     <w:name w:val="ListLabel 36"/>
     <w:qFormat/>
     <w:rsid w:val="00CC1A1D"/>
@@ -1664,7 +1800,7 @@
       <w:rFonts w:cs="Courier New"/>
     </w:rPr>
   </w:style>
-  <w:style w:type="character" w:styleId="ListLabel37" w:customStyle="1">
+  <w:style w:type="character" w:customStyle="1" w:styleId="ListLabel37">
     <w:name w:val="ListLabel 37"/>
     <w:qFormat/>
     <w:rsid w:val="00CC1A1D"/>
@@ -1672,7 +1808,7 @@
       <w:rFonts w:cs="Courier New"/>
     </w:rPr>
   </w:style>
-  <w:style w:type="character" w:styleId="ListLabel38" w:customStyle="1">
+  <w:style w:type="character" w:customStyle="1" w:styleId="ListLabel38">
     <w:name w:val="ListLabel 38"/>
     <w:qFormat/>
     <w:rsid w:val="00CC1A1D"/>
@@ -1680,7 +1816,7 @@
       <w:rFonts w:eastAsia="Times New Roman" w:cs="Times New Roman"/>
     </w:rPr>
   </w:style>
-  <w:style w:type="character" w:styleId="ListLabel39" w:customStyle="1">
+  <w:style w:type="character" w:customStyle="1" w:styleId="ListLabel39">
     <w:name w:val="ListLabel 39"/>
     <w:qFormat/>
     <w:rsid w:val="00CC1A1D"/>
@@ -1688,7 +1824,7 @@
       <w:sz w:val="16"/>
     </w:rPr>
   </w:style>
-  <w:style w:type="character" w:styleId="ListLabel40" w:customStyle="1">
+  <w:style w:type="character" w:customStyle="1" w:styleId="ListLabel40">
     <w:name w:val="ListLabel 40"/>
     <w:qFormat/>
     <w:rsid w:val="00CC1A1D"/>
@@ -1696,7 +1832,7 @@
       <w:rFonts w:cs="Courier New"/>
     </w:rPr>
   </w:style>
-  <w:style w:type="character" w:styleId="ListLabel41" w:customStyle="1">
+  <w:style w:type="character" w:customStyle="1" w:styleId="ListLabel41">
     <w:name w:val="ListLabel 41"/>
     <w:qFormat/>
     <w:rsid w:val="00CC1A1D"/>
@@ -1704,7 +1840,7 @@
       <w:rFonts w:cs="Courier New"/>
     </w:rPr>
   </w:style>
-  <w:style w:type="character" w:styleId="ListLabel42" w:customStyle="1">
+  <w:style w:type="character" w:customStyle="1" w:styleId="ListLabel42">
     <w:name w:val="ListLabel 42"/>
     <w:qFormat/>
     <w:rsid w:val="00CC1A1D"/>
@@ -1712,7 +1848,7 @@
       <w:rFonts w:cs="Courier New"/>
     </w:rPr>
   </w:style>
-  <w:style w:type="character" w:styleId="ListLabel43" w:customStyle="1">
+  <w:style w:type="character" w:customStyle="1" w:styleId="ListLabel43">
     <w:name w:val="ListLabel 43"/>
     <w:qFormat/>
     <w:rsid w:val="00CC1A1D"/>
@@ -1720,7 +1856,7 @@
       <w:rFonts w:eastAsia="Times New Roman" w:cs="Times New Roman"/>
     </w:rPr>
   </w:style>
-  <w:style w:type="character" w:styleId="ListLabel44" w:customStyle="1">
+  <w:style w:type="character" w:customStyle="1" w:styleId="ListLabel44">
     <w:name w:val="ListLabel 44"/>
     <w:qFormat/>
     <w:rsid w:val="00CC1A1D"/>
@@ -1728,7 +1864,7 @@
       <w:rFonts w:eastAsia="Times New Roman" w:cs="Times New Roman"/>
     </w:rPr>
   </w:style>
-  <w:style w:type="character" w:styleId="ListLabel45" w:customStyle="1">
+  <w:style w:type="character" w:customStyle="1" w:styleId="ListLabel45">
     <w:name w:val="ListLabel 45"/>
     <w:qFormat/>
     <w:rsid w:val="00CC1A1D"/>
@@ -1736,7 +1872,7 @@
       <w:rFonts w:cs="Courier New"/>
     </w:rPr>
   </w:style>
-  <w:style w:type="character" w:styleId="ListLabel46" w:customStyle="1">
+  <w:style w:type="character" w:customStyle="1" w:styleId="ListLabel46">
     <w:name w:val="ListLabel 46"/>
     <w:qFormat/>
     <w:rsid w:val="00CC1A1D"/>
@@ -1744,7 +1880,7 @@
       <w:rFonts w:cs="Courier New"/>
     </w:rPr>
   </w:style>
-  <w:style w:type="character" w:styleId="ListLabel47" w:customStyle="1">
+  <w:style w:type="character" w:customStyle="1" w:styleId="ListLabel47">
     <w:name w:val="ListLabel 47"/>
     <w:qFormat/>
     <w:rsid w:val="00CC1A1D"/>
@@ -1752,7 +1888,7 @@
       <w:rFonts w:cs="Courier New"/>
     </w:rPr>
   </w:style>
-  <w:style w:type="character" w:styleId="ListLabel48" w:customStyle="1">
+  <w:style w:type="character" w:customStyle="1" w:styleId="ListLabel48">
     <w:name w:val="ListLabel 48"/>
     <w:qFormat/>
     <w:rsid w:val="00CC1A1D"/>
@@ -1760,7 +1896,7 @@
       <w:rFonts w:ascii="Times New Roman" w:hAnsi="Times New Roman" w:cs="Times New Roman"/>
     </w:rPr>
   </w:style>
-  <w:style w:type="character" w:styleId="ListLabel49" w:customStyle="1">
+  <w:style w:type="character" w:customStyle="1" w:styleId="ListLabel49">
     <w:name w:val="ListLabel 49"/>
     <w:qFormat/>
     <w:rsid w:val="00CC1A1D"/>
@@ -1770,7 +1906,7 @@
       <w:spacing w:val="-2"/>
     </w:rPr>
   </w:style>
-  <w:style w:type="character" w:styleId="ListLabel50" w:customStyle="1">
+  <w:style w:type="character" w:customStyle="1" w:styleId="ListLabel50">
     <w:name w:val="ListLabel 50"/>
     <w:qFormat/>
     <w:rsid w:val="00CC1A1D"/>
@@ -1780,7 +1916,7 @@
       <w:spacing w:val="-2"/>
     </w:rPr>
   </w:style>
-  <w:style w:type="character" w:styleId="ListLabel51" w:customStyle="1">
+  <w:style w:type="character" w:customStyle="1" w:styleId="ListLabel51">
     <w:name w:val="ListLabel 51"/>
     <w:qFormat/>
     <w:rsid w:val="00CC1A1D"/>
@@ -1790,7 +1926,7 @@
       <w:spacing w:val="-2"/>
     </w:rPr>
   </w:style>
-  <w:style w:type="character" w:styleId="ListLabel52" w:customStyle="1">
+  <w:style w:type="character" w:customStyle="1" w:styleId="ListLabel52">
     <w:name w:val="ListLabel 52"/>
     <w:qFormat/>
     <w:rsid w:val="00CC1A1D"/>
@@ -1800,7 +1936,7 @@
       <w:spacing w:val="-2"/>
     </w:rPr>
   </w:style>
-  <w:style w:type="character" w:styleId="ListLabel53" w:customStyle="1">
+  <w:style w:type="character" w:customStyle="1" w:styleId="ListLabel53">
     <w:name w:val="ListLabel 53"/>
     <w:qFormat/>
     <w:rsid w:val="00CC1A1D"/>
@@ -1810,7 +1946,7 @@
       <w:spacing w:val="-2"/>
     </w:rPr>
   </w:style>
-  <w:style w:type="character" w:styleId="ListLabel54" w:customStyle="1">
+  <w:style w:type="character" w:customStyle="1" w:styleId="ListLabel54">
     <w:name w:val="ListLabel 54"/>
     <w:qFormat/>
     <w:rsid w:val="00CC1A1D"/>
@@ -1820,7 +1956,7 @@
       <w:spacing w:val="-2"/>
     </w:rPr>
   </w:style>
-  <w:style w:type="character" w:styleId="ListLabel55" w:customStyle="1">
+  <w:style w:type="character" w:customStyle="1" w:styleId="ListLabel55">
     <w:name w:val="ListLabel 55"/>
     <w:qFormat/>
     <w:rsid w:val="00CC1A1D"/>
@@ -1830,18 +1966,18 @@
       <w:spacing w:val="-2"/>
     </w:rPr>
   </w:style>
-  <w:style w:type="character" w:styleId="ListLabel56" w:customStyle="1">
+  <w:style w:type="character" w:customStyle="1" w:styleId="ListLabel56">
     <w:name w:val="ListLabel 56"/>
     <w:qFormat/>
     <w:rsid w:val="00D34B8C"/>
     <w:rPr>
-      <w:rFonts w:ascii="Arial" w:hAnsi="Arial" w:eastAsia="Arial" w:cs="Arial"/>
+      <w:rFonts w:ascii="Arial" w:eastAsia="Arial" w:hAnsi="Arial" w:cs="Arial"/>
       <w:i/>
       <w:color w:val="0000FF"/>
       <w:u w:val="single"/>
     </w:rPr>
   </w:style>
-  <w:style w:type="character" w:styleId="LienInternet" w:customStyle="1">
+  <w:style w:type="character" w:customStyle="1" w:styleId="LienInternet">
     <w:name w:val="Lien Internet"/>
     <w:rsid w:val="00D34B8C"/>
     <w:rPr>
@@ -1849,40 +1985,40 @@
       <w:u w:val="single"/>
     </w:rPr>
   </w:style>
-  <w:style w:type="character" w:styleId="ListLabel57" w:customStyle="1">
+  <w:style w:type="character" w:customStyle="1" w:styleId="ListLabel57">
     <w:name w:val="ListLabel 57"/>
     <w:qFormat/>
     <w:rsid w:val="00D34B8C"/>
     <w:rPr>
-      <w:rFonts w:ascii="Arial" w:hAnsi="Arial" w:eastAsia="Arial" w:cs="Arial"/>
+      <w:rFonts w:ascii="Arial" w:eastAsia="Arial" w:hAnsi="Arial" w:cs="Arial"/>
       <w:i/>
       <w:color w:val="0000FF"/>
       <w:u w:val="single"/>
     </w:rPr>
   </w:style>
-  <w:style w:type="character" w:styleId="ListLabel58" w:customStyle="1">
+  <w:style w:type="character" w:customStyle="1" w:styleId="ListLabel58">
     <w:name w:val="ListLabel 58"/>
     <w:qFormat/>
     <w:rsid w:val="00D34B8C"/>
     <w:rPr>
-      <w:rFonts w:ascii="Arial" w:hAnsi="Arial" w:eastAsia="Arial" w:cs="Arial"/>
+      <w:rFonts w:ascii="Arial" w:eastAsia="Arial" w:hAnsi="Arial" w:cs="Arial"/>
       <w:i/>
       <w:color w:val="0000FF"/>
       <w:u w:val="single"/>
     </w:rPr>
   </w:style>
-  <w:style w:type="character" w:styleId="ListLabel59" w:customStyle="1">
+  <w:style w:type="character" w:customStyle="1" w:styleId="ListLabel59">
     <w:name w:val="ListLabel 59"/>
     <w:qFormat/>
     <w:rsid w:val="00D34B8C"/>
     <w:rPr>
-      <w:rFonts w:ascii="Arial" w:hAnsi="Arial" w:eastAsia="Arial" w:cs="Arial"/>
+      <w:rFonts w:ascii="Arial" w:eastAsia="Arial" w:hAnsi="Arial" w:cs="Arial"/>
       <w:i/>
       <w:color w:val="0000FF"/>
       <w:u w:val="single"/>
     </w:rPr>
   </w:style>
-  <w:style w:type="paragraph" w:styleId="Titre1" w:customStyle="1">
+  <w:style w:type="paragraph" w:customStyle="1" w:styleId="Titre1">
     <w:name w:val="Titre1"/>
     <w:basedOn w:val="Normal"/>
     <w:next w:val="Corpsdetexte"/>
@@ -1894,7 +2030,7 @@
       <w:spacing w:before="240" w:after="120"/>
     </w:pPr>
     <w:rPr>
-      <w:rFonts w:ascii="Liberation Sans" w:hAnsi="Liberation Sans" w:eastAsia="AR PL SungtiL GB" w:cs="Lohit Devanagari"/>
+      <w:rFonts w:ascii="Liberation Sans" w:eastAsia="AR PL SungtiL GB" w:hAnsi="Liberation Sans" w:cs="Lohit Devanagari"/>
       <w:sz w:val="28"/>
       <w:szCs w:val="28"/>
     </w:rPr>
@@ -1915,8 +2051,8 @@
       <w:rFonts w:cs="Lohit Devanagari"/>
     </w:rPr>
   </w:style>
-  <w:style w:type="paragraph" w:styleId="Caption" w:customStyle="1">
-    <w:name w:val="Caption"/>
+  <w:style w:type="paragraph" w:customStyle="1" w:styleId="Lgende1">
+    <w:name w:val="Légende1"/>
     <w:basedOn w:val="Normal"/>
     <w:qFormat/>
     <w:rsid w:val="00CC1A1D"/>
@@ -1932,7 +2068,7 @@
       <w:szCs w:val="24"/>
     </w:rPr>
   </w:style>
-  <w:style w:type="paragraph" w:styleId="Index" w:customStyle="1">
+  <w:style w:type="paragraph" w:customStyle="1" w:styleId="Index">
     <w:name w:val="Index"/>
     <w:basedOn w:val="Normal"/>
     <w:qFormat/>
@@ -1944,7 +2080,7 @@
       <w:rFonts w:cs="Lohit Devanagari"/>
     </w:rPr>
   </w:style>
-  <w:style w:type="paragraph" w:styleId="LO-normal" w:customStyle="1">
+  <w:style w:type="paragraph" w:customStyle="1" w:styleId="LO-normal">
     <w:name w:val="LO-normal"/>
     <w:qFormat/>
     <w:rsid w:val="00CC1A1D"/>
@@ -1955,7 +2091,6 @@
   <w:style w:type="paragraph" w:styleId="Titre">
     <w:name w:val="Title"/>
     <w:basedOn w:val="Normal"/>
-    <w:link w:val="TitreCar"/>
     <w:qFormat/>
     <w:rsid w:val="000408B5"/>
     <w:pPr>
@@ -1963,7 +2098,7 @@
       <w:jc w:val="center"/>
     </w:pPr>
     <w:rPr>
-      <w:rFonts w:ascii="Times New Roman" w:hAnsi="Times New Roman" w:eastAsia="Times New Roman" w:cs="Times New Roman"/>
+      <w:rFonts w:ascii="Times New Roman" w:eastAsia="Times New Roman" w:hAnsi="Times New Roman" w:cs="Times New Roman"/>
       <w:b/>
       <w:sz w:val="28"/>
       <w:szCs w:val="20"/>
@@ -1999,8 +2134,8 @@
       <w:contextualSpacing/>
     </w:pPr>
   </w:style>
-  <w:style w:type="paragraph" w:styleId="Header" w:customStyle="1">
-    <w:name w:val="header"/>
+  <w:style w:type="paragraph" w:customStyle="1" w:styleId="En-tte1">
+    <w:name w:val="En-tête1"/>
     <w:basedOn w:val="Normal"/>
     <w:uiPriority w:val="99"/>
     <w:unhideWhenUsed/>
@@ -2013,8 +2148,8 @@
       <w:spacing w:after="0" w:line="240" w:lineRule="auto"/>
     </w:pPr>
   </w:style>
-  <w:style w:type="paragraph" w:styleId="Footer" w:customStyle="1">
-    <w:name w:val="footer"/>
+  <w:style w:type="paragraph" w:customStyle="1" w:styleId="Pieddepage1">
+    <w:name w:val="Pied de page1"/>
     <w:basedOn w:val="Normal"/>
     <w:link w:val="PieddepageCar"/>
     <w:uiPriority w:val="99"/>
@@ -2077,29 +2212,29 @@
       <w:szCs w:val="16"/>
     </w:rPr>
   </w:style>
-  <w:style w:type="paragraph" w:styleId="encadr" w:customStyle="1">
+  <w:style w:type="paragraph" w:customStyle="1" w:styleId="encadr">
     <w:name w:val="encadré"/>
     <w:basedOn w:val="Normal"/>
     <w:qFormat/>
     <w:rsid w:val="003D1D3F"/>
     <w:pPr>
       <w:pBdr>
-        <w:top w:val="single" w:color="000000" w:sz="4" w:space="12"/>
-        <w:left w:val="single" w:color="000000" w:sz="4" w:space="8"/>
-        <w:bottom w:val="single" w:color="000000" w:sz="4" w:space="12"/>
-        <w:right w:val="single" w:color="000000" w:sz="4" w:space="8"/>
+        <w:top w:val="single" w:sz="4" w:space="12" w:color="000000"/>
+        <w:left w:val="single" w:sz="4" w:space="8" w:color="000000"/>
+        <w:bottom w:val="single" w:sz="4" w:space="12" w:color="000000"/>
+        <w:right w:val="single" w:sz="4" w:space="8" w:color="000000"/>
       </w:pBdr>
       <w:spacing w:before="120" w:after="120" w:line="240" w:lineRule="auto"/>
       <w:ind w:left="284" w:right="284" w:firstLine="709"/>
       <w:jc w:val="both"/>
     </w:pPr>
     <w:rPr>
-      <w:rFonts w:ascii="Times New Roman" w:hAnsi="Times New Roman" w:eastAsia="Times New Roman" w:cs="Times New Roman"/>
+      <w:rFonts w:ascii="Times New Roman" w:eastAsia="Times New Roman" w:hAnsi="Times New Roman" w:cs="Times New Roman"/>
       <w:szCs w:val="20"/>
       <w:lang w:eastAsia="fr-FR"/>
     </w:rPr>
   </w:style>
-  <w:style w:type="paragraph" w:styleId="Paragraphedeliste1" w:customStyle="1">
+  <w:style w:type="paragraph" w:customStyle="1" w:styleId="Paragraphedeliste1">
     <w:name w:val="Paragraphe de liste1"/>
     <w:basedOn w:val="Normal"/>
     <w:qFormat/>
@@ -2110,13 +2245,13 @@
       <w:ind w:left="708"/>
     </w:pPr>
     <w:rPr>
-      <w:rFonts w:ascii="Times New Roman" w:hAnsi="Times New Roman" w:eastAsia="Times New Roman" w:cs="Times New Roman"/>
+      <w:rFonts w:ascii="Times New Roman" w:eastAsia="Times New Roman" w:hAnsi="Times New Roman" w:cs="Times New Roman"/>
       <w:sz w:val="20"/>
       <w:szCs w:val="20"/>
       <w:lang w:eastAsia="ar-SA"/>
     </w:rPr>
   </w:style>
-  <w:style w:type="paragraph" w:styleId="Obsahtabulky" w:customStyle="1">
+  <w:style w:type="paragraph" w:customStyle="1" w:styleId="Obsahtabulky">
     <w:name w:val="Obsah tabulky"/>
     <w:basedOn w:val="Normal"/>
     <w:qFormat/>
@@ -2126,7 +2261,7 @@
       <w:spacing w:line="240" w:lineRule="auto"/>
     </w:pPr>
   </w:style>
-  <w:style w:type="paragraph" w:styleId="Contenudetableau" w:customStyle="1">
+  <w:style w:type="paragraph" w:customStyle="1" w:styleId="Contenudetableau">
     <w:name w:val="Contenu de tableau"/>
     <w:basedOn w:val="Normal"/>
     <w:qFormat/>
@@ -2135,7 +2270,7 @@
       <w:suppressLineNumbers/>
     </w:pPr>
   </w:style>
-  <w:style w:type="paragraph" w:styleId="Titredetableau" w:customStyle="1">
+  <w:style w:type="paragraph" w:customStyle="1" w:styleId="Titredetableau">
     <w:name w:val="Titre de tableau"/>
     <w:basedOn w:val="Contenudetableau"/>
     <w:qFormat/>
@@ -2160,14 +2295,14 @@
       <w:spacing w:before="360" w:after="80"/>
     </w:pPr>
     <w:rPr>
-      <w:rFonts w:ascii="Georgia" w:hAnsi="Georgia" w:eastAsia="Georgia" w:cs="Georgia"/>
+      <w:rFonts w:ascii="Georgia" w:eastAsia="Georgia" w:hAnsi="Georgia" w:cs="Georgia"/>
       <w:i/>
       <w:color w:val="666666"/>
       <w:sz w:val="48"/>
       <w:szCs w:val="48"/>
     </w:rPr>
   </w:style>
-  <w:style w:type="table" w:styleId="TableNormal" w:customStyle="1">
+  <w:style w:type="table" w:customStyle="1" w:styleId="NormalTable0">
     <w:name w:val="Normal Table0"/>
     <w:rsid w:val="00CC1A1D"/>
     <w:tblPr>
@@ -2185,24 +2320,17 @@
     <w:uiPriority w:val="59"/>
     <w:rsid w:val="002361BA"/>
     <w:tblPr>
-      <w:tblInd w:w="0" w:type="dxa"/>
       <w:tblBorders>
-        <w:top w:val="single" w:color="auto" w:sz="4" w:space="0"/>
-        <w:left w:val="single" w:color="auto" w:sz="4" w:space="0"/>
-        <w:bottom w:val="single" w:color="auto" w:sz="4" w:space="0"/>
-        <w:right w:val="single" w:color="auto" w:sz="4" w:space="0"/>
-        <w:insideH w:val="single" w:color="auto" w:sz="4" w:space="0"/>
-        <w:insideV w:val="single" w:color="auto" w:sz="4" w:space="0"/>
+        <w:top w:val="single" w:sz="4" w:space="0" w:color="auto"/>
+        <w:left w:val="single" w:sz="4" w:space="0" w:color="auto"/>
+        <w:bottom w:val="single" w:sz="4" w:space="0" w:color="auto"/>
+        <w:right w:val="single" w:sz="4" w:space="0" w:color="auto"/>
+        <w:insideH w:val="single" w:sz="4" w:space="0" w:color="auto"/>
+        <w:insideV w:val="single" w:sz="4" w:space="0" w:color="auto"/>
       </w:tblBorders>
-      <w:tblCellMar>
-        <w:top w:w="0" w:type="dxa"/>
-        <w:left w:w="108" w:type="dxa"/>
-        <w:bottom w:w="0" w:type="dxa"/>
-        <w:right w:w="108" w:type="dxa"/>
-      </w:tblCellMar>
     </w:tblPr>
   </w:style>
-  <w:style w:type="paragraph" w:styleId="En-tte">
+  <w:style w:type="paragraph" w:customStyle="1" w:styleId="header0">
     <w:name w:val="header0"/>
     <w:basedOn w:val="Normal"/>
     <w:link w:val="En-tteCar1"/>
@@ -2218,20 +2346,20 @@
       <w:spacing w:after="0" w:line="240" w:lineRule="auto"/>
     </w:pPr>
   </w:style>
-  <w:style w:type="character" w:styleId="En-tteCar1" w:customStyle="1">
+  <w:style w:type="character" w:customStyle="1" w:styleId="En-tteCar1">
     <w:name w:val="En-tête Car1"/>
     <w:basedOn w:val="Policepardfaut"/>
-    <w:link w:val="En-tte"/>
+    <w:link w:val="header0"/>
     <w:uiPriority w:val="99"/>
     <w:semiHidden/>
     <w:rsid w:val="00142084"/>
     <w:rPr>
-      <w:rFonts w:asciiTheme="minorHAnsi" w:hAnsiTheme="minorHAnsi" w:eastAsiaTheme="minorHAnsi" w:cstheme="minorBidi"/>
+      <w:rFonts w:asciiTheme="minorHAnsi" w:eastAsiaTheme="minorHAnsi" w:hAnsiTheme="minorHAnsi" w:cstheme="minorBidi"/>
       <w:sz w:val="22"/>
       <w:lang w:eastAsia="en-US"/>
     </w:rPr>
   </w:style>
-  <w:style w:type="paragraph" w:styleId="Pieddepage">
+  <w:style w:type="paragraph" w:customStyle="1" w:styleId="footer0">
     <w:name w:val="footer0"/>
     <w:basedOn w:val="Normal"/>
     <w:link w:val="PieddepageCar1"/>
@@ -2247,15 +2375,15 @@
       <w:spacing w:after="0" w:line="240" w:lineRule="auto"/>
     </w:pPr>
   </w:style>
-  <w:style w:type="character" w:styleId="PieddepageCar1" w:customStyle="1">
+  <w:style w:type="character" w:customStyle="1" w:styleId="PieddepageCar1">
     <w:name w:val="Pied de page Car1"/>
     <w:basedOn w:val="Policepardfaut"/>
-    <w:link w:val="Pieddepage"/>
+    <w:link w:val="footer0"/>
     <w:uiPriority w:val="99"/>
     <w:semiHidden/>
     <w:rsid w:val="00142084"/>
     <w:rPr>
-      <w:rFonts w:asciiTheme="minorHAnsi" w:hAnsiTheme="minorHAnsi" w:eastAsiaTheme="minorHAnsi" w:cstheme="minorBidi"/>
+      <w:rFonts w:asciiTheme="minorHAnsi" w:eastAsiaTheme="minorHAnsi" w:hAnsiTheme="minorHAnsi" w:cstheme="minorBidi"/>
       <w:sz w:val="22"/>
       <w:lang w:eastAsia="en-US"/>
     </w:rPr>
@@ -2264,36 +2392,551 @@
 </file>
 
 <file path=word/glossary/document.xml><?xml version="1.0" encoding="utf-8"?>
-<w:glossaryDocument xmlns:w14="http://schemas.microsoft.com/office/word/2010/wordml" xmlns:w="http://schemas.openxmlformats.org/wordprocessingml/2006/main">
-  <w:docParts>
-    <w:docPart>
-      <w:docPartPr>
-        <w:name w:val="DefaultPlaceholder_1081868574"/>
-        <w:category>
-          <w:name w:val="General"/>
-          <w:gallery w:val="placeholder"/>
-        </w:category>
-        <w:types>
-          <w:type w:val="bbPlcHdr"/>
-        </w:types>
-        <w:behaviors>
-          <w:behavior w:val="content"/>
-        </w:behaviors>
-        <w:guid w:val="{fc2370fa-fbfc-438b-bffe-b9adc0099dbc}"/>
-      </w:docPartPr>
-      <w:docPartBody>
-        <w:p>
-          <w:r>
-            <w:rPr>
-              <w:rStyle w:val="PlaceholderText"/>
-            </w:rPr>
-            <w:t/>
-          </w:r>
-        </w:p>
-      </w:docPartBody>
-    </w:docPart>
-  </w:docParts>
-</w:glossaryDocument>
+<w:glossaryDocument xmlns:wpc="http://schemas.microsoft.com/office/word/2010/wordprocessingCanvas" xmlns:cx="http://schemas.microsoft.com/office/drawing/2014/chartex" xmlns:cx1="http://schemas.microsoft.com/office/drawing/2015/9/8/chartex" xmlns:mc="http://schemas.openxmlformats.org/markup-compatibility/2006" xmlns:o="urn:schemas-microsoft-com:office:office" xmlns:r="http://schemas.openxmlformats.org/officeDocument/2006/relationships" xmlns:m="http://schemas.openxmlformats.org/officeDocument/2006/math" xmlns:v="urn:schemas-microsoft-com:vml" xmlns:wp14="http://schemas.microsoft.com/office/word/2010/wordprocessingDrawing" xmlns:wp="http://schemas.openxmlformats.org/drawingml/2006/wordprocessingDrawing" xmlns:w10="urn:schemas-microsoft-com:office:word" xmlns:w="http://schemas.openxmlformats.org/wordprocessingml/2006/main" xmlns:w14="http://schemas.microsoft.com/office/word/2010/wordml" xmlns:w15="http://schemas.microsoft.com/office/word/2012/wordml" xmlns:w16se="http://schemas.microsoft.com/office/word/2015/wordml/symex" xmlns:wpg="http://schemas.microsoft.com/office/word/2010/wordprocessingGroup" xmlns:wpi="http://schemas.microsoft.com/office/word/2010/wordprocessingInk" xmlns:wne="http://schemas.microsoft.com/office/word/2006/wordml" xmlns:wps="http://schemas.microsoft.com/office/word/2010/wordprocessingShape" mc:Ignorable="w14 w15 w16se wp14"/>
+</file>
+
+<file path=word/glossary/fontTable.xml><?xml version="1.0" encoding="utf-8"?>
+<w:fonts xmlns:mc="http://schemas.openxmlformats.org/markup-compatibility/2006" xmlns:r="http://schemas.openxmlformats.org/officeDocument/2006/relationships" xmlns:w="http://schemas.openxmlformats.org/wordprocessingml/2006/main" xmlns:w14="http://schemas.microsoft.com/office/word/2010/wordml" xmlns:w15="http://schemas.microsoft.com/office/word/2012/wordml" xmlns:w16se="http://schemas.microsoft.com/office/word/2015/wordml/symex" mc:Ignorable="w14 w15 w16se">
+  <w:font w:name="Calibri">
+    <w:panose1 w:val="020F0502020204030204"/>
+    <w:charset w:val="00"/>
+    <w:family w:val="swiss"/>
+    <w:pitch w:val="variable"/>
+    <w:sig w:usb0="E4002EFF" w:usb1="C000247B" w:usb2="00000009" w:usb3="00000000" w:csb0="000001FF" w:csb1="00000000"/>
+  </w:font>
+  <w:font w:name="Times New Roman">
+    <w:panose1 w:val="02020603050405020304"/>
+    <w:charset w:val="00"/>
+    <w:family w:val="roman"/>
+    <w:pitch w:val="variable"/>
+    <w:sig w:usb0="E0002EFF" w:usb1="C000785B" w:usb2="00000009" w:usb3="00000000" w:csb0="000001FF" w:csb1="00000000"/>
+  </w:font>
+  <w:font w:name="Cambria">
+    <w:panose1 w:val="02040503050406030204"/>
+    <w:charset w:val="00"/>
+    <w:family w:val="roman"/>
+    <w:pitch w:val="variable"/>
+    <w:sig w:usb0="E00006FF" w:usb1="420024FF" w:usb2="02000000" w:usb3="00000000" w:csb0="0000019F" w:csb1="00000000"/>
+  </w:font>
+  <w:font w:name="Tahoma">
+    <w:panose1 w:val="020B0604030504040204"/>
+    <w:charset w:val="00"/>
+    <w:family w:val="swiss"/>
+    <w:pitch w:val="variable"/>
+    <w:sig w:usb0="E1002EFF" w:usb1="C000605B" w:usb2="00000029" w:usb3="00000000" w:csb0="000101FF" w:csb1="00000000"/>
+  </w:font>
+  <w:font w:name="Courier New">
+    <w:panose1 w:val="02070309020205020404"/>
+    <w:charset w:val="00"/>
+    <w:family w:val="modern"/>
+    <w:pitch w:val="fixed"/>
+    <w:sig w:usb0="E0002EFF" w:usb1="C0007843" w:usb2="00000009" w:usb3="00000000" w:csb0="000001FF" w:csb1="00000000"/>
+  </w:font>
+  <w:font w:name="Arial">
+    <w:panose1 w:val="020B0604020202020204"/>
+    <w:charset w:val="00"/>
+    <w:family w:val="swiss"/>
+    <w:pitch w:val="variable"/>
+    <w:sig w:usb0="E0002EFF" w:usb1="C000785B" w:usb2="00000009" w:usb3="00000000" w:csb0="000001FF" w:csb1="00000000"/>
+  </w:font>
+  <w:font w:name="Liberation Sans">
+    <w:altName w:val="Arial"/>
+    <w:charset w:val="01"/>
+    <w:family w:val="roman"/>
+    <w:pitch w:val="variable"/>
+  </w:font>
+  <w:font w:name="AR PL SungtiL GB">
+    <w:panose1 w:val="00000000000000000000"/>
+    <w:charset w:val="00"/>
+    <w:family w:val="roman"/>
+    <w:notTrueType/>
+    <w:pitch w:val="default"/>
+  </w:font>
+  <w:font w:name="Lohit Devanagari">
+    <w:altName w:val="Times New Roman"/>
+    <w:panose1 w:val="00000000000000000000"/>
+    <w:charset w:val="00"/>
+    <w:family w:val="roman"/>
+    <w:notTrueType/>
+    <w:pitch w:val="default"/>
+  </w:font>
+  <w:font w:name="Georgia">
+    <w:panose1 w:val="02040502050405020303"/>
+    <w:charset w:val="00"/>
+    <w:family w:val="roman"/>
+    <w:pitch w:val="variable"/>
+    <w:sig w:usb0="00000287" w:usb1="00000000" w:usb2="00000000" w:usb3="00000000" w:csb0="0000009F" w:csb1="00000000"/>
+  </w:font>
+  <w:font w:name="Calibri Light">
+    <w:panose1 w:val="020F0302020204030204"/>
+    <w:charset w:val="00"/>
+    <w:family w:val="swiss"/>
+    <w:pitch w:val="variable"/>
+    <w:sig w:usb0="E4002EFF" w:usb1="C000247B" w:usb2="00000009" w:usb3="00000000" w:csb0="000001FF" w:csb1="00000000"/>
+  </w:font>
+</w:fonts>
+</file>
+
+<file path=word/glossary/settings.xml><?xml version="1.0" encoding="utf-8"?>
+<w:settings xmlns:mc="http://schemas.openxmlformats.org/markup-compatibility/2006" xmlns:o="urn:schemas-microsoft-com:office:office" xmlns:r="http://schemas.openxmlformats.org/officeDocument/2006/relationships" xmlns:m="http://schemas.openxmlformats.org/officeDocument/2006/math" xmlns:v="urn:schemas-microsoft-com:vml" xmlns:w10="urn:schemas-microsoft-com:office:word" xmlns:w="http://schemas.openxmlformats.org/wordprocessingml/2006/main" xmlns:w14="http://schemas.microsoft.com/office/word/2010/wordml" xmlns:w15="http://schemas.microsoft.com/office/word/2012/wordml" xmlns:w16se="http://schemas.microsoft.com/office/word/2015/wordml/symex" xmlns:sl="http://schemas.openxmlformats.org/schemaLibrary/2006/main" mc:Ignorable="w14 w15 w16se">
+  <w:defaultTabStop w:val="708"/>
+  <w:hyphenationZone w:val="425"/>
+  <w:characterSpacingControl w:val="doNotCompress"/>
+  <w:compat>
+    <w:useFELayout/>
+    <w:compatSetting w:name="compatibilityMode" w:uri="http://schemas.microsoft.com/office/word" w:val="12"/>
+  </w:compat>
+  <w:rsids>
+    <w:rsidRoot w:val="002D3D54"/>
+    <w:rsid w:val="002D3D54"/>
+    <w:rsid w:val="00FE1602"/>
+  </w:rsids>
+  <m:mathPr>
+    <m:mathFont m:val="Cambria Math"/>
+    <m:brkBin m:val="before"/>
+    <m:brkBinSub m:val="--"/>
+    <m:smallFrac m:val="0"/>
+    <m:dispDef/>
+    <m:lMargin m:val="0"/>
+    <m:rMargin m:val="0"/>
+    <m:defJc m:val="centerGroup"/>
+    <m:wrapIndent m:val="1440"/>
+    <m:intLim m:val="subSup"/>
+    <m:naryLim m:val="undOvr"/>
+  </m:mathPr>
+  <w:themeFontLang w:val="fr-FR"/>
+  <w:clrSchemeMapping w:bg1="light1" w:t1="dark1" w:bg2="light2" w:t2="dark2" w:accent1="accent1" w:accent2="accent2" w:accent3="accent3" w:accent4="accent4" w:accent5="accent5" w:accent6="accent6" w:hyperlink="hyperlink" w:followedHyperlink="followedHyperlink"/>
+  <w:decimalSymbol w:val=","/>
+  <w:listSeparator w:val=";"/>
+</w:settings>
+</file>
+
+<file path=word/glossary/styles.xml><?xml version="1.0" encoding="utf-8"?>
+<w:styles xmlns:mc="http://schemas.openxmlformats.org/markup-compatibility/2006" xmlns:r="http://schemas.openxmlformats.org/officeDocument/2006/relationships" xmlns:w="http://schemas.openxmlformats.org/wordprocessingml/2006/main" xmlns:w14="http://schemas.microsoft.com/office/word/2010/wordml" xmlns:w15="http://schemas.microsoft.com/office/word/2012/wordml" xmlns:w16se="http://schemas.microsoft.com/office/word/2015/wordml/symex" mc:Ignorable="w14 w15 w16se">
+  <w:docDefaults>
+    <w:rPrDefault>
+      <w:rPr>
+        <w:rFonts w:asciiTheme="minorHAnsi" w:eastAsiaTheme="minorEastAsia" w:hAnsiTheme="minorHAnsi" w:cstheme="minorBidi"/>
+        <w:sz w:val="22"/>
+        <w:szCs w:val="22"/>
+        <w:lang w:val="fr-FR" w:eastAsia="fr-FR" w:bidi="ar-SA"/>
+      </w:rPr>
+    </w:rPrDefault>
+    <w:pPrDefault>
+      <w:pPr>
+        <w:spacing w:after="160" w:line="259" w:lineRule="auto"/>
+      </w:pPr>
+    </w:pPrDefault>
+  </w:docDefaults>
+  <w:latentStyles w:defLockedState="0" w:defUIPriority="99" w:defSemiHidden="0" w:defUnhideWhenUsed="0" w:defQFormat="0" w:count="371">
+    <w:lsdException w:name="Normal" w:uiPriority="0" w:qFormat="1"/>
+    <w:lsdException w:name="heading 1" w:uiPriority="9" w:qFormat="1"/>
+    <w:lsdException w:name="heading 2" w:semiHidden="1" w:uiPriority="9" w:unhideWhenUsed="1" w:qFormat="1"/>
+    <w:lsdException w:name="heading 3" w:semiHidden="1" w:uiPriority="9" w:unhideWhenUsed="1" w:qFormat="1"/>
+    <w:lsdException w:name="heading 4" w:semiHidden="1" w:uiPriority="9" w:unhideWhenUsed="1" w:qFormat="1"/>
+    <w:lsdException w:name="heading 5" w:semiHidden="1" w:uiPriority="9" w:unhideWhenUsed="1" w:qFormat="1"/>
+    <w:lsdException w:name="heading 6" w:semiHidden="1" w:uiPriority="9" w:unhideWhenUsed="1" w:qFormat="1"/>
+    <w:lsdException w:name="heading 7" w:semiHidden="1" w:uiPriority="9" w:unhideWhenUsed="1" w:qFormat="1"/>
+    <w:lsdException w:name="heading 8" w:semiHidden="1" w:uiPriority="9" w:unhideWhenUsed="1" w:qFormat="1"/>
+    <w:lsdException w:name="heading 9" w:semiHidden="1" w:uiPriority="9" w:unhideWhenUsed="1" w:qFormat="1"/>
+    <w:lsdException w:name="index 1" w:semiHidden="1" w:unhideWhenUsed="1"/>
+    <w:lsdException w:name="index 2" w:semiHidden="1" w:unhideWhenUsed="1"/>
+    <w:lsdException w:name="index 3" w:semiHidden="1" w:unhideWhenUsed="1"/>
+    <w:lsdException w:name="index 4" w:semiHidden="1" w:unhideWhenUsed="1"/>
+    <w:lsdException w:name="index 5" w:semiHidden="1" w:unhideWhenUsed="1"/>
+    <w:lsdException w:name="index 6" w:semiHidden="1" w:unhideWhenUsed="1"/>
+    <w:lsdException w:name="index 7" w:semiHidden="1" w:unhideWhenUsed="1"/>
+    <w:lsdException w:name="index 8" w:semiHidden="1" w:unhideWhenUsed="1"/>
+    <w:lsdException w:name="index 9" w:semiHidden="1" w:unhideWhenUsed="1"/>
+    <w:lsdException w:name="toc 1" w:semiHidden="1" w:uiPriority="39" w:unhideWhenUsed="1"/>
+    <w:lsdException w:name="toc 2" w:semiHidden="1" w:uiPriority="39" w:unhideWhenUsed="1"/>
+    <w:lsdException w:name="toc 3" w:semiHidden="1" w:uiPriority="39" w:unhideWhenUsed="1"/>
+    <w:lsdException w:name="toc 4" w:semiHidden="1" w:uiPriority="39" w:unhideWhenUsed="1"/>
+    <w:lsdException w:name="toc 5" w:semiHidden="1" w:uiPriority="39" w:unhideWhenUsed="1"/>
+    <w:lsdException w:name="toc 6" w:semiHidden="1" w:uiPriority="39" w:unhideWhenUsed="1"/>
+    <w:lsdException w:name="toc 7" w:semiHidden="1" w:uiPriority="39" w:unhideWhenUsed="1"/>
+    <w:lsdException w:name="toc 8" w:semiHidden="1" w:uiPriority="39" w:unhideWhenUsed="1"/>
+    <w:lsdException w:name="toc 9" w:semiHidden="1" w:uiPriority="39" w:unhideWhenUsed="1"/>
+    <w:lsdException w:name="Normal Indent" w:semiHidden="1" w:unhideWhenUsed="1"/>
+    <w:lsdException w:name="footnote text" w:semiHidden="1" w:unhideWhenUsed="1"/>
+    <w:lsdException w:name="annotation text" w:semiHidden="1" w:unhideWhenUsed="1"/>
+    <w:lsdException w:name="header" w:semiHidden="1" w:unhideWhenUsed="1"/>
+    <w:lsdException w:name="footer" w:semiHidden="1" w:unhideWhenUsed="1"/>
+    <w:lsdException w:name="index heading" w:semiHidden="1" w:unhideWhenUsed="1"/>
+    <w:lsdException w:name="caption" w:semiHidden="1" w:uiPriority="35" w:unhideWhenUsed="1" w:qFormat="1"/>
+    <w:lsdException w:name="table of figures" w:semiHidden="1" w:unhideWhenUsed="1"/>
+    <w:lsdException w:name="envelope address" w:semiHidden="1" w:unhideWhenUsed="1"/>
+    <w:lsdException w:name="envelope return" w:semiHidden="1" w:unhideWhenUsed="1"/>
+    <w:lsdException w:name="footnote reference" w:semiHidden="1" w:unhideWhenUsed="1"/>
+    <w:lsdException w:name="annotation reference" w:semiHidden="1" w:unhideWhenUsed="1"/>
+    <w:lsdException w:name="line number" w:semiHidden="1" w:unhideWhenUsed="1"/>
+    <w:lsdException w:name="page number" w:semiHidden="1" w:unhideWhenUsed="1"/>
+    <w:lsdException w:name="endnote reference" w:semiHidden="1" w:unhideWhenUsed="1"/>
+    <w:lsdException w:name="endnote text" w:semiHidden="1" w:unhideWhenUsed="1"/>
+    <w:lsdException w:name="table of authorities" w:semiHidden="1" w:unhideWhenUsed="1"/>
+    <w:lsdException w:name="macro" w:semiHidden="1" w:unhideWhenUsed="1"/>
+    <w:lsdException w:name="toa heading" w:semiHidden="1" w:unhideWhenUsed="1"/>
+    <w:lsdException w:name="List" w:semiHidden="1" w:unhideWhenUsed="1"/>
+    <w:lsdException w:name="List Bullet" w:semiHidden="1" w:unhideWhenUsed="1"/>
+    <w:lsdException w:name="List Number" w:semiHidden="1" w:unhideWhenUsed="1"/>
+    <w:lsdException w:name="List 2" w:semiHidden="1" w:unhideWhenUsed="1"/>
+    <w:lsdException w:name="List 3" w:semiHidden="1" w:unhideWhenUsed="1"/>
+    <w:lsdException w:name="List 4" w:semiHidden="1" w:unhideWhenUsed="1"/>
+    <w:lsdException w:name="List 5" w:semiHidden="1" w:unhideWhenUsed="1"/>
+    <w:lsdException w:name="List Bullet 2" w:semiHidden="1" w:unhideWhenUsed="1"/>
+    <w:lsdException w:name="List Bullet 3" w:semiHidden="1" w:unhideWhenUsed="1"/>
+    <w:lsdException w:name="List Bullet 4" w:semiHidden="1" w:unhideWhenUsed="1"/>
+    <w:lsdException w:name="List Bullet 5" w:semiHidden="1" w:unhideWhenUsed="1"/>
+    <w:lsdException w:name="List Number 2" w:semiHidden="1" w:unhideWhenUsed="1"/>
+    <w:lsdException w:name="List Number 3" w:semiHidden="1" w:unhideWhenUsed="1"/>
+    <w:lsdException w:name="List Number 4" w:semiHidden="1" w:unhideWhenUsed="1"/>
+    <w:lsdException w:name="List Number 5" w:semiHidden="1" w:unhideWhenUsed="1"/>
+    <w:lsdException w:name="Title" w:uiPriority="10" w:qFormat="1"/>
+    <w:lsdException w:name="Closing" w:semiHidden="1" w:unhideWhenUsed="1"/>
+    <w:lsdException w:name="Signature" w:semiHidden="1" w:unhideWhenUsed="1"/>
+    <w:lsdException w:name="Default Paragraph Font" w:semiHidden="1" w:uiPriority="1" w:unhideWhenUsed="1"/>
+    <w:lsdException w:name="Body Text" w:semiHidden="1" w:unhideWhenUsed="1"/>
+    <w:lsdException w:name="Body Text Indent" w:semiHidden="1" w:unhideWhenUsed="1"/>
+    <w:lsdException w:name="List Continue" w:semiHidden="1" w:unhideWhenUsed="1"/>
+    <w:lsdException w:name="List Continue 2" w:semiHidden="1" w:unhideWhenUsed="1"/>
+    <w:lsdException w:name="List Continue 3" w:semiHidden="1" w:unhideWhenUsed="1"/>
+    <w:lsdException w:name="List Continue 4" w:semiHidden="1" w:unhideWhenUsed="1"/>
+    <w:lsdException w:name="List Continue 5" w:semiHidden="1" w:unhideWhenUsed="1"/>
+    <w:lsdException w:name="Message Header" w:semiHidden="1" w:unhideWhenUsed="1"/>
+    <w:lsdException w:name="Subtitle" w:uiPriority="11" w:qFormat="1"/>
+    <w:lsdException w:name="Salutation" w:semiHidden="1" w:unhideWhenUsed="1"/>
+    <w:lsdException w:name="Date" w:semiHidden="1" w:unhideWhenUsed="1"/>
+    <w:lsdException w:name="Body Text First Indent" w:semiHidden="1" w:unhideWhenUsed="1"/>
+    <w:lsdException w:name="Body Text First Indent 2" w:semiHidden="1" w:unhideWhenUsed="1"/>
+    <w:lsdException w:name="Note Heading" w:semiHidden="1" w:unhideWhenUsed="1"/>
+    <w:lsdException w:name="Body Text 2" w:semiHidden="1" w:unhideWhenUsed="1"/>
+    <w:lsdException w:name="Body Text 3" w:semiHidden="1" w:unhideWhenUsed="1"/>
+    <w:lsdException w:name="Body Text Indent 2" w:semiHidden="1" w:unhideWhenUsed="1"/>
+    <w:lsdException w:name="Body Text Indent 3" w:semiHidden="1" w:unhideWhenUsed="1"/>
+    <w:lsdException w:name="Block Text" w:semiHidden="1" w:unhideWhenUsed="1"/>
+    <w:lsdException w:name="Hyperlink" w:semiHidden="1" w:unhideWhenUsed="1"/>
+    <w:lsdException w:name="FollowedHyperlink" w:semiHidden="1" w:unhideWhenUsed="1"/>
+    <w:lsdException w:name="Strong" w:uiPriority="22" w:qFormat="1"/>
+    <w:lsdException w:name="Emphasis" w:uiPriority="20" w:qFormat="1"/>
+    <w:lsdException w:name="Document Map" w:semiHidden="1" w:unhideWhenUsed="1"/>
+    <w:lsdException w:name="Plain Text" w:semiHidden="1" w:unhideWhenUsed="1"/>
+    <w:lsdException w:name="E-mail Signature" w:semiHidden="1" w:unhideWhenUsed="1"/>
+    <w:lsdException w:name="HTML Top of Form" w:semiHidden="1" w:unhideWhenUsed="1"/>
+    <w:lsdException w:name="HTML Bottom of Form" w:semiHidden="1" w:unhideWhenUsed="1"/>
+    <w:lsdException w:name="Normal (Web)" w:semiHidden="1" w:unhideWhenUsed="1"/>
+    <w:lsdException w:name="HTML Acronym" w:semiHidden="1" w:unhideWhenUsed="1"/>
+    <w:lsdException w:name="HTML Address" w:semiHidden="1" w:unhideWhenUsed="1"/>
+    <w:lsdException w:name="HTML Cite" w:semiHidden="1" w:unhideWhenUsed="1"/>
+    <w:lsdException w:name="HTML Code" w:semiHidden="1" w:unhideWhenUsed="1"/>
+    <w:lsdException w:name="HTML Definition" w:semiHidden="1" w:unhideWhenUsed="1"/>
+    <w:lsdException w:name="HTML Keyboard" w:semiHidden="1" w:unhideWhenUsed="1"/>
+    <w:lsdException w:name="HTML Preformatted" w:semiHidden="1" w:unhideWhenUsed="1"/>
+    <w:lsdException w:name="HTML Sample" w:semiHidden="1" w:unhideWhenUsed="1"/>
+    <w:lsdException w:name="HTML Typewriter" w:semiHidden="1" w:unhideWhenUsed="1"/>
+    <w:lsdException w:name="HTML Variable" w:semiHidden="1" w:unhideWhenUsed="1"/>
+    <w:lsdException w:name="Normal Table" w:semiHidden="1" w:unhideWhenUsed="1"/>
+    <w:lsdException w:name="annotation subject" w:semiHidden="1" w:unhideWhenUsed="1"/>
+    <w:lsdException w:name="No List" w:semiHidden="1" w:unhideWhenUsed="1"/>
+    <w:lsdException w:name="Outline List 1" w:semiHidden="1" w:unhideWhenUsed="1"/>
+    <w:lsdException w:name="Outline List 2" w:semiHidden="1" w:unhideWhenUsed="1"/>
+    <w:lsdException w:name="Outline List 3" w:semiHidden="1" w:unhideWhenUsed="1"/>
+    <w:lsdException w:name="Table Simple 1" w:semiHidden="1" w:unhideWhenUsed="1"/>
+    <w:lsdException w:name="Table Simple 2" w:semiHidden="1" w:unhideWhenUsed="1"/>
+    <w:lsdException w:name="Table Simple 3" w:semiHidden="1" w:unhideWhenUsed="1"/>
+    <w:lsdException w:name="Table Classic 1" w:semiHidden="1" w:unhideWhenUsed="1"/>
+    <w:lsdException w:name="Table Classic 2" w:semiHidden="1" w:unhideWhenUsed="1"/>
+    <w:lsdException w:name="Table Classic 3" w:semiHidden="1" w:unhideWhenUsed="1"/>
+    <w:lsdException w:name="Table Classic 4" w:semiHidden="1" w:unhideWhenUsed="1"/>
+    <w:lsdException w:name="Table Colorful 1" w:semiHidden="1" w:unhideWhenUsed="1"/>
+    <w:lsdException w:name="Table Colorful 2" w:semiHidden="1" w:unhideWhenUsed="1"/>
+    <w:lsdException w:name="Table Colorful 3" w:semiHidden="1" w:unhideWhenUsed="1"/>
+    <w:lsdException w:name="Table Columns 1" w:semiHidden="1" w:unhideWhenUsed="1"/>
+    <w:lsdException w:name="Table Columns 2" w:semiHidden="1" w:unhideWhenUsed="1"/>
+    <w:lsdException w:name="Table Columns 3" w:semiHidden="1" w:unhideWhenUsed="1"/>
+    <w:lsdException w:name="Table Columns 4" w:semiHidden="1" w:unhideWhenUsed="1"/>
+    <w:lsdException w:name="Table Columns 5" w:semiHidden="1" w:unhideWhenUsed="1"/>
+    <w:lsdException w:name="Table Grid 1" w:semiHidden="1" w:unhideWhenUsed="1"/>
+    <w:lsdException w:name="Table Grid 2" w:semiHidden="1" w:unhideWhenUsed="1"/>
+    <w:lsdException w:name="Table Grid 3" w:semiHidden="1" w:unhideWhenUsed="1"/>
+    <w:lsdException w:name="Table Grid 4" w:semiHidden="1" w:unhideWhenUsed="1"/>
+    <w:lsdException w:name="Table Grid 5" w:semiHidden="1" w:unhideWhenUsed="1"/>
+    <w:lsdException w:name="Table Grid 6" w:semiHidden="1" w:unhideWhenUsed="1"/>
+    <w:lsdException w:name="Table Grid 7" w:semiHidden="1" w:unhideWhenUsed="1"/>
+    <w:lsdException w:name="Table Grid 8" w:semiHidden="1" w:unhideWhenUsed="1"/>
+    <w:lsdException w:name="Table List 1" w:semiHidden="1" w:unhideWhenUsed="1"/>
+    <w:lsdException w:name="Table List 2" w:semiHidden="1" w:unhideWhenUsed="1"/>
+    <w:lsdException w:name="Table List 3" w:semiHidden="1" w:unhideWhenUsed="1"/>
+    <w:lsdException w:name="Table List 4" w:semiHidden="1" w:unhideWhenUsed="1"/>
+    <w:lsdException w:name="Table List 5" w:semiHidden="1" w:unhideWhenUsed="1"/>
+    <w:lsdException w:name="Table List 6" w:semiHidden="1" w:unhideWhenUsed="1"/>
+    <w:lsdException w:name="Table List 7" w:semiHidden="1" w:unhideWhenUsed="1"/>
+    <w:lsdException w:name="Table List 8" w:semiHidden="1" w:unhideWhenUsed="1"/>
+    <w:lsdException w:name="Table 3D effects 1" w:semiHidden="1" w:unhideWhenUsed="1"/>
+    <w:lsdException w:name="Table 3D effects 2" w:semiHidden="1" w:unhideWhenUsed="1"/>
+    <w:lsdException w:name="Table 3D effects 3" w:semiHidden="1" w:unhideWhenUsed="1"/>
+    <w:lsdException w:name="Table Contemporary" w:semiHidden="1" w:unhideWhenUsed="1"/>
+    <w:lsdException w:name="Table Elegant" w:semiHidden="1" w:unhideWhenUsed="1"/>
+    <w:lsdException w:name="Table Professional" w:semiHidden="1" w:unhideWhenUsed="1"/>
+    <w:lsdException w:name="Table Subtle 1" w:semiHidden="1" w:unhideWhenUsed="1"/>
+    <w:lsdException w:name="Table Subtle 2" w:semiHidden="1" w:unhideWhenUsed="1"/>
+    <w:lsdException w:name="Table Web 1" w:semiHidden="1" w:unhideWhenUsed="1"/>
+    <w:lsdException w:name="Table Web 2" w:semiHidden="1" w:unhideWhenUsed="1"/>
+    <w:lsdException w:name="Table Web 3" w:semiHidden="1" w:unhideWhenUsed="1"/>
+    <w:lsdException w:name="Balloon Text" w:semiHidden="1" w:unhideWhenUsed="1"/>
+    <w:lsdException w:name="Table Grid" w:uiPriority="39"/>
+    <w:lsdException w:name="Table Theme" w:semiHidden="1" w:unhideWhenUsed="1"/>
+    <w:lsdException w:name="Placeholder Text" w:semiHidden="1"/>
+    <w:lsdException w:name="No Spacing" w:uiPriority="1" w:qFormat="1"/>
+    <w:lsdException w:name="Light Shading" w:uiPriority="60"/>
+    <w:lsdException w:name="Light List" w:uiPriority="61"/>
+    <w:lsdException w:name="Light Grid" w:uiPriority="62"/>
+    <w:lsdException w:name="Medium Shading 1" w:uiPriority="63"/>
+    <w:lsdException w:name="Medium Shading 2" w:uiPriority="64"/>
+    <w:lsdException w:name="Medium List 1" w:uiPriority="65"/>
+    <w:lsdException w:name="Medium List 2" w:uiPriority="66"/>
+    <w:lsdException w:name="Medium Grid 1" w:uiPriority="67"/>
+    <w:lsdException w:name="Medium Grid 2" w:uiPriority="68"/>
+    <w:lsdException w:name="Medium Grid 3" w:uiPriority="69"/>
+    <w:lsdException w:name="Dark List" w:uiPriority="70"/>
+    <w:lsdException w:name="Colorful Shading" w:uiPriority="71"/>
+    <w:lsdException w:name="Colorful List" w:uiPriority="72"/>
+    <w:lsdException w:name="Colorful Grid" w:uiPriority="73"/>
+    <w:lsdException w:name="Light Shading Accent 1" w:uiPriority="60"/>
+    <w:lsdException w:name="Light List Accent 1" w:uiPriority="61"/>
+    <w:lsdException w:name="Light Grid Accent 1" w:uiPriority="62"/>
+    <w:lsdException w:name="Medium Shading 1 Accent 1" w:uiPriority="63"/>
+    <w:lsdException w:name="Medium Shading 2 Accent 1" w:uiPriority="64"/>
+    <w:lsdException w:name="Medium List 1 Accent 1" w:uiPriority="65"/>
+    <w:lsdException w:name="Revision" w:semiHidden="1"/>
+    <w:lsdException w:name="List Paragraph" w:uiPriority="34" w:qFormat="1"/>
+    <w:lsdException w:name="Quote" w:uiPriority="29" w:qFormat="1"/>
+    <w:lsdException w:name="Intense Quote" w:uiPriority="30" w:qFormat="1"/>
+    <w:lsdException w:name="Medium List 2 Accent 1" w:uiPriority="66"/>
+    <w:lsdException w:name="Medium Grid 1 Accent 1" w:uiPriority="67"/>
+    <w:lsdException w:name="Medium Grid 2 Accent 1" w:uiPriority="68"/>
+    <w:lsdException w:name="Medium Grid 3 Accent 1" w:uiPriority="69"/>
+    <w:lsdException w:name="Dark List Accent 1" w:uiPriority="70"/>
+    <w:lsdException w:name="Colorful Shading Accent 1" w:uiPriority="71"/>
+    <w:lsdException w:name="Colorful List Accent 1" w:uiPriority="72"/>
+    <w:lsdException w:name="Colorful Grid Accent 1" w:uiPriority="73"/>
+    <w:lsdException w:name="Light Shading Accent 2" w:uiPriority="60"/>
+    <w:lsdException w:name="Light List Accent 2" w:uiPriority="61"/>
+    <w:lsdException w:name="Light Grid Accent 2" w:uiPriority="62"/>
+    <w:lsdException w:name="Medium Shading 1 Accent 2" w:uiPriority="63"/>
+    <w:lsdException w:name="Medium Shading 2 Accent 2" w:uiPriority="64"/>
+    <w:lsdException w:name="Medium List 1 Accent 2" w:uiPriority="65"/>
+    <w:lsdException w:name="Medium List 2 Accent 2" w:uiPriority="66"/>
+    <w:lsdException w:name="Medium Grid 1 Accent 2" w:uiPriority="67"/>
+    <w:lsdException w:name="Medium Grid 2 Accent 2" w:uiPriority="68"/>
+    <w:lsdException w:name="Medium Grid 3 Accent 2" w:uiPriority="69"/>
+    <w:lsdException w:name="Dark List Accent 2" w:uiPriority="70"/>
+    <w:lsdException w:name="Colorful Shading Accent 2" w:uiPriority="71"/>
+    <w:lsdException w:name="Colorful List Accent 2" w:uiPriority="72"/>
+    <w:lsdException w:name="Colorful Grid Accent 2" w:uiPriority="73"/>
+    <w:lsdException w:name="Light Shading Accent 3" w:uiPriority="60"/>
+    <w:lsdException w:name="Light List Accent 3" w:uiPriority="61"/>
+    <w:lsdException w:name="Light Grid Accent 3" w:uiPriority="62"/>
+    <w:lsdException w:name="Medium Shading 1 Accent 3" w:uiPriority="63"/>
+    <w:lsdException w:name="Medium Shading 2 Accent 3" w:uiPriority="64"/>
+    <w:lsdException w:name="Medium List 1 Accent 3" w:uiPriority="65"/>
+    <w:lsdException w:name="Medium List 2 Accent 3" w:uiPriority="66"/>
+    <w:lsdException w:name="Medium Grid 1 Accent 3" w:uiPriority="67"/>
+    <w:lsdException w:name="Medium Grid 2 Accent 3" w:uiPriority="68"/>
+    <w:lsdException w:name="Medium Grid 3 Accent 3" w:uiPriority="69"/>
+    <w:lsdException w:name="Dark List Accent 3" w:uiPriority="70"/>
+    <w:lsdException w:name="Colorful Shading Accent 3" w:uiPriority="71"/>
+    <w:lsdException w:name="Colorful List Accent 3" w:uiPriority="72"/>
+    <w:lsdException w:name="Colorful Grid Accent 3" w:uiPriority="73"/>
+    <w:lsdException w:name="Light Shading Accent 4" w:uiPriority="60"/>
+    <w:lsdException w:name="Light List Accent 4" w:uiPriority="61"/>
+    <w:lsdException w:name="Light Grid Accent 4" w:uiPriority="62"/>
+    <w:lsdException w:name="Medium Shading 1 Accent 4" w:uiPriority="63"/>
+    <w:lsdException w:name="Medium Shading 2 Accent 4" w:uiPriority="64"/>
+    <w:lsdException w:name="Medium List 1 Accent 4" w:uiPriority="65"/>
+    <w:lsdException w:name="Medium List 2 Accent 4" w:uiPriority="66"/>
+    <w:lsdException w:name="Medium Grid 1 Accent 4" w:uiPriority="67"/>
+    <w:lsdException w:name="Medium Grid 2 Accent 4" w:uiPriority="68"/>
+    <w:lsdException w:name="Medium Grid 3 Accent 4" w:uiPriority="69"/>
+    <w:lsdException w:name="Dark List Accent 4" w:uiPriority="70"/>
+    <w:lsdException w:name="Colorful Shading Accent 4" w:uiPriority="71"/>
+    <w:lsdException w:name="Colorful List Accent 4" w:uiPriority="72"/>
+    <w:lsdException w:name="Colorful Grid Accent 4" w:uiPriority="73"/>
+    <w:lsdException w:name="Light Shading Accent 5" w:uiPriority="60"/>
+    <w:lsdException w:name="Light List Accent 5" w:uiPriority="61"/>
+    <w:lsdException w:name="Light Grid Accent 5" w:uiPriority="62"/>
+    <w:lsdException w:name="Medium Shading 1 Accent 5" w:uiPriority="63"/>
+    <w:lsdException w:name="Medium Shading 2 Accent 5" w:uiPriority="64"/>
+    <w:lsdException w:name="Medium List 1 Accent 5" w:uiPriority="65"/>
+    <w:lsdException w:name="Medium List 2 Accent 5" w:uiPriority="66"/>
+    <w:lsdException w:name="Medium Grid 1 Accent 5" w:uiPriority="67"/>
+    <w:lsdException w:name="Medium Grid 2 Accent 5" w:uiPriority="68"/>
+    <w:lsdException w:name="Medium Grid 3 Accent 5" w:uiPriority="69"/>
+    <w:lsdException w:name="Dark List Accent 5" w:uiPriority="70"/>
+    <w:lsdException w:name="Colorful Shading Accent 5" w:uiPriority="71"/>
+    <w:lsdException w:name="Colorful List Accent 5" w:uiPriority="72"/>
+    <w:lsdException w:name="Colorful Grid Accent 5" w:uiPriority="73"/>
+    <w:lsdException w:name="Light Shading Accent 6" w:uiPriority="60"/>
+    <w:lsdException w:name="Light List Accent 6" w:uiPriority="61"/>
+    <w:lsdException w:name="Light Grid Accent 6" w:uiPriority="62"/>
+    <w:lsdException w:name="Medium Shading 1 Accent 6" w:uiPriority="63"/>
+    <w:lsdException w:name="Medium Shading 2 Accent 6" w:uiPriority="64"/>
+    <w:lsdException w:name="Medium List 1 Accent 6" w:uiPriority="65"/>
+    <w:lsdException w:name="Medium List 2 Accent 6" w:uiPriority="66"/>
+    <w:lsdException w:name="Medium Grid 1 Accent 6" w:uiPriority="67"/>
+    <w:lsdException w:name="Medium Grid 2 Accent 6" w:uiPriority="68"/>
+    <w:lsdException w:name="Medium Grid 3 Accent 6" w:uiPriority="69"/>
+    <w:lsdException w:name="Dark List Accent 6" w:uiPriority="70"/>
+    <w:lsdException w:name="Colorful Shading Accent 6" w:uiPriority="71"/>
+    <w:lsdException w:name="Colorful List Accent 6" w:uiPriority="72"/>
+    <w:lsdException w:name="Colorful Grid Accent 6" w:uiPriority="73"/>
+    <w:lsdException w:name="Subtle Emphasis" w:uiPriority="19" w:qFormat="1"/>
+    <w:lsdException w:name="Intense Emphasis" w:uiPriority="21" w:qFormat="1"/>
+    <w:lsdException w:name="Subtle Reference" w:uiPriority="31" w:qFormat="1"/>
+    <w:lsdException w:name="Intense Reference" w:uiPriority="32" w:qFormat="1"/>
+    <w:lsdException w:name="Book Title" w:uiPriority="33" w:qFormat="1"/>
+    <w:lsdException w:name="Bibliography" w:semiHidden="1" w:uiPriority="37" w:unhideWhenUsed="1"/>
+    <w:lsdException w:name="TOC Heading" w:semiHidden="1" w:uiPriority="39" w:unhideWhenUsed="1" w:qFormat="1"/>
+    <w:lsdException w:name="Plain Table 1" w:uiPriority="41"/>
+    <w:lsdException w:name="Plain Table 2" w:uiPriority="42"/>
+    <w:lsdException w:name="Plain Table 3" w:uiPriority="43"/>
+    <w:lsdException w:name="Plain Table 4" w:uiPriority="44"/>
+    <w:lsdException w:name="Plain Table 5" w:uiPriority="45"/>
+    <w:lsdException w:name="Grid Table Light" w:uiPriority="40"/>
+    <w:lsdException w:name="Grid Table 1 Light" w:uiPriority="46"/>
+    <w:lsdException w:name="Grid Table 2" w:uiPriority="47"/>
+    <w:lsdException w:name="Grid Table 3" w:uiPriority="48"/>
+    <w:lsdException w:name="Grid Table 4" w:uiPriority="49"/>
+    <w:lsdException w:name="Grid Table 5 Dark" w:uiPriority="50"/>
+    <w:lsdException w:name="Grid Table 6 Colorful" w:uiPriority="51"/>
+    <w:lsdException w:name="Grid Table 7 Colorful" w:uiPriority="52"/>
+    <w:lsdException w:name="Grid Table 1 Light Accent 1" w:uiPriority="46"/>
+    <w:lsdException w:name="Grid Table 2 Accent 1" w:uiPriority="47"/>
+    <w:lsdException w:name="Grid Table 3 Accent 1" w:uiPriority="48"/>
+    <w:lsdException w:name="Grid Table 4 Accent 1" w:uiPriority="49"/>
+    <w:lsdException w:name="Grid Table 5 Dark Accent 1" w:uiPriority="50"/>
+    <w:lsdException w:name="Grid Table 6 Colorful Accent 1" w:uiPriority="51"/>
+    <w:lsdException w:name="Grid Table 7 Colorful Accent 1" w:uiPriority="52"/>
+    <w:lsdException w:name="Grid Table 1 Light Accent 2" w:uiPriority="46"/>
+    <w:lsdException w:name="Grid Table 2 Accent 2" w:uiPriority="47"/>
+    <w:lsdException w:name="Grid Table 3 Accent 2" w:uiPriority="48"/>
+    <w:lsdException w:name="Grid Table 4 Accent 2" w:uiPriority="49"/>
+    <w:lsdException w:name="Grid Table 5 Dark Accent 2" w:uiPriority="50"/>
+    <w:lsdException w:name="Grid Table 6 Colorful Accent 2" w:uiPriority="51"/>
+    <w:lsdException w:name="Grid Table 7 Colorful Accent 2" w:uiPriority="52"/>
+    <w:lsdException w:name="Grid Table 1 Light Accent 3" w:uiPriority="46"/>
+    <w:lsdException w:name="Grid Table 2 Accent 3" w:uiPriority="47"/>
+    <w:lsdException w:name="Grid Table 3 Accent 3" w:uiPriority="48"/>
+    <w:lsdException w:name="Grid Table 4 Accent 3" w:uiPriority="49"/>
+    <w:lsdException w:name="Grid Table 5 Dark Accent 3" w:uiPriority="50"/>
+    <w:lsdException w:name="Grid Table 6 Colorful Accent 3" w:uiPriority="51"/>
+    <w:lsdException w:name="Grid Table 7 Colorful Accent 3" w:uiPriority="52"/>
+    <w:lsdException w:name="Grid Table 1 Light Accent 4" w:uiPriority="46"/>
+    <w:lsdException w:name="Grid Table 2 Accent 4" w:uiPriority="47"/>
+    <w:lsdException w:name="Grid Table 3 Accent 4" w:uiPriority="48"/>
+    <w:lsdException w:name="Grid Table 4 Accent 4" w:uiPriority="49"/>
+    <w:lsdException w:name="Grid Table 5 Dark Accent 4" w:uiPriority="50"/>
+    <w:lsdException w:name="Grid Table 6 Colorful Accent 4" w:uiPriority="51"/>
+    <w:lsdException w:name="Grid Table 7 Colorful Accent 4" w:uiPriority="52"/>
+    <w:lsdException w:name="Grid Table 1 Light Accent 5" w:uiPriority="46"/>
+    <w:lsdException w:name="Grid Table 2 Accent 5" w:uiPriority="47"/>
+    <w:lsdException w:name="Grid Table 3 Accent 5" w:uiPriority="48"/>
+    <w:lsdException w:name="Grid Table 4 Accent 5" w:uiPriority="49"/>
+    <w:lsdException w:name="Grid Table 5 Dark Accent 5" w:uiPriority="50"/>
+    <w:lsdException w:name="Grid Table 6 Colorful Accent 5" w:uiPriority="51"/>
+    <w:lsdException w:name="Grid Table 7 Colorful Accent 5" w:uiPriority="52"/>
+    <w:lsdException w:name="Grid Table 1 Light Accent 6" w:uiPriority="46"/>
+    <w:lsdException w:name="Grid Table 2 Accent 6" w:uiPriority="47"/>
+    <w:lsdException w:name="Grid Table 3 Accent 6" w:uiPriority="48"/>
+    <w:lsdException w:name="Grid Table 4 Accent 6" w:uiPriority="49"/>
+    <w:lsdException w:name="Grid Table 5 Dark Accent 6" w:uiPriority="50"/>
+    <w:lsdException w:name="Grid Table 6 Colorful Accent 6" w:uiPriority="51"/>
+    <w:lsdException w:name="Grid Table 7 Colorful Accent 6" w:uiPriority="52"/>
+    <w:lsdException w:name="List Table 1 Light" w:uiPriority="46"/>
+    <w:lsdException w:name="List Table 2" w:uiPriority="47"/>
+    <w:lsdException w:name="List Table 3" w:uiPriority="48"/>
+    <w:lsdException w:name="List Table 4" w:uiPriority="49"/>
+    <w:lsdException w:name="List Table 5 Dark" w:uiPriority="50"/>
+    <w:lsdException w:name="List Table 6 Colorful" w:uiPriority="51"/>
+    <w:lsdException w:name="List Table 7 Colorful" w:uiPriority="52"/>
+    <w:lsdException w:name="List Table 1 Light Accent 1" w:uiPriority="46"/>
+    <w:lsdException w:name="List Table 2 Accent 1" w:uiPriority="47"/>
+    <w:lsdException w:name="List Table 3 Accent 1" w:uiPriority="48"/>
+    <w:lsdException w:name="List Table 4 Accent 1" w:uiPriority="49"/>
+    <w:lsdException w:name="List Table 5 Dark Accent 1" w:uiPriority="50"/>
+    <w:lsdException w:name="List Table 6 Colorful Accent 1" w:uiPriority="51"/>
+    <w:lsdException w:name="List Table 7 Colorful Accent 1" w:uiPriority="52"/>
+    <w:lsdException w:name="List Table 1 Light Accent 2" w:uiPriority="46"/>
+    <w:lsdException w:name="List Table 2 Accent 2" w:uiPriority="47"/>
+    <w:lsdException w:name="List Table 3 Accent 2" w:uiPriority="48"/>
+    <w:lsdException w:name="List Table 4 Accent 2" w:uiPriority="49"/>
+    <w:lsdException w:name="List Table 5 Dark Accent 2" w:uiPriority="50"/>
+    <w:lsdException w:name="List Table 6 Colorful Accent 2" w:uiPriority="51"/>
+    <w:lsdException w:name="List Table 7 Colorful Accent 2" w:uiPriority="52"/>
+    <w:lsdException w:name="List Table 1 Light Accent 3" w:uiPriority="46"/>
+    <w:lsdException w:name="List Table 2 Accent 3" w:uiPriority="47"/>
+    <w:lsdException w:name="List Table 3 Accent 3" w:uiPriority="48"/>
+    <w:lsdException w:name="List Table 4 Accent 3" w:uiPriority="49"/>
+    <w:lsdException w:name="List Table 5 Dark Accent 3" w:uiPriority="50"/>
+    <w:lsdException w:name="List Table 6 Colorful Accent 3" w:uiPriority="51"/>
+    <w:lsdException w:name="List Table 7 Colorful Accent 3" w:uiPriority="52"/>
+    <w:lsdException w:name="List Table 1 Light Accent 4" w:uiPriority="46"/>
+    <w:lsdException w:name="List Table 2 Accent 4" w:uiPriority="47"/>
+    <w:lsdException w:name="List Table 3 Accent 4" w:uiPriority="48"/>
+    <w:lsdException w:name="List Table 4 Accent 4" w:uiPriority="49"/>
+    <w:lsdException w:name="List Table 5 Dark Accent 4" w:uiPriority="50"/>
+    <w:lsdException w:name="List Table 6 Colorful Accent 4" w:uiPriority="51"/>
+    <w:lsdException w:name="List Table 7 Colorful Accent 4" w:uiPriority="52"/>
+    <w:lsdException w:name="List Table 1 Light Accent 5" w:uiPriority="46"/>
+    <w:lsdException w:name="List Table 2 Accent 5" w:uiPriority="47"/>
+    <w:lsdException w:name="List Table 3 Accent 5" w:uiPriority="48"/>
+    <w:lsdException w:name="List Table 4 Accent 5" w:uiPriority="49"/>
+    <w:lsdException w:name="List Table 5 Dark Accent 5" w:uiPriority="50"/>
+    <w:lsdException w:name="List Table 6 Colorful Accent 5" w:uiPriority="51"/>
+    <w:lsdException w:name="List Table 7 Colorful Accent 5" w:uiPriority="52"/>
+    <w:lsdException w:name="List Table 1 Light Accent 6" w:uiPriority="46"/>
+    <w:lsdException w:name="List Table 2 Accent 6" w:uiPriority="47"/>
+    <w:lsdException w:name="List Table 3 Accent 6" w:uiPriority="48"/>
+    <w:lsdException w:name="List Table 4 Accent 6" w:uiPriority="49"/>
+    <w:lsdException w:name="List Table 5 Dark Accent 6" w:uiPriority="50"/>
+    <w:lsdException w:name="List Table 6 Colorful Accent 6" w:uiPriority="51"/>
+    <w:lsdException w:name="List Table 7 Colorful Accent 6" w:uiPriority="52"/>
+  </w:latentStyles>
+  <w:style w:type="paragraph" w:default="1" w:styleId="Normal">
+    <w:name w:val="Normal"/>
+    <w:qFormat/>
+  </w:style>
+  <w:style w:type="character" w:default="1" w:styleId="Policepardfaut">
+    <w:name w:val="Default Paragraph Font"/>
+    <w:uiPriority w:val="1"/>
+    <w:semiHidden/>
+    <w:unhideWhenUsed/>
+  </w:style>
+  <w:style w:type="table" w:default="1" w:styleId="TableauNormal">
+    <w:name w:val="Normal Table"/>
+    <w:uiPriority w:val="99"/>
+    <w:semiHidden/>
+    <w:unhideWhenUsed/>
+    <w:tblPr>
+      <w:tblInd w:w="0" w:type="dxa"/>
+      <w:tblCellMar>
+        <w:top w:w="0" w:type="dxa"/>
+        <w:left w:w="108" w:type="dxa"/>
+        <w:bottom w:w="0" w:type="dxa"/>
+        <w:right w:w="108" w:type="dxa"/>
+      </w:tblCellMar>
+    </w:tblPr>
+  </w:style>
+  <w:style w:type="numbering" w:default="1" w:styleId="Aucuneliste">
+    <w:name w:val="No List"/>
+    <w:uiPriority w:val="99"/>
+    <w:semiHidden/>
+    <w:unhideWhenUsed/>
+  </w:style>
+</w:styles>
+</file>
+
+<file path=word/glossary/webSettings.xml><?xml version="1.0" encoding="utf-8"?>
+<w:webSettings xmlns:mc="http://schemas.openxmlformats.org/markup-compatibility/2006" xmlns:r="http://schemas.openxmlformats.org/officeDocument/2006/relationships" xmlns:w="http://schemas.openxmlformats.org/wordprocessingml/2006/main" xmlns:w14="http://schemas.microsoft.com/office/word/2010/wordml" xmlns:w15="http://schemas.microsoft.com/office/word/2012/wordml" xmlns:w16se="http://schemas.microsoft.com/office/word/2015/wordml/symex" mc:Ignorable="w14 w15 w16se"/>
 </file>
 
 <file path=word/theme/theme1.xml><?xml version="1.0" encoding="utf-8"?>

</xml_diff>

<commit_message>
#56 - Variablisation du l'url du site du questionnaire + remplacement du logo e-controle par ecollecte
</commit_message>
<xml_diff>
--- a/templates/ecc/questionnaire.docx
+++ b/templates/ecc/questionnaire.docx
@@ -13,8 +13,6 @@
           <w:szCs w:val="40"/>
         </w:rPr>
       </w:pPr>
-      <w:bookmarkStart w:id="0" w:name="_GoBack"/>
-      <w:bookmarkEnd w:id="0"/>
     </w:p>
     <w:p>
       <w:pPr>
@@ -273,16 +271,38 @@
           <w:rFonts w:ascii="Arial" w:eastAsia="Arial" w:hAnsi="Arial" w:cs="Arial"/>
           <w:i/>
         </w:rPr>
-        <w:t xml:space="preserve">Ce document a été généré depuis le site e.contrôle : </w:t>
-      </w:r>
-      <w:hyperlink r:id="rId7">
-        <w:r>
-          <w:rPr>
-            <w:rStyle w:val="ListLabel56"/>
-          </w:rPr>
-          <w:t>https://e-controle-beta.ccomptes.fr</w:t>
-        </w:r>
-      </w:hyperlink>
+        <w:t>Ce documen</w:t>
+      </w:r>
+      <w:r>
+        <w:rPr>
+          <w:rFonts w:ascii="Arial" w:eastAsia="Arial" w:hAnsi="Arial" w:cs="Arial"/>
+          <w:i/>
+        </w:rPr>
+        <w:t>t a été généré depuis le site ecollecte</w:t>
+      </w:r>
+      <w:r>
+        <w:rPr>
+          <w:rFonts w:ascii="Arial" w:eastAsia="Arial" w:hAnsi="Arial" w:cs="Arial"/>
+          <w:i/>
+        </w:rPr>
+        <w:t> :</w:t>
+      </w:r>
+      <w:r>
+        <w:rPr>
+          <w:rFonts w:ascii="Arial" w:eastAsia="Arial" w:hAnsi="Arial" w:cs="Arial"/>
+          <w:i/>
+        </w:rPr>
+        <w:t xml:space="preserve"> </w:t>
+      </w:r>
+      <w:bookmarkStart w:id="0" w:name="_GoBack"/>
+      <w:bookmarkEnd w:id="0"/>
+      <w:r>
+        <w:rPr>
+          <w:rFonts w:ascii="Arial" w:eastAsia="Arial" w:hAnsi="Arial" w:cs="Arial"/>
+          <w:i/>
+        </w:rPr>
+        <w:t>{{ questionnaire.site_url }}</w:t>
+      </w:r>
       <w:r>
         <w:rPr>
           <w:rFonts w:ascii="Arial" w:eastAsia="Arial" w:hAnsi="Arial" w:cs="Arial"/>
@@ -621,7 +641,7 @@
       </w:r>
     </w:p>
     <w:sectPr>
-      <w:footerReference w:type="default" r:id="rId8"/>
+      <w:footerReference w:type="default" r:id="rId7"/>
       <w:pgSz w:w="11906" w:h="16838"/>
       <w:pgMar w:top="1245" w:right="1417" w:bottom="1414" w:left="1417" w:header="0" w:footer="708" w:gutter="0"/>
       <w:pgNumType w:start="1"/>
@@ -669,6 +689,53 @@
       <w:spacing w:after="0" w:line="240" w:lineRule="auto"/>
       <w:jc w:val="both"/>
     </w:pPr>
+    <w:r>
+      <w:rPr>
+        <w:noProof/>
+        <w:lang w:eastAsia="fr-FR"/>
+      </w:rPr>
+      <w:drawing>
+        <wp:inline distT="0" distB="0" distL="0" distR="0" wp14:anchorId="174FB98B" wp14:editId="31772336">
+          <wp:extent cx="1708058" cy="425450"/>
+          <wp:effectExtent l="0" t="0" r="0" b="0"/>
+          <wp:docPr id="1" name="Image 1"/>
+          <wp:cNvGraphicFramePr>
+            <a:graphicFrameLocks xmlns:a="http://schemas.openxmlformats.org/drawingml/2006/main" noChangeAspect="1"/>
+          </wp:cNvGraphicFramePr>
+          <a:graphic xmlns:a="http://schemas.openxmlformats.org/drawingml/2006/main">
+            <a:graphicData uri="http://schemas.openxmlformats.org/drawingml/2006/picture">
+              <pic:pic xmlns:pic="http://schemas.openxmlformats.org/drawingml/2006/picture">
+                <pic:nvPicPr>
+                  <pic:cNvPr id="1" name="e-collecte.png"/>
+                  <pic:cNvPicPr/>
+                </pic:nvPicPr>
+                <pic:blipFill>
+                  <a:blip r:embed="rId1">
+                    <a:extLst>
+                      <a:ext uri="{28A0092B-C50C-407E-A947-70E740481C1C}">
+                        <a14:useLocalDpi xmlns:a14="http://schemas.microsoft.com/office/drawing/2010/main" val="0"/>
+                      </a:ext>
+                    </a:extLst>
+                  </a:blip>
+                  <a:stretch>
+                    <a:fillRect/>
+                  </a:stretch>
+                </pic:blipFill>
+                <pic:spPr>
+                  <a:xfrm>
+                    <a:off x="0" y="0"/>
+                    <a:ext cx="1966995" cy="489947"/>
+                  </a:xfrm>
+                  <a:prstGeom prst="rect">
+                    <a:avLst/>
+                  </a:prstGeom>
+                </pic:spPr>
+              </pic:pic>
+            </a:graphicData>
+          </a:graphic>
+        </wp:inline>
+      </w:drawing>
+    </w:r>
     <w:r>
       <w:rPr>
         <w:rFonts w:ascii="Arial" w:eastAsia="Arial" w:hAnsi="Arial" w:cs="Arial"/>
@@ -726,58 +793,6 @@
         <w:bCs/>
       </w:rPr>
       <w:fldChar w:fldCharType="end"/>
-    </w:r>
-    <w:r>
-      <w:rPr>
-        <w:noProof/>
-        <w:lang w:eastAsia="fr-FR"/>
-      </w:rPr>
-      <w:drawing>
-        <wp:anchor distT="0" distB="0" distL="114300" distR="114300" simplePos="0" relativeHeight="2" behindDoc="1" locked="0" layoutInCell="1" allowOverlap="1" wp14:anchorId="1EC0426C" wp14:editId="07777777">
-          <wp:simplePos x="0" y="0"/>
-          <wp:positionH relativeFrom="column">
-            <wp:posOffset>-47625</wp:posOffset>
-          </wp:positionH>
-          <wp:positionV relativeFrom="paragraph">
-            <wp:posOffset>-133350</wp:posOffset>
-          </wp:positionV>
-          <wp:extent cx="1828800" cy="457200"/>
-          <wp:effectExtent l="0" t="0" r="0" b="0"/>
-          <wp:wrapSquare wrapText="bothSides"/>
-          <wp:docPr id="2" name="image2.png" descr="e-controle logo(1)"/>
-          <wp:cNvGraphicFramePr>
-            <a:graphicFrameLocks xmlns:a="http://schemas.openxmlformats.org/drawingml/2006/main" noChangeAspect="1"/>
-          </wp:cNvGraphicFramePr>
-          <a:graphic xmlns:a="http://schemas.openxmlformats.org/drawingml/2006/main">
-            <a:graphicData uri="http://schemas.openxmlformats.org/drawingml/2006/picture">
-              <pic:pic xmlns:pic="http://schemas.openxmlformats.org/drawingml/2006/picture">
-                <pic:nvPicPr>
-                  <pic:cNvPr id="2" name="image2.png" descr="e-controle logo(1)"/>
-                  <pic:cNvPicPr>
-                    <a:picLocks noChangeAspect="1" noChangeArrowheads="1"/>
-                  </pic:cNvPicPr>
-                </pic:nvPicPr>
-                <pic:blipFill>
-                  <a:blip r:embed="rId1"/>
-                  <a:srcRect l="16033" t="36725" r="15716" b="33598"/>
-                  <a:stretch>
-                    <a:fillRect/>
-                  </a:stretch>
-                </pic:blipFill>
-                <pic:spPr bwMode="auto">
-                  <a:xfrm>
-                    <a:off x="0" y="0"/>
-                    <a:ext cx="1828800" cy="457200"/>
-                  </a:xfrm>
-                  <a:prstGeom prst="rect">
-                    <a:avLst/>
-                  </a:prstGeom>
-                </pic:spPr>
-              </pic:pic>
-            </a:graphicData>
-          </a:graphic>
-        </wp:anchor>
-      </w:drawing>
     </w:r>
   </w:p>
 </w:ftr>
@@ -2388,555 +2403,61 @@
       <w:lang w:eastAsia="en-US"/>
     </w:rPr>
   </w:style>
+  <w:style w:type="paragraph" w:styleId="En-tte">
+    <w:name w:val="header"/>
+    <w:basedOn w:val="Normal"/>
+    <w:link w:val="En-tteCar2"/>
+    <w:uiPriority w:val="99"/>
+    <w:unhideWhenUsed/>
+    <w:rsid w:val="00525D19"/>
+    <w:pPr>
+      <w:tabs>
+        <w:tab w:val="center" w:pos="4536"/>
+        <w:tab w:val="right" w:pos="9072"/>
+      </w:tabs>
+      <w:spacing w:after="0" w:line="240" w:lineRule="auto"/>
+    </w:pPr>
+  </w:style>
+  <w:style w:type="character" w:customStyle="1" w:styleId="En-tteCar2">
+    <w:name w:val="En-tête Car2"/>
+    <w:basedOn w:val="Policepardfaut"/>
+    <w:link w:val="En-tte"/>
+    <w:uiPriority w:val="99"/>
+    <w:rsid w:val="00525D19"/>
+    <w:rPr>
+      <w:rFonts w:asciiTheme="minorHAnsi" w:eastAsiaTheme="minorHAnsi" w:hAnsiTheme="minorHAnsi" w:cstheme="minorBidi"/>
+      <w:sz w:val="22"/>
+      <w:lang w:eastAsia="en-US"/>
+    </w:rPr>
+  </w:style>
+  <w:style w:type="paragraph" w:styleId="Pieddepage">
+    <w:name w:val="footer"/>
+    <w:basedOn w:val="Normal"/>
+    <w:link w:val="PieddepageCar2"/>
+    <w:uiPriority w:val="99"/>
+    <w:unhideWhenUsed/>
+    <w:rsid w:val="00525D19"/>
+    <w:pPr>
+      <w:tabs>
+        <w:tab w:val="center" w:pos="4536"/>
+        <w:tab w:val="right" w:pos="9072"/>
+      </w:tabs>
+      <w:spacing w:after="0" w:line="240" w:lineRule="auto"/>
+    </w:pPr>
+  </w:style>
+  <w:style w:type="character" w:customStyle="1" w:styleId="PieddepageCar2">
+    <w:name w:val="Pied de page Car2"/>
+    <w:basedOn w:val="Policepardfaut"/>
+    <w:link w:val="Pieddepage"/>
+    <w:uiPriority w:val="99"/>
+    <w:rsid w:val="00525D19"/>
+    <w:rPr>
+      <w:rFonts w:asciiTheme="minorHAnsi" w:eastAsiaTheme="minorHAnsi" w:hAnsiTheme="minorHAnsi" w:cstheme="minorBidi"/>
+      <w:sz w:val="22"/>
+      <w:lang w:eastAsia="en-US"/>
+    </w:rPr>
+  </w:style>
 </w:styles>
-</file>
-
-<file path=word/glossary/document.xml><?xml version="1.0" encoding="utf-8"?>
-<w:glossaryDocument xmlns:wpc="http://schemas.microsoft.com/office/word/2010/wordprocessingCanvas" xmlns:cx="http://schemas.microsoft.com/office/drawing/2014/chartex" xmlns:cx1="http://schemas.microsoft.com/office/drawing/2015/9/8/chartex" xmlns:mc="http://schemas.openxmlformats.org/markup-compatibility/2006" xmlns:o="urn:schemas-microsoft-com:office:office" xmlns:r="http://schemas.openxmlformats.org/officeDocument/2006/relationships" xmlns:m="http://schemas.openxmlformats.org/officeDocument/2006/math" xmlns:v="urn:schemas-microsoft-com:vml" xmlns:wp14="http://schemas.microsoft.com/office/word/2010/wordprocessingDrawing" xmlns:wp="http://schemas.openxmlformats.org/drawingml/2006/wordprocessingDrawing" xmlns:w10="urn:schemas-microsoft-com:office:word" xmlns:w="http://schemas.openxmlformats.org/wordprocessingml/2006/main" xmlns:w14="http://schemas.microsoft.com/office/word/2010/wordml" xmlns:w15="http://schemas.microsoft.com/office/word/2012/wordml" xmlns:w16se="http://schemas.microsoft.com/office/word/2015/wordml/symex" xmlns:wpg="http://schemas.microsoft.com/office/word/2010/wordprocessingGroup" xmlns:wpi="http://schemas.microsoft.com/office/word/2010/wordprocessingInk" xmlns:wne="http://schemas.microsoft.com/office/word/2006/wordml" xmlns:wps="http://schemas.microsoft.com/office/word/2010/wordprocessingShape" mc:Ignorable="w14 w15 w16se wp14"/>
-</file>
-
-<file path=word/glossary/fontTable.xml><?xml version="1.0" encoding="utf-8"?>
-<w:fonts xmlns:mc="http://schemas.openxmlformats.org/markup-compatibility/2006" xmlns:r="http://schemas.openxmlformats.org/officeDocument/2006/relationships" xmlns:w="http://schemas.openxmlformats.org/wordprocessingml/2006/main" xmlns:w14="http://schemas.microsoft.com/office/word/2010/wordml" xmlns:w15="http://schemas.microsoft.com/office/word/2012/wordml" xmlns:w16se="http://schemas.microsoft.com/office/word/2015/wordml/symex" mc:Ignorable="w14 w15 w16se">
-  <w:font w:name="Calibri">
-    <w:panose1 w:val="020F0502020204030204"/>
-    <w:charset w:val="00"/>
-    <w:family w:val="swiss"/>
-    <w:pitch w:val="variable"/>
-    <w:sig w:usb0="E4002EFF" w:usb1="C000247B" w:usb2="00000009" w:usb3="00000000" w:csb0="000001FF" w:csb1="00000000"/>
-  </w:font>
-  <w:font w:name="Times New Roman">
-    <w:panose1 w:val="02020603050405020304"/>
-    <w:charset w:val="00"/>
-    <w:family w:val="roman"/>
-    <w:pitch w:val="variable"/>
-    <w:sig w:usb0="E0002EFF" w:usb1="C000785B" w:usb2="00000009" w:usb3="00000000" w:csb0="000001FF" w:csb1="00000000"/>
-  </w:font>
-  <w:font w:name="Cambria">
-    <w:panose1 w:val="02040503050406030204"/>
-    <w:charset w:val="00"/>
-    <w:family w:val="roman"/>
-    <w:pitch w:val="variable"/>
-    <w:sig w:usb0="E00006FF" w:usb1="420024FF" w:usb2="02000000" w:usb3="00000000" w:csb0="0000019F" w:csb1="00000000"/>
-  </w:font>
-  <w:font w:name="Tahoma">
-    <w:panose1 w:val="020B0604030504040204"/>
-    <w:charset w:val="00"/>
-    <w:family w:val="swiss"/>
-    <w:pitch w:val="variable"/>
-    <w:sig w:usb0="E1002EFF" w:usb1="C000605B" w:usb2="00000029" w:usb3="00000000" w:csb0="000101FF" w:csb1="00000000"/>
-  </w:font>
-  <w:font w:name="Courier New">
-    <w:panose1 w:val="02070309020205020404"/>
-    <w:charset w:val="00"/>
-    <w:family w:val="modern"/>
-    <w:pitch w:val="fixed"/>
-    <w:sig w:usb0="E0002EFF" w:usb1="C0007843" w:usb2="00000009" w:usb3="00000000" w:csb0="000001FF" w:csb1="00000000"/>
-  </w:font>
-  <w:font w:name="Arial">
-    <w:panose1 w:val="020B0604020202020204"/>
-    <w:charset w:val="00"/>
-    <w:family w:val="swiss"/>
-    <w:pitch w:val="variable"/>
-    <w:sig w:usb0="E0002EFF" w:usb1="C000785B" w:usb2="00000009" w:usb3="00000000" w:csb0="000001FF" w:csb1="00000000"/>
-  </w:font>
-  <w:font w:name="Liberation Sans">
-    <w:altName w:val="Arial"/>
-    <w:charset w:val="01"/>
-    <w:family w:val="roman"/>
-    <w:pitch w:val="variable"/>
-  </w:font>
-  <w:font w:name="AR PL SungtiL GB">
-    <w:panose1 w:val="00000000000000000000"/>
-    <w:charset w:val="00"/>
-    <w:family w:val="roman"/>
-    <w:notTrueType/>
-    <w:pitch w:val="default"/>
-  </w:font>
-  <w:font w:name="Lohit Devanagari">
-    <w:altName w:val="Times New Roman"/>
-    <w:panose1 w:val="00000000000000000000"/>
-    <w:charset w:val="00"/>
-    <w:family w:val="roman"/>
-    <w:notTrueType/>
-    <w:pitch w:val="default"/>
-  </w:font>
-  <w:font w:name="Georgia">
-    <w:panose1 w:val="02040502050405020303"/>
-    <w:charset w:val="00"/>
-    <w:family w:val="roman"/>
-    <w:pitch w:val="variable"/>
-    <w:sig w:usb0="00000287" w:usb1="00000000" w:usb2="00000000" w:usb3="00000000" w:csb0="0000009F" w:csb1="00000000"/>
-  </w:font>
-  <w:font w:name="Calibri Light">
-    <w:panose1 w:val="020F0302020204030204"/>
-    <w:charset w:val="00"/>
-    <w:family w:val="swiss"/>
-    <w:pitch w:val="variable"/>
-    <w:sig w:usb0="E4002EFF" w:usb1="C000247B" w:usb2="00000009" w:usb3="00000000" w:csb0="000001FF" w:csb1="00000000"/>
-  </w:font>
-</w:fonts>
-</file>
-
-<file path=word/glossary/settings.xml><?xml version="1.0" encoding="utf-8"?>
-<w:settings xmlns:mc="http://schemas.openxmlformats.org/markup-compatibility/2006" xmlns:o="urn:schemas-microsoft-com:office:office" xmlns:r="http://schemas.openxmlformats.org/officeDocument/2006/relationships" xmlns:m="http://schemas.openxmlformats.org/officeDocument/2006/math" xmlns:v="urn:schemas-microsoft-com:vml" xmlns:w10="urn:schemas-microsoft-com:office:word" xmlns:w="http://schemas.openxmlformats.org/wordprocessingml/2006/main" xmlns:w14="http://schemas.microsoft.com/office/word/2010/wordml" xmlns:w15="http://schemas.microsoft.com/office/word/2012/wordml" xmlns:w16se="http://schemas.microsoft.com/office/word/2015/wordml/symex" xmlns:sl="http://schemas.openxmlformats.org/schemaLibrary/2006/main" mc:Ignorable="w14 w15 w16se">
-  <w:defaultTabStop w:val="708"/>
-  <w:hyphenationZone w:val="425"/>
-  <w:characterSpacingControl w:val="doNotCompress"/>
-  <w:compat>
-    <w:useFELayout/>
-    <w:compatSetting w:name="compatibilityMode" w:uri="http://schemas.microsoft.com/office/word" w:val="12"/>
-  </w:compat>
-  <w:rsids>
-    <w:rsidRoot w:val="002D3D54"/>
-    <w:rsid w:val="002D3D54"/>
-    <w:rsid w:val="00FE1602"/>
-  </w:rsids>
-  <m:mathPr>
-    <m:mathFont m:val="Cambria Math"/>
-    <m:brkBin m:val="before"/>
-    <m:brkBinSub m:val="--"/>
-    <m:smallFrac m:val="0"/>
-    <m:dispDef/>
-    <m:lMargin m:val="0"/>
-    <m:rMargin m:val="0"/>
-    <m:defJc m:val="centerGroup"/>
-    <m:wrapIndent m:val="1440"/>
-    <m:intLim m:val="subSup"/>
-    <m:naryLim m:val="undOvr"/>
-  </m:mathPr>
-  <w:themeFontLang w:val="fr-FR"/>
-  <w:clrSchemeMapping w:bg1="light1" w:t1="dark1" w:bg2="light2" w:t2="dark2" w:accent1="accent1" w:accent2="accent2" w:accent3="accent3" w:accent4="accent4" w:accent5="accent5" w:accent6="accent6" w:hyperlink="hyperlink" w:followedHyperlink="followedHyperlink"/>
-  <w:decimalSymbol w:val=","/>
-  <w:listSeparator w:val=";"/>
-</w:settings>
-</file>
-
-<file path=word/glossary/styles.xml><?xml version="1.0" encoding="utf-8"?>
-<w:styles xmlns:mc="http://schemas.openxmlformats.org/markup-compatibility/2006" xmlns:r="http://schemas.openxmlformats.org/officeDocument/2006/relationships" xmlns:w="http://schemas.openxmlformats.org/wordprocessingml/2006/main" xmlns:w14="http://schemas.microsoft.com/office/word/2010/wordml" xmlns:w15="http://schemas.microsoft.com/office/word/2012/wordml" xmlns:w16se="http://schemas.microsoft.com/office/word/2015/wordml/symex" mc:Ignorable="w14 w15 w16se">
-  <w:docDefaults>
-    <w:rPrDefault>
-      <w:rPr>
-        <w:rFonts w:asciiTheme="minorHAnsi" w:eastAsiaTheme="minorEastAsia" w:hAnsiTheme="minorHAnsi" w:cstheme="minorBidi"/>
-        <w:sz w:val="22"/>
-        <w:szCs w:val="22"/>
-        <w:lang w:val="fr-FR" w:eastAsia="fr-FR" w:bidi="ar-SA"/>
-      </w:rPr>
-    </w:rPrDefault>
-    <w:pPrDefault>
-      <w:pPr>
-        <w:spacing w:after="160" w:line="259" w:lineRule="auto"/>
-      </w:pPr>
-    </w:pPrDefault>
-  </w:docDefaults>
-  <w:latentStyles w:defLockedState="0" w:defUIPriority="99" w:defSemiHidden="0" w:defUnhideWhenUsed="0" w:defQFormat="0" w:count="371">
-    <w:lsdException w:name="Normal" w:uiPriority="0" w:qFormat="1"/>
-    <w:lsdException w:name="heading 1" w:uiPriority="9" w:qFormat="1"/>
-    <w:lsdException w:name="heading 2" w:semiHidden="1" w:uiPriority="9" w:unhideWhenUsed="1" w:qFormat="1"/>
-    <w:lsdException w:name="heading 3" w:semiHidden="1" w:uiPriority="9" w:unhideWhenUsed="1" w:qFormat="1"/>
-    <w:lsdException w:name="heading 4" w:semiHidden="1" w:uiPriority="9" w:unhideWhenUsed="1" w:qFormat="1"/>
-    <w:lsdException w:name="heading 5" w:semiHidden="1" w:uiPriority="9" w:unhideWhenUsed="1" w:qFormat="1"/>
-    <w:lsdException w:name="heading 6" w:semiHidden="1" w:uiPriority="9" w:unhideWhenUsed="1" w:qFormat="1"/>
-    <w:lsdException w:name="heading 7" w:semiHidden="1" w:uiPriority="9" w:unhideWhenUsed="1" w:qFormat="1"/>
-    <w:lsdException w:name="heading 8" w:semiHidden="1" w:uiPriority="9" w:unhideWhenUsed="1" w:qFormat="1"/>
-    <w:lsdException w:name="heading 9" w:semiHidden="1" w:uiPriority="9" w:unhideWhenUsed="1" w:qFormat="1"/>
-    <w:lsdException w:name="index 1" w:semiHidden="1" w:unhideWhenUsed="1"/>
-    <w:lsdException w:name="index 2" w:semiHidden="1" w:unhideWhenUsed="1"/>
-    <w:lsdException w:name="index 3" w:semiHidden="1" w:unhideWhenUsed="1"/>
-    <w:lsdException w:name="index 4" w:semiHidden="1" w:unhideWhenUsed="1"/>
-    <w:lsdException w:name="index 5" w:semiHidden="1" w:unhideWhenUsed="1"/>
-    <w:lsdException w:name="index 6" w:semiHidden="1" w:unhideWhenUsed="1"/>
-    <w:lsdException w:name="index 7" w:semiHidden="1" w:unhideWhenUsed="1"/>
-    <w:lsdException w:name="index 8" w:semiHidden="1" w:unhideWhenUsed="1"/>
-    <w:lsdException w:name="index 9" w:semiHidden="1" w:unhideWhenUsed="1"/>
-    <w:lsdException w:name="toc 1" w:semiHidden="1" w:uiPriority="39" w:unhideWhenUsed="1"/>
-    <w:lsdException w:name="toc 2" w:semiHidden="1" w:uiPriority="39" w:unhideWhenUsed="1"/>
-    <w:lsdException w:name="toc 3" w:semiHidden="1" w:uiPriority="39" w:unhideWhenUsed="1"/>
-    <w:lsdException w:name="toc 4" w:semiHidden="1" w:uiPriority="39" w:unhideWhenUsed="1"/>
-    <w:lsdException w:name="toc 5" w:semiHidden="1" w:uiPriority="39" w:unhideWhenUsed="1"/>
-    <w:lsdException w:name="toc 6" w:semiHidden="1" w:uiPriority="39" w:unhideWhenUsed="1"/>
-    <w:lsdException w:name="toc 7" w:semiHidden="1" w:uiPriority="39" w:unhideWhenUsed="1"/>
-    <w:lsdException w:name="toc 8" w:semiHidden="1" w:uiPriority="39" w:unhideWhenUsed="1"/>
-    <w:lsdException w:name="toc 9" w:semiHidden="1" w:uiPriority="39" w:unhideWhenUsed="1"/>
-    <w:lsdException w:name="Normal Indent" w:semiHidden="1" w:unhideWhenUsed="1"/>
-    <w:lsdException w:name="footnote text" w:semiHidden="1" w:unhideWhenUsed="1"/>
-    <w:lsdException w:name="annotation text" w:semiHidden="1" w:unhideWhenUsed="1"/>
-    <w:lsdException w:name="header" w:semiHidden="1" w:unhideWhenUsed="1"/>
-    <w:lsdException w:name="footer" w:semiHidden="1" w:unhideWhenUsed="1"/>
-    <w:lsdException w:name="index heading" w:semiHidden="1" w:unhideWhenUsed="1"/>
-    <w:lsdException w:name="caption" w:semiHidden="1" w:uiPriority="35" w:unhideWhenUsed="1" w:qFormat="1"/>
-    <w:lsdException w:name="table of figures" w:semiHidden="1" w:unhideWhenUsed="1"/>
-    <w:lsdException w:name="envelope address" w:semiHidden="1" w:unhideWhenUsed="1"/>
-    <w:lsdException w:name="envelope return" w:semiHidden="1" w:unhideWhenUsed="1"/>
-    <w:lsdException w:name="footnote reference" w:semiHidden="1" w:unhideWhenUsed="1"/>
-    <w:lsdException w:name="annotation reference" w:semiHidden="1" w:unhideWhenUsed="1"/>
-    <w:lsdException w:name="line number" w:semiHidden="1" w:unhideWhenUsed="1"/>
-    <w:lsdException w:name="page number" w:semiHidden="1" w:unhideWhenUsed="1"/>
-    <w:lsdException w:name="endnote reference" w:semiHidden="1" w:unhideWhenUsed="1"/>
-    <w:lsdException w:name="endnote text" w:semiHidden="1" w:unhideWhenUsed="1"/>
-    <w:lsdException w:name="table of authorities" w:semiHidden="1" w:unhideWhenUsed="1"/>
-    <w:lsdException w:name="macro" w:semiHidden="1" w:unhideWhenUsed="1"/>
-    <w:lsdException w:name="toa heading" w:semiHidden="1" w:unhideWhenUsed="1"/>
-    <w:lsdException w:name="List" w:semiHidden="1" w:unhideWhenUsed="1"/>
-    <w:lsdException w:name="List Bullet" w:semiHidden="1" w:unhideWhenUsed="1"/>
-    <w:lsdException w:name="List Number" w:semiHidden="1" w:unhideWhenUsed="1"/>
-    <w:lsdException w:name="List 2" w:semiHidden="1" w:unhideWhenUsed="1"/>
-    <w:lsdException w:name="List 3" w:semiHidden="1" w:unhideWhenUsed="1"/>
-    <w:lsdException w:name="List 4" w:semiHidden="1" w:unhideWhenUsed="1"/>
-    <w:lsdException w:name="List 5" w:semiHidden="1" w:unhideWhenUsed="1"/>
-    <w:lsdException w:name="List Bullet 2" w:semiHidden="1" w:unhideWhenUsed="1"/>
-    <w:lsdException w:name="List Bullet 3" w:semiHidden="1" w:unhideWhenUsed="1"/>
-    <w:lsdException w:name="List Bullet 4" w:semiHidden="1" w:unhideWhenUsed="1"/>
-    <w:lsdException w:name="List Bullet 5" w:semiHidden="1" w:unhideWhenUsed="1"/>
-    <w:lsdException w:name="List Number 2" w:semiHidden="1" w:unhideWhenUsed="1"/>
-    <w:lsdException w:name="List Number 3" w:semiHidden="1" w:unhideWhenUsed="1"/>
-    <w:lsdException w:name="List Number 4" w:semiHidden="1" w:unhideWhenUsed="1"/>
-    <w:lsdException w:name="List Number 5" w:semiHidden="1" w:unhideWhenUsed="1"/>
-    <w:lsdException w:name="Title" w:uiPriority="10" w:qFormat="1"/>
-    <w:lsdException w:name="Closing" w:semiHidden="1" w:unhideWhenUsed="1"/>
-    <w:lsdException w:name="Signature" w:semiHidden="1" w:unhideWhenUsed="1"/>
-    <w:lsdException w:name="Default Paragraph Font" w:semiHidden="1" w:uiPriority="1" w:unhideWhenUsed="1"/>
-    <w:lsdException w:name="Body Text" w:semiHidden="1" w:unhideWhenUsed="1"/>
-    <w:lsdException w:name="Body Text Indent" w:semiHidden="1" w:unhideWhenUsed="1"/>
-    <w:lsdException w:name="List Continue" w:semiHidden="1" w:unhideWhenUsed="1"/>
-    <w:lsdException w:name="List Continue 2" w:semiHidden="1" w:unhideWhenUsed="1"/>
-    <w:lsdException w:name="List Continue 3" w:semiHidden="1" w:unhideWhenUsed="1"/>
-    <w:lsdException w:name="List Continue 4" w:semiHidden="1" w:unhideWhenUsed="1"/>
-    <w:lsdException w:name="List Continue 5" w:semiHidden="1" w:unhideWhenUsed="1"/>
-    <w:lsdException w:name="Message Header" w:semiHidden="1" w:unhideWhenUsed="1"/>
-    <w:lsdException w:name="Subtitle" w:uiPriority="11" w:qFormat="1"/>
-    <w:lsdException w:name="Salutation" w:semiHidden="1" w:unhideWhenUsed="1"/>
-    <w:lsdException w:name="Date" w:semiHidden="1" w:unhideWhenUsed="1"/>
-    <w:lsdException w:name="Body Text First Indent" w:semiHidden="1" w:unhideWhenUsed="1"/>
-    <w:lsdException w:name="Body Text First Indent 2" w:semiHidden="1" w:unhideWhenUsed="1"/>
-    <w:lsdException w:name="Note Heading" w:semiHidden="1" w:unhideWhenUsed="1"/>
-    <w:lsdException w:name="Body Text 2" w:semiHidden="1" w:unhideWhenUsed="1"/>
-    <w:lsdException w:name="Body Text 3" w:semiHidden="1" w:unhideWhenUsed="1"/>
-    <w:lsdException w:name="Body Text Indent 2" w:semiHidden="1" w:unhideWhenUsed="1"/>
-    <w:lsdException w:name="Body Text Indent 3" w:semiHidden="1" w:unhideWhenUsed="1"/>
-    <w:lsdException w:name="Block Text" w:semiHidden="1" w:unhideWhenUsed="1"/>
-    <w:lsdException w:name="Hyperlink" w:semiHidden="1" w:unhideWhenUsed="1"/>
-    <w:lsdException w:name="FollowedHyperlink" w:semiHidden="1" w:unhideWhenUsed="1"/>
-    <w:lsdException w:name="Strong" w:uiPriority="22" w:qFormat="1"/>
-    <w:lsdException w:name="Emphasis" w:uiPriority="20" w:qFormat="1"/>
-    <w:lsdException w:name="Document Map" w:semiHidden="1" w:unhideWhenUsed="1"/>
-    <w:lsdException w:name="Plain Text" w:semiHidden="1" w:unhideWhenUsed="1"/>
-    <w:lsdException w:name="E-mail Signature" w:semiHidden="1" w:unhideWhenUsed="1"/>
-    <w:lsdException w:name="HTML Top of Form" w:semiHidden="1" w:unhideWhenUsed="1"/>
-    <w:lsdException w:name="HTML Bottom of Form" w:semiHidden="1" w:unhideWhenUsed="1"/>
-    <w:lsdException w:name="Normal (Web)" w:semiHidden="1" w:unhideWhenUsed="1"/>
-    <w:lsdException w:name="HTML Acronym" w:semiHidden="1" w:unhideWhenUsed="1"/>
-    <w:lsdException w:name="HTML Address" w:semiHidden="1" w:unhideWhenUsed="1"/>
-    <w:lsdException w:name="HTML Cite" w:semiHidden="1" w:unhideWhenUsed="1"/>
-    <w:lsdException w:name="HTML Code" w:semiHidden="1" w:unhideWhenUsed="1"/>
-    <w:lsdException w:name="HTML Definition" w:semiHidden="1" w:unhideWhenUsed="1"/>
-    <w:lsdException w:name="HTML Keyboard" w:semiHidden="1" w:unhideWhenUsed="1"/>
-    <w:lsdException w:name="HTML Preformatted" w:semiHidden="1" w:unhideWhenUsed="1"/>
-    <w:lsdException w:name="HTML Sample" w:semiHidden="1" w:unhideWhenUsed="1"/>
-    <w:lsdException w:name="HTML Typewriter" w:semiHidden="1" w:unhideWhenUsed="1"/>
-    <w:lsdException w:name="HTML Variable" w:semiHidden="1" w:unhideWhenUsed="1"/>
-    <w:lsdException w:name="Normal Table" w:semiHidden="1" w:unhideWhenUsed="1"/>
-    <w:lsdException w:name="annotation subject" w:semiHidden="1" w:unhideWhenUsed="1"/>
-    <w:lsdException w:name="No List" w:semiHidden="1" w:unhideWhenUsed="1"/>
-    <w:lsdException w:name="Outline List 1" w:semiHidden="1" w:unhideWhenUsed="1"/>
-    <w:lsdException w:name="Outline List 2" w:semiHidden="1" w:unhideWhenUsed="1"/>
-    <w:lsdException w:name="Outline List 3" w:semiHidden="1" w:unhideWhenUsed="1"/>
-    <w:lsdException w:name="Table Simple 1" w:semiHidden="1" w:unhideWhenUsed="1"/>
-    <w:lsdException w:name="Table Simple 2" w:semiHidden="1" w:unhideWhenUsed="1"/>
-    <w:lsdException w:name="Table Simple 3" w:semiHidden="1" w:unhideWhenUsed="1"/>
-    <w:lsdException w:name="Table Classic 1" w:semiHidden="1" w:unhideWhenUsed="1"/>
-    <w:lsdException w:name="Table Classic 2" w:semiHidden="1" w:unhideWhenUsed="1"/>
-    <w:lsdException w:name="Table Classic 3" w:semiHidden="1" w:unhideWhenUsed="1"/>
-    <w:lsdException w:name="Table Classic 4" w:semiHidden="1" w:unhideWhenUsed="1"/>
-    <w:lsdException w:name="Table Colorful 1" w:semiHidden="1" w:unhideWhenUsed="1"/>
-    <w:lsdException w:name="Table Colorful 2" w:semiHidden="1" w:unhideWhenUsed="1"/>
-    <w:lsdException w:name="Table Colorful 3" w:semiHidden="1" w:unhideWhenUsed="1"/>
-    <w:lsdException w:name="Table Columns 1" w:semiHidden="1" w:unhideWhenUsed="1"/>
-    <w:lsdException w:name="Table Columns 2" w:semiHidden="1" w:unhideWhenUsed="1"/>
-    <w:lsdException w:name="Table Columns 3" w:semiHidden="1" w:unhideWhenUsed="1"/>
-    <w:lsdException w:name="Table Columns 4" w:semiHidden="1" w:unhideWhenUsed="1"/>
-    <w:lsdException w:name="Table Columns 5" w:semiHidden="1" w:unhideWhenUsed="1"/>
-    <w:lsdException w:name="Table Grid 1" w:semiHidden="1" w:unhideWhenUsed="1"/>
-    <w:lsdException w:name="Table Grid 2" w:semiHidden="1" w:unhideWhenUsed="1"/>
-    <w:lsdException w:name="Table Grid 3" w:semiHidden="1" w:unhideWhenUsed="1"/>
-    <w:lsdException w:name="Table Grid 4" w:semiHidden="1" w:unhideWhenUsed="1"/>
-    <w:lsdException w:name="Table Grid 5" w:semiHidden="1" w:unhideWhenUsed="1"/>
-    <w:lsdException w:name="Table Grid 6" w:semiHidden="1" w:unhideWhenUsed="1"/>
-    <w:lsdException w:name="Table Grid 7" w:semiHidden="1" w:unhideWhenUsed="1"/>
-    <w:lsdException w:name="Table Grid 8" w:semiHidden="1" w:unhideWhenUsed="1"/>
-    <w:lsdException w:name="Table List 1" w:semiHidden="1" w:unhideWhenUsed="1"/>
-    <w:lsdException w:name="Table List 2" w:semiHidden="1" w:unhideWhenUsed="1"/>
-    <w:lsdException w:name="Table List 3" w:semiHidden="1" w:unhideWhenUsed="1"/>
-    <w:lsdException w:name="Table List 4" w:semiHidden="1" w:unhideWhenUsed="1"/>
-    <w:lsdException w:name="Table List 5" w:semiHidden="1" w:unhideWhenUsed="1"/>
-    <w:lsdException w:name="Table List 6" w:semiHidden="1" w:unhideWhenUsed="1"/>
-    <w:lsdException w:name="Table List 7" w:semiHidden="1" w:unhideWhenUsed="1"/>
-    <w:lsdException w:name="Table List 8" w:semiHidden="1" w:unhideWhenUsed="1"/>
-    <w:lsdException w:name="Table 3D effects 1" w:semiHidden="1" w:unhideWhenUsed="1"/>
-    <w:lsdException w:name="Table 3D effects 2" w:semiHidden="1" w:unhideWhenUsed="1"/>
-    <w:lsdException w:name="Table 3D effects 3" w:semiHidden="1" w:unhideWhenUsed="1"/>
-    <w:lsdException w:name="Table Contemporary" w:semiHidden="1" w:unhideWhenUsed="1"/>
-    <w:lsdException w:name="Table Elegant" w:semiHidden="1" w:unhideWhenUsed="1"/>
-    <w:lsdException w:name="Table Professional" w:semiHidden="1" w:unhideWhenUsed="1"/>
-    <w:lsdException w:name="Table Subtle 1" w:semiHidden="1" w:unhideWhenUsed="1"/>
-    <w:lsdException w:name="Table Subtle 2" w:semiHidden="1" w:unhideWhenUsed="1"/>
-    <w:lsdException w:name="Table Web 1" w:semiHidden="1" w:unhideWhenUsed="1"/>
-    <w:lsdException w:name="Table Web 2" w:semiHidden="1" w:unhideWhenUsed="1"/>
-    <w:lsdException w:name="Table Web 3" w:semiHidden="1" w:unhideWhenUsed="1"/>
-    <w:lsdException w:name="Balloon Text" w:semiHidden="1" w:unhideWhenUsed="1"/>
-    <w:lsdException w:name="Table Grid" w:uiPriority="39"/>
-    <w:lsdException w:name="Table Theme" w:semiHidden="1" w:unhideWhenUsed="1"/>
-    <w:lsdException w:name="Placeholder Text" w:semiHidden="1"/>
-    <w:lsdException w:name="No Spacing" w:uiPriority="1" w:qFormat="1"/>
-    <w:lsdException w:name="Light Shading" w:uiPriority="60"/>
-    <w:lsdException w:name="Light List" w:uiPriority="61"/>
-    <w:lsdException w:name="Light Grid" w:uiPriority="62"/>
-    <w:lsdException w:name="Medium Shading 1" w:uiPriority="63"/>
-    <w:lsdException w:name="Medium Shading 2" w:uiPriority="64"/>
-    <w:lsdException w:name="Medium List 1" w:uiPriority="65"/>
-    <w:lsdException w:name="Medium List 2" w:uiPriority="66"/>
-    <w:lsdException w:name="Medium Grid 1" w:uiPriority="67"/>
-    <w:lsdException w:name="Medium Grid 2" w:uiPriority="68"/>
-    <w:lsdException w:name="Medium Grid 3" w:uiPriority="69"/>
-    <w:lsdException w:name="Dark List" w:uiPriority="70"/>
-    <w:lsdException w:name="Colorful Shading" w:uiPriority="71"/>
-    <w:lsdException w:name="Colorful List" w:uiPriority="72"/>
-    <w:lsdException w:name="Colorful Grid" w:uiPriority="73"/>
-    <w:lsdException w:name="Light Shading Accent 1" w:uiPriority="60"/>
-    <w:lsdException w:name="Light List Accent 1" w:uiPriority="61"/>
-    <w:lsdException w:name="Light Grid Accent 1" w:uiPriority="62"/>
-    <w:lsdException w:name="Medium Shading 1 Accent 1" w:uiPriority="63"/>
-    <w:lsdException w:name="Medium Shading 2 Accent 1" w:uiPriority="64"/>
-    <w:lsdException w:name="Medium List 1 Accent 1" w:uiPriority="65"/>
-    <w:lsdException w:name="Revision" w:semiHidden="1"/>
-    <w:lsdException w:name="List Paragraph" w:uiPriority="34" w:qFormat="1"/>
-    <w:lsdException w:name="Quote" w:uiPriority="29" w:qFormat="1"/>
-    <w:lsdException w:name="Intense Quote" w:uiPriority="30" w:qFormat="1"/>
-    <w:lsdException w:name="Medium List 2 Accent 1" w:uiPriority="66"/>
-    <w:lsdException w:name="Medium Grid 1 Accent 1" w:uiPriority="67"/>
-    <w:lsdException w:name="Medium Grid 2 Accent 1" w:uiPriority="68"/>
-    <w:lsdException w:name="Medium Grid 3 Accent 1" w:uiPriority="69"/>
-    <w:lsdException w:name="Dark List Accent 1" w:uiPriority="70"/>
-    <w:lsdException w:name="Colorful Shading Accent 1" w:uiPriority="71"/>
-    <w:lsdException w:name="Colorful List Accent 1" w:uiPriority="72"/>
-    <w:lsdException w:name="Colorful Grid Accent 1" w:uiPriority="73"/>
-    <w:lsdException w:name="Light Shading Accent 2" w:uiPriority="60"/>
-    <w:lsdException w:name="Light List Accent 2" w:uiPriority="61"/>
-    <w:lsdException w:name="Light Grid Accent 2" w:uiPriority="62"/>
-    <w:lsdException w:name="Medium Shading 1 Accent 2" w:uiPriority="63"/>
-    <w:lsdException w:name="Medium Shading 2 Accent 2" w:uiPriority="64"/>
-    <w:lsdException w:name="Medium List 1 Accent 2" w:uiPriority="65"/>
-    <w:lsdException w:name="Medium List 2 Accent 2" w:uiPriority="66"/>
-    <w:lsdException w:name="Medium Grid 1 Accent 2" w:uiPriority="67"/>
-    <w:lsdException w:name="Medium Grid 2 Accent 2" w:uiPriority="68"/>
-    <w:lsdException w:name="Medium Grid 3 Accent 2" w:uiPriority="69"/>
-    <w:lsdException w:name="Dark List Accent 2" w:uiPriority="70"/>
-    <w:lsdException w:name="Colorful Shading Accent 2" w:uiPriority="71"/>
-    <w:lsdException w:name="Colorful List Accent 2" w:uiPriority="72"/>
-    <w:lsdException w:name="Colorful Grid Accent 2" w:uiPriority="73"/>
-    <w:lsdException w:name="Light Shading Accent 3" w:uiPriority="60"/>
-    <w:lsdException w:name="Light List Accent 3" w:uiPriority="61"/>
-    <w:lsdException w:name="Light Grid Accent 3" w:uiPriority="62"/>
-    <w:lsdException w:name="Medium Shading 1 Accent 3" w:uiPriority="63"/>
-    <w:lsdException w:name="Medium Shading 2 Accent 3" w:uiPriority="64"/>
-    <w:lsdException w:name="Medium List 1 Accent 3" w:uiPriority="65"/>
-    <w:lsdException w:name="Medium List 2 Accent 3" w:uiPriority="66"/>
-    <w:lsdException w:name="Medium Grid 1 Accent 3" w:uiPriority="67"/>
-    <w:lsdException w:name="Medium Grid 2 Accent 3" w:uiPriority="68"/>
-    <w:lsdException w:name="Medium Grid 3 Accent 3" w:uiPriority="69"/>
-    <w:lsdException w:name="Dark List Accent 3" w:uiPriority="70"/>
-    <w:lsdException w:name="Colorful Shading Accent 3" w:uiPriority="71"/>
-    <w:lsdException w:name="Colorful List Accent 3" w:uiPriority="72"/>
-    <w:lsdException w:name="Colorful Grid Accent 3" w:uiPriority="73"/>
-    <w:lsdException w:name="Light Shading Accent 4" w:uiPriority="60"/>
-    <w:lsdException w:name="Light List Accent 4" w:uiPriority="61"/>
-    <w:lsdException w:name="Light Grid Accent 4" w:uiPriority="62"/>
-    <w:lsdException w:name="Medium Shading 1 Accent 4" w:uiPriority="63"/>
-    <w:lsdException w:name="Medium Shading 2 Accent 4" w:uiPriority="64"/>
-    <w:lsdException w:name="Medium List 1 Accent 4" w:uiPriority="65"/>
-    <w:lsdException w:name="Medium List 2 Accent 4" w:uiPriority="66"/>
-    <w:lsdException w:name="Medium Grid 1 Accent 4" w:uiPriority="67"/>
-    <w:lsdException w:name="Medium Grid 2 Accent 4" w:uiPriority="68"/>
-    <w:lsdException w:name="Medium Grid 3 Accent 4" w:uiPriority="69"/>
-    <w:lsdException w:name="Dark List Accent 4" w:uiPriority="70"/>
-    <w:lsdException w:name="Colorful Shading Accent 4" w:uiPriority="71"/>
-    <w:lsdException w:name="Colorful List Accent 4" w:uiPriority="72"/>
-    <w:lsdException w:name="Colorful Grid Accent 4" w:uiPriority="73"/>
-    <w:lsdException w:name="Light Shading Accent 5" w:uiPriority="60"/>
-    <w:lsdException w:name="Light List Accent 5" w:uiPriority="61"/>
-    <w:lsdException w:name="Light Grid Accent 5" w:uiPriority="62"/>
-    <w:lsdException w:name="Medium Shading 1 Accent 5" w:uiPriority="63"/>
-    <w:lsdException w:name="Medium Shading 2 Accent 5" w:uiPriority="64"/>
-    <w:lsdException w:name="Medium List 1 Accent 5" w:uiPriority="65"/>
-    <w:lsdException w:name="Medium List 2 Accent 5" w:uiPriority="66"/>
-    <w:lsdException w:name="Medium Grid 1 Accent 5" w:uiPriority="67"/>
-    <w:lsdException w:name="Medium Grid 2 Accent 5" w:uiPriority="68"/>
-    <w:lsdException w:name="Medium Grid 3 Accent 5" w:uiPriority="69"/>
-    <w:lsdException w:name="Dark List Accent 5" w:uiPriority="70"/>
-    <w:lsdException w:name="Colorful Shading Accent 5" w:uiPriority="71"/>
-    <w:lsdException w:name="Colorful List Accent 5" w:uiPriority="72"/>
-    <w:lsdException w:name="Colorful Grid Accent 5" w:uiPriority="73"/>
-    <w:lsdException w:name="Light Shading Accent 6" w:uiPriority="60"/>
-    <w:lsdException w:name="Light List Accent 6" w:uiPriority="61"/>
-    <w:lsdException w:name="Light Grid Accent 6" w:uiPriority="62"/>
-    <w:lsdException w:name="Medium Shading 1 Accent 6" w:uiPriority="63"/>
-    <w:lsdException w:name="Medium Shading 2 Accent 6" w:uiPriority="64"/>
-    <w:lsdException w:name="Medium List 1 Accent 6" w:uiPriority="65"/>
-    <w:lsdException w:name="Medium List 2 Accent 6" w:uiPriority="66"/>
-    <w:lsdException w:name="Medium Grid 1 Accent 6" w:uiPriority="67"/>
-    <w:lsdException w:name="Medium Grid 2 Accent 6" w:uiPriority="68"/>
-    <w:lsdException w:name="Medium Grid 3 Accent 6" w:uiPriority="69"/>
-    <w:lsdException w:name="Dark List Accent 6" w:uiPriority="70"/>
-    <w:lsdException w:name="Colorful Shading Accent 6" w:uiPriority="71"/>
-    <w:lsdException w:name="Colorful List Accent 6" w:uiPriority="72"/>
-    <w:lsdException w:name="Colorful Grid Accent 6" w:uiPriority="73"/>
-    <w:lsdException w:name="Subtle Emphasis" w:uiPriority="19" w:qFormat="1"/>
-    <w:lsdException w:name="Intense Emphasis" w:uiPriority="21" w:qFormat="1"/>
-    <w:lsdException w:name="Subtle Reference" w:uiPriority="31" w:qFormat="1"/>
-    <w:lsdException w:name="Intense Reference" w:uiPriority="32" w:qFormat="1"/>
-    <w:lsdException w:name="Book Title" w:uiPriority="33" w:qFormat="1"/>
-    <w:lsdException w:name="Bibliography" w:semiHidden="1" w:uiPriority="37" w:unhideWhenUsed="1"/>
-    <w:lsdException w:name="TOC Heading" w:semiHidden="1" w:uiPriority="39" w:unhideWhenUsed="1" w:qFormat="1"/>
-    <w:lsdException w:name="Plain Table 1" w:uiPriority="41"/>
-    <w:lsdException w:name="Plain Table 2" w:uiPriority="42"/>
-    <w:lsdException w:name="Plain Table 3" w:uiPriority="43"/>
-    <w:lsdException w:name="Plain Table 4" w:uiPriority="44"/>
-    <w:lsdException w:name="Plain Table 5" w:uiPriority="45"/>
-    <w:lsdException w:name="Grid Table Light" w:uiPriority="40"/>
-    <w:lsdException w:name="Grid Table 1 Light" w:uiPriority="46"/>
-    <w:lsdException w:name="Grid Table 2" w:uiPriority="47"/>
-    <w:lsdException w:name="Grid Table 3" w:uiPriority="48"/>
-    <w:lsdException w:name="Grid Table 4" w:uiPriority="49"/>
-    <w:lsdException w:name="Grid Table 5 Dark" w:uiPriority="50"/>
-    <w:lsdException w:name="Grid Table 6 Colorful" w:uiPriority="51"/>
-    <w:lsdException w:name="Grid Table 7 Colorful" w:uiPriority="52"/>
-    <w:lsdException w:name="Grid Table 1 Light Accent 1" w:uiPriority="46"/>
-    <w:lsdException w:name="Grid Table 2 Accent 1" w:uiPriority="47"/>
-    <w:lsdException w:name="Grid Table 3 Accent 1" w:uiPriority="48"/>
-    <w:lsdException w:name="Grid Table 4 Accent 1" w:uiPriority="49"/>
-    <w:lsdException w:name="Grid Table 5 Dark Accent 1" w:uiPriority="50"/>
-    <w:lsdException w:name="Grid Table 6 Colorful Accent 1" w:uiPriority="51"/>
-    <w:lsdException w:name="Grid Table 7 Colorful Accent 1" w:uiPriority="52"/>
-    <w:lsdException w:name="Grid Table 1 Light Accent 2" w:uiPriority="46"/>
-    <w:lsdException w:name="Grid Table 2 Accent 2" w:uiPriority="47"/>
-    <w:lsdException w:name="Grid Table 3 Accent 2" w:uiPriority="48"/>
-    <w:lsdException w:name="Grid Table 4 Accent 2" w:uiPriority="49"/>
-    <w:lsdException w:name="Grid Table 5 Dark Accent 2" w:uiPriority="50"/>
-    <w:lsdException w:name="Grid Table 6 Colorful Accent 2" w:uiPriority="51"/>
-    <w:lsdException w:name="Grid Table 7 Colorful Accent 2" w:uiPriority="52"/>
-    <w:lsdException w:name="Grid Table 1 Light Accent 3" w:uiPriority="46"/>
-    <w:lsdException w:name="Grid Table 2 Accent 3" w:uiPriority="47"/>
-    <w:lsdException w:name="Grid Table 3 Accent 3" w:uiPriority="48"/>
-    <w:lsdException w:name="Grid Table 4 Accent 3" w:uiPriority="49"/>
-    <w:lsdException w:name="Grid Table 5 Dark Accent 3" w:uiPriority="50"/>
-    <w:lsdException w:name="Grid Table 6 Colorful Accent 3" w:uiPriority="51"/>
-    <w:lsdException w:name="Grid Table 7 Colorful Accent 3" w:uiPriority="52"/>
-    <w:lsdException w:name="Grid Table 1 Light Accent 4" w:uiPriority="46"/>
-    <w:lsdException w:name="Grid Table 2 Accent 4" w:uiPriority="47"/>
-    <w:lsdException w:name="Grid Table 3 Accent 4" w:uiPriority="48"/>
-    <w:lsdException w:name="Grid Table 4 Accent 4" w:uiPriority="49"/>
-    <w:lsdException w:name="Grid Table 5 Dark Accent 4" w:uiPriority="50"/>
-    <w:lsdException w:name="Grid Table 6 Colorful Accent 4" w:uiPriority="51"/>
-    <w:lsdException w:name="Grid Table 7 Colorful Accent 4" w:uiPriority="52"/>
-    <w:lsdException w:name="Grid Table 1 Light Accent 5" w:uiPriority="46"/>
-    <w:lsdException w:name="Grid Table 2 Accent 5" w:uiPriority="47"/>
-    <w:lsdException w:name="Grid Table 3 Accent 5" w:uiPriority="48"/>
-    <w:lsdException w:name="Grid Table 4 Accent 5" w:uiPriority="49"/>
-    <w:lsdException w:name="Grid Table 5 Dark Accent 5" w:uiPriority="50"/>
-    <w:lsdException w:name="Grid Table 6 Colorful Accent 5" w:uiPriority="51"/>
-    <w:lsdException w:name="Grid Table 7 Colorful Accent 5" w:uiPriority="52"/>
-    <w:lsdException w:name="Grid Table 1 Light Accent 6" w:uiPriority="46"/>
-    <w:lsdException w:name="Grid Table 2 Accent 6" w:uiPriority="47"/>
-    <w:lsdException w:name="Grid Table 3 Accent 6" w:uiPriority="48"/>
-    <w:lsdException w:name="Grid Table 4 Accent 6" w:uiPriority="49"/>
-    <w:lsdException w:name="Grid Table 5 Dark Accent 6" w:uiPriority="50"/>
-    <w:lsdException w:name="Grid Table 6 Colorful Accent 6" w:uiPriority="51"/>
-    <w:lsdException w:name="Grid Table 7 Colorful Accent 6" w:uiPriority="52"/>
-    <w:lsdException w:name="List Table 1 Light" w:uiPriority="46"/>
-    <w:lsdException w:name="List Table 2" w:uiPriority="47"/>
-    <w:lsdException w:name="List Table 3" w:uiPriority="48"/>
-    <w:lsdException w:name="List Table 4" w:uiPriority="49"/>
-    <w:lsdException w:name="List Table 5 Dark" w:uiPriority="50"/>
-    <w:lsdException w:name="List Table 6 Colorful" w:uiPriority="51"/>
-    <w:lsdException w:name="List Table 7 Colorful" w:uiPriority="52"/>
-    <w:lsdException w:name="List Table 1 Light Accent 1" w:uiPriority="46"/>
-    <w:lsdException w:name="List Table 2 Accent 1" w:uiPriority="47"/>
-    <w:lsdException w:name="List Table 3 Accent 1" w:uiPriority="48"/>
-    <w:lsdException w:name="List Table 4 Accent 1" w:uiPriority="49"/>
-    <w:lsdException w:name="List Table 5 Dark Accent 1" w:uiPriority="50"/>
-    <w:lsdException w:name="List Table 6 Colorful Accent 1" w:uiPriority="51"/>
-    <w:lsdException w:name="List Table 7 Colorful Accent 1" w:uiPriority="52"/>
-    <w:lsdException w:name="List Table 1 Light Accent 2" w:uiPriority="46"/>
-    <w:lsdException w:name="List Table 2 Accent 2" w:uiPriority="47"/>
-    <w:lsdException w:name="List Table 3 Accent 2" w:uiPriority="48"/>
-    <w:lsdException w:name="List Table 4 Accent 2" w:uiPriority="49"/>
-    <w:lsdException w:name="List Table 5 Dark Accent 2" w:uiPriority="50"/>
-    <w:lsdException w:name="List Table 6 Colorful Accent 2" w:uiPriority="51"/>
-    <w:lsdException w:name="List Table 7 Colorful Accent 2" w:uiPriority="52"/>
-    <w:lsdException w:name="List Table 1 Light Accent 3" w:uiPriority="46"/>
-    <w:lsdException w:name="List Table 2 Accent 3" w:uiPriority="47"/>
-    <w:lsdException w:name="List Table 3 Accent 3" w:uiPriority="48"/>
-    <w:lsdException w:name="List Table 4 Accent 3" w:uiPriority="49"/>
-    <w:lsdException w:name="List Table 5 Dark Accent 3" w:uiPriority="50"/>
-    <w:lsdException w:name="List Table 6 Colorful Accent 3" w:uiPriority="51"/>
-    <w:lsdException w:name="List Table 7 Colorful Accent 3" w:uiPriority="52"/>
-    <w:lsdException w:name="List Table 1 Light Accent 4" w:uiPriority="46"/>
-    <w:lsdException w:name="List Table 2 Accent 4" w:uiPriority="47"/>
-    <w:lsdException w:name="List Table 3 Accent 4" w:uiPriority="48"/>
-    <w:lsdException w:name="List Table 4 Accent 4" w:uiPriority="49"/>
-    <w:lsdException w:name="List Table 5 Dark Accent 4" w:uiPriority="50"/>
-    <w:lsdException w:name="List Table 6 Colorful Accent 4" w:uiPriority="51"/>
-    <w:lsdException w:name="List Table 7 Colorful Accent 4" w:uiPriority="52"/>
-    <w:lsdException w:name="List Table 1 Light Accent 5" w:uiPriority="46"/>
-    <w:lsdException w:name="List Table 2 Accent 5" w:uiPriority="47"/>
-    <w:lsdException w:name="List Table 3 Accent 5" w:uiPriority="48"/>
-    <w:lsdException w:name="List Table 4 Accent 5" w:uiPriority="49"/>
-    <w:lsdException w:name="List Table 5 Dark Accent 5" w:uiPriority="50"/>
-    <w:lsdException w:name="List Table 6 Colorful Accent 5" w:uiPriority="51"/>
-    <w:lsdException w:name="List Table 7 Colorful Accent 5" w:uiPriority="52"/>
-    <w:lsdException w:name="List Table 1 Light Accent 6" w:uiPriority="46"/>
-    <w:lsdException w:name="List Table 2 Accent 6" w:uiPriority="47"/>
-    <w:lsdException w:name="List Table 3 Accent 6" w:uiPriority="48"/>
-    <w:lsdException w:name="List Table 4 Accent 6" w:uiPriority="49"/>
-    <w:lsdException w:name="List Table 5 Dark Accent 6" w:uiPriority="50"/>
-    <w:lsdException w:name="List Table 6 Colorful Accent 6" w:uiPriority="51"/>
-    <w:lsdException w:name="List Table 7 Colorful Accent 6" w:uiPriority="52"/>
-  </w:latentStyles>
-  <w:style w:type="paragraph" w:default="1" w:styleId="Normal">
-    <w:name w:val="Normal"/>
-    <w:qFormat/>
-  </w:style>
-  <w:style w:type="character" w:default="1" w:styleId="Policepardfaut">
-    <w:name w:val="Default Paragraph Font"/>
-    <w:uiPriority w:val="1"/>
-    <w:semiHidden/>
-    <w:unhideWhenUsed/>
-  </w:style>
-  <w:style w:type="table" w:default="1" w:styleId="TableauNormal">
-    <w:name w:val="Normal Table"/>
-    <w:uiPriority w:val="99"/>
-    <w:semiHidden/>
-    <w:unhideWhenUsed/>
-    <w:tblPr>
-      <w:tblInd w:w="0" w:type="dxa"/>
-      <w:tblCellMar>
-        <w:top w:w="0" w:type="dxa"/>
-        <w:left w:w="108" w:type="dxa"/>
-        <w:bottom w:w="0" w:type="dxa"/>
-        <w:right w:w="108" w:type="dxa"/>
-      </w:tblCellMar>
-    </w:tblPr>
-  </w:style>
-  <w:style w:type="numbering" w:default="1" w:styleId="Aucuneliste">
-    <w:name w:val="No List"/>
-    <w:uiPriority w:val="99"/>
-    <w:semiHidden/>
-    <w:unhideWhenUsed/>
-  </w:style>
-</w:styles>
-</file>
-
-<file path=word/glossary/webSettings.xml><?xml version="1.0" encoding="utf-8"?>
-<w:webSettings xmlns:mc="http://schemas.openxmlformats.org/markup-compatibility/2006" xmlns:r="http://schemas.openxmlformats.org/officeDocument/2006/relationships" xmlns:w="http://schemas.openxmlformats.org/wordprocessingml/2006/main" xmlns:w14="http://schemas.microsoft.com/office/word/2010/wordml" xmlns:w15="http://schemas.microsoft.com/office/word/2012/wordml" xmlns:w16se="http://schemas.microsoft.com/office/word/2015/wordml/symex" mc:Ignorable="w14 w15 w16se"/>
 </file>
 
 <file path=word/theme/theme1.xml><?xml version="1.0" encoding="utf-8"?>

</xml_diff>

<commit_message>
#141 - Correction du nom ecollecte en e-collecte dans le template d'export du questionnaire
</commit_message>
<xml_diff>
--- a/templates/ecc/questionnaire.docx
+++ b/templates/ecc/questionnaire.docx
@@ -1,6 +1,6 @@
 
 <file path=word/document.xml><?xml version="1.0" encoding="utf-8"?>
-<w:document xmlns:wpc="http://schemas.microsoft.com/office/word/2010/wordprocessingCanvas" xmlns:cx="http://schemas.microsoft.com/office/drawing/2014/chartex" xmlns:cx1="http://schemas.microsoft.com/office/drawing/2015/9/8/chartex" xmlns:mc="http://schemas.openxmlformats.org/markup-compatibility/2006" xmlns:o="urn:schemas-microsoft-com:office:office" xmlns:r="http://schemas.openxmlformats.org/officeDocument/2006/relationships" xmlns:m="http://schemas.openxmlformats.org/officeDocument/2006/math" xmlns:v="urn:schemas-microsoft-com:vml" xmlns:wp14="http://schemas.microsoft.com/office/word/2010/wordprocessingDrawing" xmlns:wp="http://schemas.openxmlformats.org/drawingml/2006/wordprocessingDrawing" xmlns:w10="urn:schemas-microsoft-com:office:word" xmlns:w="http://schemas.openxmlformats.org/wordprocessingml/2006/main" xmlns:w14="http://schemas.microsoft.com/office/word/2010/wordml" xmlns:w15="http://schemas.microsoft.com/office/word/2012/wordml" xmlns:w16se="http://schemas.microsoft.com/office/word/2015/wordml/symex" xmlns:wpg="http://schemas.microsoft.com/office/word/2010/wordprocessingGroup" xmlns:wpi="http://schemas.microsoft.com/office/word/2010/wordprocessingInk" xmlns:wne="http://schemas.microsoft.com/office/word/2006/wordml" xmlns:wps="http://schemas.microsoft.com/office/word/2010/wordprocessingShape" mc:Ignorable="w14 w15 w16se wp14">
+<w:document xmlns:wpc="http://schemas.microsoft.com/office/word/2010/wordprocessingCanvas" xmlns:cx="http://schemas.microsoft.com/office/drawing/2014/chartex" xmlns:cx1="http://schemas.microsoft.com/office/drawing/2015/9/8/chartex" xmlns:cx2="http://schemas.microsoft.com/office/drawing/2015/10/21/chartex" xmlns:cx3="http://schemas.microsoft.com/office/drawing/2016/5/9/chartex" xmlns:cx4="http://schemas.microsoft.com/office/drawing/2016/5/10/chartex" xmlns:cx5="http://schemas.microsoft.com/office/drawing/2016/5/11/chartex" xmlns:cx6="http://schemas.microsoft.com/office/drawing/2016/5/12/chartex" xmlns:cx7="http://schemas.microsoft.com/office/drawing/2016/5/13/chartex" xmlns:cx8="http://schemas.microsoft.com/office/drawing/2016/5/14/chartex" xmlns:mc="http://schemas.openxmlformats.org/markup-compatibility/2006" xmlns:aink="http://schemas.microsoft.com/office/drawing/2016/ink" xmlns:am3d="http://schemas.microsoft.com/office/drawing/2017/model3d" xmlns:o="urn:schemas-microsoft-com:office:office" xmlns:r="http://schemas.openxmlformats.org/officeDocument/2006/relationships" xmlns:m="http://schemas.openxmlformats.org/officeDocument/2006/math" xmlns:v="urn:schemas-microsoft-com:vml" xmlns:wp14="http://schemas.microsoft.com/office/word/2010/wordprocessingDrawing" xmlns:wp="http://schemas.openxmlformats.org/drawingml/2006/wordprocessingDrawing" xmlns:w10="urn:schemas-microsoft-com:office:word" xmlns:w="http://schemas.openxmlformats.org/wordprocessingml/2006/main" xmlns:w14="http://schemas.microsoft.com/office/word/2010/wordml" xmlns:w15="http://schemas.microsoft.com/office/word/2012/wordml" xmlns:w16cex="http://schemas.microsoft.com/office/word/2018/wordml/cex" xmlns:w16cid="http://schemas.microsoft.com/office/word/2016/wordml/cid" xmlns:w16="http://schemas.microsoft.com/office/word/2018/wordml" xmlns:w16se="http://schemas.microsoft.com/office/word/2015/wordml/symex" xmlns:wpg="http://schemas.microsoft.com/office/word/2010/wordprocessingGroup" xmlns:wpi="http://schemas.microsoft.com/office/word/2010/wordprocessingInk" xmlns:wne="http://schemas.microsoft.com/office/word/2006/wordml" xmlns:wps="http://schemas.microsoft.com/office/word/2010/wordprocessingShape" mc:Ignorable="w14 w15 w16se w16cid w16 w16cex wp14">
   <w:body>
     <w:p>
       <w:pPr>
@@ -40,7 +40,29 @@
               <w:sz w:val="40"/>
               <w:szCs w:val="40"/>
             </w:rPr>
-            <w:t>{{ questionnaire.control.title }}</w:t>
+            <w:t xml:space="preserve">{{ </w:t>
+          </w:r>
+          <w:proofErr w:type="spellStart"/>
+          <w:r>
+            <w:rPr>
+              <w:rFonts w:ascii="Times New Roman" w:eastAsia="Times New Roman" w:hAnsi="Times New Roman" w:cs="Times New Roman"/>
+              <w:b/>
+              <w:color w:val="000000"/>
+              <w:sz w:val="40"/>
+              <w:szCs w:val="40"/>
+            </w:rPr>
+            <w:t>questionnaire.control.title</w:t>
+          </w:r>
+          <w:proofErr w:type="spellEnd"/>
+          <w:r>
+            <w:rPr>
+              <w:rFonts w:ascii="Times New Roman" w:eastAsia="Times New Roman" w:hAnsi="Times New Roman" w:cs="Times New Roman"/>
+              <w:b/>
+              <w:color w:val="000000"/>
+              <w:sz w:val="40"/>
+              <w:szCs w:val="40"/>
+            </w:rPr>
+            <w:t xml:space="preserve"> }}</w:t>
           </w:r>
         </w:sdtContent>
       </w:sdt>
@@ -78,7 +100,29 @@
           <w:sz w:val="40"/>
           <w:szCs w:val="40"/>
         </w:rPr>
-        <w:t>{{ questionnaire.control.depositing_organization }}</w:t>
+        <w:t xml:space="preserve">{{ </w:t>
+      </w:r>
+      <w:proofErr w:type="spellStart"/>
+      <w:r>
+        <w:rPr>
+          <w:rFonts w:ascii="Times New Roman" w:eastAsia="Times New Roman" w:hAnsi="Times New Roman" w:cs="Times New Roman"/>
+          <w:b/>
+          <w:color w:val="000000"/>
+          <w:sz w:val="40"/>
+          <w:szCs w:val="40"/>
+        </w:rPr>
+        <w:t>questionnaire.control.depositing_organization</w:t>
+      </w:r>
+      <w:proofErr w:type="spellEnd"/>
+      <w:r>
+        <w:rPr>
+          <w:rFonts w:ascii="Times New Roman" w:eastAsia="Times New Roman" w:hAnsi="Times New Roman" w:cs="Times New Roman"/>
+          <w:b/>
+          <w:color w:val="000000"/>
+          <w:sz w:val="40"/>
+          <w:szCs w:val="40"/>
+        </w:rPr>
+        <w:t xml:space="preserve"> }}</w:t>
       </w:r>
     </w:p>
     <w:p>
@@ -114,7 +158,29 @@
           <w:sz w:val="40"/>
           <w:szCs w:val="40"/>
         </w:rPr>
-        <w:t>{{ questionnaire.title_display }}</w:t>
+        <w:t xml:space="preserve">{{ </w:t>
+      </w:r>
+      <w:proofErr w:type="spellStart"/>
+      <w:r>
+        <w:rPr>
+          <w:rFonts w:ascii="Times New Roman" w:eastAsia="Times New Roman" w:hAnsi="Times New Roman" w:cs="Times New Roman"/>
+          <w:b/>
+          <w:color w:val="000000"/>
+          <w:sz w:val="40"/>
+          <w:szCs w:val="40"/>
+        </w:rPr>
+        <w:t>questionnaire.title_display</w:t>
+      </w:r>
+      <w:proofErr w:type="spellEnd"/>
+      <w:r>
+        <w:rPr>
+          <w:rFonts w:ascii="Times New Roman" w:eastAsia="Times New Roman" w:hAnsi="Times New Roman" w:cs="Times New Roman"/>
+          <w:b/>
+          <w:color w:val="000000"/>
+          <w:sz w:val="40"/>
+          <w:szCs w:val="40"/>
+        </w:rPr>
+        <w:t xml:space="preserve"> }}</w:t>
       </w:r>
     </w:p>
     <w:p>
@@ -139,7 +205,21 @@
         <w:rPr>
           <w:rFonts w:ascii="Arial" w:eastAsia="Arial" w:hAnsi="Arial" w:cs="Arial"/>
         </w:rPr>
-        <w:t>{% if questionnaire.sent_date %}</w:t>
+        <w:t xml:space="preserve">{% if </w:t>
+      </w:r>
+      <w:proofErr w:type="spellStart"/>
+      <w:r>
+        <w:rPr>
+          <w:rFonts w:ascii="Arial" w:eastAsia="Arial" w:hAnsi="Arial" w:cs="Arial"/>
+        </w:rPr>
+        <w:t>questionnaire.sent_date</w:t>
+      </w:r>
+      <w:proofErr w:type="spellEnd"/>
+      <w:r>
+        <w:rPr>
+          <w:rFonts w:ascii="Arial" w:eastAsia="Arial" w:hAnsi="Arial" w:cs="Arial"/>
+        </w:rPr>
+        <w:t xml:space="preserve"> %}</w:t>
       </w:r>
     </w:p>
     <w:p>
@@ -161,7 +241,25 @@
           <w:b/>
           <w:bCs/>
         </w:rPr>
-        <w:t>{{ questionnaire.sent_date_display }}.</w:t>
+        <w:t xml:space="preserve">{{ </w:t>
+      </w:r>
+      <w:proofErr w:type="spellStart"/>
+      <w:r>
+        <w:rPr>
+          <w:rFonts w:ascii="Arial" w:eastAsia="Arial" w:hAnsi="Arial" w:cs="Arial"/>
+          <w:b/>
+          <w:bCs/>
+        </w:rPr>
+        <w:t>questionnaire.sent_date_display</w:t>
+      </w:r>
+      <w:proofErr w:type="spellEnd"/>
+      <w:r>
+        <w:rPr>
+          <w:rFonts w:ascii="Arial" w:eastAsia="Arial" w:hAnsi="Arial" w:cs="Arial"/>
+          <w:b/>
+          <w:bCs/>
+        </w:rPr>
+        <w:t xml:space="preserve"> }}.</w:t>
       </w:r>
     </w:p>
     <w:p>
@@ -175,7 +273,21 @@
         <w:rPr>
           <w:rFonts w:ascii="Arial" w:eastAsia="Arial" w:hAnsi="Arial" w:cs="Arial"/>
         </w:rPr>
-        <w:t>{% endif %}</w:t>
+        <w:t xml:space="preserve">{% </w:t>
+      </w:r>
+      <w:proofErr w:type="spellStart"/>
+      <w:r>
+        <w:rPr>
+          <w:rFonts w:ascii="Arial" w:eastAsia="Arial" w:hAnsi="Arial" w:cs="Arial"/>
+        </w:rPr>
+        <w:t>endif</w:t>
+      </w:r>
+      <w:proofErr w:type="spellEnd"/>
+      <w:r>
+        <w:rPr>
+          <w:rFonts w:ascii="Arial" w:eastAsia="Arial" w:hAnsi="Arial" w:cs="Arial"/>
+        </w:rPr>
+        <w:t xml:space="preserve"> %}</w:t>
       </w:r>
     </w:p>
     <w:p>
@@ -189,7 +301,21 @@
         <w:rPr>
           <w:rFonts w:ascii="Arial" w:eastAsia="Arial" w:hAnsi="Arial" w:cs="Arial"/>
         </w:rPr>
-        <w:t>{% if questionnaire.end_date %}</w:t>
+        <w:t xml:space="preserve">{% if </w:t>
+      </w:r>
+      <w:proofErr w:type="spellStart"/>
+      <w:r>
+        <w:rPr>
+          <w:rFonts w:ascii="Arial" w:eastAsia="Arial" w:hAnsi="Arial" w:cs="Arial"/>
+        </w:rPr>
+        <w:t>questionnaire.end_date</w:t>
+      </w:r>
+      <w:proofErr w:type="spellEnd"/>
+      <w:r>
+        <w:rPr>
+          <w:rFonts w:ascii="Arial" w:eastAsia="Arial" w:hAnsi="Arial" w:cs="Arial"/>
+        </w:rPr>
+        <w:t xml:space="preserve"> %}</w:t>
       </w:r>
     </w:p>
     <w:p>
@@ -210,7 +336,23 @@
           <w:rFonts w:ascii="Arial" w:eastAsia="Arial" w:hAnsi="Arial" w:cs="Arial"/>
           <w:b/>
         </w:rPr>
-        <w:t>{{ questionnaire.end_date_display }}.</w:t>
+        <w:t xml:space="preserve">{{ </w:t>
+      </w:r>
+      <w:proofErr w:type="spellStart"/>
+      <w:r>
+        <w:rPr>
+          <w:rFonts w:ascii="Arial" w:eastAsia="Arial" w:hAnsi="Arial" w:cs="Arial"/>
+          <w:b/>
+        </w:rPr>
+        <w:t>questionnaire.end_date_display</w:t>
+      </w:r>
+      <w:proofErr w:type="spellEnd"/>
+      <w:r>
+        <w:rPr>
+          <w:rFonts w:ascii="Arial" w:eastAsia="Arial" w:hAnsi="Arial" w:cs="Arial"/>
+          <w:b/>
+        </w:rPr>
+        <w:t xml:space="preserve"> }}.</w:t>
       </w:r>
     </w:p>
     <w:p>
@@ -224,7 +366,21 @@
         <w:rPr>
           <w:rFonts w:ascii="Arial" w:eastAsia="Arial" w:hAnsi="Arial" w:cs="Arial"/>
         </w:rPr>
-        <w:t>{% endif %}</w:t>
+        <w:t xml:space="preserve">{% </w:t>
+      </w:r>
+      <w:proofErr w:type="spellStart"/>
+      <w:r>
+        <w:rPr>
+          <w:rFonts w:ascii="Arial" w:eastAsia="Arial" w:hAnsi="Arial" w:cs="Arial"/>
+        </w:rPr>
+        <w:t>endif</w:t>
+      </w:r>
+      <w:proofErr w:type="spellEnd"/>
+      <w:r>
+        <w:rPr>
+          <w:rFonts w:ascii="Arial" w:eastAsia="Arial" w:hAnsi="Arial" w:cs="Arial"/>
+        </w:rPr>
+        <w:t xml:space="preserve"> %}</w:t>
       </w:r>
     </w:p>
     <w:p>
@@ -253,7 +409,23 @@
           <w:rFonts w:ascii="Arial" w:eastAsia="Arial" w:hAnsi="Arial" w:cs="Arial"/>
           <w:i/>
         </w:rPr>
-        <w:t>{{r questionnaire.description_rich_text }}</w:t>
+        <w:t xml:space="preserve">{{r </w:t>
+      </w:r>
+      <w:proofErr w:type="spellStart"/>
+      <w:r>
+        <w:rPr>
+          <w:rFonts w:ascii="Arial" w:eastAsia="Arial" w:hAnsi="Arial" w:cs="Arial"/>
+          <w:i/>
+        </w:rPr>
+        <w:t>questionnaire.description_rich_text</w:t>
+      </w:r>
+      <w:proofErr w:type="spellEnd"/>
+      <w:r>
+        <w:rPr>
+          <w:rFonts w:ascii="Arial" w:eastAsia="Arial" w:hAnsi="Arial" w:cs="Arial"/>
+          <w:i/>
+        </w:rPr>
+        <w:t xml:space="preserve"> }}</w:t>
       </w:r>
     </w:p>
     <w:p>
@@ -278,13 +450,27 @@
           <w:rFonts w:ascii="Arial" w:eastAsia="Arial" w:hAnsi="Arial" w:cs="Arial"/>
           <w:i/>
         </w:rPr>
-        <w:t>t a été généré depuis le site ecollecte</w:t>
+        <w:t>t a été généré depuis le site e</w:t>
       </w:r>
       <w:r>
         <w:rPr>
           <w:rFonts w:ascii="Arial" w:eastAsia="Arial" w:hAnsi="Arial" w:cs="Arial"/>
           <w:i/>
         </w:rPr>
+        <w:t>-</w:t>
+      </w:r>
+      <w:r>
+        <w:rPr>
+          <w:rFonts w:ascii="Arial" w:eastAsia="Arial" w:hAnsi="Arial" w:cs="Arial"/>
+          <w:i/>
+        </w:rPr>
+        <w:t>collecte</w:t>
+      </w:r>
+      <w:r>
+        <w:rPr>
+          <w:rFonts w:ascii="Arial" w:eastAsia="Arial" w:hAnsi="Arial" w:cs="Arial"/>
+          <w:i/>
+        </w:rPr>
         <w:t> :</w:t>
       </w:r>
       <w:r>
@@ -294,20 +480,34 @@
         </w:rPr>
         <w:t xml:space="preserve"> </w:t>
       </w:r>
-      <w:bookmarkStart w:id="0" w:name="_GoBack"/>
-      <w:bookmarkEnd w:id="0"/>
       <w:r>
         <w:rPr>
           <w:rFonts w:ascii="Arial" w:eastAsia="Arial" w:hAnsi="Arial" w:cs="Arial"/>
           <w:i/>
         </w:rPr>
-        <w:t>{{ questionnaire.site_url }}</w:t>
-      </w:r>
+        <w:t xml:space="preserve">{{ </w:t>
+      </w:r>
+      <w:proofErr w:type="spellStart"/>
       <w:r>
         <w:rPr>
           <w:rFonts w:ascii="Arial" w:eastAsia="Arial" w:hAnsi="Arial" w:cs="Arial"/>
           <w:i/>
         </w:rPr>
+        <w:t>questionnaire.site_url</w:t>
+      </w:r>
+      <w:proofErr w:type="spellEnd"/>
+      <w:r>
+        <w:rPr>
+          <w:rFonts w:ascii="Arial" w:eastAsia="Arial" w:hAnsi="Arial" w:cs="Arial"/>
+          <w:i/>
+        </w:rPr>
+        <w:t xml:space="preserve"> }}</w:t>
+      </w:r>
+      <w:r>
+        <w:rPr>
+          <w:rFonts w:ascii="Arial" w:eastAsia="Arial" w:hAnsi="Arial" w:cs="Arial"/>
+          <w:i/>
+        </w:rPr>
         <w:t>.</w:t>
       </w:r>
     </w:p>
@@ -354,7 +554,39 @@
           <w:rFonts w:ascii="Arial" w:eastAsia="Arial" w:hAnsi="Arial" w:cs="Arial"/>
           <w:color w:val="000000"/>
         </w:rPr>
-        <w:t>{%p for theme in questionnaire.themes.all() %}</w:t>
+        <w:t xml:space="preserve">{%p for </w:t>
+      </w:r>
+      <w:proofErr w:type="spellStart"/>
+      <w:r>
+        <w:rPr>
+          <w:rFonts w:ascii="Arial" w:eastAsia="Arial" w:hAnsi="Arial" w:cs="Arial"/>
+          <w:color w:val="000000"/>
+        </w:rPr>
+        <w:t>theme</w:t>
+      </w:r>
+      <w:proofErr w:type="spellEnd"/>
+      <w:r>
+        <w:rPr>
+          <w:rFonts w:ascii="Arial" w:eastAsia="Arial" w:hAnsi="Arial" w:cs="Arial"/>
+          <w:color w:val="000000"/>
+        </w:rPr>
+        <w:t xml:space="preserve"> in </w:t>
+      </w:r>
+      <w:proofErr w:type="spellStart"/>
+      <w:r>
+        <w:rPr>
+          <w:rFonts w:ascii="Arial" w:eastAsia="Arial" w:hAnsi="Arial" w:cs="Arial"/>
+          <w:color w:val="000000"/>
+        </w:rPr>
+        <w:t>questionnaire.themes.all</w:t>
+      </w:r>
+      <w:proofErr w:type="spellEnd"/>
+      <w:r>
+        <w:rPr>
+          <w:rFonts w:ascii="Arial" w:eastAsia="Arial" w:hAnsi="Arial" w:cs="Arial"/>
+          <w:color w:val="000000"/>
+        </w:rPr>
+        <w:t>() %}</w:t>
       </w:r>
     </w:p>
     <w:p>
@@ -369,8 +601,9 @@
           <w:sz w:val="28"/>
           <w:szCs w:val="28"/>
         </w:rPr>
-        <w:t>{{ theme.numbering }}.</w:t>
-      </w:r>
+        <w:t xml:space="preserve">{{ </w:t>
+      </w:r>
+      <w:proofErr w:type="spellStart"/>
       <w:r>
         <w:rPr>
           <w:rFonts w:ascii="Times New Roman" w:eastAsia="Times New Roman" w:hAnsi="Times New Roman" w:cs="Times New Roman"/>
@@ -379,8 +612,40 @@
           <w:sz w:val="28"/>
           <w:szCs w:val="28"/>
         </w:rPr>
+        <w:t>theme.numbering</w:t>
+      </w:r>
+      <w:proofErr w:type="spellEnd"/>
+      <w:r>
+        <w:rPr>
+          <w:rFonts w:ascii="Times New Roman" w:eastAsia="Times New Roman" w:hAnsi="Times New Roman" w:cs="Times New Roman"/>
+          <w:b/>
+          <w:color w:val="000000"/>
+          <w:sz w:val="28"/>
+          <w:szCs w:val="28"/>
+        </w:rPr>
+        <w:t xml:space="preserve"> }}.</w:t>
+      </w:r>
+      <w:r>
+        <w:rPr>
+          <w:rFonts w:ascii="Times New Roman" w:eastAsia="Times New Roman" w:hAnsi="Times New Roman" w:cs="Times New Roman"/>
+          <w:b/>
+          <w:color w:val="000000"/>
+          <w:sz w:val="28"/>
+          <w:szCs w:val="28"/>
+        </w:rPr>
         <w:tab/>
-        <w:t>{{ theme</w:t>
+        <w:t xml:space="preserve">{{ </w:t>
+      </w:r>
+      <w:proofErr w:type="spellStart"/>
+      <w:r>
+        <w:rPr>
+          <w:rFonts w:ascii="Times New Roman" w:eastAsia="Times New Roman" w:hAnsi="Times New Roman" w:cs="Times New Roman"/>
+          <w:b/>
+          <w:color w:val="000000"/>
+          <w:sz w:val="28"/>
+          <w:szCs w:val="28"/>
+        </w:rPr>
+        <w:t>theme</w:t>
       </w:r>
       <w:r>
         <w:rPr>
@@ -391,6 +656,7 @@
         </w:rPr>
         <w:t>.title|upper</w:t>
       </w:r>
+      <w:proofErr w:type="spellEnd"/>
       <w:r>
         <w:rPr>
           <w:rFonts w:ascii="Times New Roman" w:eastAsia="Times New Roman" w:hAnsi="Times New Roman" w:cs="Times New Roman"/>
@@ -416,7 +682,23 @@
           <w:rFonts w:ascii="Arial" w:eastAsia="Arial" w:hAnsi="Arial" w:cs="Arial"/>
           <w:color w:val="000000"/>
         </w:rPr>
-        <w:t>{%p for question in theme.questions.all() %}</w:t>
+        <w:t xml:space="preserve">{%p for question in </w:t>
+      </w:r>
+      <w:proofErr w:type="spellStart"/>
+      <w:r>
+        <w:rPr>
+          <w:rFonts w:ascii="Arial" w:eastAsia="Arial" w:hAnsi="Arial" w:cs="Arial"/>
+          <w:color w:val="000000"/>
+        </w:rPr>
+        <w:t>theme.questions.all</w:t>
+      </w:r>
+      <w:proofErr w:type="spellEnd"/>
+      <w:r>
+        <w:rPr>
+          <w:rFonts w:ascii="Arial" w:eastAsia="Arial" w:hAnsi="Arial" w:cs="Arial"/>
+          <w:color w:val="000000"/>
+        </w:rPr>
+        <w:t>() %}</w:t>
       </w:r>
     </w:p>
     <w:p>
@@ -433,7 +715,55 @@
           <w:rFonts w:ascii="Arial" w:eastAsia="Arial" w:hAnsi="Arial" w:cs="Arial"/>
           <w:color w:val="000000"/>
         </w:rPr>
-        <w:t>{% with question_files=question.question_files.all() %}</w:t>
+        <w:t xml:space="preserve">{% </w:t>
+      </w:r>
+      <w:proofErr w:type="spellStart"/>
+      <w:r>
+        <w:rPr>
+          <w:rFonts w:ascii="Arial" w:eastAsia="Arial" w:hAnsi="Arial" w:cs="Arial"/>
+          <w:color w:val="000000"/>
+        </w:rPr>
+        <w:t>with</w:t>
+      </w:r>
+      <w:proofErr w:type="spellEnd"/>
+      <w:r>
+        <w:rPr>
+          <w:rFonts w:ascii="Arial" w:eastAsia="Arial" w:hAnsi="Arial" w:cs="Arial"/>
+          <w:color w:val="000000"/>
+        </w:rPr>
+        <w:t xml:space="preserve"> </w:t>
+      </w:r>
+      <w:proofErr w:type="spellStart"/>
+      <w:r>
+        <w:rPr>
+          <w:rFonts w:ascii="Arial" w:eastAsia="Arial" w:hAnsi="Arial" w:cs="Arial"/>
+          <w:color w:val="000000"/>
+        </w:rPr>
+        <w:t>question_files</w:t>
+      </w:r>
+      <w:proofErr w:type="spellEnd"/>
+      <w:r>
+        <w:rPr>
+          <w:rFonts w:ascii="Arial" w:eastAsia="Arial" w:hAnsi="Arial" w:cs="Arial"/>
+          <w:color w:val="000000"/>
+        </w:rPr>
+        <w:t>=</w:t>
+      </w:r>
+      <w:proofErr w:type="spellStart"/>
+      <w:r>
+        <w:rPr>
+          <w:rFonts w:ascii="Arial" w:eastAsia="Arial" w:hAnsi="Arial" w:cs="Arial"/>
+          <w:color w:val="000000"/>
+        </w:rPr>
+        <w:t>question.question_files.all</w:t>
+      </w:r>
+      <w:proofErr w:type="spellEnd"/>
+      <w:r>
+        <w:rPr>
+          <w:rFonts w:ascii="Arial" w:eastAsia="Arial" w:hAnsi="Arial" w:cs="Arial"/>
+          <w:color w:val="000000"/>
+        </w:rPr>
+        <w:t>() %}</w:t>
       </w:r>
     </w:p>
     <w:p>
@@ -444,15 +774,51 @@
           <w:u w:val="single"/>
         </w:rPr>
       </w:pPr>
-      <w:bookmarkStart w:id="1" w:name="_heading=h.gjdgxs"/>
-      <w:bookmarkEnd w:id="1"/>
+      <w:bookmarkStart w:id="0" w:name="_heading=h.gjdgxs"/>
+      <w:bookmarkEnd w:id="0"/>
       <w:r>
         <w:rPr>
           <w:rFonts w:ascii="Arial" w:eastAsia="Arial" w:hAnsi="Arial" w:cs="Arial"/>
           <w:color w:val="000000"/>
           <w:u w:val="single"/>
         </w:rPr>
-        <w:t>Question {{ theme.numbering }}.{{ question.numbering }}</w:t>
+        <w:t xml:space="preserve">Question {{ </w:t>
+      </w:r>
+      <w:proofErr w:type="spellStart"/>
+      <w:r>
+        <w:rPr>
+          <w:rFonts w:ascii="Arial" w:eastAsia="Arial" w:hAnsi="Arial" w:cs="Arial"/>
+          <w:color w:val="000000"/>
+          <w:u w:val="single"/>
+        </w:rPr>
+        <w:t>theme.numbering</w:t>
+      </w:r>
+      <w:proofErr w:type="spellEnd"/>
+      <w:r>
+        <w:rPr>
+          <w:rFonts w:ascii="Arial" w:eastAsia="Arial" w:hAnsi="Arial" w:cs="Arial"/>
+          <w:color w:val="000000"/>
+          <w:u w:val="single"/>
+        </w:rPr>
+        <w:t xml:space="preserve"> }}.{{ </w:t>
+      </w:r>
+      <w:proofErr w:type="spellStart"/>
+      <w:r>
+        <w:rPr>
+          <w:rFonts w:ascii="Arial" w:eastAsia="Arial" w:hAnsi="Arial" w:cs="Arial"/>
+          <w:color w:val="000000"/>
+          <w:u w:val="single"/>
+        </w:rPr>
+        <w:t>question.numbering</w:t>
+      </w:r>
+      <w:proofErr w:type="spellEnd"/>
+      <w:r>
+        <w:rPr>
+          <w:rFonts w:ascii="Arial" w:eastAsia="Arial" w:hAnsi="Arial" w:cs="Arial"/>
+          <w:color w:val="000000"/>
+          <w:u w:val="single"/>
+        </w:rPr>
+        <w:t xml:space="preserve"> }}</w:t>
       </w:r>
     </w:p>
     <w:p>
@@ -465,7 +831,55 @@
           <w:rFonts w:ascii="Arial" w:eastAsia="Arial" w:hAnsi="Arial" w:cs="Arial"/>
           <w:color w:val="000000"/>
         </w:rPr>
-        <w:t>{{r question.description_rich_text }} {% if question_files %} {% if question_files.count() == 1 %}</w:t>
+        <w:t xml:space="preserve">{{r </w:t>
+      </w:r>
+      <w:proofErr w:type="spellStart"/>
+      <w:r>
+        <w:rPr>
+          <w:rFonts w:ascii="Arial" w:eastAsia="Arial" w:hAnsi="Arial" w:cs="Arial"/>
+          <w:color w:val="000000"/>
+        </w:rPr>
+        <w:t>question.description_rich_text</w:t>
+      </w:r>
+      <w:proofErr w:type="spellEnd"/>
+      <w:r>
+        <w:rPr>
+          <w:rFonts w:ascii="Arial" w:eastAsia="Arial" w:hAnsi="Arial" w:cs="Arial"/>
+          <w:color w:val="000000"/>
+        </w:rPr>
+        <w:t xml:space="preserve"> }} {% if </w:t>
+      </w:r>
+      <w:proofErr w:type="spellStart"/>
+      <w:r>
+        <w:rPr>
+          <w:rFonts w:ascii="Arial" w:eastAsia="Arial" w:hAnsi="Arial" w:cs="Arial"/>
+          <w:color w:val="000000"/>
+        </w:rPr>
+        <w:t>question_files</w:t>
+      </w:r>
+      <w:proofErr w:type="spellEnd"/>
+      <w:r>
+        <w:rPr>
+          <w:rFonts w:ascii="Arial" w:eastAsia="Arial" w:hAnsi="Arial" w:cs="Arial"/>
+          <w:color w:val="000000"/>
+        </w:rPr>
+        <w:t xml:space="preserve"> %} {% if </w:t>
+      </w:r>
+      <w:proofErr w:type="spellStart"/>
+      <w:r>
+        <w:rPr>
+          <w:rFonts w:ascii="Arial" w:eastAsia="Arial" w:hAnsi="Arial" w:cs="Arial"/>
+          <w:color w:val="000000"/>
+        </w:rPr>
+        <w:t>question_files.count</w:t>
+      </w:r>
+      <w:proofErr w:type="spellEnd"/>
+      <w:r>
+        <w:rPr>
+          <w:rFonts w:ascii="Arial" w:eastAsia="Arial" w:hAnsi="Arial" w:cs="Arial"/>
+          <w:color w:val="000000"/>
+        </w:rPr>
+        <w:t>() == 1 %}</w:t>
       </w:r>
     </w:p>
     <w:p>
@@ -490,7 +904,23 @@
           <w:rFonts w:ascii="Arial" w:eastAsia="Arial" w:hAnsi="Arial" w:cs="Arial"/>
           <w:color w:val="000000"/>
         </w:rPr>
-        <w:t>{% else %}</w:t>
+        <w:t xml:space="preserve">{% </w:t>
+      </w:r>
+      <w:proofErr w:type="spellStart"/>
+      <w:r>
+        <w:rPr>
+          <w:rFonts w:ascii="Arial" w:eastAsia="Arial" w:hAnsi="Arial" w:cs="Arial"/>
+          <w:color w:val="000000"/>
+        </w:rPr>
+        <w:t>else</w:t>
+      </w:r>
+      <w:proofErr w:type="spellEnd"/>
+      <w:r>
+        <w:rPr>
+          <w:rFonts w:ascii="Arial" w:eastAsia="Arial" w:hAnsi="Arial" w:cs="Arial"/>
+          <w:color w:val="000000"/>
+        </w:rPr>
+        <w:t xml:space="preserve"> %}</w:t>
       </w:r>
     </w:p>
     <w:p>
@@ -515,7 +945,23 @@
           <w:rFonts w:ascii="Arial" w:eastAsia="Arial" w:hAnsi="Arial" w:cs="Arial"/>
           <w:color w:val="000000"/>
         </w:rPr>
-        <w:t>{% endif %}</w:t>
+        <w:t xml:space="preserve">{% </w:t>
+      </w:r>
+      <w:proofErr w:type="spellStart"/>
+      <w:r>
+        <w:rPr>
+          <w:rFonts w:ascii="Arial" w:eastAsia="Arial" w:hAnsi="Arial" w:cs="Arial"/>
+          <w:color w:val="000000"/>
+        </w:rPr>
+        <w:t>endif</w:t>
+      </w:r>
+      <w:proofErr w:type="spellEnd"/>
+      <w:r>
+        <w:rPr>
+          <w:rFonts w:ascii="Arial" w:eastAsia="Arial" w:hAnsi="Arial" w:cs="Arial"/>
+          <w:color w:val="000000"/>
+        </w:rPr>
+        <w:t xml:space="preserve"> %}</w:t>
       </w:r>
     </w:p>
     <w:p>
@@ -532,7 +978,23 @@
           <w:rFonts w:ascii="Arial" w:eastAsia="Arial" w:hAnsi="Arial" w:cs="Arial"/>
           <w:color w:val="000000"/>
         </w:rPr>
-        <w:t>{%p for file in question_files %}</w:t>
+        <w:t xml:space="preserve">{%p for file in </w:t>
+      </w:r>
+      <w:proofErr w:type="spellStart"/>
+      <w:r>
+        <w:rPr>
+          <w:rFonts w:ascii="Arial" w:eastAsia="Arial" w:hAnsi="Arial" w:cs="Arial"/>
+          <w:color w:val="000000"/>
+        </w:rPr>
+        <w:t>question_files</w:t>
+      </w:r>
+      <w:proofErr w:type="spellEnd"/>
+      <w:r>
+        <w:rPr>
+          <w:rFonts w:ascii="Arial" w:eastAsia="Arial" w:hAnsi="Arial" w:cs="Arial"/>
+          <w:color w:val="000000"/>
+        </w:rPr>
+        <w:t xml:space="preserve"> %}</w:t>
       </w:r>
     </w:p>
     <w:p>
@@ -550,7 +1012,25 @@
           <w:i/>
           <w:color w:val="000000"/>
         </w:rPr>
-        <w:t>- {{ file.basename }}</w:t>
+        <w:t xml:space="preserve">- {{ </w:t>
+      </w:r>
+      <w:proofErr w:type="spellStart"/>
+      <w:r>
+        <w:rPr>
+          <w:rFonts w:ascii="Arial" w:eastAsia="Arial" w:hAnsi="Arial" w:cs="Arial"/>
+          <w:i/>
+          <w:color w:val="000000"/>
+        </w:rPr>
+        <w:t>file.basename</w:t>
+      </w:r>
+      <w:proofErr w:type="spellEnd"/>
+      <w:r>
+        <w:rPr>
+          <w:rFonts w:ascii="Arial" w:eastAsia="Arial" w:hAnsi="Arial" w:cs="Arial"/>
+          <w:i/>
+          <w:color w:val="000000"/>
+        </w:rPr>
+        <w:t xml:space="preserve"> }}</w:t>
       </w:r>
     </w:p>
     <w:p>
@@ -567,7 +1047,23 @@
           <w:rFonts w:ascii="Arial" w:eastAsia="Arial" w:hAnsi="Arial" w:cs="Arial"/>
           <w:color w:val="000000"/>
         </w:rPr>
-        <w:t>{%p endfor %}</w:t>
+        <w:t xml:space="preserve">{%p </w:t>
+      </w:r>
+      <w:proofErr w:type="spellStart"/>
+      <w:r>
+        <w:rPr>
+          <w:rFonts w:ascii="Arial" w:eastAsia="Arial" w:hAnsi="Arial" w:cs="Arial"/>
+          <w:color w:val="000000"/>
+        </w:rPr>
+        <w:t>endfor</w:t>
+      </w:r>
+      <w:proofErr w:type="spellEnd"/>
+      <w:r>
+        <w:rPr>
+          <w:rFonts w:ascii="Arial" w:eastAsia="Arial" w:hAnsi="Arial" w:cs="Arial"/>
+          <w:color w:val="000000"/>
+        </w:rPr>
+        <w:t xml:space="preserve"> %}</w:t>
       </w:r>
     </w:p>
     <w:p>
@@ -584,7 +1080,23 @@
           <w:rFonts w:ascii="Arial" w:eastAsia="Arial" w:hAnsi="Arial" w:cs="Arial"/>
           <w:color w:val="000000"/>
         </w:rPr>
-        <w:t>{% endif %}</w:t>
+        <w:t xml:space="preserve">{% </w:t>
+      </w:r>
+      <w:proofErr w:type="spellStart"/>
+      <w:r>
+        <w:rPr>
+          <w:rFonts w:ascii="Arial" w:eastAsia="Arial" w:hAnsi="Arial" w:cs="Arial"/>
+          <w:color w:val="000000"/>
+        </w:rPr>
+        <w:t>endif</w:t>
+      </w:r>
+      <w:proofErr w:type="spellEnd"/>
+      <w:r>
+        <w:rPr>
+          <w:rFonts w:ascii="Arial" w:eastAsia="Arial" w:hAnsi="Arial" w:cs="Arial"/>
+          <w:color w:val="000000"/>
+        </w:rPr>
+        <w:t xml:space="preserve"> %}</w:t>
       </w:r>
     </w:p>
     <w:p>
@@ -601,7 +1113,23 @@
           <w:rFonts w:ascii="Arial" w:eastAsia="Arial" w:hAnsi="Arial" w:cs="Arial"/>
           <w:color w:val="000000"/>
         </w:rPr>
-        <w:t>{% endwith %}</w:t>
+        <w:t xml:space="preserve">{% </w:t>
+      </w:r>
+      <w:proofErr w:type="spellStart"/>
+      <w:r>
+        <w:rPr>
+          <w:rFonts w:ascii="Arial" w:eastAsia="Arial" w:hAnsi="Arial" w:cs="Arial"/>
+          <w:color w:val="000000"/>
+        </w:rPr>
+        <w:t>endwith</w:t>
+      </w:r>
+      <w:proofErr w:type="spellEnd"/>
+      <w:r>
+        <w:rPr>
+          <w:rFonts w:ascii="Arial" w:eastAsia="Arial" w:hAnsi="Arial" w:cs="Arial"/>
+          <w:color w:val="000000"/>
+        </w:rPr>
+        <w:t xml:space="preserve"> %}</w:t>
       </w:r>
     </w:p>
     <w:p>
@@ -618,7 +1146,23 @@
           <w:rFonts w:ascii="Arial" w:eastAsia="Arial" w:hAnsi="Arial" w:cs="Arial"/>
           <w:color w:val="000000"/>
         </w:rPr>
-        <w:t>{%p endfor %}</w:t>
+        <w:t xml:space="preserve">{%p </w:t>
+      </w:r>
+      <w:proofErr w:type="spellStart"/>
+      <w:r>
+        <w:rPr>
+          <w:rFonts w:ascii="Arial" w:eastAsia="Arial" w:hAnsi="Arial" w:cs="Arial"/>
+          <w:color w:val="000000"/>
+        </w:rPr>
+        <w:t>endfor</w:t>
+      </w:r>
+      <w:proofErr w:type="spellEnd"/>
+      <w:r>
+        <w:rPr>
+          <w:rFonts w:ascii="Arial" w:eastAsia="Arial" w:hAnsi="Arial" w:cs="Arial"/>
+          <w:color w:val="000000"/>
+        </w:rPr>
+        <w:t xml:space="preserve"> %}</w:t>
       </w:r>
     </w:p>
     <w:p>
@@ -630,14 +1174,30 @@
           <w:color w:val="000000"/>
         </w:rPr>
       </w:pPr>
-      <w:bookmarkStart w:id="2" w:name="_heading=h.30j0zll"/>
-      <w:bookmarkEnd w:id="2"/>
-      <w:r>
-        <w:rPr>
-          <w:rFonts w:ascii="Arial" w:eastAsia="Arial" w:hAnsi="Arial" w:cs="Arial"/>
-          <w:color w:val="000000"/>
-        </w:rPr>
-        <w:t>{%p endfor %}</w:t>
+      <w:bookmarkStart w:id="1" w:name="_heading=h.30j0zll"/>
+      <w:bookmarkEnd w:id="1"/>
+      <w:r>
+        <w:rPr>
+          <w:rFonts w:ascii="Arial" w:eastAsia="Arial" w:hAnsi="Arial" w:cs="Arial"/>
+          <w:color w:val="000000"/>
+        </w:rPr>
+        <w:t xml:space="preserve">{%p </w:t>
+      </w:r>
+      <w:proofErr w:type="spellStart"/>
+      <w:r>
+        <w:rPr>
+          <w:rFonts w:ascii="Arial" w:eastAsia="Arial" w:hAnsi="Arial" w:cs="Arial"/>
+          <w:color w:val="000000"/>
+        </w:rPr>
+        <w:t>endfor</w:t>
+      </w:r>
+      <w:proofErr w:type="spellEnd"/>
+      <w:r>
+        <w:rPr>
+          <w:rFonts w:ascii="Arial" w:eastAsia="Arial" w:hAnsi="Arial" w:cs="Arial"/>
+          <w:color w:val="000000"/>
+        </w:rPr>
+        <w:t xml:space="preserve"> %}</w:t>
       </w:r>
     </w:p>
     <w:sectPr>
@@ -654,7 +1214,7 @@
 </file>
 
 <file path=word/endnotes.xml><?xml version="1.0" encoding="utf-8"?>
-<w:endnotes xmlns:wpc="http://schemas.microsoft.com/office/word/2010/wordprocessingCanvas" xmlns:cx="http://schemas.microsoft.com/office/drawing/2014/chartex" xmlns:cx1="http://schemas.microsoft.com/office/drawing/2015/9/8/chartex" xmlns:mc="http://schemas.openxmlformats.org/markup-compatibility/2006" xmlns:o="urn:schemas-microsoft-com:office:office" xmlns:r="http://schemas.openxmlformats.org/officeDocument/2006/relationships" xmlns:m="http://schemas.openxmlformats.org/officeDocument/2006/math" xmlns:v="urn:schemas-microsoft-com:vml" xmlns:wp14="http://schemas.microsoft.com/office/word/2010/wordprocessingDrawing" xmlns:wp="http://schemas.openxmlformats.org/drawingml/2006/wordprocessingDrawing" xmlns:w10="urn:schemas-microsoft-com:office:word" xmlns:w="http://schemas.openxmlformats.org/wordprocessingml/2006/main" xmlns:w14="http://schemas.microsoft.com/office/word/2010/wordml" xmlns:w15="http://schemas.microsoft.com/office/word/2012/wordml" xmlns:w16se="http://schemas.microsoft.com/office/word/2015/wordml/symex" xmlns:wpg="http://schemas.microsoft.com/office/word/2010/wordprocessingGroup" xmlns:wpi="http://schemas.microsoft.com/office/word/2010/wordprocessingInk" xmlns:wne="http://schemas.microsoft.com/office/word/2006/wordml" xmlns:wps="http://schemas.microsoft.com/office/word/2010/wordprocessingShape" mc:Ignorable="w14 w15 w16se wp14">
+<w:endnotes xmlns:wpc="http://schemas.microsoft.com/office/word/2010/wordprocessingCanvas" xmlns:cx="http://schemas.microsoft.com/office/drawing/2014/chartex" xmlns:cx1="http://schemas.microsoft.com/office/drawing/2015/9/8/chartex" xmlns:cx2="http://schemas.microsoft.com/office/drawing/2015/10/21/chartex" xmlns:cx3="http://schemas.microsoft.com/office/drawing/2016/5/9/chartex" xmlns:cx4="http://schemas.microsoft.com/office/drawing/2016/5/10/chartex" xmlns:cx5="http://schemas.microsoft.com/office/drawing/2016/5/11/chartex" xmlns:cx6="http://schemas.microsoft.com/office/drawing/2016/5/12/chartex" xmlns:cx7="http://schemas.microsoft.com/office/drawing/2016/5/13/chartex" xmlns:cx8="http://schemas.microsoft.com/office/drawing/2016/5/14/chartex" xmlns:mc="http://schemas.openxmlformats.org/markup-compatibility/2006" xmlns:aink="http://schemas.microsoft.com/office/drawing/2016/ink" xmlns:am3d="http://schemas.microsoft.com/office/drawing/2017/model3d" xmlns:o="urn:schemas-microsoft-com:office:office" xmlns:r="http://schemas.openxmlformats.org/officeDocument/2006/relationships" xmlns:m="http://schemas.openxmlformats.org/officeDocument/2006/math" xmlns:v="urn:schemas-microsoft-com:vml" xmlns:wp14="http://schemas.microsoft.com/office/word/2010/wordprocessingDrawing" xmlns:wp="http://schemas.openxmlformats.org/drawingml/2006/wordprocessingDrawing" xmlns:w10="urn:schemas-microsoft-com:office:word" xmlns:w="http://schemas.openxmlformats.org/wordprocessingml/2006/main" xmlns:w14="http://schemas.microsoft.com/office/word/2010/wordml" xmlns:w15="http://schemas.microsoft.com/office/word/2012/wordml" xmlns:w16cex="http://schemas.microsoft.com/office/word/2018/wordml/cex" xmlns:w16cid="http://schemas.microsoft.com/office/word/2016/wordml/cid" xmlns:w16="http://schemas.microsoft.com/office/word/2018/wordml" xmlns:w16se="http://schemas.microsoft.com/office/word/2015/wordml/symex" xmlns:wpg="http://schemas.microsoft.com/office/word/2010/wordprocessingGroup" xmlns:wpi="http://schemas.microsoft.com/office/word/2010/wordprocessingInk" xmlns:wne="http://schemas.microsoft.com/office/word/2006/wordml" xmlns:wps="http://schemas.microsoft.com/office/word/2010/wordprocessingShape" mc:Ignorable="w14 w15 w16se w16cid w16 w16cex wp14">
   <w:endnote w:type="separator" w:id="-1">
     <w:p>
       <w:pPr>
@@ -679,7 +1239,7 @@
 </file>
 
 <file path=word/footer1.xml><?xml version="1.0" encoding="utf-8"?>
-<w:ftr xmlns:wpc="http://schemas.microsoft.com/office/word/2010/wordprocessingCanvas" xmlns:cx="http://schemas.microsoft.com/office/drawing/2014/chartex" xmlns:cx1="http://schemas.microsoft.com/office/drawing/2015/9/8/chartex" xmlns:mc="http://schemas.openxmlformats.org/markup-compatibility/2006" xmlns:o="urn:schemas-microsoft-com:office:office" xmlns:r="http://schemas.openxmlformats.org/officeDocument/2006/relationships" xmlns:m="http://schemas.openxmlformats.org/officeDocument/2006/math" xmlns:v="urn:schemas-microsoft-com:vml" xmlns:wp14="http://schemas.microsoft.com/office/word/2010/wordprocessingDrawing" xmlns:wp="http://schemas.openxmlformats.org/drawingml/2006/wordprocessingDrawing" xmlns:w10="urn:schemas-microsoft-com:office:word" xmlns:w="http://schemas.openxmlformats.org/wordprocessingml/2006/main" xmlns:w14="http://schemas.microsoft.com/office/word/2010/wordml" xmlns:w15="http://schemas.microsoft.com/office/word/2012/wordml" xmlns:w16se="http://schemas.microsoft.com/office/word/2015/wordml/symex" xmlns:wpg="http://schemas.microsoft.com/office/word/2010/wordprocessingGroup" xmlns:wpi="http://schemas.microsoft.com/office/word/2010/wordprocessingInk" xmlns:wne="http://schemas.microsoft.com/office/word/2006/wordml" xmlns:wps="http://schemas.microsoft.com/office/word/2010/wordprocessingShape" mc:Ignorable="w14 w15 w16se wp14">
+<w:ftr xmlns:wpc="http://schemas.microsoft.com/office/word/2010/wordprocessingCanvas" xmlns:cx="http://schemas.microsoft.com/office/drawing/2014/chartex" xmlns:cx1="http://schemas.microsoft.com/office/drawing/2015/9/8/chartex" xmlns:cx2="http://schemas.microsoft.com/office/drawing/2015/10/21/chartex" xmlns:cx3="http://schemas.microsoft.com/office/drawing/2016/5/9/chartex" xmlns:cx4="http://schemas.microsoft.com/office/drawing/2016/5/10/chartex" xmlns:cx5="http://schemas.microsoft.com/office/drawing/2016/5/11/chartex" xmlns:cx6="http://schemas.microsoft.com/office/drawing/2016/5/12/chartex" xmlns:cx7="http://schemas.microsoft.com/office/drawing/2016/5/13/chartex" xmlns:cx8="http://schemas.microsoft.com/office/drawing/2016/5/14/chartex" xmlns:mc="http://schemas.openxmlformats.org/markup-compatibility/2006" xmlns:aink="http://schemas.microsoft.com/office/drawing/2016/ink" xmlns:am3d="http://schemas.microsoft.com/office/drawing/2017/model3d" xmlns:o="urn:schemas-microsoft-com:office:office" xmlns:r="http://schemas.openxmlformats.org/officeDocument/2006/relationships" xmlns:m="http://schemas.openxmlformats.org/officeDocument/2006/math" xmlns:v="urn:schemas-microsoft-com:vml" xmlns:wp14="http://schemas.microsoft.com/office/word/2010/wordprocessingDrawing" xmlns:wp="http://schemas.openxmlformats.org/drawingml/2006/wordprocessingDrawing" xmlns:w10="urn:schemas-microsoft-com:office:word" xmlns:w="http://schemas.openxmlformats.org/wordprocessingml/2006/main" xmlns:w14="http://schemas.microsoft.com/office/word/2010/wordml" xmlns:w15="http://schemas.microsoft.com/office/word/2012/wordml" xmlns:w16cex="http://schemas.microsoft.com/office/word/2018/wordml/cex" xmlns:w16cid="http://schemas.microsoft.com/office/word/2016/wordml/cid" xmlns:w16="http://schemas.microsoft.com/office/word/2018/wordml" xmlns:w16se="http://schemas.microsoft.com/office/word/2015/wordml/symex" xmlns:wpg="http://schemas.microsoft.com/office/word/2010/wordprocessingGroup" xmlns:wpi="http://schemas.microsoft.com/office/word/2010/wordprocessingInk" xmlns:wne="http://schemas.microsoft.com/office/word/2006/wordml" xmlns:wps="http://schemas.microsoft.com/office/word/2010/wordprocessingShape" mc:Ignorable="w14 w15 w16se w16cid w16 w16cex wp14">
   <w:p>
     <w:pPr>
       <w:tabs>
@@ -799,7 +1359,7 @@
 </file>
 
 <file path=word/footnotes.xml><?xml version="1.0" encoding="utf-8"?>
-<w:footnotes xmlns:wpc="http://schemas.microsoft.com/office/word/2010/wordprocessingCanvas" xmlns:cx="http://schemas.microsoft.com/office/drawing/2014/chartex" xmlns:cx1="http://schemas.microsoft.com/office/drawing/2015/9/8/chartex" xmlns:mc="http://schemas.openxmlformats.org/markup-compatibility/2006" xmlns:o="urn:schemas-microsoft-com:office:office" xmlns:r="http://schemas.openxmlformats.org/officeDocument/2006/relationships" xmlns:m="http://schemas.openxmlformats.org/officeDocument/2006/math" xmlns:v="urn:schemas-microsoft-com:vml" xmlns:wp14="http://schemas.microsoft.com/office/word/2010/wordprocessingDrawing" xmlns:wp="http://schemas.openxmlformats.org/drawingml/2006/wordprocessingDrawing" xmlns:w10="urn:schemas-microsoft-com:office:word" xmlns:w="http://schemas.openxmlformats.org/wordprocessingml/2006/main" xmlns:w14="http://schemas.microsoft.com/office/word/2010/wordml" xmlns:w15="http://schemas.microsoft.com/office/word/2012/wordml" xmlns:w16se="http://schemas.microsoft.com/office/word/2015/wordml/symex" xmlns:wpg="http://schemas.microsoft.com/office/word/2010/wordprocessingGroup" xmlns:wpi="http://schemas.microsoft.com/office/word/2010/wordprocessingInk" xmlns:wne="http://schemas.microsoft.com/office/word/2006/wordml" xmlns:wps="http://schemas.microsoft.com/office/word/2010/wordprocessingShape" mc:Ignorable="w14 w15 w16se wp14">
+<w:footnotes xmlns:wpc="http://schemas.microsoft.com/office/word/2010/wordprocessingCanvas" xmlns:cx="http://schemas.microsoft.com/office/drawing/2014/chartex" xmlns:cx1="http://schemas.microsoft.com/office/drawing/2015/9/8/chartex" xmlns:cx2="http://schemas.microsoft.com/office/drawing/2015/10/21/chartex" xmlns:cx3="http://schemas.microsoft.com/office/drawing/2016/5/9/chartex" xmlns:cx4="http://schemas.microsoft.com/office/drawing/2016/5/10/chartex" xmlns:cx5="http://schemas.microsoft.com/office/drawing/2016/5/11/chartex" xmlns:cx6="http://schemas.microsoft.com/office/drawing/2016/5/12/chartex" xmlns:cx7="http://schemas.microsoft.com/office/drawing/2016/5/13/chartex" xmlns:cx8="http://schemas.microsoft.com/office/drawing/2016/5/14/chartex" xmlns:mc="http://schemas.openxmlformats.org/markup-compatibility/2006" xmlns:aink="http://schemas.microsoft.com/office/drawing/2016/ink" xmlns:am3d="http://schemas.microsoft.com/office/drawing/2017/model3d" xmlns:o="urn:schemas-microsoft-com:office:office" xmlns:r="http://schemas.openxmlformats.org/officeDocument/2006/relationships" xmlns:m="http://schemas.openxmlformats.org/officeDocument/2006/math" xmlns:v="urn:schemas-microsoft-com:vml" xmlns:wp14="http://schemas.microsoft.com/office/word/2010/wordprocessingDrawing" xmlns:wp="http://schemas.openxmlformats.org/drawingml/2006/wordprocessingDrawing" xmlns:w10="urn:schemas-microsoft-com:office:word" xmlns:w="http://schemas.openxmlformats.org/wordprocessingml/2006/main" xmlns:w14="http://schemas.microsoft.com/office/word/2010/wordml" xmlns:w15="http://schemas.microsoft.com/office/word/2012/wordml" xmlns:w16cex="http://schemas.microsoft.com/office/word/2018/wordml/cex" xmlns:w16cid="http://schemas.microsoft.com/office/word/2016/wordml/cid" xmlns:w16="http://schemas.microsoft.com/office/word/2018/wordml" xmlns:w16se="http://schemas.microsoft.com/office/word/2015/wordml/symex" xmlns:wpg="http://schemas.microsoft.com/office/word/2010/wordprocessingGroup" xmlns:wpi="http://schemas.microsoft.com/office/word/2010/wordprocessingInk" xmlns:wne="http://schemas.microsoft.com/office/word/2006/wordml" xmlns:wps="http://schemas.microsoft.com/office/word/2010/wordprocessingShape" mc:Ignorable="w14 w15 w16se w16cid w16 w16cex wp14">
   <w:footnote w:type="separator" w:id="-1">
     <w:p>
       <w:pPr>
@@ -824,7 +1384,7 @@
 </file>
 
 <file path=word/styles.xml><?xml version="1.0" encoding="utf-8"?>
-<w:styles xmlns:mc="http://schemas.openxmlformats.org/markup-compatibility/2006" xmlns:r="http://schemas.openxmlformats.org/officeDocument/2006/relationships" xmlns:w="http://schemas.openxmlformats.org/wordprocessingml/2006/main" xmlns:w14="http://schemas.microsoft.com/office/word/2010/wordml" xmlns:w15="http://schemas.microsoft.com/office/word/2012/wordml" xmlns:w16se="http://schemas.microsoft.com/office/word/2015/wordml/symex" mc:Ignorable="w14 w15 w16se">
+<w:styles xmlns:mc="http://schemas.openxmlformats.org/markup-compatibility/2006" xmlns:r="http://schemas.openxmlformats.org/officeDocument/2006/relationships" xmlns:w="http://schemas.openxmlformats.org/wordprocessingml/2006/main" xmlns:w14="http://schemas.microsoft.com/office/word/2010/wordml" xmlns:w15="http://schemas.microsoft.com/office/word/2012/wordml" xmlns:w16cex="http://schemas.microsoft.com/office/word/2018/wordml/cex" xmlns:w16cid="http://schemas.microsoft.com/office/word/2016/wordml/cid" xmlns:w16="http://schemas.microsoft.com/office/word/2018/wordml" xmlns:w16se="http://schemas.microsoft.com/office/word/2015/wordml/symex" mc:Ignorable="w14 w15 w16se w16cid w16 w16cex">
   <w:docDefaults>
     <w:rPrDefault>
       <w:rPr>
@@ -835,7 +1395,7 @@
     </w:rPrDefault>
     <w:pPrDefault/>
   </w:docDefaults>
-  <w:latentStyles w:defLockedState="0" w:defUIPriority="99" w:defSemiHidden="0" w:defUnhideWhenUsed="0" w:defQFormat="0" w:count="371">
+  <w:latentStyles w:defLockedState="0" w:defUIPriority="99" w:defSemiHidden="0" w:defUnhideWhenUsed="0" w:defQFormat="0" w:count="376">
     <w:lsdException w:name="Normal" w:uiPriority="0" w:qFormat="1"/>
     <w:lsdException w:name="heading 1" w:uiPriority="9" w:qFormat="1"/>
     <w:lsdException w:name="heading 2" w:semiHidden="1" w:uiPriority="9" w:unhideWhenUsed="1" w:qFormat="1"/>
@@ -941,7 +1501,6 @@
     <w:lsdException w:name="HTML Sample" w:semiHidden="1" w:unhideWhenUsed="1"/>
     <w:lsdException w:name="HTML Typewriter" w:semiHidden="1" w:unhideWhenUsed="1"/>
     <w:lsdException w:name="HTML Variable" w:semiHidden="1" w:unhideWhenUsed="1"/>
-    <w:lsdException w:name="Normal Table" w:semiHidden="1" w:unhideWhenUsed="1"/>
     <w:lsdException w:name="annotation subject" w:semiHidden="1" w:unhideWhenUsed="1"/>
     <w:lsdException w:name="No List" w:semiHidden="1" w:unhideWhenUsed="1"/>
     <w:lsdException w:name="Outline List 1" w:semiHidden="1" w:unhideWhenUsed="1"/>
@@ -984,11 +1543,8 @@
     <w:lsdException w:name="Table Contemporary" w:semiHidden="1" w:unhideWhenUsed="1"/>
     <w:lsdException w:name="Table Elegant" w:semiHidden="1" w:unhideWhenUsed="1"/>
     <w:lsdException w:name="Table Professional" w:semiHidden="1" w:unhideWhenUsed="1"/>
-    <w:lsdException w:name="Table Subtle 1" w:semiHidden="1" w:unhideWhenUsed="1"/>
     <w:lsdException w:name="Table Subtle 2" w:semiHidden="1" w:unhideWhenUsed="1"/>
     <w:lsdException w:name="Table Web 1" w:semiHidden="1" w:unhideWhenUsed="1"/>
-    <w:lsdException w:name="Table Web 2" w:semiHidden="1" w:unhideWhenUsed="1"/>
-    <w:lsdException w:name="Table Web 3" w:semiHidden="1" w:unhideWhenUsed="1"/>
     <w:lsdException w:name="Balloon Text" w:semiHidden="1" w:unhideWhenUsed="1"/>
     <w:lsdException w:name="Table Grid" w:uiPriority="59"/>
     <w:lsdException w:name="Table Theme" w:semiHidden="1" w:unhideWhenUsed="1"/>
@@ -1207,6 +1763,11 @@
     <w:lsdException w:name="List Table 5 Dark Accent 6" w:uiPriority="50"/>
     <w:lsdException w:name="List Table 6 Colorful Accent 6" w:uiPriority="51"/>
     <w:lsdException w:name="List Table 7 Colorful Accent 6" w:uiPriority="52"/>
+    <w:lsdException w:name="Mention" w:semiHidden="1" w:unhideWhenUsed="1"/>
+    <w:lsdException w:name="Smart Hyperlink" w:semiHidden="1" w:unhideWhenUsed="1"/>
+    <w:lsdException w:name="Hashtag" w:semiHidden="1" w:unhideWhenUsed="1"/>
+    <w:lsdException w:name="Unresolved Mention" w:semiHidden="1" w:unhideWhenUsed="1"/>
+    <w:lsdException w:name="Smart Link" w:semiHidden="1" w:unhideWhenUsed="1"/>
   </w:latentStyles>
   <w:style w:type="paragraph" w:default="1" w:styleId="Normal">
     <w:name w:val="Normal"/>

</xml_diff>

<commit_message>
fix: #186 Mise à jour vers collecte-pro pour l'export Word du questionnaire
</commit_message>
<xml_diff>
--- a/templates/ecc/questionnaire.docx
+++ b/templates/ecc/questionnaire.docx
@@ -1,6 +1,6 @@
 
 <file path=word/document.xml><?xml version="1.0" encoding="utf-8"?>
-<w:document xmlns:wpc="http://schemas.microsoft.com/office/word/2010/wordprocessingCanvas" xmlns:cx="http://schemas.microsoft.com/office/drawing/2014/chartex" xmlns:cx1="http://schemas.microsoft.com/office/drawing/2015/9/8/chartex" xmlns:cx2="http://schemas.microsoft.com/office/drawing/2015/10/21/chartex" xmlns:cx3="http://schemas.microsoft.com/office/drawing/2016/5/9/chartex" xmlns:cx4="http://schemas.microsoft.com/office/drawing/2016/5/10/chartex" xmlns:cx5="http://schemas.microsoft.com/office/drawing/2016/5/11/chartex" xmlns:cx6="http://schemas.microsoft.com/office/drawing/2016/5/12/chartex" xmlns:cx7="http://schemas.microsoft.com/office/drawing/2016/5/13/chartex" xmlns:cx8="http://schemas.microsoft.com/office/drawing/2016/5/14/chartex" xmlns:mc="http://schemas.openxmlformats.org/markup-compatibility/2006" xmlns:aink="http://schemas.microsoft.com/office/drawing/2016/ink" xmlns:am3d="http://schemas.microsoft.com/office/drawing/2017/model3d" xmlns:o="urn:schemas-microsoft-com:office:office" xmlns:r="http://schemas.openxmlformats.org/officeDocument/2006/relationships" xmlns:m="http://schemas.openxmlformats.org/officeDocument/2006/math" xmlns:v="urn:schemas-microsoft-com:vml" xmlns:wp14="http://schemas.microsoft.com/office/word/2010/wordprocessingDrawing" xmlns:wp="http://schemas.openxmlformats.org/drawingml/2006/wordprocessingDrawing" xmlns:w10="urn:schemas-microsoft-com:office:word" xmlns:w="http://schemas.openxmlformats.org/wordprocessingml/2006/main" xmlns:w14="http://schemas.microsoft.com/office/word/2010/wordml" xmlns:w15="http://schemas.microsoft.com/office/word/2012/wordml" xmlns:w16cex="http://schemas.microsoft.com/office/word/2018/wordml/cex" xmlns:w16cid="http://schemas.microsoft.com/office/word/2016/wordml/cid" xmlns:w16="http://schemas.microsoft.com/office/word/2018/wordml" xmlns:w16se="http://schemas.microsoft.com/office/word/2015/wordml/symex" xmlns:wpg="http://schemas.microsoft.com/office/word/2010/wordprocessingGroup" xmlns:wpi="http://schemas.microsoft.com/office/word/2010/wordprocessingInk" xmlns:wne="http://schemas.microsoft.com/office/word/2006/wordml" xmlns:wps="http://schemas.microsoft.com/office/word/2010/wordprocessingShape" mc:Ignorable="w14 w15 w16se w16cid w16 w16cex wp14">
+<w:document xmlns:wpc="http://schemas.microsoft.com/office/word/2010/wordprocessingCanvas" xmlns:cx="http://schemas.microsoft.com/office/drawing/2014/chartex" xmlns:cx1="http://schemas.microsoft.com/office/drawing/2015/9/8/chartex" xmlns:cx2="http://schemas.microsoft.com/office/drawing/2015/10/21/chartex" xmlns:cx3="http://schemas.microsoft.com/office/drawing/2016/5/9/chartex" xmlns:cx4="http://schemas.microsoft.com/office/drawing/2016/5/10/chartex" xmlns:cx5="http://schemas.microsoft.com/office/drawing/2016/5/11/chartex" xmlns:cx6="http://schemas.microsoft.com/office/drawing/2016/5/12/chartex" xmlns:cx7="http://schemas.microsoft.com/office/drawing/2016/5/13/chartex" xmlns:cx8="http://schemas.microsoft.com/office/drawing/2016/5/14/chartex" xmlns:mc="http://schemas.openxmlformats.org/markup-compatibility/2006" xmlns:aink="http://schemas.microsoft.com/office/drawing/2016/ink" xmlns:am3d="http://schemas.microsoft.com/office/drawing/2017/model3d" xmlns:o="urn:schemas-microsoft-com:office:office" xmlns:r="http://schemas.openxmlformats.org/officeDocument/2006/relationships" xmlns:m="http://schemas.openxmlformats.org/officeDocument/2006/math" xmlns:v="urn:schemas-microsoft-com:vml" xmlns:wp14="http://schemas.microsoft.com/office/word/2010/wordprocessingDrawing" xmlns:wp="http://schemas.openxmlformats.org/drawingml/2006/wordprocessingDrawing" xmlns:w10="urn:schemas-microsoft-com:office:word" xmlns:w="http://schemas.openxmlformats.org/wordprocessingml/2006/main" xmlns:w14="http://schemas.microsoft.com/office/word/2010/wordml" xmlns:w15="http://schemas.microsoft.com/office/word/2012/wordml" xmlns:w16cex="http://schemas.microsoft.com/office/word/2018/wordml/cex" xmlns:w16cid="http://schemas.microsoft.com/office/word/2016/wordml/cid" xmlns:w16="http://schemas.microsoft.com/office/word/2018/wordml" xmlns:w16sdtdh="http://schemas.microsoft.com/office/word/2020/wordml/sdtdatahash" xmlns:w16se="http://schemas.microsoft.com/office/word/2015/wordml/symex" xmlns:wpg="http://schemas.microsoft.com/office/word/2010/wordprocessingGroup" xmlns:wpi="http://schemas.microsoft.com/office/word/2010/wordprocessingInk" xmlns:wne="http://schemas.microsoft.com/office/word/2006/wordml" xmlns:wps="http://schemas.microsoft.com/office/word/2010/wordprocessingShape" mc:Ignorable="w14 w15 w16se w16cid w16 w16cex w16sdtdh wp14">
   <w:body>
     <w:p>
       <w:pPr>
@@ -32,6 +32,7 @@
         </w:sdtPr>
         <w:sdtEndPr/>
         <w:sdtContent>
+          <w:proofErr w:type="gramStart"/>
           <w:r>
             <w:rPr>
               <w:rFonts w:ascii="Times New Roman" w:eastAsia="Times New Roman" w:hAnsi="Times New Roman" w:cs="Times New Roman"/>
@@ -40,9 +41,9 @@
               <w:sz w:val="40"/>
               <w:szCs w:val="40"/>
             </w:rPr>
-            <w:t xml:space="preserve">{{ </w:t>
+            <w:t>{{ questionnaire</w:t>
           </w:r>
-          <w:proofErr w:type="spellStart"/>
+          <w:proofErr w:type="gramEnd"/>
           <w:r>
             <w:rPr>
               <w:rFonts w:ascii="Times New Roman" w:eastAsia="Times New Roman" w:hAnsi="Times New Roman" w:cs="Times New Roman"/>
@@ -51,18 +52,7 @@
               <w:sz w:val="40"/>
               <w:szCs w:val="40"/>
             </w:rPr>
-            <w:t>questionnaire.control.title</w:t>
-          </w:r>
-          <w:proofErr w:type="spellEnd"/>
-          <w:r>
-            <w:rPr>
-              <w:rFonts w:ascii="Times New Roman" w:eastAsia="Times New Roman" w:hAnsi="Times New Roman" w:cs="Times New Roman"/>
-              <w:b/>
-              <w:color w:val="000000"/>
-              <w:sz w:val="40"/>
-              <w:szCs w:val="40"/>
-            </w:rPr>
-            <w:t xml:space="preserve"> }}</w:t>
+            <w:t>.control.title }}</w:t>
           </w:r>
         </w:sdtContent>
       </w:sdt>
@@ -92,6 +82,7 @@
           <w:szCs w:val="40"/>
         </w:rPr>
       </w:pPr>
+      <w:proofErr w:type="gramStart"/>
       <w:r>
         <w:rPr>
           <w:rFonts w:ascii="Times New Roman" w:eastAsia="Times New Roman" w:hAnsi="Times New Roman" w:cs="Times New Roman"/>
@@ -100,9 +91,9 @@
           <w:sz w:val="40"/>
           <w:szCs w:val="40"/>
         </w:rPr>
-        <w:t xml:space="preserve">{{ </w:t>
-      </w:r>
-      <w:proofErr w:type="spellStart"/>
+        <w:t>{{ questionnaire</w:t>
+      </w:r>
+      <w:proofErr w:type="gramEnd"/>
       <w:r>
         <w:rPr>
           <w:rFonts w:ascii="Times New Roman" w:eastAsia="Times New Roman" w:hAnsi="Times New Roman" w:cs="Times New Roman"/>
@@ -111,10 +102,13 @@
           <w:sz w:val="40"/>
           <w:szCs w:val="40"/>
         </w:rPr>
-        <w:t>questionnaire.control.depositing_organization</w:t>
-      </w:r>
-      <w:proofErr w:type="spellEnd"/>
-      <w:r>
+        <w:t>.control.depositing_organization }}</w:t>
+      </w:r>
+    </w:p>
+    <w:p>
+      <w:pPr>
+        <w:spacing w:after="0" w:line="240" w:lineRule="auto"/>
+        <w:jc w:val="center"/>
         <w:rPr>
           <w:rFonts w:ascii="Times New Roman" w:eastAsia="Times New Roman" w:hAnsi="Times New Roman" w:cs="Times New Roman"/>
           <w:b/>
@@ -122,8 +116,7 @@
           <w:sz w:val="40"/>
           <w:szCs w:val="40"/>
         </w:rPr>
-        <w:t xml:space="preserve"> }}</w:t>
-      </w:r>
+      </w:pPr>
     </w:p>
     <w:p>
       <w:pPr>
@@ -137,11 +130,8 @@
           <w:szCs w:val="40"/>
         </w:rPr>
       </w:pPr>
-    </w:p>
-    <w:p>
-      <w:pPr>
-        <w:spacing w:after="0" w:line="240" w:lineRule="auto"/>
-        <w:jc w:val="center"/>
+      <w:proofErr w:type="gramStart"/>
+      <w:r>
         <w:rPr>
           <w:rFonts w:ascii="Times New Roman" w:eastAsia="Times New Roman" w:hAnsi="Times New Roman" w:cs="Times New Roman"/>
           <w:b/>
@@ -149,7 +139,9 @@
           <w:sz w:val="40"/>
           <w:szCs w:val="40"/>
         </w:rPr>
-      </w:pPr>
+        <w:t>{{ questionnaire</w:t>
+      </w:r>
+      <w:proofErr w:type="gramEnd"/>
       <w:r>
         <w:rPr>
           <w:rFonts w:ascii="Times New Roman" w:eastAsia="Times New Roman" w:hAnsi="Times New Roman" w:cs="Times New Roman"/>
@@ -158,29 +150,7 @@
           <w:sz w:val="40"/>
           <w:szCs w:val="40"/>
         </w:rPr>
-        <w:t xml:space="preserve">{{ </w:t>
-      </w:r>
-      <w:proofErr w:type="spellStart"/>
-      <w:r>
-        <w:rPr>
-          <w:rFonts w:ascii="Times New Roman" w:eastAsia="Times New Roman" w:hAnsi="Times New Roman" w:cs="Times New Roman"/>
-          <w:b/>
-          <w:color w:val="000000"/>
-          <w:sz w:val="40"/>
-          <w:szCs w:val="40"/>
-        </w:rPr>
-        <w:t>questionnaire.title_display</w:t>
-      </w:r>
-      <w:proofErr w:type="spellEnd"/>
-      <w:r>
-        <w:rPr>
-          <w:rFonts w:ascii="Times New Roman" w:eastAsia="Times New Roman" w:hAnsi="Times New Roman" w:cs="Times New Roman"/>
-          <w:b/>
-          <w:color w:val="000000"/>
-          <w:sz w:val="40"/>
-          <w:szCs w:val="40"/>
-        </w:rPr>
-        <w:t xml:space="preserve"> }}</w:t>
+        <w:t>.title_display }}</w:t>
       </w:r>
     </w:p>
     <w:p>
@@ -207,19 +177,19 @@
         </w:rPr>
         <w:t xml:space="preserve">{% if </w:t>
       </w:r>
-      <w:proofErr w:type="spellStart"/>
-      <w:r>
-        <w:rPr>
-          <w:rFonts w:ascii="Arial" w:eastAsia="Arial" w:hAnsi="Arial" w:cs="Arial"/>
-        </w:rPr>
-        <w:t>questionnaire.sent_date</w:t>
-      </w:r>
-      <w:proofErr w:type="spellEnd"/>
-      <w:r>
-        <w:rPr>
-          <w:rFonts w:ascii="Arial" w:eastAsia="Arial" w:hAnsi="Arial" w:cs="Arial"/>
-        </w:rPr>
-        <w:t xml:space="preserve"> %}</w:t>
+      <w:proofErr w:type="gramStart"/>
+      <w:r>
+        <w:rPr>
+          <w:rFonts w:ascii="Arial" w:eastAsia="Arial" w:hAnsi="Arial" w:cs="Arial"/>
+        </w:rPr>
+        <w:t>questionnaire.sent</w:t>
+      </w:r>
+      <w:proofErr w:type="gramEnd"/>
+      <w:r>
+        <w:rPr>
+          <w:rFonts w:ascii="Arial" w:eastAsia="Arial" w:hAnsi="Arial" w:cs="Arial"/>
+        </w:rPr>
+        <w:t>_date %}</w:t>
       </w:r>
     </w:p>
     <w:p>
@@ -235,31 +205,81 @@
         </w:rPr>
         <w:t xml:space="preserve">La date de transmission du questionnaire est le </w:t>
       </w:r>
+      <w:proofErr w:type="gramStart"/>
       <w:r>
         <w:rPr>
           <w:rFonts w:ascii="Arial" w:eastAsia="Arial" w:hAnsi="Arial" w:cs="Arial"/>
           <w:b/>
           <w:bCs/>
         </w:rPr>
-        <w:t xml:space="preserve">{{ </w:t>
-      </w:r>
-      <w:proofErr w:type="spellStart"/>
+        <w:t>{{ questionnaire</w:t>
+      </w:r>
+      <w:proofErr w:type="gramEnd"/>
       <w:r>
         <w:rPr>
           <w:rFonts w:ascii="Arial" w:eastAsia="Arial" w:hAnsi="Arial" w:cs="Arial"/>
           <w:b/>
           <w:bCs/>
         </w:rPr>
-        <w:t>questionnaire.sent_date_display</w:t>
-      </w:r>
-      <w:proofErr w:type="spellEnd"/>
+        <w:t>.sent_date_display }}.</w:t>
+      </w:r>
+    </w:p>
+    <w:p>
+      <w:pPr>
+        <w:spacing w:after="0" w:line="240" w:lineRule="auto"/>
+        <w:rPr>
+          <w:rFonts w:ascii="Arial" w:eastAsia="Arial" w:hAnsi="Arial" w:cs="Arial"/>
+        </w:rPr>
+      </w:pPr>
+      <w:r>
+        <w:rPr>
+          <w:rFonts w:ascii="Arial" w:eastAsia="Arial" w:hAnsi="Arial" w:cs="Arial"/>
+        </w:rPr>
+        <w:t>{% endif %}</w:t>
+      </w:r>
+    </w:p>
+    <w:p>
+      <w:pPr>
+        <w:spacing w:after="0" w:line="240" w:lineRule="auto"/>
+        <w:rPr>
+          <w:rFonts w:ascii="Arial" w:eastAsia="Arial" w:hAnsi="Arial" w:cs="Arial"/>
+        </w:rPr>
+      </w:pPr>
+      <w:r>
+        <w:rPr>
+          <w:rFonts w:ascii="Arial" w:eastAsia="Arial" w:hAnsi="Arial" w:cs="Arial"/>
+        </w:rPr>
+        <w:t>{% if questionnaire.end_date %}</w:t>
+      </w:r>
+    </w:p>
+    <w:p>
+      <w:pPr>
+        <w:spacing w:after="0" w:line="240" w:lineRule="auto"/>
+        <w:rPr>
+          <w:rFonts w:ascii="Arial" w:eastAsia="Arial" w:hAnsi="Arial" w:cs="Arial"/>
+        </w:rPr>
+      </w:pPr>
+      <w:r>
+        <w:rPr>
+          <w:rFonts w:ascii="Arial" w:eastAsia="Arial" w:hAnsi="Arial" w:cs="Arial"/>
+        </w:rPr>
+        <w:t xml:space="preserve">La date de réponse souhaitée est le </w:t>
+      </w:r>
+      <w:proofErr w:type="gramStart"/>
       <w:r>
         <w:rPr>
           <w:rFonts w:ascii="Arial" w:eastAsia="Arial" w:hAnsi="Arial" w:cs="Arial"/>
           <w:b/>
-          <w:bCs/>
-        </w:rPr>
-        <w:t xml:space="preserve"> }}.</w:t>
+        </w:rPr>
+        <w:t>{{ questionnaire.end</w:t>
+      </w:r>
+      <w:proofErr w:type="gramEnd"/>
+      <w:r>
+        <w:rPr>
+          <w:rFonts w:ascii="Arial" w:eastAsia="Arial" w:hAnsi="Arial" w:cs="Arial"/>
+          <w:b/>
+        </w:rPr>
+        <w:t>_date_display }}.</w:t>
       </w:r>
     </w:p>
     <w:p>
@@ -273,114 +293,7 @@
         <w:rPr>
           <w:rFonts w:ascii="Arial" w:eastAsia="Arial" w:hAnsi="Arial" w:cs="Arial"/>
         </w:rPr>
-        <w:t xml:space="preserve">{% </w:t>
-      </w:r>
-      <w:proofErr w:type="spellStart"/>
-      <w:r>
-        <w:rPr>
-          <w:rFonts w:ascii="Arial" w:eastAsia="Arial" w:hAnsi="Arial" w:cs="Arial"/>
-        </w:rPr>
-        <w:t>endif</w:t>
-      </w:r>
-      <w:proofErr w:type="spellEnd"/>
-      <w:r>
-        <w:rPr>
-          <w:rFonts w:ascii="Arial" w:eastAsia="Arial" w:hAnsi="Arial" w:cs="Arial"/>
-        </w:rPr>
-        <w:t xml:space="preserve"> %}</w:t>
-      </w:r>
-    </w:p>
-    <w:p>
-      <w:pPr>
-        <w:spacing w:after="0" w:line="240" w:lineRule="auto"/>
-        <w:rPr>
-          <w:rFonts w:ascii="Arial" w:eastAsia="Arial" w:hAnsi="Arial" w:cs="Arial"/>
-        </w:rPr>
-      </w:pPr>
-      <w:r>
-        <w:rPr>
-          <w:rFonts w:ascii="Arial" w:eastAsia="Arial" w:hAnsi="Arial" w:cs="Arial"/>
-        </w:rPr>
-        <w:t xml:space="preserve">{% if </w:t>
-      </w:r>
-      <w:proofErr w:type="spellStart"/>
-      <w:r>
-        <w:rPr>
-          <w:rFonts w:ascii="Arial" w:eastAsia="Arial" w:hAnsi="Arial" w:cs="Arial"/>
-        </w:rPr>
-        <w:t>questionnaire.end_date</w:t>
-      </w:r>
-      <w:proofErr w:type="spellEnd"/>
-      <w:r>
-        <w:rPr>
-          <w:rFonts w:ascii="Arial" w:eastAsia="Arial" w:hAnsi="Arial" w:cs="Arial"/>
-        </w:rPr>
-        <w:t xml:space="preserve"> %}</w:t>
-      </w:r>
-    </w:p>
-    <w:p>
-      <w:pPr>
-        <w:spacing w:after="0" w:line="240" w:lineRule="auto"/>
-        <w:rPr>
-          <w:rFonts w:ascii="Arial" w:eastAsia="Arial" w:hAnsi="Arial" w:cs="Arial"/>
-        </w:rPr>
-      </w:pPr>
-      <w:r>
-        <w:rPr>
-          <w:rFonts w:ascii="Arial" w:eastAsia="Arial" w:hAnsi="Arial" w:cs="Arial"/>
-        </w:rPr>
-        <w:t xml:space="preserve">La date de réponse souhaitée est le </w:t>
-      </w:r>
-      <w:r>
-        <w:rPr>
-          <w:rFonts w:ascii="Arial" w:eastAsia="Arial" w:hAnsi="Arial" w:cs="Arial"/>
-          <w:b/>
-        </w:rPr>
-        <w:t xml:space="preserve">{{ </w:t>
-      </w:r>
-      <w:proofErr w:type="spellStart"/>
-      <w:r>
-        <w:rPr>
-          <w:rFonts w:ascii="Arial" w:eastAsia="Arial" w:hAnsi="Arial" w:cs="Arial"/>
-          <w:b/>
-        </w:rPr>
-        <w:t>questionnaire.end_date_display</w:t>
-      </w:r>
-      <w:proofErr w:type="spellEnd"/>
-      <w:r>
-        <w:rPr>
-          <w:rFonts w:ascii="Arial" w:eastAsia="Arial" w:hAnsi="Arial" w:cs="Arial"/>
-          <w:b/>
-        </w:rPr>
-        <w:t xml:space="preserve"> }}.</w:t>
-      </w:r>
-    </w:p>
-    <w:p>
-      <w:pPr>
-        <w:spacing w:after="0" w:line="240" w:lineRule="auto"/>
-        <w:rPr>
-          <w:rFonts w:ascii="Arial" w:eastAsia="Arial" w:hAnsi="Arial" w:cs="Arial"/>
-        </w:rPr>
-      </w:pPr>
-      <w:r>
-        <w:rPr>
-          <w:rFonts w:ascii="Arial" w:eastAsia="Arial" w:hAnsi="Arial" w:cs="Arial"/>
-        </w:rPr>
-        <w:t xml:space="preserve">{% </w:t>
-      </w:r>
-      <w:proofErr w:type="spellStart"/>
-      <w:r>
-        <w:rPr>
-          <w:rFonts w:ascii="Arial" w:eastAsia="Arial" w:hAnsi="Arial" w:cs="Arial"/>
-        </w:rPr>
-        <w:t>endif</w:t>
-      </w:r>
-      <w:proofErr w:type="spellEnd"/>
-      <w:r>
-        <w:rPr>
-          <w:rFonts w:ascii="Arial" w:eastAsia="Arial" w:hAnsi="Arial" w:cs="Arial"/>
-        </w:rPr>
-        <w:t xml:space="preserve"> %}</w:t>
+        <w:t>{% endif %}</w:t>
       </w:r>
     </w:p>
     <w:p>
@@ -409,23 +322,79 @@
           <w:rFonts w:ascii="Arial" w:eastAsia="Arial" w:hAnsi="Arial" w:cs="Arial"/>
           <w:i/>
         </w:rPr>
-        <w:t xml:space="preserve">{{r </w:t>
-      </w:r>
-      <w:proofErr w:type="spellStart"/>
+        <w:t>{{r questionnaire.description_rich_text }}</w:t>
+      </w:r>
+    </w:p>
+    <w:p>
+      <w:pPr>
+        <w:spacing w:after="0" w:line="240" w:lineRule="auto"/>
+        <w:rPr>
+          <w:rFonts w:ascii="Arial" w:eastAsia="Arial" w:hAnsi="Arial" w:cs="Arial"/>
+          <w:b/>
+        </w:rPr>
+      </w:pPr>
+    </w:p>
+    <w:p>
       <w:r>
         <w:rPr>
           <w:rFonts w:ascii="Arial" w:eastAsia="Arial" w:hAnsi="Arial" w:cs="Arial"/>
           <w:i/>
         </w:rPr>
-        <w:t>questionnaire.description_rich_text</w:t>
-      </w:r>
-      <w:proofErr w:type="spellEnd"/>
+        <w:t>Ce documen</w:t>
+      </w:r>
       <w:r>
         <w:rPr>
           <w:rFonts w:ascii="Arial" w:eastAsia="Arial" w:hAnsi="Arial" w:cs="Arial"/>
           <w:i/>
         </w:rPr>
-        <w:t xml:space="preserve"> }}</w:t>
+        <w:t>t a été généré depuis le site collecte</w:t>
+      </w:r>
+      <w:r>
+        <w:rPr>
+          <w:rFonts w:ascii="Arial" w:eastAsia="Arial" w:hAnsi="Arial" w:cs="Arial"/>
+          <w:i/>
+        </w:rPr>
+        <w:t>-pro</w:t>
+      </w:r>
+      <w:r>
+        <w:rPr>
+          <w:rFonts w:ascii="Arial" w:eastAsia="Arial" w:hAnsi="Arial" w:cs="Arial"/>
+          <w:i/>
+        </w:rPr>
+        <w:t> :</w:t>
+      </w:r>
+      <w:r>
+        <w:rPr>
+          <w:rFonts w:ascii="Arial" w:eastAsia="Arial" w:hAnsi="Arial" w:cs="Arial"/>
+          <w:i/>
+        </w:rPr>
+        <w:t xml:space="preserve"> </w:t>
+      </w:r>
+      <w:r>
+        <w:rPr>
+          <w:rFonts w:ascii="Arial" w:eastAsia="Arial" w:hAnsi="Arial" w:cs="Arial"/>
+          <w:i/>
+        </w:rPr>
+        <w:t>{{ questionnaire.site_url }}</w:t>
+      </w:r>
+      <w:r>
+        <w:rPr>
+          <w:rFonts w:ascii="Arial" w:eastAsia="Arial" w:hAnsi="Arial" w:cs="Arial"/>
+          <w:i/>
+        </w:rPr>
+        <w:t>.</w:t>
+      </w:r>
+    </w:p>
+    <w:p>
+      <w:pPr>
+        <w:jc w:val="center"/>
+      </w:pPr>
+      <w:r>
+        <w:rPr>
+          <w:rFonts w:ascii="Arial" w:eastAsia="Arial" w:hAnsi="Arial" w:cs="Arial"/>
+          <w:i/>
+        </w:rPr>
+        <w:t>____________________________________________________________________</w:t>
       </w:r>
     </w:p>
     <w:p>
@@ -438,92 +407,6 @@
       </w:pPr>
     </w:p>
     <w:p>
-      <w:r>
-        <w:rPr>
-          <w:rFonts w:ascii="Arial" w:eastAsia="Arial" w:hAnsi="Arial" w:cs="Arial"/>
-          <w:i/>
-        </w:rPr>
-        <w:t>Ce documen</w:t>
-      </w:r>
-      <w:r>
-        <w:rPr>
-          <w:rFonts w:ascii="Arial" w:eastAsia="Arial" w:hAnsi="Arial" w:cs="Arial"/>
-          <w:i/>
-        </w:rPr>
-        <w:t>t a été généré depuis le site e</w:t>
-      </w:r>
-      <w:r>
-        <w:rPr>
-          <w:rFonts w:ascii="Arial" w:eastAsia="Arial" w:hAnsi="Arial" w:cs="Arial"/>
-          <w:i/>
-        </w:rPr>
-        <w:t>-</w:t>
-      </w:r>
-      <w:r>
-        <w:rPr>
-          <w:rFonts w:ascii="Arial" w:eastAsia="Arial" w:hAnsi="Arial" w:cs="Arial"/>
-          <w:i/>
-        </w:rPr>
-        <w:t>collecte</w:t>
-      </w:r>
-      <w:r>
-        <w:rPr>
-          <w:rFonts w:ascii="Arial" w:eastAsia="Arial" w:hAnsi="Arial" w:cs="Arial"/>
-          <w:i/>
-        </w:rPr>
-        <w:t> :</w:t>
-      </w:r>
-      <w:r>
-        <w:rPr>
-          <w:rFonts w:ascii="Arial" w:eastAsia="Arial" w:hAnsi="Arial" w:cs="Arial"/>
-          <w:i/>
-        </w:rPr>
-        <w:t xml:space="preserve"> </w:t>
-      </w:r>
-      <w:r>
-        <w:rPr>
-          <w:rFonts w:ascii="Arial" w:eastAsia="Arial" w:hAnsi="Arial" w:cs="Arial"/>
-          <w:i/>
-        </w:rPr>
-        <w:t xml:space="preserve">{{ </w:t>
-      </w:r>
-      <w:proofErr w:type="spellStart"/>
-      <w:r>
-        <w:rPr>
-          <w:rFonts w:ascii="Arial" w:eastAsia="Arial" w:hAnsi="Arial" w:cs="Arial"/>
-          <w:i/>
-        </w:rPr>
-        <w:t>questionnaire.site_url</w:t>
-      </w:r>
-      <w:proofErr w:type="spellEnd"/>
-      <w:r>
-        <w:rPr>
-          <w:rFonts w:ascii="Arial" w:eastAsia="Arial" w:hAnsi="Arial" w:cs="Arial"/>
-          <w:i/>
-        </w:rPr>
-        <w:t xml:space="preserve"> }}</w:t>
-      </w:r>
-      <w:r>
-        <w:rPr>
-          <w:rFonts w:ascii="Arial" w:eastAsia="Arial" w:hAnsi="Arial" w:cs="Arial"/>
-          <w:i/>
-        </w:rPr>
-        <w:t>.</w:t>
-      </w:r>
-    </w:p>
-    <w:p>
-      <w:pPr>
-        <w:jc w:val="center"/>
-      </w:pPr>
-      <w:r>
-        <w:rPr>
-          <w:rFonts w:ascii="Arial" w:eastAsia="Arial" w:hAnsi="Arial" w:cs="Arial"/>
-          <w:i/>
-        </w:rPr>
-        <w:t>____________________________________________________________________</w:t>
-      </w:r>
-    </w:p>
-    <w:p>
       <w:pPr>
         <w:spacing w:after="0" w:line="240" w:lineRule="auto"/>
         <w:rPr>
@@ -534,15 +417,6 @@
     </w:p>
     <w:p>
       <w:pPr>
-        <w:spacing w:after="0" w:line="240" w:lineRule="auto"/>
-        <w:rPr>
-          <w:rFonts w:ascii="Arial" w:eastAsia="Arial" w:hAnsi="Arial" w:cs="Arial"/>
-          <w:b/>
-        </w:rPr>
-      </w:pPr>
-    </w:p>
-    <w:p>
-      <w:pPr>
         <w:spacing w:after="120" w:line="240" w:lineRule="auto"/>
         <w:rPr>
           <w:rFonts w:ascii="Arial" w:eastAsia="Arial" w:hAnsi="Arial" w:cs="Arial"/>
@@ -554,45 +428,30 @@
           <w:rFonts w:ascii="Arial" w:eastAsia="Arial" w:hAnsi="Arial" w:cs="Arial"/>
           <w:color w:val="000000"/>
         </w:rPr>
-        <w:t xml:space="preserve">{%p for </w:t>
-      </w:r>
-      <w:proofErr w:type="spellStart"/>
-      <w:r>
-        <w:rPr>
-          <w:rFonts w:ascii="Arial" w:eastAsia="Arial" w:hAnsi="Arial" w:cs="Arial"/>
-          <w:color w:val="000000"/>
-        </w:rPr>
-        <w:t>theme</w:t>
-      </w:r>
-      <w:proofErr w:type="spellEnd"/>
-      <w:r>
-        <w:rPr>
-          <w:rFonts w:ascii="Arial" w:eastAsia="Arial" w:hAnsi="Arial" w:cs="Arial"/>
-          <w:color w:val="000000"/>
-        </w:rPr>
-        <w:t xml:space="preserve"> in </w:t>
-      </w:r>
-      <w:proofErr w:type="spellStart"/>
-      <w:r>
-        <w:rPr>
-          <w:rFonts w:ascii="Arial" w:eastAsia="Arial" w:hAnsi="Arial" w:cs="Arial"/>
-          <w:color w:val="000000"/>
-        </w:rPr>
-        <w:t>questionnaire.themes.all</w:t>
-      </w:r>
-      <w:proofErr w:type="spellEnd"/>
-      <w:r>
-        <w:rPr>
-          <w:rFonts w:ascii="Arial" w:eastAsia="Arial" w:hAnsi="Arial" w:cs="Arial"/>
-          <w:color w:val="000000"/>
-        </w:rPr>
-        <w:t>() %}</w:t>
+        <w:t xml:space="preserve">{%p for theme in </w:t>
+      </w:r>
+      <w:proofErr w:type="gramStart"/>
+      <w:r>
+        <w:rPr>
+          <w:rFonts w:ascii="Arial" w:eastAsia="Arial" w:hAnsi="Arial" w:cs="Arial"/>
+          <w:color w:val="000000"/>
+        </w:rPr>
+        <w:t>questionnaire.themes.all(</w:t>
+      </w:r>
+      <w:proofErr w:type="gramEnd"/>
+      <w:r>
+        <w:rPr>
+          <w:rFonts w:ascii="Arial" w:eastAsia="Arial" w:hAnsi="Arial" w:cs="Arial"/>
+          <w:color w:val="000000"/>
+        </w:rPr>
+        <w:t>) %}</w:t>
       </w:r>
     </w:p>
     <w:p>
       <w:pPr>
         <w:spacing w:after="120" w:line="240" w:lineRule="auto"/>
       </w:pPr>
+      <w:proofErr w:type="gramStart"/>
       <w:r>
         <w:rPr>
           <w:rFonts w:ascii="Times New Roman" w:eastAsia="Times New Roman" w:hAnsi="Times New Roman" w:cs="Times New Roman"/>
@@ -601,9 +460,9 @@
           <w:sz w:val="28"/>
           <w:szCs w:val="28"/>
         </w:rPr>
-        <w:t xml:space="preserve">{{ </w:t>
-      </w:r>
-      <w:proofErr w:type="spellStart"/>
+        <w:t>{{ theme</w:t>
+      </w:r>
+      <w:proofErr w:type="gramEnd"/>
       <w:r>
         <w:rPr>
           <w:rFonts w:ascii="Times New Roman" w:eastAsia="Times New Roman" w:hAnsi="Times New Roman" w:cs="Times New Roman"/>
@@ -612,9 +471,8 @@
           <w:sz w:val="28"/>
           <w:szCs w:val="28"/>
         </w:rPr>
-        <w:t>theme.numbering</w:t>
-      </w:r>
-      <w:proofErr w:type="spellEnd"/>
+        <w:t>.numbering }}.</w:t>
+      </w:r>
       <w:r>
         <w:rPr>
           <w:rFonts w:ascii="Times New Roman" w:eastAsia="Times New Roman" w:hAnsi="Times New Roman" w:cs="Times New Roman"/>
@@ -623,8 +481,9 @@
           <w:sz w:val="28"/>
           <w:szCs w:val="28"/>
         </w:rPr>
-        <w:t xml:space="preserve"> }}.</w:t>
-      </w:r>
+        <w:tab/>
+      </w:r>
+      <w:proofErr w:type="gramStart"/>
       <w:r>
         <w:rPr>
           <w:rFonts w:ascii="Times New Roman" w:eastAsia="Times New Roman" w:hAnsi="Times New Roman" w:cs="Times New Roman"/>
@@ -633,20 +492,9 @@
           <w:sz w:val="28"/>
           <w:szCs w:val="28"/>
         </w:rPr>
-        <w:tab/>
-        <w:t xml:space="preserve">{{ </w:t>
-      </w:r>
-      <w:proofErr w:type="spellStart"/>
-      <w:r>
-        <w:rPr>
-          <w:rFonts w:ascii="Times New Roman" w:eastAsia="Times New Roman" w:hAnsi="Times New Roman" w:cs="Times New Roman"/>
-          <w:b/>
-          <w:color w:val="000000"/>
-          <w:sz w:val="28"/>
-          <w:szCs w:val="28"/>
-        </w:rPr>
-        <w:t>theme</w:t>
-      </w:r>
+        <w:t>{{ theme</w:t>
+      </w:r>
+      <w:proofErr w:type="gramEnd"/>
       <w:r>
         <w:rPr>
           <w:rFonts w:ascii="Times New Roman" w:eastAsia="Times New Roman" w:hAnsi="Times New Roman" w:cs="Times New Roman"/>
@@ -656,7 +504,6 @@
         </w:rPr>
         <w:t>.title|upper</w:t>
       </w:r>
-      <w:proofErr w:type="spellEnd"/>
       <w:r>
         <w:rPr>
           <w:rFonts w:ascii="Times New Roman" w:eastAsia="Times New Roman" w:hAnsi="Times New Roman" w:cs="Times New Roman"/>
@@ -684,21 +531,21 @@
         </w:rPr>
         <w:t xml:space="preserve">{%p for question in </w:t>
       </w:r>
-      <w:proofErr w:type="spellStart"/>
-      <w:r>
-        <w:rPr>
-          <w:rFonts w:ascii="Arial" w:eastAsia="Arial" w:hAnsi="Arial" w:cs="Arial"/>
-          <w:color w:val="000000"/>
-        </w:rPr>
-        <w:t>theme.questions.all</w:t>
-      </w:r>
-      <w:proofErr w:type="spellEnd"/>
-      <w:r>
-        <w:rPr>
-          <w:rFonts w:ascii="Arial" w:eastAsia="Arial" w:hAnsi="Arial" w:cs="Arial"/>
-          <w:color w:val="000000"/>
-        </w:rPr>
-        <w:t>() %}</w:t>
+      <w:proofErr w:type="gramStart"/>
+      <w:r>
+        <w:rPr>
+          <w:rFonts w:ascii="Arial" w:eastAsia="Arial" w:hAnsi="Arial" w:cs="Arial"/>
+          <w:color w:val="000000"/>
+        </w:rPr>
+        <w:t>theme.questions.all(</w:t>
+      </w:r>
+      <w:proofErr w:type="gramEnd"/>
+      <w:r>
+        <w:rPr>
+          <w:rFonts w:ascii="Arial" w:eastAsia="Arial" w:hAnsi="Arial" w:cs="Arial"/>
+          <w:color w:val="000000"/>
+        </w:rPr>
+        <w:t>) %}</w:t>
       </w:r>
     </w:p>
     <w:p>
@@ -715,55 +562,23 @@
           <w:rFonts w:ascii="Arial" w:eastAsia="Arial" w:hAnsi="Arial" w:cs="Arial"/>
           <w:color w:val="000000"/>
         </w:rPr>
-        <w:t xml:space="preserve">{% </w:t>
-      </w:r>
-      <w:proofErr w:type="spellStart"/>
-      <w:r>
-        <w:rPr>
-          <w:rFonts w:ascii="Arial" w:eastAsia="Arial" w:hAnsi="Arial" w:cs="Arial"/>
-          <w:color w:val="000000"/>
-        </w:rPr>
-        <w:t>with</w:t>
-      </w:r>
-      <w:proofErr w:type="spellEnd"/>
-      <w:r>
-        <w:rPr>
-          <w:rFonts w:ascii="Arial" w:eastAsia="Arial" w:hAnsi="Arial" w:cs="Arial"/>
-          <w:color w:val="000000"/>
-        </w:rPr>
-        <w:t xml:space="preserve"> </w:t>
-      </w:r>
-      <w:proofErr w:type="spellStart"/>
-      <w:r>
-        <w:rPr>
-          <w:rFonts w:ascii="Arial" w:eastAsia="Arial" w:hAnsi="Arial" w:cs="Arial"/>
-          <w:color w:val="000000"/>
-        </w:rPr>
-        <w:t>question_files</w:t>
-      </w:r>
-      <w:proofErr w:type="spellEnd"/>
-      <w:r>
-        <w:rPr>
-          <w:rFonts w:ascii="Arial" w:eastAsia="Arial" w:hAnsi="Arial" w:cs="Arial"/>
-          <w:color w:val="000000"/>
-        </w:rPr>
-        <w:t>=</w:t>
-      </w:r>
-      <w:proofErr w:type="spellStart"/>
-      <w:r>
-        <w:rPr>
-          <w:rFonts w:ascii="Arial" w:eastAsia="Arial" w:hAnsi="Arial" w:cs="Arial"/>
-          <w:color w:val="000000"/>
-        </w:rPr>
-        <w:t>question.question_files.all</w:t>
-      </w:r>
-      <w:proofErr w:type="spellEnd"/>
-      <w:r>
-        <w:rPr>
-          <w:rFonts w:ascii="Arial" w:eastAsia="Arial" w:hAnsi="Arial" w:cs="Arial"/>
-          <w:color w:val="000000"/>
-        </w:rPr>
-        <w:t>() %}</w:t>
+        <w:t>{% with question_files=</w:t>
+      </w:r>
+      <w:proofErr w:type="gramStart"/>
+      <w:r>
+        <w:rPr>
+          <w:rFonts w:ascii="Arial" w:eastAsia="Arial" w:hAnsi="Arial" w:cs="Arial"/>
+          <w:color w:val="000000"/>
+        </w:rPr>
+        <w:t>question.question_files.all(</w:t>
+      </w:r>
+      <w:proofErr w:type="gramEnd"/>
+      <w:r>
+        <w:rPr>
+          <w:rFonts w:ascii="Arial" w:eastAsia="Arial" w:hAnsi="Arial" w:cs="Arial"/>
+          <w:color w:val="000000"/>
+        </w:rPr>
+        <w:t>) %}</w:t>
       </w:r>
     </w:p>
     <w:p>
@@ -782,43 +597,25 @@
           <w:color w:val="000000"/>
           <w:u w:val="single"/>
         </w:rPr>
-        <w:t xml:space="preserve">Question {{ </w:t>
-      </w:r>
-      <w:proofErr w:type="spellStart"/>
+        <w:t xml:space="preserve">Question </w:t>
+      </w:r>
+      <w:proofErr w:type="gramStart"/>
       <w:r>
         <w:rPr>
           <w:rFonts w:ascii="Arial" w:eastAsia="Arial" w:hAnsi="Arial" w:cs="Arial"/>
           <w:color w:val="000000"/>
           <w:u w:val="single"/>
         </w:rPr>
-        <w:t>theme.numbering</w:t>
-      </w:r>
-      <w:proofErr w:type="spellEnd"/>
+        <w:t>{{ theme</w:t>
+      </w:r>
+      <w:proofErr w:type="gramEnd"/>
       <w:r>
         <w:rPr>
           <w:rFonts w:ascii="Arial" w:eastAsia="Arial" w:hAnsi="Arial" w:cs="Arial"/>
           <w:color w:val="000000"/>
           <w:u w:val="single"/>
         </w:rPr>
-        <w:t xml:space="preserve"> }}.{{ </w:t>
-      </w:r>
-      <w:proofErr w:type="spellStart"/>
-      <w:r>
-        <w:rPr>
-          <w:rFonts w:ascii="Arial" w:eastAsia="Arial" w:hAnsi="Arial" w:cs="Arial"/>
-          <w:color w:val="000000"/>
-          <w:u w:val="single"/>
-        </w:rPr>
-        <w:t>question.numbering</w:t>
-      </w:r>
-      <w:proofErr w:type="spellEnd"/>
-      <w:r>
-        <w:rPr>
-          <w:rFonts w:ascii="Arial" w:eastAsia="Arial" w:hAnsi="Arial" w:cs="Arial"/>
-          <w:color w:val="000000"/>
-          <w:u w:val="single"/>
-        </w:rPr>
-        <w:t xml:space="preserve"> }}</w:t>
+        <w:t>.numbering }}.{{ question.numbering }}</w:t>
       </w:r>
     </w:p>
     <w:p>
@@ -833,53 +630,21 @@
         </w:rPr>
         <w:t xml:space="preserve">{{r </w:t>
       </w:r>
-      <w:proofErr w:type="spellStart"/>
-      <w:r>
-        <w:rPr>
-          <w:rFonts w:ascii="Arial" w:eastAsia="Arial" w:hAnsi="Arial" w:cs="Arial"/>
-          <w:color w:val="000000"/>
-        </w:rPr>
-        <w:t>question.description_rich_text</w:t>
-      </w:r>
-      <w:proofErr w:type="spellEnd"/>
-      <w:r>
-        <w:rPr>
-          <w:rFonts w:ascii="Arial" w:eastAsia="Arial" w:hAnsi="Arial" w:cs="Arial"/>
-          <w:color w:val="000000"/>
-        </w:rPr>
-        <w:t xml:space="preserve"> }} {% if </w:t>
-      </w:r>
-      <w:proofErr w:type="spellStart"/>
-      <w:r>
-        <w:rPr>
-          <w:rFonts w:ascii="Arial" w:eastAsia="Arial" w:hAnsi="Arial" w:cs="Arial"/>
-          <w:color w:val="000000"/>
-        </w:rPr>
-        <w:t>question_files</w:t>
-      </w:r>
-      <w:proofErr w:type="spellEnd"/>
-      <w:r>
-        <w:rPr>
-          <w:rFonts w:ascii="Arial" w:eastAsia="Arial" w:hAnsi="Arial" w:cs="Arial"/>
-          <w:color w:val="000000"/>
-        </w:rPr>
-        <w:t xml:space="preserve"> %} {% if </w:t>
-      </w:r>
-      <w:proofErr w:type="spellStart"/>
-      <w:r>
-        <w:rPr>
-          <w:rFonts w:ascii="Arial" w:eastAsia="Arial" w:hAnsi="Arial" w:cs="Arial"/>
-          <w:color w:val="000000"/>
-        </w:rPr>
-        <w:t>question_files.count</w:t>
-      </w:r>
-      <w:proofErr w:type="spellEnd"/>
-      <w:r>
-        <w:rPr>
-          <w:rFonts w:ascii="Arial" w:eastAsia="Arial" w:hAnsi="Arial" w:cs="Arial"/>
-          <w:color w:val="000000"/>
-        </w:rPr>
-        <w:t>() == 1 %}</w:t>
+      <w:proofErr w:type="gramStart"/>
+      <w:r>
+        <w:rPr>
+          <w:rFonts w:ascii="Arial" w:eastAsia="Arial" w:hAnsi="Arial" w:cs="Arial"/>
+          <w:color w:val="000000"/>
+        </w:rPr>
+        <w:t>question.description</w:t>
+      </w:r>
+      <w:proofErr w:type="gramEnd"/>
+      <w:r>
+        <w:rPr>
+          <w:rFonts w:ascii="Arial" w:eastAsia="Arial" w:hAnsi="Arial" w:cs="Arial"/>
+          <w:color w:val="000000"/>
+        </w:rPr>
+        <w:t>_rich_text }} {% if question_files %} {% if question_files.count() == 1 %}</w:t>
       </w:r>
     </w:p>
     <w:p>
@@ -897,30 +662,32 @@
           <w:i/>
           <w:color w:val="000000"/>
         </w:rPr>
-        <w:t xml:space="preserve">Fichier annexe à la question: </w:t>
-      </w:r>
-      <w:r>
-        <w:rPr>
-          <w:rFonts w:ascii="Arial" w:eastAsia="Arial" w:hAnsi="Arial" w:cs="Arial"/>
-          <w:color w:val="000000"/>
-        </w:rPr>
-        <w:t xml:space="preserve">{% </w:t>
-      </w:r>
-      <w:proofErr w:type="spellStart"/>
-      <w:r>
-        <w:rPr>
-          <w:rFonts w:ascii="Arial" w:eastAsia="Arial" w:hAnsi="Arial" w:cs="Arial"/>
-          <w:color w:val="000000"/>
-        </w:rPr>
-        <w:t>else</w:t>
-      </w:r>
-      <w:proofErr w:type="spellEnd"/>
-      <w:r>
-        <w:rPr>
-          <w:rFonts w:ascii="Arial" w:eastAsia="Arial" w:hAnsi="Arial" w:cs="Arial"/>
-          <w:color w:val="000000"/>
-        </w:rPr>
-        <w:t xml:space="preserve"> %}</w:t>
+        <w:t xml:space="preserve">Fichier annexe à la </w:t>
+      </w:r>
+      <w:proofErr w:type="gramStart"/>
+      <w:r>
+        <w:rPr>
+          <w:rFonts w:ascii="Arial" w:eastAsia="Arial" w:hAnsi="Arial" w:cs="Arial"/>
+          <w:i/>
+          <w:color w:val="000000"/>
+        </w:rPr>
+        <w:t>question:</w:t>
+      </w:r>
+      <w:proofErr w:type="gramEnd"/>
+      <w:r>
+        <w:rPr>
+          <w:rFonts w:ascii="Arial" w:eastAsia="Arial" w:hAnsi="Arial" w:cs="Arial"/>
+          <w:i/>
+          <w:color w:val="000000"/>
+        </w:rPr>
+        <w:t xml:space="preserve"> </w:t>
+      </w:r>
+      <w:r>
+        <w:rPr>
+          <w:rFonts w:ascii="Arial" w:eastAsia="Arial" w:hAnsi="Arial" w:cs="Arial"/>
+          <w:color w:val="000000"/>
+        </w:rPr>
+        <w:t>{% else %}</w:t>
       </w:r>
     </w:p>
     <w:p>
@@ -938,30 +705,32 @@
           <w:i/>
           <w:color w:val="000000"/>
         </w:rPr>
-        <w:t xml:space="preserve">Fichiers annexes à la question: </w:t>
-      </w:r>
-      <w:r>
-        <w:rPr>
-          <w:rFonts w:ascii="Arial" w:eastAsia="Arial" w:hAnsi="Arial" w:cs="Arial"/>
-          <w:color w:val="000000"/>
-        </w:rPr>
-        <w:t xml:space="preserve">{% </w:t>
-      </w:r>
-      <w:proofErr w:type="spellStart"/>
-      <w:r>
-        <w:rPr>
-          <w:rFonts w:ascii="Arial" w:eastAsia="Arial" w:hAnsi="Arial" w:cs="Arial"/>
-          <w:color w:val="000000"/>
-        </w:rPr>
-        <w:t>endif</w:t>
-      </w:r>
-      <w:proofErr w:type="spellEnd"/>
-      <w:r>
-        <w:rPr>
-          <w:rFonts w:ascii="Arial" w:eastAsia="Arial" w:hAnsi="Arial" w:cs="Arial"/>
-          <w:color w:val="000000"/>
-        </w:rPr>
-        <w:t xml:space="preserve"> %}</w:t>
+        <w:t xml:space="preserve">Fichiers annexes à la </w:t>
+      </w:r>
+      <w:proofErr w:type="gramStart"/>
+      <w:r>
+        <w:rPr>
+          <w:rFonts w:ascii="Arial" w:eastAsia="Arial" w:hAnsi="Arial" w:cs="Arial"/>
+          <w:i/>
+          <w:color w:val="000000"/>
+        </w:rPr>
+        <w:t>question:</w:t>
+      </w:r>
+      <w:proofErr w:type="gramEnd"/>
+      <w:r>
+        <w:rPr>
+          <w:rFonts w:ascii="Arial" w:eastAsia="Arial" w:hAnsi="Arial" w:cs="Arial"/>
+          <w:i/>
+          <w:color w:val="000000"/>
+        </w:rPr>
+        <w:t xml:space="preserve"> </w:t>
+      </w:r>
+      <w:r>
+        <w:rPr>
+          <w:rFonts w:ascii="Arial" w:eastAsia="Arial" w:hAnsi="Arial" w:cs="Arial"/>
+          <w:color w:val="000000"/>
+        </w:rPr>
+        <w:t>{% endif %}</w:t>
       </w:r>
     </w:p>
     <w:p>
@@ -978,23 +747,7 @@
           <w:rFonts w:ascii="Arial" w:eastAsia="Arial" w:hAnsi="Arial" w:cs="Arial"/>
           <w:color w:val="000000"/>
         </w:rPr>
-        <w:t xml:space="preserve">{%p for file in </w:t>
-      </w:r>
-      <w:proofErr w:type="spellStart"/>
-      <w:r>
-        <w:rPr>
-          <w:rFonts w:ascii="Arial" w:eastAsia="Arial" w:hAnsi="Arial" w:cs="Arial"/>
-          <w:color w:val="000000"/>
-        </w:rPr>
-        <w:t>question_files</w:t>
-      </w:r>
-      <w:proofErr w:type="spellEnd"/>
-      <w:r>
-        <w:rPr>
-          <w:rFonts w:ascii="Arial" w:eastAsia="Arial" w:hAnsi="Arial" w:cs="Arial"/>
-          <w:color w:val="000000"/>
-        </w:rPr>
-        <w:t xml:space="preserve"> %}</w:t>
+        <w:t>{%p for file in question_files %}</w:t>
       </w:r>
     </w:p>
     <w:p>
@@ -1012,25 +765,25 @@
           <w:i/>
           <w:color w:val="000000"/>
         </w:rPr>
-        <w:t xml:space="preserve">- {{ </w:t>
-      </w:r>
-      <w:proofErr w:type="spellStart"/>
+        <w:t xml:space="preserve">- </w:t>
+      </w:r>
+      <w:proofErr w:type="gramStart"/>
       <w:r>
         <w:rPr>
           <w:rFonts w:ascii="Arial" w:eastAsia="Arial" w:hAnsi="Arial" w:cs="Arial"/>
           <w:i/>
           <w:color w:val="000000"/>
         </w:rPr>
-        <w:t>file.basename</w:t>
-      </w:r>
-      <w:proofErr w:type="spellEnd"/>
+        <w:t>{{ file</w:t>
+      </w:r>
+      <w:proofErr w:type="gramEnd"/>
       <w:r>
         <w:rPr>
           <w:rFonts w:ascii="Arial" w:eastAsia="Arial" w:hAnsi="Arial" w:cs="Arial"/>
           <w:i/>
           <w:color w:val="000000"/>
         </w:rPr>
-        <w:t xml:space="preserve"> }}</w:t>
+        <w:t>.basename }}</w:t>
       </w:r>
     </w:p>
     <w:p>
@@ -1047,23 +800,7 @@
           <w:rFonts w:ascii="Arial" w:eastAsia="Arial" w:hAnsi="Arial" w:cs="Arial"/>
           <w:color w:val="000000"/>
         </w:rPr>
-        <w:t xml:space="preserve">{%p </w:t>
-      </w:r>
-      <w:proofErr w:type="spellStart"/>
-      <w:r>
-        <w:rPr>
-          <w:rFonts w:ascii="Arial" w:eastAsia="Arial" w:hAnsi="Arial" w:cs="Arial"/>
-          <w:color w:val="000000"/>
-        </w:rPr>
-        <w:t>endfor</w:t>
-      </w:r>
-      <w:proofErr w:type="spellEnd"/>
-      <w:r>
-        <w:rPr>
-          <w:rFonts w:ascii="Arial" w:eastAsia="Arial" w:hAnsi="Arial" w:cs="Arial"/>
-          <w:color w:val="000000"/>
-        </w:rPr>
-        <w:t xml:space="preserve"> %}</w:t>
+        <w:t>{%p endfor %}</w:t>
       </w:r>
     </w:p>
     <w:p>
@@ -1080,23 +817,7 @@
           <w:rFonts w:ascii="Arial" w:eastAsia="Arial" w:hAnsi="Arial" w:cs="Arial"/>
           <w:color w:val="000000"/>
         </w:rPr>
-        <w:t xml:space="preserve">{% </w:t>
-      </w:r>
-      <w:proofErr w:type="spellStart"/>
-      <w:r>
-        <w:rPr>
-          <w:rFonts w:ascii="Arial" w:eastAsia="Arial" w:hAnsi="Arial" w:cs="Arial"/>
-          <w:color w:val="000000"/>
-        </w:rPr>
-        <w:t>endif</w:t>
-      </w:r>
-      <w:proofErr w:type="spellEnd"/>
-      <w:r>
-        <w:rPr>
-          <w:rFonts w:ascii="Arial" w:eastAsia="Arial" w:hAnsi="Arial" w:cs="Arial"/>
-          <w:color w:val="000000"/>
-        </w:rPr>
-        <w:t xml:space="preserve"> %}</w:t>
+        <w:t>{% endif %}</w:t>
       </w:r>
     </w:p>
     <w:p>
@@ -1113,23 +834,7 @@
           <w:rFonts w:ascii="Arial" w:eastAsia="Arial" w:hAnsi="Arial" w:cs="Arial"/>
           <w:color w:val="000000"/>
         </w:rPr>
-        <w:t xml:space="preserve">{% </w:t>
-      </w:r>
-      <w:proofErr w:type="spellStart"/>
-      <w:r>
-        <w:rPr>
-          <w:rFonts w:ascii="Arial" w:eastAsia="Arial" w:hAnsi="Arial" w:cs="Arial"/>
-          <w:color w:val="000000"/>
-        </w:rPr>
-        <w:t>endwith</w:t>
-      </w:r>
-      <w:proofErr w:type="spellEnd"/>
-      <w:r>
-        <w:rPr>
-          <w:rFonts w:ascii="Arial" w:eastAsia="Arial" w:hAnsi="Arial" w:cs="Arial"/>
-          <w:color w:val="000000"/>
-        </w:rPr>
-        <w:t xml:space="preserve"> %}</w:t>
+        <w:t>{% endwith %}</w:t>
       </w:r>
     </w:p>
     <w:p>
@@ -1146,23 +851,7 @@
           <w:rFonts w:ascii="Arial" w:eastAsia="Arial" w:hAnsi="Arial" w:cs="Arial"/>
           <w:color w:val="000000"/>
         </w:rPr>
-        <w:t xml:space="preserve">{%p </w:t>
-      </w:r>
-      <w:proofErr w:type="spellStart"/>
-      <w:r>
-        <w:rPr>
-          <w:rFonts w:ascii="Arial" w:eastAsia="Arial" w:hAnsi="Arial" w:cs="Arial"/>
-          <w:color w:val="000000"/>
-        </w:rPr>
-        <w:t>endfor</w:t>
-      </w:r>
-      <w:proofErr w:type="spellEnd"/>
-      <w:r>
-        <w:rPr>
-          <w:rFonts w:ascii="Arial" w:eastAsia="Arial" w:hAnsi="Arial" w:cs="Arial"/>
-          <w:color w:val="000000"/>
-        </w:rPr>
-        <w:t xml:space="preserve"> %}</w:t>
+        <w:t>{%p endfor %}</w:t>
       </w:r>
     </w:p>
     <w:p>
@@ -1181,27 +870,16 @@
           <w:rFonts w:ascii="Arial" w:eastAsia="Arial" w:hAnsi="Arial" w:cs="Arial"/>
           <w:color w:val="000000"/>
         </w:rPr>
-        <w:t xml:space="preserve">{%p </w:t>
-      </w:r>
-      <w:proofErr w:type="spellStart"/>
-      <w:r>
-        <w:rPr>
-          <w:rFonts w:ascii="Arial" w:eastAsia="Arial" w:hAnsi="Arial" w:cs="Arial"/>
-          <w:color w:val="000000"/>
-        </w:rPr>
-        <w:t>endfor</w:t>
-      </w:r>
-      <w:proofErr w:type="spellEnd"/>
-      <w:r>
-        <w:rPr>
-          <w:rFonts w:ascii="Arial" w:eastAsia="Arial" w:hAnsi="Arial" w:cs="Arial"/>
-          <w:color w:val="000000"/>
-        </w:rPr>
-        <w:t xml:space="preserve"> %}</w:t>
+        <w:t>{%p endfor %}</w:t>
       </w:r>
     </w:p>
     <w:sectPr>
-      <w:footerReference w:type="default" r:id="rId7"/>
+      <w:headerReference w:type="even" r:id="rId7"/>
+      <w:headerReference w:type="default" r:id="rId8"/>
+      <w:footerReference w:type="even" r:id="rId9"/>
+      <w:footerReference w:type="default" r:id="rId10"/>
+      <w:headerReference w:type="first" r:id="rId11"/>
+      <w:footerReference w:type="first" r:id="rId12"/>
       <w:pgSz w:w="11906" w:h="16838"/>
       <w:pgMar w:top="1245" w:right="1417" w:bottom="1414" w:left="1417" w:header="0" w:footer="708" w:gutter="0"/>
       <w:pgNumType w:start="1"/>
@@ -1214,7 +892,7 @@
 </file>
 
 <file path=word/endnotes.xml><?xml version="1.0" encoding="utf-8"?>
-<w:endnotes xmlns:wpc="http://schemas.microsoft.com/office/word/2010/wordprocessingCanvas" xmlns:cx="http://schemas.microsoft.com/office/drawing/2014/chartex" xmlns:cx1="http://schemas.microsoft.com/office/drawing/2015/9/8/chartex" xmlns:cx2="http://schemas.microsoft.com/office/drawing/2015/10/21/chartex" xmlns:cx3="http://schemas.microsoft.com/office/drawing/2016/5/9/chartex" xmlns:cx4="http://schemas.microsoft.com/office/drawing/2016/5/10/chartex" xmlns:cx5="http://schemas.microsoft.com/office/drawing/2016/5/11/chartex" xmlns:cx6="http://schemas.microsoft.com/office/drawing/2016/5/12/chartex" xmlns:cx7="http://schemas.microsoft.com/office/drawing/2016/5/13/chartex" xmlns:cx8="http://schemas.microsoft.com/office/drawing/2016/5/14/chartex" xmlns:mc="http://schemas.openxmlformats.org/markup-compatibility/2006" xmlns:aink="http://schemas.microsoft.com/office/drawing/2016/ink" xmlns:am3d="http://schemas.microsoft.com/office/drawing/2017/model3d" xmlns:o="urn:schemas-microsoft-com:office:office" xmlns:r="http://schemas.openxmlformats.org/officeDocument/2006/relationships" xmlns:m="http://schemas.openxmlformats.org/officeDocument/2006/math" xmlns:v="urn:schemas-microsoft-com:vml" xmlns:wp14="http://schemas.microsoft.com/office/word/2010/wordprocessingDrawing" xmlns:wp="http://schemas.openxmlformats.org/drawingml/2006/wordprocessingDrawing" xmlns:w10="urn:schemas-microsoft-com:office:word" xmlns:w="http://schemas.openxmlformats.org/wordprocessingml/2006/main" xmlns:w14="http://schemas.microsoft.com/office/word/2010/wordml" xmlns:w15="http://schemas.microsoft.com/office/word/2012/wordml" xmlns:w16cex="http://schemas.microsoft.com/office/word/2018/wordml/cex" xmlns:w16cid="http://schemas.microsoft.com/office/word/2016/wordml/cid" xmlns:w16="http://schemas.microsoft.com/office/word/2018/wordml" xmlns:w16se="http://schemas.microsoft.com/office/word/2015/wordml/symex" xmlns:wpg="http://schemas.microsoft.com/office/word/2010/wordprocessingGroup" xmlns:wpi="http://schemas.microsoft.com/office/word/2010/wordprocessingInk" xmlns:wne="http://schemas.microsoft.com/office/word/2006/wordml" xmlns:wps="http://schemas.microsoft.com/office/word/2010/wordprocessingShape" mc:Ignorable="w14 w15 w16se w16cid w16 w16cex wp14">
+<w:endnotes xmlns:wpc="http://schemas.microsoft.com/office/word/2010/wordprocessingCanvas" xmlns:cx="http://schemas.microsoft.com/office/drawing/2014/chartex" xmlns:cx1="http://schemas.microsoft.com/office/drawing/2015/9/8/chartex" xmlns:cx2="http://schemas.microsoft.com/office/drawing/2015/10/21/chartex" xmlns:cx3="http://schemas.microsoft.com/office/drawing/2016/5/9/chartex" xmlns:cx4="http://schemas.microsoft.com/office/drawing/2016/5/10/chartex" xmlns:cx5="http://schemas.microsoft.com/office/drawing/2016/5/11/chartex" xmlns:cx6="http://schemas.microsoft.com/office/drawing/2016/5/12/chartex" xmlns:cx7="http://schemas.microsoft.com/office/drawing/2016/5/13/chartex" xmlns:cx8="http://schemas.microsoft.com/office/drawing/2016/5/14/chartex" xmlns:mc="http://schemas.openxmlformats.org/markup-compatibility/2006" xmlns:aink="http://schemas.microsoft.com/office/drawing/2016/ink" xmlns:am3d="http://schemas.microsoft.com/office/drawing/2017/model3d" xmlns:o="urn:schemas-microsoft-com:office:office" xmlns:r="http://schemas.openxmlformats.org/officeDocument/2006/relationships" xmlns:m="http://schemas.openxmlformats.org/officeDocument/2006/math" xmlns:v="urn:schemas-microsoft-com:vml" xmlns:wp14="http://schemas.microsoft.com/office/word/2010/wordprocessingDrawing" xmlns:wp="http://schemas.openxmlformats.org/drawingml/2006/wordprocessingDrawing" xmlns:w10="urn:schemas-microsoft-com:office:word" xmlns:w="http://schemas.openxmlformats.org/wordprocessingml/2006/main" xmlns:w14="http://schemas.microsoft.com/office/word/2010/wordml" xmlns:w15="http://schemas.microsoft.com/office/word/2012/wordml" xmlns:w16cex="http://schemas.microsoft.com/office/word/2018/wordml/cex" xmlns:w16cid="http://schemas.microsoft.com/office/word/2016/wordml/cid" xmlns:w16="http://schemas.microsoft.com/office/word/2018/wordml" xmlns:w16sdtdh="http://schemas.microsoft.com/office/word/2020/wordml/sdtdatahash" xmlns:w16se="http://schemas.microsoft.com/office/word/2015/wordml/symex" xmlns:wpg="http://schemas.microsoft.com/office/word/2010/wordprocessingGroup" xmlns:wpi="http://schemas.microsoft.com/office/word/2010/wordprocessingInk" xmlns:wne="http://schemas.microsoft.com/office/word/2006/wordml" xmlns:wps="http://schemas.microsoft.com/office/word/2010/wordprocessingShape" mc:Ignorable="w14 w15 w16se w16cid w16 w16cex w16sdtdh wp14">
   <w:endnote w:type="separator" w:id="-1">
     <w:p>
       <w:pPr>
@@ -1239,7 +917,17 @@
 </file>
 
 <file path=word/footer1.xml><?xml version="1.0" encoding="utf-8"?>
-<w:ftr xmlns:wpc="http://schemas.microsoft.com/office/word/2010/wordprocessingCanvas" xmlns:cx="http://schemas.microsoft.com/office/drawing/2014/chartex" xmlns:cx1="http://schemas.microsoft.com/office/drawing/2015/9/8/chartex" xmlns:cx2="http://schemas.microsoft.com/office/drawing/2015/10/21/chartex" xmlns:cx3="http://schemas.microsoft.com/office/drawing/2016/5/9/chartex" xmlns:cx4="http://schemas.microsoft.com/office/drawing/2016/5/10/chartex" xmlns:cx5="http://schemas.microsoft.com/office/drawing/2016/5/11/chartex" xmlns:cx6="http://schemas.microsoft.com/office/drawing/2016/5/12/chartex" xmlns:cx7="http://schemas.microsoft.com/office/drawing/2016/5/13/chartex" xmlns:cx8="http://schemas.microsoft.com/office/drawing/2016/5/14/chartex" xmlns:mc="http://schemas.openxmlformats.org/markup-compatibility/2006" xmlns:aink="http://schemas.microsoft.com/office/drawing/2016/ink" xmlns:am3d="http://schemas.microsoft.com/office/drawing/2017/model3d" xmlns:o="urn:schemas-microsoft-com:office:office" xmlns:r="http://schemas.openxmlformats.org/officeDocument/2006/relationships" xmlns:m="http://schemas.openxmlformats.org/officeDocument/2006/math" xmlns:v="urn:schemas-microsoft-com:vml" xmlns:wp14="http://schemas.microsoft.com/office/word/2010/wordprocessingDrawing" xmlns:wp="http://schemas.openxmlformats.org/drawingml/2006/wordprocessingDrawing" xmlns:w10="urn:schemas-microsoft-com:office:word" xmlns:w="http://schemas.openxmlformats.org/wordprocessingml/2006/main" xmlns:w14="http://schemas.microsoft.com/office/word/2010/wordml" xmlns:w15="http://schemas.microsoft.com/office/word/2012/wordml" xmlns:w16cex="http://schemas.microsoft.com/office/word/2018/wordml/cex" xmlns:w16cid="http://schemas.microsoft.com/office/word/2016/wordml/cid" xmlns:w16="http://schemas.microsoft.com/office/word/2018/wordml" xmlns:w16se="http://schemas.microsoft.com/office/word/2015/wordml/symex" xmlns:wpg="http://schemas.microsoft.com/office/word/2010/wordprocessingGroup" xmlns:wpi="http://schemas.microsoft.com/office/word/2010/wordprocessingInk" xmlns:wne="http://schemas.microsoft.com/office/word/2006/wordml" xmlns:wps="http://schemas.microsoft.com/office/word/2010/wordprocessingShape" mc:Ignorable="w14 w15 w16se w16cid w16 w16cex wp14">
+<w:ftr xmlns:wpc="http://schemas.microsoft.com/office/word/2010/wordprocessingCanvas" xmlns:cx="http://schemas.microsoft.com/office/drawing/2014/chartex" xmlns:cx1="http://schemas.microsoft.com/office/drawing/2015/9/8/chartex" xmlns:cx2="http://schemas.microsoft.com/office/drawing/2015/10/21/chartex" xmlns:cx3="http://schemas.microsoft.com/office/drawing/2016/5/9/chartex" xmlns:cx4="http://schemas.microsoft.com/office/drawing/2016/5/10/chartex" xmlns:cx5="http://schemas.microsoft.com/office/drawing/2016/5/11/chartex" xmlns:cx6="http://schemas.microsoft.com/office/drawing/2016/5/12/chartex" xmlns:cx7="http://schemas.microsoft.com/office/drawing/2016/5/13/chartex" xmlns:cx8="http://schemas.microsoft.com/office/drawing/2016/5/14/chartex" xmlns:mc="http://schemas.openxmlformats.org/markup-compatibility/2006" xmlns:aink="http://schemas.microsoft.com/office/drawing/2016/ink" xmlns:am3d="http://schemas.microsoft.com/office/drawing/2017/model3d" xmlns:o="urn:schemas-microsoft-com:office:office" xmlns:r="http://schemas.openxmlformats.org/officeDocument/2006/relationships" xmlns:m="http://schemas.openxmlformats.org/officeDocument/2006/math" xmlns:v="urn:schemas-microsoft-com:vml" xmlns:wp14="http://schemas.microsoft.com/office/word/2010/wordprocessingDrawing" xmlns:wp="http://schemas.openxmlformats.org/drawingml/2006/wordprocessingDrawing" xmlns:w10="urn:schemas-microsoft-com:office:word" xmlns:w="http://schemas.openxmlformats.org/wordprocessingml/2006/main" xmlns:w14="http://schemas.microsoft.com/office/word/2010/wordml" xmlns:w15="http://schemas.microsoft.com/office/word/2012/wordml" xmlns:w16cex="http://schemas.microsoft.com/office/word/2018/wordml/cex" xmlns:w16cid="http://schemas.microsoft.com/office/word/2016/wordml/cid" xmlns:w16="http://schemas.microsoft.com/office/word/2018/wordml" xmlns:w16sdtdh="http://schemas.microsoft.com/office/word/2020/wordml/sdtdatahash" xmlns:w16se="http://schemas.microsoft.com/office/word/2015/wordml/symex" xmlns:wpg="http://schemas.microsoft.com/office/word/2010/wordprocessingGroup" xmlns:wpi="http://schemas.microsoft.com/office/word/2010/wordprocessingInk" xmlns:wne="http://schemas.microsoft.com/office/word/2006/wordml" xmlns:wps="http://schemas.microsoft.com/office/word/2010/wordprocessingShape" mc:Ignorable="w14 w15 w16se w16cid w16 w16cex w16sdtdh wp14">
+  <w:p>
+    <w:pPr>
+      <w:pStyle w:val="Pieddepage"/>
+    </w:pPr>
+  </w:p>
+</w:ftr>
+</file>
+
+<file path=word/footer2.xml><?xml version="1.0" encoding="utf-8"?>
+<w:ftr xmlns:wpc="http://schemas.microsoft.com/office/word/2010/wordprocessingCanvas" xmlns:cx="http://schemas.microsoft.com/office/drawing/2014/chartex" xmlns:cx1="http://schemas.microsoft.com/office/drawing/2015/9/8/chartex" xmlns:cx2="http://schemas.microsoft.com/office/drawing/2015/10/21/chartex" xmlns:cx3="http://schemas.microsoft.com/office/drawing/2016/5/9/chartex" xmlns:cx4="http://schemas.microsoft.com/office/drawing/2016/5/10/chartex" xmlns:cx5="http://schemas.microsoft.com/office/drawing/2016/5/11/chartex" xmlns:cx6="http://schemas.microsoft.com/office/drawing/2016/5/12/chartex" xmlns:cx7="http://schemas.microsoft.com/office/drawing/2016/5/13/chartex" xmlns:cx8="http://schemas.microsoft.com/office/drawing/2016/5/14/chartex" xmlns:mc="http://schemas.openxmlformats.org/markup-compatibility/2006" xmlns:aink="http://schemas.microsoft.com/office/drawing/2016/ink" xmlns:am3d="http://schemas.microsoft.com/office/drawing/2017/model3d" xmlns:o="urn:schemas-microsoft-com:office:office" xmlns:r="http://schemas.openxmlformats.org/officeDocument/2006/relationships" xmlns:m="http://schemas.openxmlformats.org/officeDocument/2006/math" xmlns:v="urn:schemas-microsoft-com:vml" xmlns:wp14="http://schemas.microsoft.com/office/word/2010/wordprocessingDrawing" xmlns:wp="http://schemas.openxmlformats.org/drawingml/2006/wordprocessingDrawing" xmlns:w10="urn:schemas-microsoft-com:office:word" xmlns:w="http://schemas.openxmlformats.org/wordprocessingml/2006/main" xmlns:w14="http://schemas.microsoft.com/office/word/2010/wordml" xmlns:w15="http://schemas.microsoft.com/office/word/2012/wordml" xmlns:w16cex="http://schemas.microsoft.com/office/word/2018/wordml/cex" xmlns:w16cid="http://schemas.microsoft.com/office/word/2016/wordml/cid" xmlns:w16="http://schemas.microsoft.com/office/word/2018/wordml" xmlns:w16sdtdh="http://schemas.microsoft.com/office/word/2020/wordml/sdtdatahash" xmlns:w16se="http://schemas.microsoft.com/office/word/2015/wordml/symex" xmlns:wpg="http://schemas.microsoft.com/office/word/2010/wordprocessingGroup" xmlns:wpi="http://schemas.microsoft.com/office/word/2010/wordprocessingInk" xmlns:wne="http://schemas.microsoft.com/office/word/2006/wordml" xmlns:wps="http://schemas.microsoft.com/office/word/2010/wordprocessingShape" mc:Ignorable="w14 w15 w16se w16cid w16 w16cex w16sdtdh wp14">
   <w:p>
     <w:pPr>
       <w:tabs>
@@ -1251,14 +939,26 @@
     </w:pPr>
     <w:r>
       <w:rPr>
+        <w:rFonts w:ascii="Arial" w:eastAsia="Arial" w:hAnsi="Arial" w:cs="Arial"/>
+        <w:i/>
         <w:noProof/>
-        <w:lang w:eastAsia="fr-FR"/>
+        <w:color w:val="000000"/>
+        <w:sz w:val="18"/>
+        <w:szCs w:val="18"/>
       </w:rPr>
       <w:drawing>
-        <wp:inline distT="0" distB="0" distL="0" distR="0" wp14:anchorId="174FB98B" wp14:editId="31772336">
-          <wp:extent cx="1708058" cy="425450"/>
+        <wp:anchor distT="0" distB="0" distL="114300" distR="114300" simplePos="0" relativeHeight="251658240" behindDoc="0" locked="0" layoutInCell="1" allowOverlap="1" wp14:anchorId="1FD075E4" wp14:editId="1AF6EDA7">
+          <wp:simplePos x="0" y="0"/>
+          <wp:positionH relativeFrom="column">
+            <wp:posOffset>-4445</wp:posOffset>
+          </wp:positionH>
+          <wp:positionV relativeFrom="paragraph">
+            <wp:posOffset>-289560</wp:posOffset>
+          </wp:positionV>
+          <wp:extent cx="1781175" cy="421964"/>
           <wp:effectExtent l="0" t="0" r="0" b="0"/>
-          <wp:docPr id="1" name="Image 1"/>
+          <wp:wrapNone/>
+          <wp:docPr id="2" name="Image 2"/>
           <wp:cNvGraphicFramePr>
             <a:graphicFrameLocks xmlns:a="http://schemas.openxmlformats.org/drawingml/2006/main" noChangeAspect="1"/>
           </wp:cNvGraphicFramePr>
@@ -1266,7 +966,7 @@
             <a:graphicData uri="http://schemas.openxmlformats.org/drawingml/2006/picture">
               <pic:pic xmlns:pic="http://schemas.openxmlformats.org/drawingml/2006/picture">
                 <pic:nvPicPr>
-                  <pic:cNvPr id="1" name="e-collecte.png"/>
+                  <pic:cNvPr id="2" name="Image 2"/>
                   <pic:cNvPicPr/>
                 </pic:nvPicPr>
                 <pic:blipFill>
@@ -1284,7 +984,7 @@
                 <pic:spPr>
                   <a:xfrm>
                     <a:off x="0" y="0"/>
-                    <a:ext cx="1966995" cy="489947"/>
+                    <a:ext cx="1781175" cy="421964"/>
                   </a:xfrm>
                   <a:prstGeom prst="rect">
                     <a:avLst/>
@@ -1293,7 +993,7 @@
               </pic:pic>
             </a:graphicData>
           </a:graphic>
-        </wp:inline>
+        </wp:anchor>
       </w:drawing>
     </w:r>
     <w:r>
@@ -1358,8 +1058,18 @@
 </w:ftr>
 </file>
 
+<file path=word/footer3.xml><?xml version="1.0" encoding="utf-8"?>
+<w:ftr xmlns:wpc="http://schemas.microsoft.com/office/word/2010/wordprocessingCanvas" xmlns:cx="http://schemas.microsoft.com/office/drawing/2014/chartex" xmlns:cx1="http://schemas.microsoft.com/office/drawing/2015/9/8/chartex" xmlns:cx2="http://schemas.microsoft.com/office/drawing/2015/10/21/chartex" xmlns:cx3="http://schemas.microsoft.com/office/drawing/2016/5/9/chartex" xmlns:cx4="http://schemas.microsoft.com/office/drawing/2016/5/10/chartex" xmlns:cx5="http://schemas.microsoft.com/office/drawing/2016/5/11/chartex" xmlns:cx6="http://schemas.microsoft.com/office/drawing/2016/5/12/chartex" xmlns:cx7="http://schemas.microsoft.com/office/drawing/2016/5/13/chartex" xmlns:cx8="http://schemas.microsoft.com/office/drawing/2016/5/14/chartex" xmlns:mc="http://schemas.openxmlformats.org/markup-compatibility/2006" xmlns:aink="http://schemas.microsoft.com/office/drawing/2016/ink" xmlns:am3d="http://schemas.microsoft.com/office/drawing/2017/model3d" xmlns:o="urn:schemas-microsoft-com:office:office" xmlns:r="http://schemas.openxmlformats.org/officeDocument/2006/relationships" xmlns:m="http://schemas.openxmlformats.org/officeDocument/2006/math" xmlns:v="urn:schemas-microsoft-com:vml" xmlns:wp14="http://schemas.microsoft.com/office/word/2010/wordprocessingDrawing" xmlns:wp="http://schemas.openxmlformats.org/drawingml/2006/wordprocessingDrawing" xmlns:w10="urn:schemas-microsoft-com:office:word" xmlns:w="http://schemas.openxmlformats.org/wordprocessingml/2006/main" xmlns:w14="http://schemas.microsoft.com/office/word/2010/wordml" xmlns:w15="http://schemas.microsoft.com/office/word/2012/wordml" xmlns:w16cex="http://schemas.microsoft.com/office/word/2018/wordml/cex" xmlns:w16cid="http://schemas.microsoft.com/office/word/2016/wordml/cid" xmlns:w16="http://schemas.microsoft.com/office/word/2018/wordml" xmlns:w16sdtdh="http://schemas.microsoft.com/office/word/2020/wordml/sdtdatahash" xmlns:w16se="http://schemas.microsoft.com/office/word/2015/wordml/symex" xmlns:wpg="http://schemas.microsoft.com/office/word/2010/wordprocessingGroup" xmlns:wpi="http://schemas.microsoft.com/office/word/2010/wordprocessingInk" xmlns:wne="http://schemas.microsoft.com/office/word/2006/wordml" xmlns:wps="http://schemas.microsoft.com/office/word/2010/wordprocessingShape" mc:Ignorable="w14 w15 w16se w16cid w16 w16cex w16sdtdh wp14">
+  <w:p>
+    <w:pPr>
+      <w:pStyle w:val="Pieddepage"/>
+    </w:pPr>
+  </w:p>
+</w:ftr>
+</file>
+
 <file path=word/footnotes.xml><?xml version="1.0" encoding="utf-8"?>
-<w:footnotes xmlns:wpc="http://schemas.microsoft.com/office/word/2010/wordprocessingCanvas" xmlns:cx="http://schemas.microsoft.com/office/drawing/2014/chartex" xmlns:cx1="http://schemas.microsoft.com/office/drawing/2015/9/8/chartex" xmlns:cx2="http://schemas.microsoft.com/office/drawing/2015/10/21/chartex" xmlns:cx3="http://schemas.microsoft.com/office/drawing/2016/5/9/chartex" xmlns:cx4="http://schemas.microsoft.com/office/drawing/2016/5/10/chartex" xmlns:cx5="http://schemas.microsoft.com/office/drawing/2016/5/11/chartex" xmlns:cx6="http://schemas.microsoft.com/office/drawing/2016/5/12/chartex" xmlns:cx7="http://schemas.microsoft.com/office/drawing/2016/5/13/chartex" xmlns:cx8="http://schemas.microsoft.com/office/drawing/2016/5/14/chartex" xmlns:mc="http://schemas.openxmlformats.org/markup-compatibility/2006" xmlns:aink="http://schemas.microsoft.com/office/drawing/2016/ink" xmlns:am3d="http://schemas.microsoft.com/office/drawing/2017/model3d" xmlns:o="urn:schemas-microsoft-com:office:office" xmlns:r="http://schemas.openxmlformats.org/officeDocument/2006/relationships" xmlns:m="http://schemas.openxmlformats.org/officeDocument/2006/math" xmlns:v="urn:schemas-microsoft-com:vml" xmlns:wp14="http://schemas.microsoft.com/office/word/2010/wordprocessingDrawing" xmlns:wp="http://schemas.openxmlformats.org/drawingml/2006/wordprocessingDrawing" xmlns:w10="urn:schemas-microsoft-com:office:word" xmlns:w="http://schemas.openxmlformats.org/wordprocessingml/2006/main" xmlns:w14="http://schemas.microsoft.com/office/word/2010/wordml" xmlns:w15="http://schemas.microsoft.com/office/word/2012/wordml" xmlns:w16cex="http://schemas.microsoft.com/office/word/2018/wordml/cex" xmlns:w16cid="http://schemas.microsoft.com/office/word/2016/wordml/cid" xmlns:w16="http://schemas.microsoft.com/office/word/2018/wordml" xmlns:w16se="http://schemas.microsoft.com/office/word/2015/wordml/symex" xmlns:wpg="http://schemas.microsoft.com/office/word/2010/wordprocessingGroup" xmlns:wpi="http://schemas.microsoft.com/office/word/2010/wordprocessingInk" xmlns:wne="http://schemas.microsoft.com/office/word/2006/wordml" xmlns:wps="http://schemas.microsoft.com/office/word/2010/wordprocessingShape" mc:Ignorable="w14 w15 w16se w16cid w16 w16cex wp14">
+<w:footnotes xmlns:wpc="http://schemas.microsoft.com/office/word/2010/wordprocessingCanvas" xmlns:cx="http://schemas.microsoft.com/office/drawing/2014/chartex" xmlns:cx1="http://schemas.microsoft.com/office/drawing/2015/9/8/chartex" xmlns:cx2="http://schemas.microsoft.com/office/drawing/2015/10/21/chartex" xmlns:cx3="http://schemas.microsoft.com/office/drawing/2016/5/9/chartex" xmlns:cx4="http://schemas.microsoft.com/office/drawing/2016/5/10/chartex" xmlns:cx5="http://schemas.microsoft.com/office/drawing/2016/5/11/chartex" xmlns:cx6="http://schemas.microsoft.com/office/drawing/2016/5/12/chartex" xmlns:cx7="http://schemas.microsoft.com/office/drawing/2016/5/13/chartex" xmlns:cx8="http://schemas.microsoft.com/office/drawing/2016/5/14/chartex" xmlns:mc="http://schemas.openxmlformats.org/markup-compatibility/2006" xmlns:aink="http://schemas.microsoft.com/office/drawing/2016/ink" xmlns:am3d="http://schemas.microsoft.com/office/drawing/2017/model3d" xmlns:o="urn:schemas-microsoft-com:office:office" xmlns:r="http://schemas.openxmlformats.org/officeDocument/2006/relationships" xmlns:m="http://schemas.openxmlformats.org/officeDocument/2006/math" xmlns:v="urn:schemas-microsoft-com:vml" xmlns:wp14="http://schemas.microsoft.com/office/word/2010/wordprocessingDrawing" xmlns:wp="http://schemas.openxmlformats.org/drawingml/2006/wordprocessingDrawing" xmlns:w10="urn:schemas-microsoft-com:office:word" xmlns:w="http://schemas.openxmlformats.org/wordprocessingml/2006/main" xmlns:w14="http://schemas.microsoft.com/office/word/2010/wordml" xmlns:w15="http://schemas.microsoft.com/office/word/2012/wordml" xmlns:w16cex="http://schemas.microsoft.com/office/word/2018/wordml/cex" xmlns:w16cid="http://schemas.microsoft.com/office/word/2016/wordml/cid" xmlns:w16="http://schemas.microsoft.com/office/word/2018/wordml" xmlns:w16sdtdh="http://schemas.microsoft.com/office/word/2020/wordml/sdtdatahash" xmlns:w16se="http://schemas.microsoft.com/office/word/2015/wordml/symex" xmlns:wpg="http://schemas.microsoft.com/office/word/2010/wordprocessingGroup" xmlns:wpi="http://schemas.microsoft.com/office/word/2010/wordprocessingInk" xmlns:wne="http://schemas.microsoft.com/office/word/2006/wordml" xmlns:wps="http://schemas.microsoft.com/office/word/2010/wordprocessingShape" mc:Ignorable="w14 w15 w16se w16cid w16 w16cex w16sdtdh wp14">
   <w:footnote w:type="separator" w:id="-1">
     <w:p>
       <w:pPr>
@@ -1383,8 +1093,38 @@
 </w:footnotes>
 </file>
 
+<file path=word/header1.xml><?xml version="1.0" encoding="utf-8"?>
+<w:hdr xmlns:wpc="http://schemas.microsoft.com/office/word/2010/wordprocessingCanvas" xmlns:cx="http://schemas.microsoft.com/office/drawing/2014/chartex" xmlns:cx1="http://schemas.microsoft.com/office/drawing/2015/9/8/chartex" xmlns:cx2="http://schemas.microsoft.com/office/drawing/2015/10/21/chartex" xmlns:cx3="http://schemas.microsoft.com/office/drawing/2016/5/9/chartex" xmlns:cx4="http://schemas.microsoft.com/office/drawing/2016/5/10/chartex" xmlns:cx5="http://schemas.microsoft.com/office/drawing/2016/5/11/chartex" xmlns:cx6="http://schemas.microsoft.com/office/drawing/2016/5/12/chartex" xmlns:cx7="http://schemas.microsoft.com/office/drawing/2016/5/13/chartex" xmlns:cx8="http://schemas.microsoft.com/office/drawing/2016/5/14/chartex" xmlns:mc="http://schemas.openxmlformats.org/markup-compatibility/2006" xmlns:aink="http://schemas.microsoft.com/office/drawing/2016/ink" xmlns:am3d="http://schemas.microsoft.com/office/drawing/2017/model3d" xmlns:o="urn:schemas-microsoft-com:office:office" xmlns:r="http://schemas.openxmlformats.org/officeDocument/2006/relationships" xmlns:m="http://schemas.openxmlformats.org/officeDocument/2006/math" xmlns:v="urn:schemas-microsoft-com:vml" xmlns:wp14="http://schemas.microsoft.com/office/word/2010/wordprocessingDrawing" xmlns:wp="http://schemas.openxmlformats.org/drawingml/2006/wordprocessingDrawing" xmlns:w10="urn:schemas-microsoft-com:office:word" xmlns:w="http://schemas.openxmlformats.org/wordprocessingml/2006/main" xmlns:w14="http://schemas.microsoft.com/office/word/2010/wordml" xmlns:w15="http://schemas.microsoft.com/office/word/2012/wordml" xmlns:w16cex="http://schemas.microsoft.com/office/word/2018/wordml/cex" xmlns:w16cid="http://schemas.microsoft.com/office/word/2016/wordml/cid" xmlns:w16="http://schemas.microsoft.com/office/word/2018/wordml" xmlns:w16sdtdh="http://schemas.microsoft.com/office/word/2020/wordml/sdtdatahash" xmlns:w16se="http://schemas.microsoft.com/office/word/2015/wordml/symex" xmlns:wpg="http://schemas.microsoft.com/office/word/2010/wordprocessingGroup" xmlns:wpi="http://schemas.microsoft.com/office/word/2010/wordprocessingInk" xmlns:wne="http://schemas.microsoft.com/office/word/2006/wordml" xmlns:wps="http://schemas.microsoft.com/office/word/2010/wordprocessingShape" mc:Ignorable="w14 w15 w16se w16cid w16 w16cex w16sdtdh wp14">
+  <w:p>
+    <w:pPr>
+      <w:pStyle w:val="En-tte"/>
+    </w:pPr>
+  </w:p>
+</w:hdr>
+</file>
+
+<file path=word/header2.xml><?xml version="1.0" encoding="utf-8"?>
+<w:hdr xmlns:wpc="http://schemas.microsoft.com/office/word/2010/wordprocessingCanvas" xmlns:cx="http://schemas.microsoft.com/office/drawing/2014/chartex" xmlns:cx1="http://schemas.microsoft.com/office/drawing/2015/9/8/chartex" xmlns:cx2="http://schemas.microsoft.com/office/drawing/2015/10/21/chartex" xmlns:cx3="http://schemas.microsoft.com/office/drawing/2016/5/9/chartex" xmlns:cx4="http://schemas.microsoft.com/office/drawing/2016/5/10/chartex" xmlns:cx5="http://schemas.microsoft.com/office/drawing/2016/5/11/chartex" xmlns:cx6="http://schemas.microsoft.com/office/drawing/2016/5/12/chartex" xmlns:cx7="http://schemas.microsoft.com/office/drawing/2016/5/13/chartex" xmlns:cx8="http://schemas.microsoft.com/office/drawing/2016/5/14/chartex" xmlns:mc="http://schemas.openxmlformats.org/markup-compatibility/2006" xmlns:aink="http://schemas.microsoft.com/office/drawing/2016/ink" xmlns:am3d="http://schemas.microsoft.com/office/drawing/2017/model3d" xmlns:o="urn:schemas-microsoft-com:office:office" xmlns:r="http://schemas.openxmlformats.org/officeDocument/2006/relationships" xmlns:m="http://schemas.openxmlformats.org/officeDocument/2006/math" xmlns:v="urn:schemas-microsoft-com:vml" xmlns:wp14="http://schemas.microsoft.com/office/word/2010/wordprocessingDrawing" xmlns:wp="http://schemas.openxmlformats.org/drawingml/2006/wordprocessingDrawing" xmlns:w10="urn:schemas-microsoft-com:office:word" xmlns:w="http://schemas.openxmlformats.org/wordprocessingml/2006/main" xmlns:w14="http://schemas.microsoft.com/office/word/2010/wordml" xmlns:w15="http://schemas.microsoft.com/office/word/2012/wordml" xmlns:w16cex="http://schemas.microsoft.com/office/word/2018/wordml/cex" xmlns:w16cid="http://schemas.microsoft.com/office/word/2016/wordml/cid" xmlns:w16="http://schemas.microsoft.com/office/word/2018/wordml" xmlns:w16sdtdh="http://schemas.microsoft.com/office/word/2020/wordml/sdtdatahash" xmlns:w16se="http://schemas.microsoft.com/office/word/2015/wordml/symex" xmlns:wpg="http://schemas.microsoft.com/office/word/2010/wordprocessingGroup" xmlns:wpi="http://schemas.microsoft.com/office/word/2010/wordprocessingInk" xmlns:wne="http://schemas.microsoft.com/office/word/2006/wordml" xmlns:wps="http://schemas.microsoft.com/office/word/2010/wordprocessingShape" mc:Ignorable="w14 w15 w16se w16cid w16 w16cex w16sdtdh wp14">
+  <w:p>
+    <w:pPr>
+      <w:pStyle w:val="En-tte"/>
+    </w:pPr>
+  </w:p>
+</w:hdr>
+</file>
+
+<file path=word/header3.xml><?xml version="1.0" encoding="utf-8"?>
+<w:hdr xmlns:wpc="http://schemas.microsoft.com/office/word/2010/wordprocessingCanvas" xmlns:cx="http://schemas.microsoft.com/office/drawing/2014/chartex" xmlns:cx1="http://schemas.microsoft.com/office/drawing/2015/9/8/chartex" xmlns:cx2="http://schemas.microsoft.com/office/drawing/2015/10/21/chartex" xmlns:cx3="http://schemas.microsoft.com/office/drawing/2016/5/9/chartex" xmlns:cx4="http://schemas.microsoft.com/office/drawing/2016/5/10/chartex" xmlns:cx5="http://schemas.microsoft.com/office/drawing/2016/5/11/chartex" xmlns:cx6="http://schemas.microsoft.com/office/drawing/2016/5/12/chartex" xmlns:cx7="http://schemas.microsoft.com/office/drawing/2016/5/13/chartex" xmlns:cx8="http://schemas.microsoft.com/office/drawing/2016/5/14/chartex" xmlns:mc="http://schemas.openxmlformats.org/markup-compatibility/2006" xmlns:aink="http://schemas.microsoft.com/office/drawing/2016/ink" xmlns:am3d="http://schemas.microsoft.com/office/drawing/2017/model3d" xmlns:o="urn:schemas-microsoft-com:office:office" xmlns:r="http://schemas.openxmlformats.org/officeDocument/2006/relationships" xmlns:m="http://schemas.openxmlformats.org/officeDocument/2006/math" xmlns:v="urn:schemas-microsoft-com:vml" xmlns:wp14="http://schemas.microsoft.com/office/word/2010/wordprocessingDrawing" xmlns:wp="http://schemas.openxmlformats.org/drawingml/2006/wordprocessingDrawing" xmlns:w10="urn:schemas-microsoft-com:office:word" xmlns:w="http://schemas.openxmlformats.org/wordprocessingml/2006/main" xmlns:w14="http://schemas.microsoft.com/office/word/2010/wordml" xmlns:w15="http://schemas.microsoft.com/office/word/2012/wordml" xmlns:w16cex="http://schemas.microsoft.com/office/word/2018/wordml/cex" xmlns:w16cid="http://schemas.microsoft.com/office/word/2016/wordml/cid" xmlns:w16="http://schemas.microsoft.com/office/word/2018/wordml" xmlns:w16sdtdh="http://schemas.microsoft.com/office/word/2020/wordml/sdtdatahash" xmlns:w16se="http://schemas.microsoft.com/office/word/2015/wordml/symex" xmlns:wpg="http://schemas.microsoft.com/office/word/2010/wordprocessingGroup" xmlns:wpi="http://schemas.microsoft.com/office/word/2010/wordprocessingInk" xmlns:wne="http://schemas.microsoft.com/office/word/2006/wordml" xmlns:wps="http://schemas.microsoft.com/office/word/2010/wordprocessingShape" mc:Ignorable="w14 w15 w16se w16cid w16 w16cex w16sdtdh wp14">
+  <w:p>
+    <w:pPr>
+      <w:pStyle w:val="En-tte"/>
+    </w:pPr>
+  </w:p>
+</w:hdr>
+</file>
+
 <file path=word/styles.xml><?xml version="1.0" encoding="utf-8"?>
-<w:styles xmlns:mc="http://schemas.openxmlformats.org/markup-compatibility/2006" xmlns:r="http://schemas.openxmlformats.org/officeDocument/2006/relationships" xmlns:w="http://schemas.openxmlformats.org/wordprocessingml/2006/main" xmlns:w14="http://schemas.microsoft.com/office/word/2010/wordml" xmlns:w15="http://schemas.microsoft.com/office/word/2012/wordml" xmlns:w16cex="http://schemas.microsoft.com/office/word/2018/wordml/cex" xmlns:w16cid="http://schemas.microsoft.com/office/word/2016/wordml/cid" xmlns:w16="http://schemas.microsoft.com/office/word/2018/wordml" xmlns:w16se="http://schemas.microsoft.com/office/word/2015/wordml/symex" mc:Ignorable="w14 w15 w16se w16cid w16 w16cex">
+<w:styles xmlns:mc="http://schemas.openxmlformats.org/markup-compatibility/2006" xmlns:r="http://schemas.openxmlformats.org/officeDocument/2006/relationships" xmlns:w="http://schemas.openxmlformats.org/wordprocessingml/2006/main" xmlns:w14="http://schemas.microsoft.com/office/word/2010/wordml" xmlns:w15="http://schemas.microsoft.com/office/word/2012/wordml" xmlns:w16cex="http://schemas.microsoft.com/office/word/2018/wordml/cex" xmlns:w16cid="http://schemas.microsoft.com/office/word/2016/wordml/cid" xmlns:w16="http://schemas.microsoft.com/office/word/2018/wordml" xmlns:w16sdtdh="http://schemas.microsoft.com/office/word/2020/wordml/sdtdatahash" xmlns:w16se="http://schemas.microsoft.com/office/word/2015/wordml/symex" mc:Ignorable="w14 w15 w16se w16cid w16 w16cex w16sdtdh">
   <w:docDefaults>
     <w:rPrDefault>
       <w:rPr>
@@ -1501,6 +1241,7 @@
     <w:lsdException w:name="HTML Sample" w:semiHidden="1" w:unhideWhenUsed="1"/>
     <w:lsdException w:name="HTML Typewriter" w:semiHidden="1" w:unhideWhenUsed="1"/>
     <w:lsdException w:name="HTML Variable" w:semiHidden="1" w:unhideWhenUsed="1"/>
+    <w:lsdException w:name="Normal Table" w:semiHidden="1" w:unhideWhenUsed="1"/>
     <w:lsdException w:name="annotation subject" w:semiHidden="1" w:unhideWhenUsed="1"/>
     <w:lsdException w:name="No List" w:semiHidden="1" w:unhideWhenUsed="1"/>
     <w:lsdException w:name="Outline List 1" w:semiHidden="1" w:unhideWhenUsed="1"/>
@@ -1543,8 +1284,11 @@
     <w:lsdException w:name="Table Contemporary" w:semiHidden="1" w:unhideWhenUsed="1"/>
     <w:lsdException w:name="Table Elegant" w:semiHidden="1" w:unhideWhenUsed="1"/>
     <w:lsdException w:name="Table Professional" w:semiHidden="1" w:unhideWhenUsed="1"/>
+    <w:lsdException w:name="Table Subtle 1" w:semiHidden="1" w:unhideWhenUsed="1"/>
     <w:lsdException w:name="Table Subtle 2" w:semiHidden="1" w:unhideWhenUsed="1"/>
     <w:lsdException w:name="Table Web 1" w:semiHidden="1" w:unhideWhenUsed="1"/>
+    <w:lsdException w:name="Table Web 2" w:semiHidden="1" w:unhideWhenUsed="1"/>
+    <w:lsdException w:name="Table Web 3" w:semiHidden="1" w:unhideWhenUsed="1"/>
     <w:lsdException w:name="Balloon Text" w:semiHidden="1" w:unhideWhenUsed="1"/>
     <w:lsdException w:name="Table Grid" w:uiPriority="59"/>
     <w:lsdException w:name="Table Theme" w:semiHidden="1" w:unhideWhenUsed="1"/>

</xml_diff>

<commit_message>
#7 - Ajout de la marianne dans le document exporté
</commit_message>
<xml_diff>
--- a/templates/ecc/questionnaire.docx
+++ b/templates/ecc/questionnaire.docx
@@ -41,7 +41,18 @@
               <w:sz w:val="40"/>
               <w:szCs w:val="40"/>
             </w:rPr>
-            <w:t>{{ questionnaire</w:t>
+            <w:t xml:space="preserve">{{ </w:t>
+          </w:r>
+          <w:proofErr w:type="spellStart"/>
+          <w:r>
+            <w:rPr>
+              <w:rFonts w:ascii="Times New Roman" w:eastAsia="Times New Roman" w:hAnsi="Times New Roman" w:cs="Times New Roman"/>
+              <w:b/>
+              <w:color w:val="000000"/>
+              <w:sz w:val="40"/>
+              <w:szCs w:val="40"/>
+            </w:rPr>
+            <w:t>questionnaire</w:t>
           </w:r>
           <w:proofErr w:type="gramEnd"/>
           <w:r>
@@ -52,7 +63,18 @@
               <w:sz w:val="40"/>
               <w:szCs w:val="40"/>
             </w:rPr>
-            <w:t>.control.title }}</w:t>
+            <w:t>.control.title</w:t>
+          </w:r>
+          <w:proofErr w:type="spellEnd"/>
+          <w:r>
+            <w:rPr>
+              <w:rFonts w:ascii="Times New Roman" w:eastAsia="Times New Roman" w:hAnsi="Times New Roman" w:cs="Times New Roman"/>
+              <w:b/>
+              <w:color w:val="000000"/>
+              <w:sz w:val="40"/>
+              <w:szCs w:val="40"/>
+            </w:rPr>
+            <w:t xml:space="preserve"> }}</w:t>
           </w:r>
         </w:sdtContent>
       </w:sdt>
@@ -91,9 +113,9 @@
           <w:sz w:val="40"/>
           <w:szCs w:val="40"/>
         </w:rPr>
-        <w:t>{{ questionnaire</w:t>
-      </w:r>
-      <w:proofErr w:type="gramEnd"/>
+        <w:t xml:space="preserve">{{ </w:t>
+      </w:r>
+      <w:proofErr w:type="spellStart"/>
       <w:r>
         <w:rPr>
           <w:rFonts w:ascii="Times New Roman" w:eastAsia="Times New Roman" w:hAnsi="Times New Roman" w:cs="Times New Roman"/>
@@ -102,7 +124,29 @@
           <w:sz w:val="40"/>
           <w:szCs w:val="40"/>
         </w:rPr>
-        <w:t>.control.depositing_organization }}</w:t>
+        <w:t>questionnaire</w:t>
+      </w:r>
+      <w:proofErr w:type="gramEnd"/>
+      <w:r>
+        <w:rPr>
+          <w:rFonts w:ascii="Times New Roman" w:eastAsia="Times New Roman" w:hAnsi="Times New Roman" w:cs="Times New Roman"/>
+          <w:b/>
+          <w:color w:val="000000"/>
+          <w:sz w:val="40"/>
+          <w:szCs w:val="40"/>
+        </w:rPr>
+        <w:t>.control.depositing_organization</w:t>
+      </w:r>
+      <w:proofErr w:type="spellEnd"/>
+      <w:r>
+        <w:rPr>
+          <w:rFonts w:ascii="Times New Roman" w:eastAsia="Times New Roman" w:hAnsi="Times New Roman" w:cs="Times New Roman"/>
+          <w:b/>
+          <w:color w:val="000000"/>
+          <w:sz w:val="40"/>
+          <w:szCs w:val="40"/>
+        </w:rPr>
+        <w:t xml:space="preserve"> }}</w:t>
       </w:r>
     </w:p>
     <w:p>
@@ -139,9 +183,9 @@
           <w:sz w:val="40"/>
           <w:szCs w:val="40"/>
         </w:rPr>
-        <w:t>{{ questionnaire</w:t>
-      </w:r>
-      <w:proofErr w:type="gramEnd"/>
+        <w:t xml:space="preserve">{{ </w:t>
+      </w:r>
+      <w:proofErr w:type="spellStart"/>
       <w:r>
         <w:rPr>
           <w:rFonts w:ascii="Times New Roman" w:eastAsia="Times New Roman" w:hAnsi="Times New Roman" w:cs="Times New Roman"/>
@@ -150,7 +194,29 @@
           <w:sz w:val="40"/>
           <w:szCs w:val="40"/>
         </w:rPr>
-        <w:t>.title_display }}</w:t>
+        <w:t>questionnaire</w:t>
+      </w:r>
+      <w:proofErr w:type="gramEnd"/>
+      <w:r>
+        <w:rPr>
+          <w:rFonts w:ascii="Times New Roman" w:eastAsia="Times New Roman" w:hAnsi="Times New Roman" w:cs="Times New Roman"/>
+          <w:b/>
+          <w:color w:val="000000"/>
+          <w:sz w:val="40"/>
+          <w:szCs w:val="40"/>
+        </w:rPr>
+        <w:t>.title_display</w:t>
+      </w:r>
+      <w:proofErr w:type="spellEnd"/>
+      <w:r>
+        <w:rPr>
+          <w:rFonts w:ascii="Times New Roman" w:eastAsia="Times New Roman" w:hAnsi="Times New Roman" w:cs="Times New Roman"/>
+          <w:b/>
+          <w:color w:val="000000"/>
+          <w:sz w:val="40"/>
+          <w:szCs w:val="40"/>
+        </w:rPr>
+        <w:t xml:space="preserve"> }}</w:t>
       </w:r>
     </w:p>
     <w:p>
@@ -177,6 +243,7 @@
         </w:rPr>
         <w:t xml:space="preserve">{% if </w:t>
       </w:r>
+      <w:proofErr w:type="spellStart"/>
       <w:proofErr w:type="gramStart"/>
       <w:r>
         <w:rPr>
@@ -189,7 +256,14 @@
         <w:rPr>
           <w:rFonts w:ascii="Arial" w:eastAsia="Arial" w:hAnsi="Arial" w:cs="Arial"/>
         </w:rPr>
-        <w:t>_date %}</w:t>
+        <w:t>_date</w:t>
+      </w:r>
+      <w:proofErr w:type="spellEnd"/>
+      <w:r>
+        <w:rPr>
+          <w:rFonts w:ascii="Arial" w:eastAsia="Arial" w:hAnsi="Arial" w:cs="Arial"/>
+        </w:rPr>
+        <w:t xml:space="preserve"> %}</w:t>
       </w:r>
     </w:p>
     <w:p>
@@ -212,16 +286,34 @@
           <w:b/>
           <w:bCs/>
         </w:rPr>
-        <w:t>{{ questionnaire</w:t>
-      </w:r>
-      <w:proofErr w:type="gramEnd"/>
+        <w:t xml:space="preserve">{{ </w:t>
+      </w:r>
+      <w:proofErr w:type="spellStart"/>
       <w:r>
         <w:rPr>
           <w:rFonts w:ascii="Arial" w:eastAsia="Arial" w:hAnsi="Arial" w:cs="Arial"/>
           <w:b/>
           <w:bCs/>
         </w:rPr>
-        <w:t>.sent_date_display }}.</w:t>
+        <w:t>questionnaire</w:t>
+      </w:r>
+      <w:proofErr w:type="gramEnd"/>
+      <w:r>
+        <w:rPr>
+          <w:rFonts w:ascii="Arial" w:eastAsia="Arial" w:hAnsi="Arial" w:cs="Arial"/>
+          <w:b/>
+          <w:bCs/>
+        </w:rPr>
+        <w:t>.sent_date_display</w:t>
+      </w:r>
+      <w:proofErr w:type="spellEnd"/>
+      <w:r>
+        <w:rPr>
+          <w:rFonts w:ascii="Arial" w:eastAsia="Arial" w:hAnsi="Arial" w:cs="Arial"/>
+          <w:b/>
+          <w:bCs/>
+        </w:rPr>
+        <w:t xml:space="preserve"> }}.</w:t>
       </w:r>
     </w:p>
     <w:p>
@@ -235,7 +327,21 @@
         <w:rPr>
           <w:rFonts w:ascii="Arial" w:eastAsia="Arial" w:hAnsi="Arial" w:cs="Arial"/>
         </w:rPr>
-        <w:t>{% endif %}</w:t>
+        <w:t xml:space="preserve">{% </w:t>
+      </w:r>
+      <w:proofErr w:type="spellStart"/>
+      <w:r>
+        <w:rPr>
+          <w:rFonts w:ascii="Arial" w:eastAsia="Arial" w:hAnsi="Arial" w:cs="Arial"/>
+        </w:rPr>
+        <w:t>endif</w:t>
+      </w:r>
+      <w:proofErr w:type="spellEnd"/>
+      <w:r>
+        <w:rPr>
+          <w:rFonts w:ascii="Arial" w:eastAsia="Arial" w:hAnsi="Arial" w:cs="Arial"/>
+        </w:rPr>
+        <w:t xml:space="preserve"> %}</w:t>
       </w:r>
     </w:p>
     <w:p>
@@ -249,7 +355,21 @@
         <w:rPr>
           <w:rFonts w:ascii="Arial" w:eastAsia="Arial" w:hAnsi="Arial" w:cs="Arial"/>
         </w:rPr>
-        <w:t>{% if questionnaire.end_date %}</w:t>
+        <w:t xml:space="preserve">{% if </w:t>
+      </w:r>
+      <w:proofErr w:type="spellStart"/>
+      <w:r>
+        <w:rPr>
+          <w:rFonts w:ascii="Arial" w:eastAsia="Arial" w:hAnsi="Arial" w:cs="Arial"/>
+        </w:rPr>
+        <w:t>questionnaire.end_date</w:t>
+      </w:r>
+      <w:proofErr w:type="spellEnd"/>
+      <w:r>
+        <w:rPr>
+          <w:rFonts w:ascii="Arial" w:eastAsia="Arial" w:hAnsi="Arial" w:cs="Arial"/>
+        </w:rPr>
+        <w:t xml:space="preserve"> %}</w:t>
       </w:r>
     </w:p>
     <w:p>
@@ -271,7 +391,15 @@
           <w:rFonts w:ascii="Arial" w:eastAsia="Arial" w:hAnsi="Arial" w:cs="Arial"/>
           <w:b/>
         </w:rPr>
-        <w:t>{{ questionnaire.end</w:t>
+        <w:t xml:space="preserve">{{ </w:t>
+      </w:r>
+      <w:proofErr w:type="spellStart"/>
+      <w:r>
+        <w:rPr>
+          <w:rFonts w:ascii="Arial" w:eastAsia="Arial" w:hAnsi="Arial" w:cs="Arial"/>
+          <w:b/>
+        </w:rPr>
+        <w:t>questionnaire.end</w:t>
       </w:r>
       <w:proofErr w:type="gramEnd"/>
       <w:r>
@@ -279,7 +407,15 @@
           <w:rFonts w:ascii="Arial" w:eastAsia="Arial" w:hAnsi="Arial" w:cs="Arial"/>
           <w:b/>
         </w:rPr>
-        <w:t>_date_display }}.</w:t>
+        <w:t>_date_display</w:t>
+      </w:r>
+      <w:proofErr w:type="spellEnd"/>
+      <w:r>
+        <w:rPr>
+          <w:rFonts w:ascii="Arial" w:eastAsia="Arial" w:hAnsi="Arial" w:cs="Arial"/>
+          <w:b/>
+        </w:rPr>
+        <w:t xml:space="preserve"> }}.</w:t>
       </w:r>
     </w:p>
     <w:p>
@@ -293,7 +429,21 @@
         <w:rPr>
           <w:rFonts w:ascii="Arial" w:eastAsia="Arial" w:hAnsi="Arial" w:cs="Arial"/>
         </w:rPr>
-        <w:t>{% endif %}</w:t>
+        <w:t xml:space="preserve">{% </w:t>
+      </w:r>
+      <w:proofErr w:type="spellStart"/>
+      <w:r>
+        <w:rPr>
+          <w:rFonts w:ascii="Arial" w:eastAsia="Arial" w:hAnsi="Arial" w:cs="Arial"/>
+        </w:rPr>
+        <w:t>endif</w:t>
+      </w:r>
+      <w:proofErr w:type="spellEnd"/>
+      <w:r>
+        <w:rPr>
+          <w:rFonts w:ascii="Arial" w:eastAsia="Arial" w:hAnsi="Arial" w:cs="Arial"/>
+        </w:rPr>
+        <w:t xml:space="preserve"> %}</w:t>
       </w:r>
     </w:p>
     <w:p>
@@ -322,7 +472,23 @@
           <w:rFonts w:ascii="Arial" w:eastAsia="Arial" w:hAnsi="Arial" w:cs="Arial"/>
           <w:i/>
         </w:rPr>
-        <w:t>{{r questionnaire.description_rich_text }}</w:t>
+        <w:t xml:space="preserve">{{r </w:t>
+      </w:r>
+      <w:proofErr w:type="spellStart"/>
+      <w:r>
+        <w:rPr>
+          <w:rFonts w:ascii="Arial" w:eastAsia="Arial" w:hAnsi="Arial" w:cs="Arial"/>
+          <w:i/>
+        </w:rPr>
+        <w:t>questionnaire.description_rich_text</w:t>
+      </w:r>
+      <w:proofErr w:type="spellEnd"/>
+      <w:r>
+        <w:rPr>
+          <w:rFonts w:ascii="Arial" w:eastAsia="Arial" w:hAnsi="Arial" w:cs="Arial"/>
+          <w:i/>
+        </w:rPr>
+        <w:t xml:space="preserve"> }}</w:t>
       </w:r>
     </w:p>
     <w:p>
@@ -347,15 +513,24 @@
           <w:rFonts w:ascii="Arial" w:eastAsia="Arial" w:hAnsi="Arial" w:cs="Arial"/>
           <w:i/>
         </w:rPr>
-        <w:t>t a été généré depuis le site collecte</w:t>
-      </w:r>
+        <w:t xml:space="preserve">t a été généré depuis le site </w:t>
+      </w:r>
+      <w:proofErr w:type="spellStart"/>
       <w:r>
         <w:rPr>
           <w:rFonts w:ascii="Arial" w:eastAsia="Arial" w:hAnsi="Arial" w:cs="Arial"/>
           <w:i/>
         </w:rPr>
+        <w:t>collecte</w:t>
+      </w:r>
+      <w:r>
+        <w:rPr>
+          <w:rFonts w:ascii="Arial" w:eastAsia="Arial" w:hAnsi="Arial" w:cs="Arial"/>
+          <w:i/>
+        </w:rPr>
         <w:t>-pro</w:t>
       </w:r>
+      <w:proofErr w:type="spellEnd"/>
       <w:r>
         <w:rPr>
           <w:rFonts w:ascii="Arial" w:eastAsia="Arial" w:hAnsi="Arial" w:cs="Arial"/>
@@ -375,13 +550,29 @@
           <w:rFonts w:ascii="Arial" w:eastAsia="Arial" w:hAnsi="Arial" w:cs="Arial"/>
           <w:i/>
         </w:rPr>
-        <w:t>{{ questionnaire.site_url }}</w:t>
-      </w:r>
+        <w:t xml:space="preserve">{{ </w:t>
+      </w:r>
+      <w:proofErr w:type="spellStart"/>
       <w:r>
         <w:rPr>
           <w:rFonts w:ascii="Arial" w:eastAsia="Arial" w:hAnsi="Arial" w:cs="Arial"/>
           <w:i/>
         </w:rPr>
+        <w:t>questionnaire.site_url</w:t>
+      </w:r>
+      <w:proofErr w:type="spellEnd"/>
+      <w:r>
+        <w:rPr>
+          <w:rFonts w:ascii="Arial" w:eastAsia="Arial" w:hAnsi="Arial" w:cs="Arial"/>
+          <w:i/>
+        </w:rPr>
+        <w:t xml:space="preserve"> }}</w:t>
+      </w:r>
+      <w:r>
+        <w:rPr>
+          <w:rFonts w:ascii="Arial" w:eastAsia="Arial" w:hAnsi="Arial" w:cs="Arial"/>
+          <w:i/>
+        </w:rPr>
         <w:t>.</w:t>
       </w:r>
     </w:p>
@@ -421,37 +612,25 @@
         <w:rPr>
           <w:rFonts w:ascii="Arial" w:eastAsia="Arial" w:hAnsi="Arial" w:cs="Arial"/>
           <w:color w:val="000000"/>
-        </w:rPr>
-      </w:pPr>
-      <w:r>
-        <w:rPr>
-          <w:rFonts w:ascii="Arial" w:eastAsia="Arial" w:hAnsi="Arial" w:cs="Arial"/>
-          <w:color w:val="000000"/>
-        </w:rPr>
-        <w:t xml:space="preserve">{%p for theme in </w:t>
-      </w:r>
-      <w:proofErr w:type="gramStart"/>
-      <w:r>
-        <w:rPr>
-          <w:rFonts w:ascii="Arial" w:eastAsia="Arial" w:hAnsi="Arial" w:cs="Arial"/>
-          <w:color w:val="000000"/>
-        </w:rPr>
-        <w:t>questionnaire.themes.all(</w:t>
-      </w:r>
-      <w:proofErr w:type="gramEnd"/>
-      <w:r>
-        <w:rPr>
-          <w:rFonts w:ascii="Arial" w:eastAsia="Arial" w:hAnsi="Arial" w:cs="Arial"/>
-          <w:color w:val="000000"/>
-        </w:rPr>
-        <w:t>) %}</w:t>
+          <w:lang w:val="en-US"/>
+        </w:rPr>
+      </w:pPr>
+      <w:r>
+        <w:rPr>
+          <w:rFonts w:ascii="Arial" w:eastAsia="Arial" w:hAnsi="Arial" w:cs="Arial"/>
+          <w:color w:val="000000"/>
+          <w:lang w:val="en-US"/>
+        </w:rPr>
+        <w:t>{%p for theme in questionnaire.themes.all() %}</w:t>
       </w:r>
     </w:p>
     <w:p>
       <w:pPr>
         <w:spacing w:after="120" w:line="240" w:lineRule="auto"/>
-      </w:pPr>
-      <w:proofErr w:type="gramStart"/>
+        <w:rPr>
+          <w:lang w:val="en-US"/>
+        </w:rPr>
+      </w:pPr>
       <w:r>
         <w:rPr>
           <w:rFonts w:ascii="Times New Roman" w:eastAsia="Times New Roman" w:hAnsi="Times New Roman" w:cs="Times New Roman"/>
@@ -459,10 +638,10 @@
           <w:color w:val="000000"/>
           <w:sz w:val="28"/>
           <w:szCs w:val="28"/>
-        </w:rPr>
-        <w:t>{{ theme</w:t>
-      </w:r>
-      <w:proofErr w:type="gramEnd"/>
+          <w:lang w:val="en-US"/>
+        </w:rPr>
+        <w:t>{{ theme.numbering }}.</w:t>
+      </w:r>
       <w:r>
         <w:rPr>
           <w:rFonts w:ascii="Times New Roman" w:eastAsia="Times New Roman" w:hAnsi="Times New Roman" w:cs="Times New Roman"/>
@@ -470,37 +649,18 @@
           <w:color w:val="000000"/>
           <w:sz w:val="28"/>
           <w:szCs w:val="28"/>
-        </w:rPr>
-        <w:t>.numbering }}.</w:t>
-      </w:r>
-      <w:r>
-        <w:rPr>
-          <w:rFonts w:ascii="Times New Roman" w:eastAsia="Times New Roman" w:hAnsi="Times New Roman" w:cs="Times New Roman"/>
-          <w:b/>
-          <w:color w:val="000000"/>
-          <w:sz w:val="28"/>
-          <w:szCs w:val="28"/>
+          <w:lang w:val="en-US"/>
         </w:rPr>
         <w:tab/>
-      </w:r>
-      <w:proofErr w:type="gramStart"/>
-      <w:r>
-        <w:rPr>
-          <w:rFonts w:ascii="Times New Roman" w:eastAsia="Times New Roman" w:hAnsi="Times New Roman" w:cs="Times New Roman"/>
-          <w:b/>
-          <w:color w:val="000000"/>
-          <w:sz w:val="28"/>
-          <w:szCs w:val="28"/>
-        </w:rPr>
         <w:t>{{ theme</w:t>
       </w:r>
-      <w:proofErr w:type="gramEnd"/>
       <w:r>
         <w:rPr>
           <w:rFonts w:ascii="Times New Roman" w:eastAsia="Times New Roman" w:hAnsi="Times New Roman" w:cs="Times New Roman"/>
           <w:b/>
           <w:sz w:val="28"/>
           <w:szCs w:val="28"/>
+          <w:lang w:val="en-US"/>
         </w:rPr>
         <w:t>.title|upper</w:t>
       </w:r>
@@ -511,6 +671,7 @@
           <w:color w:val="000000"/>
           <w:sz w:val="28"/>
           <w:szCs w:val="28"/>
+          <w:lang w:val="en-US"/>
         </w:rPr>
         <w:t xml:space="preserve"> }}</w:t>
       </w:r>
@@ -522,30 +683,16 @@
         <w:rPr>
           <w:rFonts w:ascii="Arial" w:eastAsia="Arial" w:hAnsi="Arial" w:cs="Arial"/>
           <w:color w:val="000000"/>
-        </w:rPr>
-      </w:pPr>
-      <w:r>
-        <w:rPr>
-          <w:rFonts w:ascii="Arial" w:eastAsia="Arial" w:hAnsi="Arial" w:cs="Arial"/>
-          <w:color w:val="000000"/>
-        </w:rPr>
-        <w:t xml:space="preserve">{%p for question in </w:t>
-      </w:r>
-      <w:proofErr w:type="gramStart"/>
-      <w:r>
-        <w:rPr>
-          <w:rFonts w:ascii="Arial" w:eastAsia="Arial" w:hAnsi="Arial" w:cs="Arial"/>
-          <w:color w:val="000000"/>
-        </w:rPr>
-        <w:t>theme.questions.all(</w:t>
-      </w:r>
-      <w:proofErr w:type="gramEnd"/>
-      <w:r>
-        <w:rPr>
-          <w:rFonts w:ascii="Arial" w:eastAsia="Arial" w:hAnsi="Arial" w:cs="Arial"/>
-          <w:color w:val="000000"/>
-        </w:rPr>
-        <w:t>) %}</w:t>
+          <w:lang w:val="en-US"/>
+        </w:rPr>
+      </w:pPr>
+      <w:r>
+        <w:rPr>
+          <w:rFonts w:ascii="Arial" w:eastAsia="Arial" w:hAnsi="Arial" w:cs="Arial"/>
+          <w:color w:val="000000"/>
+          <w:lang w:val="en-US"/>
+        </w:rPr>
+        <w:t>{%p for question in theme.questions.all() %}</w:t>
       </w:r>
     </w:p>
     <w:p>
@@ -555,30 +702,16 @@
         <w:rPr>
           <w:rFonts w:ascii="Arial" w:eastAsia="Arial" w:hAnsi="Arial" w:cs="Arial"/>
           <w:color w:val="000000"/>
-        </w:rPr>
-      </w:pPr>
-      <w:r>
-        <w:rPr>
-          <w:rFonts w:ascii="Arial" w:eastAsia="Arial" w:hAnsi="Arial" w:cs="Arial"/>
-          <w:color w:val="000000"/>
-        </w:rPr>
-        <w:t>{% with question_files=</w:t>
-      </w:r>
-      <w:proofErr w:type="gramStart"/>
-      <w:r>
-        <w:rPr>
-          <w:rFonts w:ascii="Arial" w:eastAsia="Arial" w:hAnsi="Arial" w:cs="Arial"/>
-          <w:color w:val="000000"/>
-        </w:rPr>
-        <w:t>question.question_files.all(</w:t>
-      </w:r>
-      <w:proofErr w:type="gramEnd"/>
-      <w:r>
-        <w:rPr>
-          <w:rFonts w:ascii="Arial" w:eastAsia="Arial" w:hAnsi="Arial" w:cs="Arial"/>
-          <w:color w:val="000000"/>
-        </w:rPr>
-        <w:t>) %}</w:t>
+          <w:lang w:val="en-US"/>
+        </w:rPr>
+      </w:pPr>
+      <w:r>
+        <w:rPr>
+          <w:rFonts w:ascii="Arial" w:eastAsia="Arial" w:hAnsi="Arial" w:cs="Arial"/>
+          <w:color w:val="000000"/>
+          <w:lang w:val="en-US"/>
+        </w:rPr>
+        <w:t>{% with question_files=question.question_files.all() %}</w:t>
       </w:r>
     </w:p>
     <w:p>
@@ -587,6 +720,7 @@
         <w:ind w:left="566"/>
         <w:rPr>
           <w:u w:val="single"/>
+          <w:lang w:val="en-US"/>
         </w:rPr>
       </w:pPr>
       <w:bookmarkStart w:id="0" w:name="_heading=h.gjdgxs"/>
@@ -596,55 +730,26 @@
           <w:rFonts w:ascii="Arial" w:eastAsia="Arial" w:hAnsi="Arial" w:cs="Arial"/>
           <w:color w:val="000000"/>
           <w:u w:val="single"/>
-        </w:rPr>
-        <w:t xml:space="preserve">Question </w:t>
-      </w:r>
-      <w:proofErr w:type="gramStart"/>
-      <w:r>
-        <w:rPr>
-          <w:rFonts w:ascii="Arial" w:eastAsia="Arial" w:hAnsi="Arial" w:cs="Arial"/>
-          <w:color w:val="000000"/>
-          <w:u w:val="single"/>
-        </w:rPr>
-        <w:t>{{ theme</w:t>
-      </w:r>
-      <w:proofErr w:type="gramEnd"/>
-      <w:r>
-        <w:rPr>
-          <w:rFonts w:ascii="Arial" w:eastAsia="Arial" w:hAnsi="Arial" w:cs="Arial"/>
-          <w:color w:val="000000"/>
-          <w:u w:val="single"/>
-        </w:rPr>
-        <w:t>.numbering }}.{{ question.numbering }}</w:t>
+          <w:lang w:val="en-US"/>
+        </w:rPr>
+        <w:t>Question {{ theme.numbering }}.{{ question.numbering }}</w:t>
       </w:r>
     </w:p>
     <w:p>
       <w:pPr>
         <w:spacing w:after="120" w:line="240" w:lineRule="auto"/>
         <w:ind w:left="566"/>
-      </w:pPr>
-      <w:r>
-        <w:rPr>
-          <w:rFonts w:ascii="Arial" w:eastAsia="Arial" w:hAnsi="Arial" w:cs="Arial"/>
-          <w:color w:val="000000"/>
-        </w:rPr>
-        <w:t xml:space="preserve">{{r </w:t>
-      </w:r>
-      <w:proofErr w:type="gramStart"/>
-      <w:r>
-        <w:rPr>
-          <w:rFonts w:ascii="Arial" w:eastAsia="Arial" w:hAnsi="Arial" w:cs="Arial"/>
-          <w:color w:val="000000"/>
-        </w:rPr>
-        <w:t>question.description</w:t>
-      </w:r>
-      <w:proofErr w:type="gramEnd"/>
-      <w:r>
-        <w:rPr>
-          <w:rFonts w:ascii="Arial" w:eastAsia="Arial" w:hAnsi="Arial" w:cs="Arial"/>
-          <w:color w:val="000000"/>
-        </w:rPr>
-        <w:t>_rich_text }} {% if question_files %} {% if question_files.count() == 1 %}</w:t>
+        <w:rPr>
+          <w:lang w:val="en-US"/>
+        </w:rPr>
+      </w:pPr>
+      <w:r>
+        <w:rPr>
+          <w:rFonts w:ascii="Arial" w:eastAsia="Arial" w:hAnsi="Arial" w:cs="Arial"/>
+          <w:color w:val="000000"/>
+          <w:lang w:val="en-US"/>
+        </w:rPr>
+        <w:t>{{r question.description_rich_text }} {% if question_files %} {% if question_files.count() == 1 %}</w:t>
       </w:r>
     </w:p>
     <w:p>
@@ -687,7 +792,23 @@
           <w:rFonts w:ascii="Arial" w:eastAsia="Arial" w:hAnsi="Arial" w:cs="Arial"/>
           <w:color w:val="000000"/>
         </w:rPr>
-        <w:t>{% else %}</w:t>
+        <w:t xml:space="preserve">{% </w:t>
+      </w:r>
+      <w:proofErr w:type="spellStart"/>
+      <w:r>
+        <w:rPr>
+          <w:rFonts w:ascii="Arial" w:eastAsia="Arial" w:hAnsi="Arial" w:cs="Arial"/>
+          <w:color w:val="000000"/>
+        </w:rPr>
+        <w:t>else</w:t>
+      </w:r>
+      <w:proofErr w:type="spellEnd"/>
+      <w:r>
+        <w:rPr>
+          <w:rFonts w:ascii="Arial" w:eastAsia="Arial" w:hAnsi="Arial" w:cs="Arial"/>
+          <w:color w:val="000000"/>
+        </w:rPr>
+        <w:t xml:space="preserve"> %}</w:t>
       </w:r>
     </w:p>
     <w:p>
@@ -730,7 +851,23 @@
           <w:rFonts w:ascii="Arial" w:eastAsia="Arial" w:hAnsi="Arial" w:cs="Arial"/>
           <w:color w:val="000000"/>
         </w:rPr>
-        <w:t>{% endif %}</w:t>
+        <w:t xml:space="preserve">{% </w:t>
+      </w:r>
+      <w:proofErr w:type="spellStart"/>
+      <w:r>
+        <w:rPr>
+          <w:rFonts w:ascii="Arial" w:eastAsia="Arial" w:hAnsi="Arial" w:cs="Arial"/>
+          <w:color w:val="000000"/>
+        </w:rPr>
+        <w:t>endif</w:t>
+      </w:r>
+      <w:proofErr w:type="spellEnd"/>
+      <w:r>
+        <w:rPr>
+          <w:rFonts w:ascii="Arial" w:eastAsia="Arial" w:hAnsi="Arial" w:cs="Arial"/>
+          <w:color w:val="000000"/>
+        </w:rPr>
+        <w:t xml:space="preserve"> %}</w:t>
       </w:r>
     </w:p>
     <w:p>
@@ -740,12 +877,14 @@
         <w:rPr>
           <w:rFonts w:ascii="Arial" w:eastAsia="Arial" w:hAnsi="Arial" w:cs="Arial"/>
           <w:color w:val="000000"/>
-        </w:rPr>
-      </w:pPr>
-      <w:r>
-        <w:rPr>
-          <w:rFonts w:ascii="Arial" w:eastAsia="Arial" w:hAnsi="Arial" w:cs="Arial"/>
-          <w:color w:val="000000"/>
+          <w:lang w:val="en-US"/>
+        </w:rPr>
+      </w:pPr>
+      <w:r>
+        <w:rPr>
+          <w:rFonts w:ascii="Arial" w:eastAsia="Arial" w:hAnsi="Arial" w:cs="Arial"/>
+          <w:color w:val="000000"/>
+          <w:lang w:val="en-US"/>
         </w:rPr>
         <w:t>{%p for file in question_files %}</w:t>
       </w:r>
@@ -757,6 +896,7 @@
         <w:rPr>
           <w:rFonts w:ascii="Arial" w:eastAsia="Arial" w:hAnsi="Arial" w:cs="Arial"/>
           <w:color w:val="000000"/>
+          <w:lang w:val="en-US"/>
         </w:rPr>
       </w:pPr>
       <w:r>
@@ -764,26 +904,9 @@
           <w:rFonts w:ascii="Arial" w:eastAsia="Arial" w:hAnsi="Arial" w:cs="Arial"/>
           <w:i/>
           <w:color w:val="000000"/>
-        </w:rPr>
-        <w:t xml:space="preserve">- </w:t>
-      </w:r>
-      <w:proofErr w:type="gramStart"/>
-      <w:r>
-        <w:rPr>
-          <w:rFonts w:ascii="Arial" w:eastAsia="Arial" w:hAnsi="Arial" w:cs="Arial"/>
-          <w:i/>
-          <w:color w:val="000000"/>
-        </w:rPr>
-        <w:t>{{ file</w:t>
-      </w:r>
-      <w:proofErr w:type="gramEnd"/>
-      <w:r>
-        <w:rPr>
-          <w:rFonts w:ascii="Arial" w:eastAsia="Arial" w:hAnsi="Arial" w:cs="Arial"/>
-          <w:i/>
-          <w:color w:val="000000"/>
-        </w:rPr>
-        <w:t>.basename }}</w:t>
+          <w:lang w:val="en-US"/>
+        </w:rPr>
+        <w:t>- {{ file.basename }}</w:t>
       </w:r>
     </w:p>
     <w:p>
@@ -793,12 +916,14 @@
         <w:rPr>
           <w:rFonts w:ascii="Arial" w:eastAsia="Arial" w:hAnsi="Arial" w:cs="Arial"/>
           <w:color w:val="000000"/>
-        </w:rPr>
-      </w:pPr>
-      <w:r>
-        <w:rPr>
-          <w:rFonts w:ascii="Arial" w:eastAsia="Arial" w:hAnsi="Arial" w:cs="Arial"/>
-          <w:color w:val="000000"/>
+          <w:lang w:val="en-US"/>
+        </w:rPr>
+      </w:pPr>
+      <w:r>
+        <w:rPr>
+          <w:rFonts w:ascii="Arial" w:eastAsia="Arial" w:hAnsi="Arial" w:cs="Arial"/>
+          <w:color w:val="000000"/>
+          <w:lang w:val="en-US"/>
         </w:rPr>
         <w:t>{%p endfor %}</w:t>
       </w:r>
@@ -810,12 +935,14 @@
         <w:rPr>
           <w:rFonts w:ascii="Arial" w:eastAsia="Arial" w:hAnsi="Arial" w:cs="Arial"/>
           <w:color w:val="000000"/>
-        </w:rPr>
-      </w:pPr>
-      <w:r>
-        <w:rPr>
-          <w:rFonts w:ascii="Arial" w:eastAsia="Arial" w:hAnsi="Arial" w:cs="Arial"/>
-          <w:color w:val="000000"/>
+          <w:lang w:val="en-US"/>
+        </w:rPr>
+      </w:pPr>
+      <w:r>
+        <w:rPr>
+          <w:rFonts w:ascii="Arial" w:eastAsia="Arial" w:hAnsi="Arial" w:cs="Arial"/>
+          <w:color w:val="000000"/>
+          <w:lang w:val="en-US"/>
         </w:rPr>
         <w:t>{% endif %}</w:t>
       </w:r>
@@ -827,12 +954,14 @@
         <w:rPr>
           <w:rFonts w:ascii="Arial" w:eastAsia="Arial" w:hAnsi="Arial" w:cs="Arial"/>
           <w:color w:val="000000"/>
-        </w:rPr>
-      </w:pPr>
-      <w:r>
-        <w:rPr>
-          <w:rFonts w:ascii="Arial" w:eastAsia="Arial" w:hAnsi="Arial" w:cs="Arial"/>
-          <w:color w:val="000000"/>
+          <w:lang w:val="en-US"/>
+        </w:rPr>
+      </w:pPr>
+      <w:r>
+        <w:rPr>
+          <w:rFonts w:ascii="Arial" w:eastAsia="Arial" w:hAnsi="Arial" w:cs="Arial"/>
+          <w:color w:val="000000"/>
+          <w:lang w:val="en-US"/>
         </w:rPr>
         <w:t>{% endwith %}</w:t>
       </w:r>
@@ -844,12 +973,14 @@
         <w:rPr>
           <w:rFonts w:ascii="Arial" w:eastAsia="Arial" w:hAnsi="Arial" w:cs="Arial"/>
           <w:color w:val="000000"/>
-        </w:rPr>
-      </w:pPr>
-      <w:r>
-        <w:rPr>
-          <w:rFonts w:ascii="Arial" w:eastAsia="Arial" w:hAnsi="Arial" w:cs="Arial"/>
-          <w:color w:val="000000"/>
+          <w:lang w:val="en-US"/>
+        </w:rPr>
+      </w:pPr>
+      <w:r>
+        <w:rPr>
+          <w:rFonts w:ascii="Arial" w:eastAsia="Arial" w:hAnsi="Arial" w:cs="Arial"/>
+          <w:color w:val="000000"/>
+          <w:lang w:val="en-US"/>
         </w:rPr>
         <w:t>{%p endfor %}</w:t>
       </w:r>
@@ -861,6 +992,7 @@
         <w:rPr>
           <w:rFonts w:ascii="Arial" w:eastAsia="Arial" w:hAnsi="Arial" w:cs="Arial"/>
           <w:color w:val="000000"/>
+          <w:lang w:val="en-US"/>
         </w:rPr>
       </w:pPr>
       <w:bookmarkStart w:id="1" w:name="_heading=h.30j0zll"/>
@@ -869,17 +1001,13 @@
         <w:rPr>
           <w:rFonts w:ascii="Arial" w:eastAsia="Arial" w:hAnsi="Arial" w:cs="Arial"/>
           <w:color w:val="000000"/>
+          <w:lang w:val="en-US"/>
         </w:rPr>
         <w:t>{%p endfor %}</w:t>
       </w:r>
     </w:p>
     <w:sectPr>
-      <w:headerReference w:type="even" r:id="rId7"/>
-      <w:headerReference w:type="default" r:id="rId8"/>
-      <w:footerReference w:type="even" r:id="rId9"/>
-      <w:footerReference w:type="default" r:id="rId10"/>
-      <w:headerReference w:type="first" r:id="rId11"/>
-      <w:footerReference w:type="first" r:id="rId12"/>
+      <w:footerReference w:type="default" r:id="rId7"/>
       <w:pgSz w:w="11906" w:h="16838"/>
       <w:pgMar w:top="1245" w:right="1417" w:bottom="1414" w:left="1417" w:header="0" w:footer="708" w:gutter="0"/>
       <w:pgNumType w:start="1"/>
@@ -917,16 +1045,6 @@
 </file>
 
 <file path=word/footer1.xml><?xml version="1.0" encoding="utf-8"?>
-<w:ftr xmlns:wpc="http://schemas.microsoft.com/office/word/2010/wordprocessingCanvas" xmlns:cx="http://schemas.microsoft.com/office/drawing/2014/chartex" xmlns:cx1="http://schemas.microsoft.com/office/drawing/2015/9/8/chartex" xmlns:cx2="http://schemas.microsoft.com/office/drawing/2015/10/21/chartex" xmlns:cx3="http://schemas.microsoft.com/office/drawing/2016/5/9/chartex" xmlns:cx4="http://schemas.microsoft.com/office/drawing/2016/5/10/chartex" xmlns:cx5="http://schemas.microsoft.com/office/drawing/2016/5/11/chartex" xmlns:cx6="http://schemas.microsoft.com/office/drawing/2016/5/12/chartex" xmlns:cx7="http://schemas.microsoft.com/office/drawing/2016/5/13/chartex" xmlns:cx8="http://schemas.microsoft.com/office/drawing/2016/5/14/chartex" xmlns:mc="http://schemas.openxmlformats.org/markup-compatibility/2006" xmlns:aink="http://schemas.microsoft.com/office/drawing/2016/ink" xmlns:am3d="http://schemas.microsoft.com/office/drawing/2017/model3d" xmlns:o="urn:schemas-microsoft-com:office:office" xmlns:r="http://schemas.openxmlformats.org/officeDocument/2006/relationships" xmlns:m="http://schemas.openxmlformats.org/officeDocument/2006/math" xmlns:v="urn:schemas-microsoft-com:vml" xmlns:wp14="http://schemas.microsoft.com/office/word/2010/wordprocessingDrawing" xmlns:wp="http://schemas.openxmlformats.org/drawingml/2006/wordprocessingDrawing" xmlns:w10="urn:schemas-microsoft-com:office:word" xmlns:w="http://schemas.openxmlformats.org/wordprocessingml/2006/main" xmlns:w14="http://schemas.microsoft.com/office/word/2010/wordml" xmlns:w15="http://schemas.microsoft.com/office/word/2012/wordml" xmlns:w16cex="http://schemas.microsoft.com/office/word/2018/wordml/cex" xmlns:w16cid="http://schemas.microsoft.com/office/word/2016/wordml/cid" xmlns:w16="http://schemas.microsoft.com/office/word/2018/wordml" xmlns:w16sdtdh="http://schemas.microsoft.com/office/word/2020/wordml/sdtdatahash" xmlns:w16se="http://schemas.microsoft.com/office/word/2015/wordml/symex" xmlns:wpg="http://schemas.microsoft.com/office/word/2010/wordprocessingGroup" xmlns:wpi="http://schemas.microsoft.com/office/word/2010/wordprocessingInk" xmlns:wne="http://schemas.microsoft.com/office/word/2006/wordml" xmlns:wps="http://schemas.microsoft.com/office/word/2010/wordprocessingShape" mc:Ignorable="w14 w15 w16se w16cid w16 w16cex w16sdtdh wp14">
-  <w:p>
-    <w:pPr>
-      <w:pStyle w:val="Pieddepage"/>
-    </w:pPr>
-  </w:p>
-</w:ftr>
-</file>
-
-<file path=word/footer2.xml><?xml version="1.0" encoding="utf-8"?>
 <w:ftr xmlns:wpc="http://schemas.microsoft.com/office/word/2010/wordprocessingCanvas" xmlns:cx="http://schemas.microsoft.com/office/drawing/2014/chartex" xmlns:cx1="http://schemas.microsoft.com/office/drawing/2015/9/8/chartex" xmlns:cx2="http://schemas.microsoft.com/office/drawing/2015/10/21/chartex" xmlns:cx3="http://schemas.microsoft.com/office/drawing/2016/5/9/chartex" xmlns:cx4="http://schemas.microsoft.com/office/drawing/2016/5/10/chartex" xmlns:cx5="http://schemas.microsoft.com/office/drawing/2016/5/11/chartex" xmlns:cx6="http://schemas.microsoft.com/office/drawing/2016/5/12/chartex" xmlns:cx7="http://schemas.microsoft.com/office/drawing/2016/5/13/chartex" xmlns:cx8="http://schemas.microsoft.com/office/drawing/2016/5/14/chartex" xmlns:mc="http://schemas.openxmlformats.org/markup-compatibility/2006" xmlns:aink="http://schemas.microsoft.com/office/drawing/2016/ink" xmlns:am3d="http://schemas.microsoft.com/office/drawing/2017/model3d" xmlns:o="urn:schemas-microsoft-com:office:office" xmlns:r="http://schemas.openxmlformats.org/officeDocument/2006/relationships" xmlns:m="http://schemas.openxmlformats.org/officeDocument/2006/math" xmlns:v="urn:schemas-microsoft-com:vml" xmlns:wp14="http://schemas.microsoft.com/office/word/2010/wordprocessingDrawing" xmlns:wp="http://schemas.openxmlformats.org/drawingml/2006/wordprocessingDrawing" xmlns:w10="urn:schemas-microsoft-com:office:word" xmlns:w="http://schemas.openxmlformats.org/wordprocessingml/2006/main" xmlns:w14="http://schemas.microsoft.com/office/word/2010/wordml" xmlns:w15="http://schemas.microsoft.com/office/word/2012/wordml" xmlns:w16cex="http://schemas.microsoft.com/office/word/2018/wordml/cex" xmlns:w16cid="http://schemas.microsoft.com/office/word/2016/wordml/cid" xmlns:w16="http://schemas.microsoft.com/office/word/2018/wordml" xmlns:w16sdtdh="http://schemas.microsoft.com/office/word/2020/wordml/sdtdatahash" xmlns:w16se="http://schemas.microsoft.com/office/word/2015/wordml/symex" xmlns:wpg="http://schemas.microsoft.com/office/word/2010/wordprocessingGroup" xmlns:wpi="http://schemas.microsoft.com/office/word/2010/wordprocessingInk" xmlns:wne="http://schemas.microsoft.com/office/word/2006/wordml" xmlns:wps="http://schemas.microsoft.com/office/word/2010/wordprocessingShape" mc:Ignorable="w14 w15 w16se w16cid w16 w16cex w16sdtdh wp14">
   <w:p>
     <w:pPr>
@@ -947,13 +1065,13 @@
         <w:szCs w:val="18"/>
       </w:rPr>
       <w:drawing>
-        <wp:anchor distT="0" distB="0" distL="114300" distR="114300" simplePos="0" relativeHeight="251658240" behindDoc="0" locked="0" layoutInCell="1" allowOverlap="1" wp14:anchorId="1FD075E4" wp14:editId="1AF6EDA7">
+        <wp:anchor distT="0" distB="0" distL="114300" distR="114300" simplePos="0" relativeHeight="251658240" behindDoc="0" locked="0" layoutInCell="1" allowOverlap="1" wp14:anchorId="1FD075E4" wp14:editId="36E9E612">
           <wp:simplePos x="0" y="0"/>
           <wp:positionH relativeFrom="column">
-            <wp:posOffset>-4445</wp:posOffset>
+            <wp:posOffset>1360995</wp:posOffset>
           </wp:positionH>
           <wp:positionV relativeFrom="paragraph">
-            <wp:posOffset>-289560</wp:posOffset>
+            <wp:posOffset>89873</wp:posOffset>
           </wp:positionV>
           <wp:extent cx="1781175" cy="421964"/>
           <wp:effectExtent l="0" t="0" r="0" b="0"/>
@@ -994,6 +1112,59 @@
             </a:graphicData>
           </a:graphic>
         </wp:anchor>
+      </w:drawing>
+    </w:r>
+    <w:r>
+      <w:rPr>
+        <w:noProof/>
+      </w:rPr>
+      <w:drawing>
+        <wp:inline distT="0" distB="0" distL="0" distR="0" wp14:anchorId="3CA57B1A" wp14:editId="0A88D023">
+          <wp:extent cx="1278771" cy="932859"/>
+          <wp:effectExtent l="0" t="0" r="0" b="635"/>
+          <wp:docPr id="64" name="Image 63">
+            <a:extLst xmlns:a="http://schemas.openxmlformats.org/drawingml/2006/main">
+              <a:ext uri="{FF2B5EF4-FFF2-40B4-BE49-F238E27FC236}">
+                <a16:creationId xmlns:a16="http://schemas.microsoft.com/office/drawing/2014/main" id="{3887A999-3A9A-436C-BA97-DB2B76AA0760}"/>
+              </a:ext>
+            </a:extLst>
+          </wp:docPr>
+          <wp:cNvGraphicFramePr>
+            <a:graphicFrameLocks xmlns:a="http://schemas.openxmlformats.org/drawingml/2006/main" noChangeAspect="1"/>
+          </wp:cNvGraphicFramePr>
+          <a:graphic xmlns:a="http://schemas.openxmlformats.org/drawingml/2006/main">
+            <a:graphicData uri="http://schemas.openxmlformats.org/drawingml/2006/picture">
+              <pic:pic xmlns:pic="http://schemas.openxmlformats.org/drawingml/2006/picture">
+                <pic:nvPicPr>
+                  <pic:cNvPr id="64" name="Image 63">
+                    <a:extLst>
+                      <a:ext uri="{FF2B5EF4-FFF2-40B4-BE49-F238E27FC236}">
+                        <a16:creationId xmlns:a16="http://schemas.microsoft.com/office/drawing/2014/main" id="{3887A999-3A9A-436C-BA97-DB2B76AA0760}"/>
+                      </a:ext>
+                    </a:extLst>
+                  </pic:cNvPr>
+                  <pic:cNvPicPr>
+                    <a:picLocks noChangeAspect="1"/>
+                  </pic:cNvPicPr>
+                </pic:nvPicPr>
+                <pic:blipFill>
+                  <a:blip r:embed="rId2"/>
+                  <a:srcRect r="50209" b="1617"/>
+                  <a:stretch/>
+                </pic:blipFill>
+                <pic:spPr bwMode="auto">
+                  <a:xfrm>
+                    <a:off x="0" y="0"/>
+                    <a:ext cx="1278771" cy="932859"/>
+                  </a:xfrm>
+                  <a:prstGeom prst="rect">
+                    <a:avLst/>
+                  </a:prstGeom>
+                </pic:spPr>
+              </pic:pic>
+            </a:graphicData>
+          </a:graphic>
+        </wp:inline>
       </w:drawing>
     </w:r>
     <w:r>
@@ -1058,16 +1229,6 @@
 </w:ftr>
 </file>
 
-<file path=word/footer3.xml><?xml version="1.0" encoding="utf-8"?>
-<w:ftr xmlns:wpc="http://schemas.microsoft.com/office/word/2010/wordprocessingCanvas" xmlns:cx="http://schemas.microsoft.com/office/drawing/2014/chartex" xmlns:cx1="http://schemas.microsoft.com/office/drawing/2015/9/8/chartex" xmlns:cx2="http://schemas.microsoft.com/office/drawing/2015/10/21/chartex" xmlns:cx3="http://schemas.microsoft.com/office/drawing/2016/5/9/chartex" xmlns:cx4="http://schemas.microsoft.com/office/drawing/2016/5/10/chartex" xmlns:cx5="http://schemas.microsoft.com/office/drawing/2016/5/11/chartex" xmlns:cx6="http://schemas.microsoft.com/office/drawing/2016/5/12/chartex" xmlns:cx7="http://schemas.microsoft.com/office/drawing/2016/5/13/chartex" xmlns:cx8="http://schemas.microsoft.com/office/drawing/2016/5/14/chartex" xmlns:mc="http://schemas.openxmlformats.org/markup-compatibility/2006" xmlns:aink="http://schemas.microsoft.com/office/drawing/2016/ink" xmlns:am3d="http://schemas.microsoft.com/office/drawing/2017/model3d" xmlns:o="urn:schemas-microsoft-com:office:office" xmlns:r="http://schemas.openxmlformats.org/officeDocument/2006/relationships" xmlns:m="http://schemas.openxmlformats.org/officeDocument/2006/math" xmlns:v="urn:schemas-microsoft-com:vml" xmlns:wp14="http://schemas.microsoft.com/office/word/2010/wordprocessingDrawing" xmlns:wp="http://schemas.openxmlformats.org/drawingml/2006/wordprocessingDrawing" xmlns:w10="urn:schemas-microsoft-com:office:word" xmlns:w="http://schemas.openxmlformats.org/wordprocessingml/2006/main" xmlns:w14="http://schemas.microsoft.com/office/word/2010/wordml" xmlns:w15="http://schemas.microsoft.com/office/word/2012/wordml" xmlns:w16cex="http://schemas.microsoft.com/office/word/2018/wordml/cex" xmlns:w16cid="http://schemas.microsoft.com/office/word/2016/wordml/cid" xmlns:w16="http://schemas.microsoft.com/office/word/2018/wordml" xmlns:w16sdtdh="http://schemas.microsoft.com/office/word/2020/wordml/sdtdatahash" xmlns:w16se="http://schemas.microsoft.com/office/word/2015/wordml/symex" xmlns:wpg="http://schemas.microsoft.com/office/word/2010/wordprocessingGroup" xmlns:wpi="http://schemas.microsoft.com/office/word/2010/wordprocessingInk" xmlns:wne="http://schemas.microsoft.com/office/word/2006/wordml" xmlns:wps="http://schemas.microsoft.com/office/word/2010/wordprocessingShape" mc:Ignorable="w14 w15 w16se w16cid w16 w16cex w16sdtdh wp14">
-  <w:p>
-    <w:pPr>
-      <w:pStyle w:val="Pieddepage"/>
-    </w:pPr>
-  </w:p>
-</w:ftr>
-</file>
-
 <file path=word/footnotes.xml><?xml version="1.0" encoding="utf-8"?>
 <w:footnotes xmlns:wpc="http://schemas.microsoft.com/office/word/2010/wordprocessingCanvas" xmlns:cx="http://schemas.microsoft.com/office/drawing/2014/chartex" xmlns:cx1="http://schemas.microsoft.com/office/drawing/2015/9/8/chartex" xmlns:cx2="http://schemas.microsoft.com/office/drawing/2015/10/21/chartex" xmlns:cx3="http://schemas.microsoft.com/office/drawing/2016/5/9/chartex" xmlns:cx4="http://schemas.microsoft.com/office/drawing/2016/5/10/chartex" xmlns:cx5="http://schemas.microsoft.com/office/drawing/2016/5/11/chartex" xmlns:cx6="http://schemas.microsoft.com/office/drawing/2016/5/12/chartex" xmlns:cx7="http://schemas.microsoft.com/office/drawing/2016/5/13/chartex" xmlns:cx8="http://schemas.microsoft.com/office/drawing/2016/5/14/chartex" xmlns:mc="http://schemas.openxmlformats.org/markup-compatibility/2006" xmlns:aink="http://schemas.microsoft.com/office/drawing/2016/ink" xmlns:am3d="http://schemas.microsoft.com/office/drawing/2017/model3d" xmlns:o="urn:schemas-microsoft-com:office:office" xmlns:r="http://schemas.openxmlformats.org/officeDocument/2006/relationships" xmlns:m="http://schemas.openxmlformats.org/officeDocument/2006/math" xmlns:v="urn:schemas-microsoft-com:vml" xmlns:wp14="http://schemas.microsoft.com/office/word/2010/wordprocessingDrawing" xmlns:wp="http://schemas.openxmlformats.org/drawingml/2006/wordprocessingDrawing" xmlns:w10="urn:schemas-microsoft-com:office:word" xmlns:w="http://schemas.openxmlformats.org/wordprocessingml/2006/main" xmlns:w14="http://schemas.microsoft.com/office/word/2010/wordml" xmlns:w15="http://schemas.microsoft.com/office/word/2012/wordml" xmlns:w16cex="http://schemas.microsoft.com/office/word/2018/wordml/cex" xmlns:w16cid="http://schemas.microsoft.com/office/word/2016/wordml/cid" xmlns:w16="http://schemas.microsoft.com/office/word/2018/wordml" xmlns:w16sdtdh="http://schemas.microsoft.com/office/word/2020/wordml/sdtdatahash" xmlns:w16se="http://schemas.microsoft.com/office/word/2015/wordml/symex" xmlns:wpg="http://schemas.microsoft.com/office/word/2010/wordprocessingGroup" xmlns:wpi="http://schemas.microsoft.com/office/word/2010/wordprocessingInk" xmlns:wne="http://schemas.microsoft.com/office/word/2006/wordml" xmlns:wps="http://schemas.microsoft.com/office/word/2010/wordprocessingShape" mc:Ignorable="w14 w15 w16se w16cid w16 w16cex w16sdtdh wp14">
   <w:footnote w:type="separator" w:id="-1">
@@ -1091,36 +1252,6 @@
     </w:p>
   </w:footnote>
 </w:footnotes>
-</file>
-
-<file path=word/header1.xml><?xml version="1.0" encoding="utf-8"?>
-<w:hdr xmlns:wpc="http://schemas.microsoft.com/office/word/2010/wordprocessingCanvas" xmlns:cx="http://schemas.microsoft.com/office/drawing/2014/chartex" xmlns:cx1="http://schemas.microsoft.com/office/drawing/2015/9/8/chartex" xmlns:cx2="http://schemas.microsoft.com/office/drawing/2015/10/21/chartex" xmlns:cx3="http://schemas.microsoft.com/office/drawing/2016/5/9/chartex" xmlns:cx4="http://schemas.microsoft.com/office/drawing/2016/5/10/chartex" xmlns:cx5="http://schemas.microsoft.com/office/drawing/2016/5/11/chartex" xmlns:cx6="http://schemas.microsoft.com/office/drawing/2016/5/12/chartex" xmlns:cx7="http://schemas.microsoft.com/office/drawing/2016/5/13/chartex" xmlns:cx8="http://schemas.microsoft.com/office/drawing/2016/5/14/chartex" xmlns:mc="http://schemas.openxmlformats.org/markup-compatibility/2006" xmlns:aink="http://schemas.microsoft.com/office/drawing/2016/ink" xmlns:am3d="http://schemas.microsoft.com/office/drawing/2017/model3d" xmlns:o="urn:schemas-microsoft-com:office:office" xmlns:r="http://schemas.openxmlformats.org/officeDocument/2006/relationships" xmlns:m="http://schemas.openxmlformats.org/officeDocument/2006/math" xmlns:v="urn:schemas-microsoft-com:vml" xmlns:wp14="http://schemas.microsoft.com/office/word/2010/wordprocessingDrawing" xmlns:wp="http://schemas.openxmlformats.org/drawingml/2006/wordprocessingDrawing" xmlns:w10="urn:schemas-microsoft-com:office:word" xmlns:w="http://schemas.openxmlformats.org/wordprocessingml/2006/main" xmlns:w14="http://schemas.microsoft.com/office/word/2010/wordml" xmlns:w15="http://schemas.microsoft.com/office/word/2012/wordml" xmlns:w16cex="http://schemas.microsoft.com/office/word/2018/wordml/cex" xmlns:w16cid="http://schemas.microsoft.com/office/word/2016/wordml/cid" xmlns:w16="http://schemas.microsoft.com/office/word/2018/wordml" xmlns:w16sdtdh="http://schemas.microsoft.com/office/word/2020/wordml/sdtdatahash" xmlns:w16se="http://schemas.microsoft.com/office/word/2015/wordml/symex" xmlns:wpg="http://schemas.microsoft.com/office/word/2010/wordprocessingGroup" xmlns:wpi="http://schemas.microsoft.com/office/word/2010/wordprocessingInk" xmlns:wne="http://schemas.microsoft.com/office/word/2006/wordml" xmlns:wps="http://schemas.microsoft.com/office/word/2010/wordprocessingShape" mc:Ignorable="w14 w15 w16se w16cid w16 w16cex w16sdtdh wp14">
-  <w:p>
-    <w:pPr>
-      <w:pStyle w:val="En-tte"/>
-    </w:pPr>
-  </w:p>
-</w:hdr>
-</file>
-
-<file path=word/header2.xml><?xml version="1.0" encoding="utf-8"?>
-<w:hdr xmlns:wpc="http://schemas.microsoft.com/office/word/2010/wordprocessingCanvas" xmlns:cx="http://schemas.microsoft.com/office/drawing/2014/chartex" xmlns:cx1="http://schemas.microsoft.com/office/drawing/2015/9/8/chartex" xmlns:cx2="http://schemas.microsoft.com/office/drawing/2015/10/21/chartex" xmlns:cx3="http://schemas.microsoft.com/office/drawing/2016/5/9/chartex" xmlns:cx4="http://schemas.microsoft.com/office/drawing/2016/5/10/chartex" xmlns:cx5="http://schemas.microsoft.com/office/drawing/2016/5/11/chartex" xmlns:cx6="http://schemas.microsoft.com/office/drawing/2016/5/12/chartex" xmlns:cx7="http://schemas.microsoft.com/office/drawing/2016/5/13/chartex" xmlns:cx8="http://schemas.microsoft.com/office/drawing/2016/5/14/chartex" xmlns:mc="http://schemas.openxmlformats.org/markup-compatibility/2006" xmlns:aink="http://schemas.microsoft.com/office/drawing/2016/ink" xmlns:am3d="http://schemas.microsoft.com/office/drawing/2017/model3d" xmlns:o="urn:schemas-microsoft-com:office:office" xmlns:r="http://schemas.openxmlformats.org/officeDocument/2006/relationships" xmlns:m="http://schemas.openxmlformats.org/officeDocument/2006/math" xmlns:v="urn:schemas-microsoft-com:vml" xmlns:wp14="http://schemas.microsoft.com/office/word/2010/wordprocessingDrawing" xmlns:wp="http://schemas.openxmlformats.org/drawingml/2006/wordprocessingDrawing" xmlns:w10="urn:schemas-microsoft-com:office:word" xmlns:w="http://schemas.openxmlformats.org/wordprocessingml/2006/main" xmlns:w14="http://schemas.microsoft.com/office/word/2010/wordml" xmlns:w15="http://schemas.microsoft.com/office/word/2012/wordml" xmlns:w16cex="http://schemas.microsoft.com/office/word/2018/wordml/cex" xmlns:w16cid="http://schemas.microsoft.com/office/word/2016/wordml/cid" xmlns:w16="http://schemas.microsoft.com/office/word/2018/wordml" xmlns:w16sdtdh="http://schemas.microsoft.com/office/word/2020/wordml/sdtdatahash" xmlns:w16se="http://schemas.microsoft.com/office/word/2015/wordml/symex" xmlns:wpg="http://schemas.microsoft.com/office/word/2010/wordprocessingGroup" xmlns:wpi="http://schemas.microsoft.com/office/word/2010/wordprocessingInk" xmlns:wne="http://schemas.microsoft.com/office/word/2006/wordml" xmlns:wps="http://schemas.microsoft.com/office/word/2010/wordprocessingShape" mc:Ignorable="w14 w15 w16se w16cid w16 w16cex w16sdtdh wp14">
-  <w:p>
-    <w:pPr>
-      <w:pStyle w:val="En-tte"/>
-    </w:pPr>
-  </w:p>
-</w:hdr>
-</file>
-
-<file path=word/header3.xml><?xml version="1.0" encoding="utf-8"?>
-<w:hdr xmlns:wpc="http://schemas.microsoft.com/office/word/2010/wordprocessingCanvas" xmlns:cx="http://schemas.microsoft.com/office/drawing/2014/chartex" xmlns:cx1="http://schemas.microsoft.com/office/drawing/2015/9/8/chartex" xmlns:cx2="http://schemas.microsoft.com/office/drawing/2015/10/21/chartex" xmlns:cx3="http://schemas.microsoft.com/office/drawing/2016/5/9/chartex" xmlns:cx4="http://schemas.microsoft.com/office/drawing/2016/5/10/chartex" xmlns:cx5="http://schemas.microsoft.com/office/drawing/2016/5/11/chartex" xmlns:cx6="http://schemas.microsoft.com/office/drawing/2016/5/12/chartex" xmlns:cx7="http://schemas.microsoft.com/office/drawing/2016/5/13/chartex" xmlns:cx8="http://schemas.microsoft.com/office/drawing/2016/5/14/chartex" xmlns:mc="http://schemas.openxmlformats.org/markup-compatibility/2006" xmlns:aink="http://schemas.microsoft.com/office/drawing/2016/ink" xmlns:am3d="http://schemas.microsoft.com/office/drawing/2017/model3d" xmlns:o="urn:schemas-microsoft-com:office:office" xmlns:r="http://schemas.openxmlformats.org/officeDocument/2006/relationships" xmlns:m="http://schemas.openxmlformats.org/officeDocument/2006/math" xmlns:v="urn:schemas-microsoft-com:vml" xmlns:wp14="http://schemas.microsoft.com/office/word/2010/wordprocessingDrawing" xmlns:wp="http://schemas.openxmlformats.org/drawingml/2006/wordprocessingDrawing" xmlns:w10="urn:schemas-microsoft-com:office:word" xmlns:w="http://schemas.openxmlformats.org/wordprocessingml/2006/main" xmlns:w14="http://schemas.microsoft.com/office/word/2010/wordml" xmlns:w15="http://schemas.microsoft.com/office/word/2012/wordml" xmlns:w16cex="http://schemas.microsoft.com/office/word/2018/wordml/cex" xmlns:w16cid="http://schemas.microsoft.com/office/word/2016/wordml/cid" xmlns:w16="http://schemas.microsoft.com/office/word/2018/wordml" xmlns:w16sdtdh="http://schemas.microsoft.com/office/word/2020/wordml/sdtdatahash" xmlns:w16se="http://schemas.microsoft.com/office/word/2015/wordml/symex" xmlns:wpg="http://schemas.microsoft.com/office/word/2010/wordprocessingGroup" xmlns:wpi="http://schemas.microsoft.com/office/word/2010/wordprocessingInk" xmlns:wne="http://schemas.microsoft.com/office/word/2006/wordml" xmlns:wps="http://schemas.microsoft.com/office/word/2010/wordprocessingShape" mc:Ignorable="w14 w15 w16se w16cid w16 w16cex w16sdtdh wp14">
-  <w:p>
-    <w:pPr>
-      <w:pStyle w:val="En-tte"/>
-    </w:pPr>
-  </w:p>
-</w:hdr>
 </file>
 
 <file path=word/styles.xml><?xml version="1.0" encoding="utf-8"?>

</xml_diff>